<commit_message>
Translating doc in English
</commit_message>
<xml_diff>
--- a/publi/tb_Herzig_Melvyn_2022.docx
+++ b/publi/tb_Herzig_Melvyn_2022.docx
@@ -10,12 +10,13 @@
         <w:rPr>
           <w:b/>
           <w:sz w:val="48"/>
-          <w:lang w:val="fr-CH"/>
+          <w:lang w:val="en-US"/>
         </w:rPr>
       </w:pPr>
       <w:r>
         <w:rPr>
           <w:noProof/>
+          <w:lang w:val="en-US"/>
         </w:rPr>
         <w:drawing>
           <wp:anchor distT="0" distB="0" distL="114300" distR="114300" simplePos="0" relativeHeight="251663360" behindDoc="1" locked="1" layoutInCell="1" allowOverlap="1" wp14:anchorId="70CFF128" wp14:editId="74639206">
@@ -83,34 +84,32 @@
         <w:rPr>
           <w:b/>
           <w:sz w:val="48"/>
-          <w:lang w:val="fr-CH"/>
-        </w:rPr>
-        <w:t xml:space="preserve">Travail de </w:t>
-      </w:r>
-      <w:proofErr w:type="spellStart"/>
+          <w:lang w:val="en-US"/>
+        </w:rPr>
+        <w:t>Bachelor</w:t>
+      </w:r>
       <w:r>
         <w:rPr>
           <w:b/>
           <w:sz w:val="48"/>
-          <w:lang w:val="fr-CH"/>
-        </w:rPr>
-        <w:t>Bachelor</w:t>
-      </w:r>
-      <w:proofErr w:type="spellEnd"/>
+          <w:lang w:val="en-US"/>
+        </w:rPr>
+        <w:t>’s</w:t>
+      </w:r>
       <w:r>
         <w:rPr>
           <w:b/>
           <w:sz w:val="48"/>
-          <w:lang w:val="fr-CH"/>
-        </w:rPr>
-        <w:t xml:space="preserve"> </w:t>
+          <w:lang w:val="en-US"/>
+        </w:rPr>
+        <w:t xml:space="preserve"> thesis</w:t>
       </w:r>
     </w:p>
     <w:p>
       <w:pPr>
         <w:rPr>
           <w:sz w:val="6"/>
-          <w:lang w:val="fr-CH"/>
+          <w:lang w:val="en-US"/>
         </w:rPr>
       </w:pPr>
     </w:p>
@@ -118,7 +117,7 @@
       <w:pPr>
         <w:rPr>
           <w:sz w:val="6"/>
-          <w:lang w:val="fr-CH"/>
+          <w:lang w:val="en-US"/>
         </w:rPr>
       </w:pPr>
     </w:p>
@@ -127,6 +126,7 @@
         <w:rPr>
           <w:rStyle w:val="Style4"/>
           <w:sz w:val="48"/>
+          <w:lang w:val="en-US"/>
         </w:rPr>
         <w:alias w:val="Titre de votre TB"/>
         <w:tag w:val="Titre de votre TB"/>
@@ -134,7 +134,6 @@
         <w:placeholder>
           <w:docPart w:val="DD71AFD8120D4172BCE0838DC2D42972"/>
         </w:placeholder>
-        <w:showingPlcHdr/>
       </w:sdtPr>
       <w:sdtEndPr>
         <w:rPr>
@@ -149,28 +148,24 @@
             <w:jc w:val="center"/>
             <w:rPr>
               <w:sz w:val="48"/>
+              <w:lang w:val="en-US"/>
             </w:rPr>
           </w:pPr>
           <w:r>
             <w:rPr>
-              <w:rStyle w:val="Textedelespacerserv"/>
-              <w:rFonts w:eastAsiaTheme="minorHAnsi"/>
+              <w:rStyle w:val="Style4"/>
+              <w:sz w:val="48"/>
+              <w:lang w:val="en-US"/>
             </w:rPr>
-            <w:t xml:space="preserve">Cliquez </w:t>
+            <w:t>Tu</w:t>
           </w:r>
           <w:r>
             <w:rPr>
-              <w:rStyle w:val="Textedelespacerserv"/>
-              <w:rFonts w:eastAsiaTheme="minorHAnsi"/>
+              <w:rStyle w:val="Style4"/>
+              <w:sz w:val="48"/>
+              <w:lang w:val="en-US"/>
             </w:rPr>
-            <w:t>ici pour écrire votre titre de TB</w:t>
-          </w:r>
-          <w:r>
-            <w:rPr>
-              <w:rStyle w:val="Textedelespacerserv"/>
-              <w:rFonts w:eastAsiaTheme="minorHAnsi"/>
-            </w:rPr>
-            <w:t>.</w:t>
+            <w:t>berXpert</w:t>
           </w:r>
         </w:p>
       </w:sdtContent>
@@ -179,6 +174,7 @@
       <w:sdtPr>
         <w:rPr>
           <w:rStyle w:val="Style9"/>
+          <w:lang w:val="en-US"/>
         </w:rPr>
         <w:id w:val="1811514981"/>
         <w15:repeatingSection/>
@@ -193,6 +189,7 @@
           <w:sdtPr>
             <w:rPr>
               <w:rStyle w:val="Style9"/>
+              <w:lang w:val="en-US"/>
             </w:rPr>
             <w:id w:val="530924149"/>
             <w:placeholder>
@@ -210,6 +207,7 @@
               <w:sdtPr>
                 <w:rPr>
                   <w:rStyle w:val="Style9"/>
+                  <w:lang w:val="en-US"/>
                 </w:rPr>
                 <w:alias w:val="Confidentialité"/>
                 <w:tag w:val="Confidentialité"/>
@@ -220,7 +218,7 @@
                 <w:dropDownList>
                   <w:listItem w:value="Choisissez un élément."/>
                   <w:listItem w:displayText="Confidentiel" w:value="Confidentiel"/>
-                  <w:listItem w:displayText="Non confidentiel" w:value="Non confidentiel"/>
+                  <w:listItem w:displayText="Not confidential" w:value="Not confidential"/>
                 </w:dropDownList>
               </w:sdtPr>
               <w:sdtEndPr>
@@ -228,7 +226,6 @@
                   <w:rStyle w:val="Policepardfaut"/>
                   <w:b w:val="0"/>
                   <w:sz w:val="22"/>
-                  <w:lang w:val="fr-CH"/>
                 </w:rPr>
               </w:sdtEndPr>
               <w:sdtContent>
@@ -236,14 +233,15 @@
                   <w:pPr>
                     <w:jc w:val="center"/>
                     <w:rPr>
-                      <w:lang w:val="fr-CH"/>
+                      <w:lang w:val="en-US"/>
                     </w:rPr>
                   </w:pPr>
                   <w:r>
                     <w:rPr>
                       <w:rStyle w:val="Style9"/>
+                      <w:lang w:val="en-US"/>
                     </w:rPr>
-                    <w:t>Non confidentiel</w:t>
+                    <w:t>Not confidential</w:t>
                   </w:r>
                 </w:p>
               </w:sdtContent>
@@ -257,7 +255,7 @@
         <w:rPr>
           <w:b/>
           <w:sz w:val="24"/>
-          <w:lang w:val="fr-CH"/>
+          <w:lang w:val="en-US"/>
         </w:rPr>
       </w:pPr>
     </w:p>
@@ -266,7 +264,7 @@
         <w:rPr>
           <w:b/>
           <w:sz w:val="24"/>
-          <w:lang w:val="fr-CH"/>
+          <w:lang w:val="en-US"/>
         </w:rPr>
       </w:pPr>
     </w:p>
@@ -275,7 +273,7 @@
         <w:rPr>
           <w:b/>
           <w:sz w:val="24"/>
-          <w:lang w:val="fr-CH"/>
+          <w:lang w:val="en-US"/>
         </w:rPr>
       </w:pPr>
     </w:p>
@@ -287,14 +285,14 @@
         <w:rPr>
           <w:b/>
           <w:sz w:val="24"/>
-          <w:lang w:val="fr-CH"/>
+          <w:lang w:val="en-US"/>
         </w:rPr>
       </w:pPr>
       <w:r>
         <w:rPr>
           <w:b/>
           <w:sz w:val="24"/>
-          <w:lang w:val="fr-CH"/>
+          <w:lang w:val="en-US"/>
         </w:rPr>
         <w:tab/>
       </w:r>
@@ -304,16 +302,7 @@
         <w:rPr>
           <w:b/>
           <w:sz w:val="24"/>
-          <w:lang w:val="fr-CH"/>
-        </w:rPr>
-      </w:pPr>
-    </w:p>
-    <w:p>
-      <w:pPr>
-        <w:rPr>
-          <w:b/>
-          <w:sz w:val="24"/>
-          <w:lang w:val="fr-CH"/>
+          <w:lang w:val="en-US"/>
         </w:rPr>
       </w:pPr>
       <w:r>
@@ -321,163 +310,68 @@
           <w:b/>
           <w:noProof/>
           <w:sz w:val="24"/>
-          <w:lang w:val="fr-CH"/>
-        </w:rPr>
-        <mc:AlternateContent>
-          <mc:Choice Requires="wps">
-            <w:drawing>
-              <wp:anchor distT="0" distB="0" distL="114300" distR="114300" simplePos="0" relativeHeight="251661312" behindDoc="0" locked="0" layoutInCell="1" allowOverlap="1" wp14:anchorId="226561E1" wp14:editId="736E52E7">
-                <wp:simplePos x="0" y="0"/>
-                <wp:positionH relativeFrom="column">
-                  <wp:posOffset>2364740</wp:posOffset>
-                </wp:positionH>
-                <wp:positionV relativeFrom="paragraph">
-                  <wp:posOffset>224790</wp:posOffset>
-                </wp:positionV>
-                <wp:extent cx="1790700" cy="542925"/>
-                <wp:effectExtent l="0" t="0" r="0" b="9525"/>
-                <wp:wrapNone/>
-                <wp:docPr id="14" name="Zone de texte 14"/>
-                <wp:cNvGraphicFramePr/>
-                <a:graphic xmlns:a="http://schemas.openxmlformats.org/drawingml/2006/main">
-                  <a:graphicData uri="http://schemas.microsoft.com/office/word/2010/wordprocessingShape">
-                    <wps:wsp>
-                      <wps:cNvSpPr txBox="1"/>
-                      <wps:spPr>
-                        <a:xfrm>
-                          <a:off x="0" y="0"/>
-                          <a:ext cx="1790700" cy="542925"/>
-                        </a:xfrm>
-                        <a:prstGeom prst="rect">
-                          <a:avLst/>
-                        </a:prstGeom>
-                        <a:solidFill>
-                          <a:schemeClr val="lt1"/>
-                        </a:solidFill>
-                        <a:ln w="6350">
-                          <a:noFill/>
-                        </a:ln>
-                      </wps:spPr>
-                      <wps:txbx>
-                        <w:txbxContent>
-                          <w:p>
-                            <w:pPr>
-                              <w:jc w:val="center"/>
-                              <w:rPr>
-                                <w:b/>
-                                <w:lang w:val="fr-CH"/>
-                              </w:rPr>
-                            </w:pPr>
-                            <w:r>
-                              <w:rPr>
-                                <w:b/>
-                                <w:lang w:val="fr-CH"/>
-                              </w:rPr>
-                              <w:t>Image</w:t>
-                            </w:r>
-                            <w:r>
-                              <w:rPr>
-                                <w:b/>
-                                <w:lang w:val="fr-CH"/>
-                              </w:rPr>
-                              <w:t xml:space="preserve"> / photo</w:t>
-                            </w:r>
-                          </w:p>
-                          <w:p>
-                            <w:pPr>
-                              <w:jc w:val="center"/>
-                              <w:rPr>
-                                <w:b/>
-                                <w:lang w:val="fr-CH"/>
-                              </w:rPr>
-                            </w:pPr>
-                            <w:r>
-                              <w:rPr>
-                                <w:b/>
-                                <w:lang w:val="fr-CH"/>
-                              </w:rPr>
-                              <w:t>(Facultatif)</w:t>
-                            </w:r>
-                          </w:p>
-                        </w:txbxContent>
-                      </wps:txbx>
-                      <wps:bodyPr rot="0" spcFirstLastPara="0" vertOverflow="overflow" horzOverflow="overflow" vert="horz" wrap="square" lIns="91440" tIns="45720" rIns="91440" bIns="45720" numCol="1" spcCol="0" rtlCol="0" fromWordArt="0" anchor="t" anchorCtr="0" forceAA="0" compatLnSpc="1">
-                        <a:prstTxWarp prst="textNoShape">
-                          <a:avLst/>
-                        </a:prstTxWarp>
-                        <a:noAutofit/>
-                      </wps:bodyPr>
-                    </wps:wsp>
-                  </a:graphicData>
-                </a:graphic>
-                <wp14:sizeRelV relativeFrom="margin">
-                  <wp14:pctHeight>0</wp14:pctHeight>
-                </wp14:sizeRelV>
-              </wp:anchor>
-            </w:drawing>
-          </mc:Choice>
-          <mc:Fallback>
-            <w:pict>
-              <v:shapetype w14:anchorId="226561E1" id="_x0000_t202" coordsize="21600,21600" o:spt="202" path="m,l,21600r21600,l21600,xe">
-                <v:stroke joinstyle="miter"/>
-                <v:path gradientshapeok="t" o:connecttype="rect"/>
-              </v:shapetype>
-              <v:shape id="Zone de texte 14" o:spid="_x0000_s1026" type="#_x0000_t202" style="position:absolute;left:0;text-align:left;margin-left:186.2pt;margin-top:17.7pt;width:141pt;height:42.75pt;z-index:251661312;visibility:visible;mso-wrap-style:square;mso-height-percent:0;mso-wrap-distance-left:9pt;mso-wrap-distance-top:0;mso-wrap-distance-right:9pt;mso-wrap-distance-bottom:0;mso-position-horizontal:absolute;mso-position-horizontal-relative:text;mso-position-vertical:absolute;mso-position-vertical-relative:text;mso-height-percent:0;mso-height-relative:margin;v-text-anchor:top" o:gfxdata="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" fillcolor="white [3201]" stroked="f" strokeweight=".5pt">
-                <v:textbox>
-                  <w:txbxContent>
-                    <w:p>
-                      <w:pPr>
-                        <w:jc w:val="center"/>
-                        <w:rPr>
-                          <w:b/>
-                          <w:lang w:val="fr-CH"/>
-                        </w:rPr>
-                      </w:pPr>
-                      <w:r>
-                        <w:rPr>
-                          <w:b/>
-                          <w:lang w:val="fr-CH"/>
-                        </w:rPr>
-                        <w:t>Image</w:t>
-                      </w:r>
-                      <w:r>
-                        <w:rPr>
-                          <w:b/>
-                          <w:lang w:val="fr-CH"/>
-                        </w:rPr>
-                        <w:t xml:space="preserve"> / photo</w:t>
-                      </w:r>
-                    </w:p>
-                    <w:p>
-                      <w:pPr>
-                        <w:jc w:val="center"/>
-                        <w:rPr>
-                          <w:b/>
-                          <w:lang w:val="fr-CH"/>
-                        </w:rPr>
-                      </w:pPr>
-                      <w:r>
-                        <w:rPr>
-                          <w:b/>
-                          <w:lang w:val="fr-CH"/>
-                        </w:rPr>
-                        <w:t>(Facultatif)</w:t>
-                      </w:r>
-                    </w:p>
-                  </w:txbxContent>
-                </v:textbox>
-              </v:shape>
-            </w:pict>
-          </mc:Fallback>
-        </mc:AlternateContent>
-      </w:r>
+          <w:lang w:val="en-US"/>
+        </w:rPr>
+        <w:drawing>
+          <wp:inline distT="0" distB="0" distL="0" distR="0" wp14:anchorId="5C935330" wp14:editId="697FF65C">
+            <wp:extent cx="6479540" cy="1675765"/>
+            <wp:effectExtent l="0" t="0" r="0" b="635"/>
+            <wp:docPr id="7" name="Graphique 7"/>
+            <wp:cNvGraphicFramePr>
+              <a:graphicFrameLocks xmlns:a="http://schemas.openxmlformats.org/drawingml/2006/main" noChangeAspect="1"/>
+            </wp:cNvGraphicFramePr>
+            <a:graphic xmlns:a="http://schemas.openxmlformats.org/drawingml/2006/main">
+              <a:graphicData uri="http://schemas.openxmlformats.org/drawingml/2006/picture">
+                <pic:pic xmlns:pic="http://schemas.openxmlformats.org/drawingml/2006/picture">
+                  <pic:nvPicPr>
+                    <pic:cNvPr id="7" name="Graphique 7"/>
+                    <pic:cNvPicPr/>
+                  </pic:nvPicPr>
+                  <pic:blipFill>
+                    <a:blip r:embed="rId12">
+                      <a:extLst>
+                        <a:ext uri="{28A0092B-C50C-407E-A947-70E740481C1C}">
+                          <a14:useLocalDpi xmlns:a14="http://schemas.microsoft.com/office/drawing/2010/main" val="0"/>
+                        </a:ext>
+                        <a:ext uri="{96DAC541-7B7A-43D3-8B79-37D633B846F1}">
+                          <asvg:svgBlip xmlns:asvg="http://schemas.microsoft.com/office/drawing/2016/SVG/main" r:embed="rId13"/>
+                        </a:ext>
+                      </a:extLst>
+                    </a:blip>
+                    <a:stretch>
+                      <a:fillRect/>
+                    </a:stretch>
+                  </pic:blipFill>
+                  <pic:spPr>
+                    <a:xfrm>
+                      <a:off x="0" y="0"/>
+                      <a:ext cx="6479540" cy="1675765"/>
+                    </a:xfrm>
+                    <a:prstGeom prst="rect">
+                      <a:avLst/>
+                    </a:prstGeom>
+                  </pic:spPr>
+                </pic:pic>
+              </a:graphicData>
+            </a:graphic>
+          </wp:inline>
+        </w:drawing>
+      </w:r>
+    </w:p>
+    <w:p>
+      <w:pPr>
+        <w:rPr>
+          <w:i/>
+          <w:lang w:val="en-US"/>
+        </w:rPr>
+      </w:pPr>
     </w:p>
     <w:p>
       <w:pPr>
         <w:rPr>
           <w:b/>
           <w:sz w:val="24"/>
-          <w:lang w:val="fr-CH"/>
+          <w:lang w:val="en-US"/>
         </w:rPr>
       </w:pPr>
     </w:p>
@@ -486,16 +380,7 @@
         <w:rPr>
           <w:b/>
           <w:sz w:val="24"/>
-          <w:lang w:val="fr-CH"/>
-        </w:rPr>
-      </w:pPr>
-    </w:p>
-    <w:p>
-      <w:pPr>
-        <w:jc w:val="center"/>
-        <w:rPr>
-          <w:i/>
-          <w:lang w:val="fr-CH"/>
+          <w:lang w:val="en-US"/>
         </w:rPr>
       </w:pPr>
     </w:p>
@@ -504,7 +389,7 @@
         <w:rPr>
           <w:b/>
           <w:sz w:val="24"/>
-          <w:lang w:val="fr-CH"/>
+          <w:lang w:val="en-US"/>
         </w:rPr>
       </w:pPr>
     </w:p>
@@ -513,7 +398,7 @@
         <w:rPr>
           <w:b/>
           <w:sz w:val="24"/>
-          <w:lang w:val="fr-CH"/>
+          <w:lang w:val="en-US"/>
         </w:rPr>
       </w:pPr>
     </w:p>
@@ -522,25 +407,7 @@
         <w:rPr>
           <w:b/>
           <w:sz w:val="24"/>
-          <w:lang w:val="fr-CH"/>
-        </w:rPr>
-      </w:pPr>
-    </w:p>
-    <w:p>
-      <w:pPr>
-        <w:rPr>
-          <w:b/>
-          <w:sz w:val="24"/>
-          <w:lang w:val="fr-CH"/>
-        </w:rPr>
-      </w:pPr>
-    </w:p>
-    <w:p>
-      <w:pPr>
-        <w:rPr>
-          <w:b/>
-          <w:sz w:val="24"/>
-          <w:lang w:val="fr-CH"/>
+          <w:lang w:val="en-US"/>
         </w:rPr>
       </w:pPr>
     </w:p>
@@ -572,24 +439,24 @@
               <w:rPr>
                 <w:b/>
                 <w:sz w:val="24"/>
-                <w:lang w:val="fr-CH"/>
+                <w:lang w:val="en-US"/>
               </w:rPr>
             </w:pPr>
             <w:r>
               <w:rPr>
                 <w:b/>
                 <w:sz w:val="24"/>
-                <w:lang w:val="fr-CH"/>
+                <w:lang w:val="en-US"/>
               </w:rPr>
-              <w:t>É</w:t>
+              <w:t>Student</w:t>
             </w:r>
             <w:r>
               <w:rPr>
                 <w:b/>
                 <w:sz w:val="24"/>
-                <w:lang w:val="fr-CH"/>
+                <w:lang w:val="en-US"/>
               </w:rPr>
-              <w:t>tudiant :</w:t>
+              <w:t> :</w:t>
             </w:r>
           </w:p>
         </w:tc>
@@ -597,7 +464,7 @@
           <w:sdtPr>
             <w:rPr>
               <w:b/>
-              <w:lang w:val="fr-CH"/>
+              <w:lang w:val="en-US"/>
             </w:rPr>
             <w:id w:val="1070460461"/>
             <w:placeholder>
@@ -614,15 +481,24 @@
                 <w:pPr>
                   <w:rPr>
                     <w:b/>
-                    <w:lang w:val="fr-CH"/>
+                    <w:lang w:val="en-US"/>
                   </w:rPr>
                 </w:pPr>
                 <w:r>
                   <w:rPr>
                     <w:b/>
-                    <w:lang w:val="fr-CH"/>
+                    <w:sz w:val="24"/>
+                    <w:szCs w:val="22"/>
+                    <w:lang w:val="en-US"/>
                   </w:rPr>
-                  <w:t>Melvyn Herzig</w:t>
+                  <w:t>Melvyn</w:t>
+                </w:r>
+                <w:r>
+                  <w:rPr>
+                    <w:b/>
+                    <w:lang w:val="en-US"/>
+                  </w:rPr>
+                  <w:t xml:space="preserve"> Herzig</w:t>
                 </w:r>
               </w:p>
             </w:tc>
@@ -639,16 +515,24 @@
               <w:rPr>
                 <w:b/>
                 <w:sz w:val="24"/>
-                <w:lang w:val="fr-CH"/>
+                <w:lang w:val="en-US"/>
               </w:rPr>
             </w:pPr>
             <w:r>
               <w:rPr>
                 <w:b/>
                 <w:sz w:val="24"/>
-                <w:lang w:val="fr-CH"/>
+                <w:lang w:val="en-US"/>
               </w:rPr>
-              <w:t>Travail proposé par :</w:t>
+              <w:t>Work proposed by</w:t>
+            </w:r>
+            <w:r>
+              <w:rPr>
+                <w:b/>
+                <w:sz w:val="24"/>
+                <w:lang w:val="en-US"/>
+              </w:rPr>
+              <w:t> :</w:t>
             </w:r>
           </w:p>
         </w:tc>
@@ -659,7 +543,7 @@
           <w:sdt>
             <w:sdtPr>
               <w:rPr>
-                <w:lang w:val="fr-CH"/>
+                <w:lang w:val="en-US"/>
               </w:rPr>
               <w:id w:val="-167641134"/>
               <w:placeholder>
@@ -671,7 +555,6 @@
                 <w:rStyle w:val="Textedelespacerserv"/>
                 <w:rFonts w:eastAsiaTheme="minorHAnsi"/>
                 <w:color w:val="808080"/>
-                <w:lang w:val="fr-FR"/>
               </w:rPr>
             </w:sdtEndPr>
             <w:sdtContent>
@@ -681,18 +564,25 @@
                     <w:rStyle w:val="Textedelespacerserv"/>
                     <w:rFonts w:eastAsiaTheme="minorHAnsi"/>
                     <w:color w:val="auto"/>
+                    <w:lang w:val="en-US"/>
                   </w:rPr>
                 </w:pPr>
                 <w:r>
                   <w:rPr>
-                    <w:lang w:val="fr-CH"/>
+                    <w:lang w:val="en-US"/>
+                  </w:rPr>
+                  <w:t xml:space="preserve">Professor </w:t>
+                </w:r>
+                <w:r>
+                  <w:rPr>
+                    <w:lang w:val="en-US"/>
                   </w:rPr>
                   <w:t xml:space="preserve">Yann </w:t>
                 </w:r>
                 <w:proofErr w:type="spellStart"/>
                 <w:r>
                   <w:rPr>
-                    <w:lang w:val="fr-CH"/>
+                    <w:lang w:val="en-US"/>
                   </w:rPr>
                   <w:t>Thoma</w:t>
                 </w:r>
@@ -703,7 +593,7 @@
           <w:sdt>
             <w:sdtPr>
               <w:rPr>
-                <w:lang w:val="fr-CH"/>
+                <w:lang w:val="en-US"/>
               </w:rPr>
               <w:id w:val="204154882"/>
               <w:placeholder>
@@ -715,12 +605,12 @@
               <w:p>
                 <w:pPr>
                   <w:rPr>
-                    <w:lang w:val="fr-CH"/>
+                    <w:lang w:val="en-US"/>
                   </w:rPr>
                 </w:pPr>
                 <w:r>
                   <w:rPr>
-                    <w:lang w:val="fr-CH"/>
+                    <w:lang w:val="en-US"/>
                   </w:rPr>
                   <w:t>REDS</w:t>
                 </w:r>
@@ -730,7 +620,7 @@
           <w:sdt>
             <w:sdtPr>
               <w:rPr>
-                <w:lang w:val="fr-CH"/>
+                <w:lang w:val="en-US"/>
               </w:rPr>
               <w:id w:val="-1744637338"/>
               <w:placeholder>
@@ -742,26 +632,26 @@
               <w:p>
                 <w:pPr>
                   <w:rPr>
-                    <w:lang w:val="fr-CH"/>
+                    <w:lang w:val="en-US"/>
                   </w:rPr>
                 </w:pPr>
                 <w:r>
                   <w:rPr>
-                    <w:lang w:val="fr-CH"/>
+                    <w:lang w:val="en-US"/>
                   </w:rPr>
                   <w:t xml:space="preserve">Route de </w:t>
                 </w:r>
                 <w:proofErr w:type="spellStart"/>
                 <w:r>
                   <w:rPr>
-                    <w:lang w:val="fr-CH"/>
+                    <w:lang w:val="en-US"/>
                   </w:rPr>
                   <w:t>Chesaux</w:t>
                 </w:r>
                 <w:proofErr w:type="spellEnd"/>
                 <w:r>
                   <w:rPr>
-                    <w:lang w:val="fr-CH"/>
+                    <w:lang w:val="en-US"/>
                   </w:rPr>
                   <w:t xml:space="preserve"> 1</w:t>
                 </w:r>
@@ -771,7 +661,7 @@
           <w:sdt>
             <w:sdtPr>
               <w:rPr>
-                <w:lang w:val="fr-CH"/>
+                <w:lang w:val="en-US"/>
               </w:rPr>
               <w:id w:val="-1064865149"/>
               <w:placeholder>
@@ -783,14 +673,28 @@
               <w:p>
                 <w:pPr>
                   <w:rPr>
-                    <w:lang w:val="fr-CH"/>
+                    <w:lang w:val="en-US"/>
                   </w:rPr>
                 </w:pPr>
                 <w:r>
                   <w:rPr>
-                    <w:lang w:val="fr-CH"/>
+                    <w:lang w:val="en-US"/>
                   </w:rPr>
-                  <w:t>1401 Yverdon-les-Bains</w:t>
+                  <w:t xml:space="preserve">1401 </w:t>
+                </w:r>
+                <w:proofErr w:type="spellStart"/>
+                <w:r>
+                  <w:rPr>
+                    <w:lang w:val="en-US"/>
+                  </w:rPr>
+                  <w:t>Yverdon</w:t>
+                </w:r>
+                <w:proofErr w:type="spellEnd"/>
+                <w:r>
+                  <w:rPr>
+                    <w:lang w:val="en-US"/>
+                  </w:rPr>
+                  <w:t>-les-Bains</w:t>
                 </w:r>
               </w:p>
             </w:sdtContent>
@@ -807,22 +711,22 @@
               <w:rPr>
                 <w:b/>
                 <w:sz w:val="24"/>
-                <w:lang w:val="fr-CH"/>
+                <w:lang w:val="en-US"/>
               </w:rPr>
             </w:pPr>
             <w:r>
               <w:rPr>
                 <w:b/>
                 <w:sz w:val="24"/>
-                <w:lang w:val="fr-CH"/>
+                <w:lang w:val="en-US"/>
               </w:rPr>
-              <w:t>Enseignant responsable</w:t>
+              <w:t>Responsible teacher</w:t>
             </w:r>
             <w:r>
               <w:rPr>
                 <w:b/>
                 <w:sz w:val="24"/>
-                <w:lang w:val="fr-CH"/>
+                <w:lang w:val="en-US"/>
               </w:rPr>
               <w:t> :</w:t>
             </w:r>
@@ -833,7 +737,7 @@
             <w:rPr>
               <w:b/>
               <w:sz w:val="24"/>
-              <w:lang w:val="fr-CH"/>
+              <w:lang w:val="en-US"/>
             </w:rPr>
             <w:id w:val="51041456"/>
             <w:placeholder>
@@ -851,14 +755,22 @@
                   <w:rPr>
                     <w:b/>
                     <w:sz w:val="24"/>
-                    <w:lang w:val="fr-CH"/>
+                    <w:lang w:val="en-US"/>
                   </w:rPr>
                 </w:pPr>
                 <w:r>
                   <w:rPr>
                     <w:b/>
                     <w:sz w:val="24"/>
-                    <w:lang w:val="fr-CH"/>
+                    <w:lang w:val="en-US"/>
+                  </w:rPr>
+                  <w:t xml:space="preserve">Professor </w:t>
+                </w:r>
+                <w:r>
+                  <w:rPr>
+                    <w:b/>
+                    <w:sz w:val="24"/>
+                    <w:lang w:val="en-US"/>
                   </w:rPr>
                   <w:t xml:space="preserve">Yann </w:t>
                 </w:r>
@@ -867,7 +779,7 @@
                   <w:rPr>
                     <w:b/>
                     <w:sz w:val="24"/>
-                    <w:lang w:val="fr-CH"/>
+                    <w:lang w:val="en-US"/>
                   </w:rPr>
                   <w:t>Thoma</w:t>
                 </w:r>
@@ -887,22 +799,22 @@
               <w:rPr>
                 <w:b/>
                 <w:sz w:val="24"/>
-                <w:lang w:val="fr-CH"/>
+                <w:lang w:val="en-US"/>
               </w:rPr>
             </w:pPr>
             <w:r>
               <w:rPr>
                 <w:b/>
                 <w:sz w:val="24"/>
-                <w:lang w:val="fr-CH"/>
+                <w:lang w:val="en-US"/>
               </w:rPr>
-              <w:t>Année académique</w:t>
+              <w:t>Academic year</w:t>
             </w:r>
             <w:r>
               <w:rPr>
                 <w:b/>
                 <w:sz w:val="24"/>
-                <w:lang w:val="fr-CH"/>
+                <w:lang w:val="en-US"/>
               </w:rPr>
               <w:t> :</w:t>
             </w:r>
@@ -918,6 +830,7 @@
                 <w:rStyle w:val="Textedelespacerserv"/>
                 <w:rFonts w:eastAsiaTheme="minorHAnsi"/>
                 <w:color w:val="auto"/>
+                <w:lang w:val="en-US"/>
               </w:rPr>
             </w:pPr>
             <w:r>
@@ -925,6 +838,7 @@
                 <w:rStyle w:val="Textedelespacerserv"/>
                 <w:rFonts w:eastAsiaTheme="minorHAnsi"/>
                 <w:color w:val="auto"/>
+                <w:lang w:val="en-US"/>
               </w:rPr>
               <w:t>20</w:t>
             </w:r>
@@ -933,6 +847,7 @@
                 <w:rStyle w:val="Textedelespacerserv"/>
                 <w:rFonts w:eastAsiaTheme="minorHAnsi"/>
                 <w:color w:val="auto"/>
+                <w:lang w:val="en-US"/>
               </w:rPr>
               <w:t>21-2022</w:t>
             </w:r>
@@ -940,32 +855,67 @@
         </w:tc>
       </w:tr>
     </w:tbl>
-    <w:p/>
-    <w:p/>
+    <w:p>
+      <w:pPr>
+        <w:rPr>
+          <w:lang w:val="en-US"/>
+        </w:rPr>
+      </w:pPr>
+    </w:p>
+    <w:p>
+      <w:pPr>
+        <w:rPr>
+          <w:lang w:val="en-US"/>
+        </w:rPr>
+      </w:pPr>
+    </w:p>
     <w:p>
       <w:pPr>
         <w:jc w:val="right"/>
+        <w:rPr>
+          <w:lang w:val="en-US"/>
+        </w:rPr>
       </w:pPr>
     </w:p>
     <w:p>
       <w:pPr>
         <w:jc w:val="right"/>
-      </w:pPr>
-      <w:r>
-        <w:t>Yverdon-les-Bains</w:t>
-      </w:r>
-      <w:r>
+        <w:rPr>
+          <w:lang w:val="en-US"/>
+        </w:rPr>
+      </w:pPr>
+      <w:proofErr w:type="spellStart"/>
+      <w:r>
+        <w:rPr>
+          <w:lang w:val="en-US"/>
+        </w:rPr>
+        <w:t>Yverdon</w:t>
+      </w:r>
+      <w:proofErr w:type="spellEnd"/>
+      <w:r>
+        <w:rPr>
+          <w:lang w:val="en-US"/>
+        </w:rPr>
+        <w:t>-les-Bains</w:t>
+      </w:r>
+      <w:r>
+        <w:rPr>
+          <w:lang w:val="en-US"/>
+        </w:rPr>
         <w:t xml:space="preserve">, le </w:t>
       </w:r>
       <w:sdt>
         <w:sdtPr>
+          <w:rPr>
+            <w:lang w:val="en-US"/>
+          </w:rPr>
           <w:id w:val="-1933569855"/>
           <w:placeholder>
             <w:docPart w:val="1AF434D54D77498EAC83CD417352EFE6"/>
           </w:placeholder>
           <w:date w:fullDate="2022-02-24T00:00:00Z">
-            <w:dateFormat w:val="d MMMM yyyy"/>
-            <w:lid w:val="fr-CH"/>
+            <w:dateFormat w:val="dddd, MMMM d, yyyy"/>
+            <w:lid w:val="en-US"/>
             <w:storeMappedDataAs w:val="dateTime"/>
             <w:calendar w:val="gregorian"/>
           </w:date>
@@ -974,9 +924,9 @@
         <w:sdtContent>
           <w:r>
             <w:rPr>
-              <w:lang w:val="fr-CH"/>
+              <w:lang w:val="en-US"/>
             </w:rPr>
-            <w:t>24 février 2022</w:t>
+            <w:t>Sunday, February 24, 2022</w:t>
           </w:r>
         </w:sdtContent>
       </w:sdt>
@@ -985,21 +935,43 @@
       <w:pPr>
         <w:spacing w:after="160" w:line="259" w:lineRule="auto"/>
         <w:jc w:val="left"/>
-      </w:pPr>
-      <w:r>
+        <w:rPr>
+          <w:lang w:val="en-US"/>
+        </w:rPr>
+      </w:pPr>
+      <w:r>
+        <w:rPr>
+          <w:lang w:val="en-US"/>
+        </w:rPr>
+        <w:lastRenderedPageBreak/>
         <w:br w:type="page"/>
       </w:r>
     </w:p>
     <w:p>
       <w:pPr>
         <w:jc w:val="right"/>
-      </w:pPr>
-      <w:r>
+        <w:rPr>
+          <w:lang w:val="en-US"/>
+        </w:rPr>
+      </w:pPr>
+      <w:r>
+        <w:rPr>
+          <w:lang w:val="en-US"/>
+        </w:rPr>
         <w:lastRenderedPageBreak/>
-        <w:t xml:space="preserve">Département </w:t>
+        <w:t>Department</w:t>
+      </w:r>
+      <w:r>
+        <w:rPr>
+          <w:lang w:val="en-US"/>
+        </w:rPr>
+        <w:t xml:space="preserve"> </w:t>
       </w:r>
       <w:sdt>
         <w:sdtPr>
+          <w:rPr>
+            <w:lang w:val="en-US"/>
+          </w:rPr>
           <w:alias w:val="Département"/>
           <w:tag w:val="Département"/>
           <w:id w:val="-190764027"/>
@@ -1018,6 +990,9 @@
         <w:sdtEndPr/>
         <w:sdtContent>
           <w:r>
+            <w:rPr>
+              <w:lang w:val="en-US"/>
+            </w:rPr>
             <w:t>TIC</w:t>
           </w:r>
         </w:sdtContent>
@@ -1026,12 +1001,27 @@
     <w:p>
       <w:pPr>
         <w:jc w:val="right"/>
-      </w:pPr>
-      <w:r>
-        <w:t xml:space="preserve">Filière </w:t>
+        <w:rPr>
+          <w:lang w:val="en-US"/>
+        </w:rPr>
+      </w:pPr>
+      <w:r>
+        <w:rPr>
+          <w:lang w:val="en-US"/>
+        </w:rPr>
+        <w:t>Faculty</w:t>
+      </w:r>
+      <w:r>
+        <w:rPr>
+          <w:lang w:val="en-US"/>
+        </w:rPr>
+        <w:t xml:space="preserve"> </w:t>
       </w:r>
       <w:sdt>
         <w:sdtPr>
+          <w:rPr>
+            <w:lang w:val="en-US"/>
+          </w:rPr>
           <w:alias w:val="Filière"/>
           <w:tag w:val="Filière"/>
           <w:id w:val="510660202"/>
@@ -1044,7 +1034,7 @@
             <w:listItem w:displayText="Energie et techniques environnementales" w:value="Energie et techniques environnementales"/>
             <w:listItem w:displayText="Génie électrique" w:value="Génie électrique"/>
             <w:listItem w:displayText="Géomatique" w:value="Géomatique"/>
-            <w:listItem w:displayText="Informatique" w:value="Informatique"/>
+            <w:listItem w:displayText="Computer science" w:value="Computer science"/>
             <w:listItem w:displayText="Ingénierie des médias" w:value="Ingénierie des médias"/>
             <w:listItem w:displayText="Ingénierie et gestion industrielles" w:value="Ingénierie et gestion industrielles"/>
             <w:listItem w:displayText="Microtechniques" w:value="Microtechniques"/>
@@ -1055,7 +1045,10 @@
         <w:sdtEndPr/>
         <w:sdtContent>
           <w:r>
-            <w:t>Informatique</w:t>
+            <w:rPr>
+              <w:lang w:val="en-US"/>
+            </w:rPr>
+            <w:t>Computer science</w:t>
           </w:r>
         </w:sdtContent>
       </w:sdt>
@@ -1064,12 +1057,27 @@
       <w:pPr>
         <w:pStyle w:val="En-tte"/>
         <w:jc w:val="right"/>
-      </w:pPr>
-      <w:r>
-        <w:t xml:space="preserve">Orientation </w:t>
+        <w:rPr>
+          <w:lang w:val="en-US"/>
+        </w:rPr>
+      </w:pPr>
+      <w:r>
+        <w:rPr>
+          <w:lang w:val="en-US"/>
+        </w:rPr>
+        <w:t>Specialization</w:t>
+      </w:r>
+      <w:r>
+        <w:rPr>
+          <w:lang w:val="en-US"/>
+        </w:rPr>
+        <w:t xml:space="preserve"> </w:t>
       </w:r>
       <w:sdt>
         <w:sdtPr>
+          <w:rPr>
+            <w:lang w:val="en-US"/>
+          </w:rPr>
           <w:alias w:val="Orientation"/>
           <w:tag w:val="Orientation"/>
           <w:id w:val="-1461491744"/>
@@ -1088,7 +1096,7 @@
             <w:listItem w:displayText="Géomatique et gestion du territoire" w:value="Géomatique et gestion du territoire"/>
             <w:listItem w:displayText="Informatique embarquée" w:value="Informatique embarquée"/>
             <w:listItem w:displayText="IT Management" w:value="IT Management"/>
-            <w:listItem w:displayText="Logiciel" w:value="Logiciel"/>
+            <w:listItem w:displayText="Software" w:value="Software"/>
             <w:listItem w:displayText="Réseaux et services" w:value="Réseaux et services"/>
             <w:listItem w:displayText="Sécurité de l'information" w:value="Sécurité de l'information"/>
             <w:listItem w:displayText="Systèmes de gestion" w:value="Systèmes de gestion"/>
@@ -1100,7 +1108,10 @@
         <w:sdtEndPr/>
         <w:sdtContent>
           <w:r>
-            <w:t>Logiciel</w:t>
+            <w:rPr>
+              <w:lang w:val="en-US"/>
+            </w:rPr>
+            <w:t>Software</w:t>
           </w:r>
         </w:sdtContent>
       </w:sdt>
@@ -1109,25 +1120,25 @@
       <w:pPr>
         <w:jc w:val="right"/>
         <w:rPr>
-          <w:lang w:val="fr-CH"/>
-        </w:rPr>
-      </w:pPr>
-      <w:r>
-        <w:rPr>
-          <w:lang w:val="fr-CH"/>
-        </w:rPr>
-        <w:t>Étudiant</w:t>
-      </w:r>
-      <w:r>
-        <w:rPr>
-          <w:lang w:val="fr-CH"/>
+          <w:lang w:val="en-US"/>
+        </w:rPr>
+      </w:pPr>
+      <w:r>
+        <w:rPr>
+          <w:lang w:val="en-US"/>
+        </w:rPr>
+        <w:t>Student</w:t>
+      </w:r>
+      <w:r>
+        <w:rPr>
+          <w:lang w:val="en-US"/>
         </w:rPr>
         <w:t xml:space="preserve"> </w:t>
       </w:r>
       <w:sdt>
         <w:sdtPr>
           <w:rPr>
-            <w:lang w:val="fr-CH"/>
+            <w:lang w:val="en-US"/>
           </w:rPr>
           <w:id w:val="107707897"/>
           <w:placeholder>
@@ -1138,7 +1149,7 @@
         <w:sdtContent>
           <w:r>
             <w:rPr>
-              <w:lang w:val="fr-CH"/>
+              <w:lang w:val="en-US"/>
             </w:rPr>
             <w:t>Melvyn Herzig</w:t>
           </w:r>
@@ -1149,25 +1160,25 @@
       <w:pPr>
         <w:jc w:val="right"/>
         <w:rPr>
-          <w:lang w:val="fr-CH"/>
-        </w:rPr>
-      </w:pPr>
-      <w:r>
-        <w:rPr>
-          <w:lang w:val="fr-CH"/>
-        </w:rPr>
-        <w:t>Enseignant responsable</w:t>
-      </w:r>
-      <w:r>
-        <w:rPr>
-          <w:lang w:val="fr-CH"/>
+          <w:lang w:val="en-US"/>
+        </w:rPr>
+      </w:pPr>
+      <w:r>
+        <w:rPr>
+          <w:lang w:val="en-US"/>
+        </w:rPr>
+        <w:t>Responsible teacher</w:t>
+      </w:r>
+      <w:r>
+        <w:rPr>
+          <w:lang w:val="en-US"/>
         </w:rPr>
         <w:t xml:space="preserve"> </w:t>
       </w:r>
       <w:sdt>
         <w:sdtPr>
           <w:rPr>
-            <w:lang w:val="fr-CH"/>
+            <w:lang w:val="en-US"/>
           </w:rPr>
           <w:id w:val="-1822886719"/>
           <w:placeholder>
@@ -1178,14 +1189,20 @@
         <w:sdtContent>
           <w:r>
             <w:rPr>
-              <w:lang w:val="fr-CH"/>
+              <w:lang w:val="en-US"/>
+            </w:rPr>
+            <w:t xml:space="preserve">Prof. </w:t>
+          </w:r>
+          <w:r>
+            <w:rPr>
+              <w:lang w:val="en-US"/>
             </w:rPr>
             <w:t xml:space="preserve">Yann </w:t>
           </w:r>
           <w:proofErr w:type="spellStart"/>
           <w:r>
             <w:rPr>
-              <w:lang w:val="fr-CH"/>
+              <w:lang w:val="en-US"/>
             </w:rPr>
             <w:t>Thoma</w:t>
           </w:r>
@@ -1196,35 +1213,50 @@
     <w:p>
       <w:pPr>
         <w:rPr>
-          <w:lang w:val="fr-CH"/>
-        </w:rPr>
-      </w:pPr>
-    </w:p>
-    <w:p/>
+          <w:lang w:val="en-US"/>
+        </w:rPr>
+      </w:pPr>
+    </w:p>
+    <w:p>
+      <w:pPr>
+        <w:rPr>
+          <w:lang w:val="en-US"/>
+        </w:rPr>
+      </w:pPr>
+    </w:p>
     <w:p>
       <w:pPr>
         <w:jc w:val="center"/>
         <w:rPr>
           <w:sz w:val="28"/>
+          <w:lang w:val="en-US"/>
         </w:rPr>
       </w:pPr>
       <w:r>
         <w:rPr>
           <w:sz w:val="28"/>
-        </w:rPr>
-        <w:t xml:space="preserve">Travail de </w:t>
-      </w:r>
-      <w:proofErr w:type="spellStart"/>
+          <w:lang w:val="en-US"/>
+        </w:rPr>
+        <w:t>Bachelor</w:t>
+      </w:r>
       <w:r>
         <w:rPr>
           <w:sz w:val="28"/>
-        </w:rPr>
-        <w:t>Bachelor</w:t>
-      </w:r>
-      <w:proofErr w:type="spellEnd"/>
+          <w:lang w:val="en-US"/>
+        </w:rPr>
+        <w:t>’s</w:t>
+      </w:r>
       <w:r>
         <w:rPr>
           <w:sz w:val="28"/>
+          <w:lang w:val="en-US"/>
+        </w:rPr>
+        <w:t xml:space="preserve"> thesis</w:t>
+      </w:r>
+      <w:r>
+        <w:rPr>
+          <w:sz w:val="28"/>
+          <w:lang w:val="en-US"/>
         </w:rPr>
         <w:t xml:space="preserve"> </w:t>
       </w:r>
@@ -1232,6 +1264,7 @@
         <w:sdtPr>
           <w:rPr>
             <w:sz w:val="28"/>
+            <w:lang w:val="en-US"/>
           </w:rPr>
           <w:id w:val="-633490267"/>
           <w:placeholder>
@@ -1250,6 +1283,7 @@
           <w:r>
             <w:rPr>
               <w:sz w:val="28"/>
+              <w:lang w:val="en-US"/>
             </w:rPr>
             <w:t>2021-2022</w:t>
           </w:r>
@@ -1260,6 +1294,7 @@
       <w:sdtPr>
         <w:rPr>
           <w:rStyle w:val="Style4"/>
+          <w:lang w:val="en-US"/>
         </w:rPr>
         <w:alias w:val="Titre de votre TB"/>
         <w:tag w:val="Titre de votre TB"/>
@@ -1282,28 +1317,16 @@
             <w:jc w:val="center"/>
             <w:rPr>
               <w:sz w:val="28"/>
+              <w:lang w:val="en-US"/>
             </w:rPr>
           </w:pPr>
           <w:r>
             <w:rPr>
               <w:rStyle w:val="Textedelespacerserv"/>
               <w:rFonts w:eastAsiaTheme="minorHAnsi"/>
+              <w:lang w:val="en-US"/>
             </w:rPr>
-            <w:t xml:space="preserve">Cliquez </w:t>
-          </w:r>
-          <w:r>
-            <w:rPr>
-              <w:rStyle w:val="Textedelespacerserv"/>
-              <w:rFonts w:eastAsiaTheme="minorHAnsi"/>
-            </w:rPr>
-            <w:t>ici pour écrire votre titre de TB</w:t>
-          </w:r>
-          <w:r>
-            <w:rPr>
-              <w:rStyle w:val="Textedelespacerserv"/>
-              <w:rFonts w:eastAsiaTheme="minorHAnsi"/>
-            </w:rPr>
-            <w:t>.</w:t>
+            <w:t>Cliquez ici pour écrire votre titre de TB.</w:t>
           </w:r>
         </w:p>
       </w:sdtContent>
@@ -1317,34 +1340,44 @@
         <w:rPr>
           <w:rStyle w:val="Textedelespacerserv"/>
           <w:rFonts w:eastAsiaTheme="minorHAnsi"/>
-        </w:rPr>
-      </w:pPr>
-    </w:p>
-    <w:p>
-      <w:pPr>
-        <w:rPr>
-          <w:lang w:val="fr-CH"/>
-        </w:rPr>
-      </w:pPr>
-    </w:p>
-    <w:p/>
+          <w:lang w:val="en-US"/>
+        </w:rPr>
+      </w:pPr>
+    </w:p>
+    <w:p>
+      <w:pPr>
+        <w:rPr>
+          <w:lang w:val="en-US"/>
+        </w:rPr>
+      </w:pPr>
+    </w:p>
+    <w:p>
+      <w:pPr>
+        <w:rPr>
+          <w:lang w:val="en-US"/>
+        </w:rPr>
+      </w:pPr>
+    </w:p>
     <w:p>
       <w:pPr>
         <w:rPr>
           <w:b/>
+          <w:lang w:val="en-US"/>
         </w:rPr>
       </w:pPr>
       <w:r>
         <w:rPr>
           <w:b/>
-        </w:rPr>
-        <w:t>Résumé publiable</w:t>
+          <w:lang w:val="en-US"/>
+        </w:rPr>
+        <w:t>Publishable summary</w:t>
       </w:r>
     </w:p>
     <w:sdt>
       <w:sdtPr>
         <w:rPr>
           <w:b/>
+          <w:lang w:val="en-US"/>
         </w:rPr>
         <w:id w:val="769193835"/>
         <w:placeholder>
@@ -1358,20 +1391,34 @@
           <w:pPr>
             <w:rPr>
               <w:b/>
+              <w:lang w:val="en-US"/>
             </w:rPr>
           </w:pPr>
           <w:r>
             <w:rPr>
               <w:rStyle w:val="Textedelespacerserv"/>
               <w:rFonts w:eastAsiaTheme="minorHAnsi"/>
+              <w:lang w:val="en-US"/>
             </w:rPr>
             <w:t>Cliquez ou appuyez ici pour entrer du texte.</w:t>
           </w:r>
         </w:p>
       </w:sdtContent>
     </w:sdt>
-    <w:p/>
-    <w:p/>
+    <w:p>
+      <w:pPr>
+        <w:rPr>
+          <w:lang w:val="en-US"/>
+        </w:rPr>
+      </w:pPr>
+    </w:p>
+    <w:p>
+      <w:pPr>
+        <w:rPr>
+          <w:lang w:val="en-US"/>
+        </w:rPr>
+      </w:pPr>
+    </w:p>
     <w:tbl>
       <w:tblPr>
         <w:tblStyle w:val="Grilledutableau"/>
@@ -1401,18 +1448,24 @@
             <w:pPr>
               <w:jc w:val="left"/>
               <w:rPr>
-                <w:lang w:val="fr-CH"/>
+                <w:lang w:val="en-US"/>
               </w:rPr>
             </w:pPr>
             <w:r>
               <w:rPr>
-                <w:lang w:val="fr-CH"/>
+                <w:lang w:val="en-US"/>
               </w:rPr>
-              <w:t xml:space="preserve">Étudiant </w:t>
+              <w:t>Student</w:t>
             </w:r>
             <w:r>
               <w:rPr>
-                <w:lang w:val="fr-CH"/>
+                <w:lang w:val="en-US"/>
+              </w:rPr>
+              <w:t xml:space="preserve"> </w:t>
+            </w:r>
+            <w:r>
+              <w:rPr>
+                <w:lang w:val="en-US"/>
               </w:rPr>
               <w:t>:</w:t>
             </w:r>
@@ -1421,28 +1474,26 @@
             <w:pPr>
               <w:jc w:val="left"/>
               <w:rPr>
-                <w:lang w:val="fr-CH"/>
+                <w:lang w:val="en-US"/>
               </w:rPr>
             </w:pPr>
             <w:sdt>
               <w:sdtPr>
                 <w:rPr>
-                  <w:lang w:val="fr-CH"/>
+                  <w:lang w:val="en-US"/>
                 </w:rPr>
                 <w:id w:val="-1538963373"/>
                 <w:placeholder>
                   <w:docPart w:val="E6F541E2A4644B088216991149884B5C"/>
                 </w:placeholder>
-                <w:showingPlcHdr/>
               </w:sdtPr>
               <w:sdtEndPr/>
               <w:sdtContent>
                 <w:r>
                   <w:rPr>
-                    <w:rStyle w:val="Textedelespacerserv"/>
-                    <w:rFonts w:eastAsiaTheme="minorHAnsi"/>
+                    <w:lang w:val="en-US"/>
                   </w:rPr>
-                  <w:t>Nom prénom</w:t>
+                  <w:t>Herzig Melvyn</w:t>
                 </w:r>
               </w:sdtContent>
             </w:sdt>
@@ -1456,16 +1507,34 @@
           <w:p>
             <w:pPr>
               <w:jc w:val="left"/>
+              <w:rPr>
+                <w:lang w:val="en-US"/>
+              </w:rPr>
             </w:pPr>
             <w:r>
-              <w:t xml:space="preserve">Date et lieu : </w:t>
+              <w:rPr>
+                <w:lang w:val="en-US"/>
+              </w:rPr>
+              <w:t>Date and time</w:t>
+            </w:r>
+            <w:r>
+              <w:rPr>
+                <w:lang w:val="en-US"/>
+              </w:rPr>
+              <w:t xml:space="preserve"> : </w:t>
             </w:r>
           </w:p>
           <w:p>
             <w:pPr>
               <w:jc w:val="left"/>
+              <w:rPr>
+                <w:lang w:val="en-US"/>
+              </w:rPr>
             </w:pPr>
             <w:r>
+              <w:rPr>
+                <w:lang w:val="en-US"/>
+              </w:rPr>
               <w:t>……………………………………</w:t>
             </w:r>
           </w:p>
@@ -1478,16 +1547,28 @@
           <w:p>
             <w:pPr>
               <w:jc w:val="left"/>
+              <w:rPr>
+                <w:lang w:val="en-US"/>
+              </w:rPr>
             </w:pPr>
             <w:r>
+              <w:rPr>
+                <w:lang w:val="en-US"/>
+              </w:rPr>
               <w:t>Signature :</w:t>
             </w:r>
           </w:p>
           <w:p>
             <w:pPr>
               <w:jc w:val="left"/>
+              <w:rPr>
+                <w:lang w:val="en-US"/>
+              </w:rPr>
             </w:pPr>
             <w:r>
+              <w:rPr>
+                <w:lang w:val="en-US"/>
+              </w:rPr>
               <w:t>……………………………………</w:t>
             </w:r>
           </w:p>
@@ -1503,15 +1584,18 @@
             <w:pPr>
               <w:jc w:val="left"/>
               <w:rPr>
-                <w:lang w:val="fr-CH"/>
+                <w:lang w:val="en-US"/>
               </w:rPr>
             </w:pPr>
             <w:r>
-              <w:t>Enseignant responsable</w:t>
+              <w:rPr>
+                <w:lang w:val="en-US"/>
+              </w:rPr>
+              <w:t>Responsible teacher</w:t>
             </w:r>
             <w:r>
               <w:rPr>
-                <w:lang w:val="fr-CH"/>
+                <w:lang w:val="en-US"/>
               </w:rPr>
               <w:t> :</w:t>
             </w:r>
@@ -1520,28 +1604,34 @@
             <w:pPr>
               <w:jc w:val="left"/>
               <w:rPr>
-                <w:lang w:val="fr-CH"/>
+                <w:lang w:val="en-US"/>
               </w:rPr>
             </w:pPr>
             <w:sdt>
               <w:sdtPr>
                 <w:rPr>
-                  <w:lang w:val="fr-CH"/>
+                  <w:lang w:val="en-US"/>
                 </w:rPr>
                 <w:id w:val="2133134934"/>
                 <w:placeholder>
                   <w:docPart w:val="5CA6034F83B34C9C8EB8724A3FB22B82"/>
                 </w:placeholder>
-                <w:showingPlcHdr/>
               </w:sdtPr>
               <w:sdtEndPr/>
               <w:sdtContent>
+                <w:proofErr w:type="spellStart"/>
                 <w:r>
                   <w:rPr>
-                    <w:rStyle w:val="Textedelespacerserv"/>
-                    <w:rFonts w:eastAsiaTheme="minorHAnsi"/>
+                    <w:lang w:val="en-US"/>
                   </w:rPr>
-                  <w:t>Nom prénom</w:t>
+                  <w:t>Thoma</w:t>
+                </w:r>
+                <w:proofErr w:type="spellEnd"/>
+                <w:r>
+                  <w:rPr>
+                    <w:lang w:val="en-US"/>
+                  </w:rPr>
+                  <w:t xml:space="preserve"> Yann</w:t>
                 </w:r>
               </w:sdtContent>
             </w:sdt>
@@ -1555,16 +1645,34 @@
           <w:p>
             <w:pPr>
               <w:jc w:val="left"/>
+              <w:rPr>
+                <w:lang w:val="en-US"/>
+              </w:rPr>
             </w:pPr>
             <w:r>
-              <w:t xml:space="preserve">Date et lieu : </w:t>
+              <w:rPr>
+                <w:lang w:val="en-US"/>
+              </w:rPr>
+              <w:t>Date and time</w:t>
+            </w:r>
+            <w:r>
+              <w:rPr>
+                <w:lang w:val="en-US"/>
+              </w:rPr>
+              <w:t xml:space="preserve"> : </w:t>
             </w:r>
           </w:p>
           <w:p>
             <w:pPr>
               <w:jc w:val="left"/>
+              <w:rPr>
+                <w:lang w:val="en-US"/>
+              </w:rPr>
             </w:pPr>
             <w:r>
+              <w:rPr>
+                <w:lang w:val="en-US"/>
+              </w:rPr>
               <w:t>……………………………………</w:t>
             </w:r>
           </w:p>
@@ -1577,34 +1685,52 @@
           <w:p>
             <w:pPr>
               <w:jc w:val="left"/>
+              <w:rPr>
+                <w:lang w:val="en-US"/>
+              </w:rPr>
             </w:pPr>
             <w:r>
+              <w:rPr>
+                <w:lang w:val="en-US"/>
+              </w:rPr>
               <w:t>Signature :</w:t>
             </w:r>
           </w:p>
           <w:p>
             <w:pPr>
               <w:jc w:val="left"/>
+              <w:rPr>
+                <w:lang w:val="en-US"/>
+              </w:rPr>
             </w:pPr>
             <w:r>
+              <w:rPr>
+                <w:lang w:val="en-US"/>
+              </w:rPr>
               <w:t>……………………………………</w:t>
             </w:r>
           </w:p>
         </w:tc>
       </w:tr>
     </w:tbl>
-    <w:p/>
+    <w:p>
+      <w:pPr>
+        <w:rPr>
+          <w:lang w:val="en-US"/>
+        </w:rPr>
+      </w:pPr>
+    </w:p>
     <w:p>
       <w:pPr>
         <w:spacing w:after="160" w:line="259" w:lineRule="auto"/>
         <w:jc w:val="left"/>
         <w:rPr>
-          <w:lang w:val="fr-CH"/>
-        </w:rPr>
-      </w:pPr>
-      <w:r>
-        <w:rPr>
-          <w:lang w:val="fr-CH"/>
+          <w:lang w:val="en-US"/>
+        </w:rPr>
+      </w:pPr>
+      <w:r>
+        <w:rPr>
+          <w:lang w:val="en-US"/>
         </w:rPr>
         <w:br w:type="page"/>
       </w:r>
@@ -1612,13 +1738,46 @@
     <w:p>
       <w:pPr>
         <w:pStyle w:val="Titre"/>
-      </w:pPr>
-    </w:p>
-    <w:p/>
-    <w:p/>
-    <w:p/>
-    <w:p/>
-    <w:p/>
+        <w:rPr>
+          <w:lang w:val="en-US"/>
+        </w:rPr>
+      </w:pPr>
+    </w:p>
+    <w:p>
+      <w:pPr>
+        <w:rPr>
+          <w:lang w:val="en-US"/>
+        </w:rPr>
+      </w:pPr>
+    </w:p>
+    <w:p>
+      <w:pPr>
+        <w:rPr>
+          <w:lang w:val="en-US"/>
+        </w:rPr>
+      </w:pPr>
+    </w:p>
+    <w:p>
+      <w:pPr>
+        <w:rPr>
+          <w:lang w:val="en-US"/>
+        </w:rPr>
+      </w:pPr>
+    </w:p>
+    <w:p>
+      <w:pPr>
+        <w:rPr>
+          <w:lang w:val="en-US"/>
+        </w:rPr>
+      </w:pPr>
+    </w:p>
+    <w:p>
+      <w:pPr>
+        <w:rPr>
+          <w:lang w:val="en-US"/>
+        </w:rPr>
+      </w:pPr>
+    </w:p>
     <w:p>
       <w:pPr>
         <w:jc w:val="center"/>
@@ -1626,6 +1785,7 @@
           <w:b/>
           <w:sz w:val="48"/>
           <w:szCs w:val="56"/>
+          <w:lang w:val="en-US"/>
         </w:rPr>
       </w:pPr>
       <w:r>
@@ -1633,156 +1793,343 @@
           <w:b/>
           <w:sz w:val="48"/>
           <w:szCs w:val="56"/>
-        </w:rPr>
-        <w:t>Préambule</w:t>
-      </w:r>
-    </w:p>
-    <w:p/>
-    <w:p>
-      <w:r>
-        <w:t xml:space="preserve">Ce travail de Bachelor (ci-après TB) est réalisé en fin de cursus d’études, en vue de l’obtention du titre de Bachelor of Science HES-SO en </w:t>
-      </w:r>
-      <w:r>
-        <w:rPr>
-          <w:color w:val="FF0000"/>
-        </w:rPr>
-        <w:t xml:space="preserve">Ingénierie / </w:t>
-      </w:r>
-      <w:r>
-        <w:rPr>
-          <w:color w:val="FF0000"/>
-        </w:rPr>
-        <w:t>Economie d’entreprise</w:t>
-      </w:r>
-      <w:r>
+          <w:lang w:val="en-US"/>
+        </w:rPr>
+        <w:t>Pr</w:t>
+      </w:r>
+      <w:r>
+        <w:rPr>
+          <w:b/>
+          <w:sz w:val="48"/>
+          <w:szCs w:val="56"/>
+          <w:lang w:val="en-US"/>
+        </w:rPr>
+        <w:t>ea</w:t>
+      </w:r>
+      <w:r>
+        <w:rPr>
+          <w:b/>
+          <w:sz w:val="48"/>
+          <w:szCs w:val="56"/>
+          <w:lang w:val="en-US"/>
+        </w:rPr>
+        <w:t>mble</w:t>
+      </w:r>
+    </w:p>
+    <w:p>
+      <w:pPr>
+        <w:rPr>
+          <w:lang w:val="en-US"/>
+        </w:rPr>
+      </w:pPr>
+      <w:r>
+        <w:rPr>
+          <w:lang w:val="en-US"/>
+        </w:rPr>
+        <w:t xml:space="preserve">This Bachelor's thesis (hereinafter referred to as "TB") is produced at the end of the course of study, with a view to obtaining the title of Bachelor of Science HES-SO in Engineering. </w:t>
+      </w:r>
+    </w:p>
+    <w:p>
+      <w:pPr>
+        <w:rPr>
+          <w:lang w:val="en-US"/>
+        </w:rPr>
+      </w:pPr>
+      <w:r>
+        <w:rPr>
+          <w:lang w:val="en-US"/>
+        </w:rPr>
+        <w:t xml:space="preserve">As an academic work, its content, without prejudging its value, does not engage the responsibility of the author, nor that of the jury of the </w:t>
+      </w:r>
+      <w:r>
+        <w:rPr>
+          <w:lang w:val="en-US"/>
+        </w:rPr>
+        <w:t>B</w:t>
+      </w:r>
+      <w:r>
+        <w:rPr>
+          <w:lang w:val="en-US"/>
+        </w:rPr>
+        <w:t xml:space="preserve">achelor's </w:t>
+      </w:r>
+      <w:r>
+        <w:rPr>
+          <w:lang w:val="en-US"/>
+        </w:rPr>
+        <w:t>thesis</w:t>
+      </w:r>
+      <w:r>
+        <w:rPr>
+          <w:lang w:val="en-US"/>
+        </w:rPr>
+        <w:t xml:space="preserve"> and of the </w:t>
+      </w:r>
+      <w:proofErr w:type="gramStart"/>
+      <w:r>
+        <w:rPr>
+          <w:lang w:val="en-US"/>
+        </w:rPr>
+        <w:t>School</w:t>
+      </w:r>
+      <w:proofErr w:type="gramEnd"/>
+      <w:r>
+        <w:rPr>
+          <w:lang w:val="en-US"/>
+        </w:rPr>
         <w:t xml:space="preserve">. </w:t>
       </w:r>
     </w:p>
     <w:p>
-      <w:r>
-        <w:t>En tant que travail académique</w:t>
-      </w:r>
-      <w:r>
-        <w:t>,</w:t>
-      </w:r>
-      <w:r>
-        <w:t xml:space="preserve"> </w:t>
-      </w:r>
-      <w:r>
-        <w:t>son contenu, sans préjuger de sa valeur, n'engage ni la responsabilité de l'auteur, ni celles du jury du travail de Bachelor et de l'Ecole</w:t>
-      </w:r>
-      <w:r>
-        <w:t xml:space="preserve">. </w:t>
-      </w:r>
-    </w:p>
-    <w:p>
-      <w:r>
-        <w:t xml:space="preserve">Toute </w:t>
-      </w:r>
-      <w:r>
-        <w:t>utilisation</w:t>
-      </w:r>
-      <w:r>
-        <w:t>, même partielle,</w:t>
-      </w:r>
-      <w:r>
-        <w:t xml:space="preserve"> de ce TB doit être faite dans le respect du droit d’auteur.</w:t>
-      </w:r>
-    </w:p>
-    <w:p/>
-    <w:p/>
-    <w:p/>
-    <w:p>
-      <w:r>
+      <w:pPr>
+        <w:rPr>
+          <w:lang w:val="en-US"/>
+        </w:rPr>
+      </w:pPr>
+      <w:r>
+        <w:rPr>
+          <w:lang w:val="en-US"/>
+        </w:rPr>
+        <w:t>Any use, even partial, of this TB must be made in compliance with the copyright.</w:t>
+      </w:r>
+    </w:p>
+    <w:p>
+      <w:pPr>
+        <w:rPr>
+          <w:lang w:val="en-US"/>
+        </w:rPr>
+      </w:pPr>
+    </w:p>
+    <w:p>
+      <w:pPr>
+        <w:rPr>
+          <w:lang w:val="en-US"/>
+        </w:rPr>
+      </w:pPr>
+      <w:r>
+        <w:rPr>
+          <w:lang w:val="en-US"/>
+        </w:rPr>
         <w:tab/>
       </w:r>
       <w:r>
+        <w:rPr>
+          <w:lang w:val="en-US"/>
+        </w:rPr>
         <w:tab/>
       </w:r>
       <w:r>
+        <w:rPr>
+          <w:lang w:val="en-US"/>
+        </w:rPr>
         <w:tab/>
       </w:r>
       <w:r>
+        <w:rPr>
+          <w:lang w:val="en-US"/>
+        </w:rPr>
         <w:tab/>
       </w:r>
       <w:r>
+        <w:rPr>
+          <w:lang w:val="en-US"/>
+        </w:rPr>
         <w:tab/>
       </w:r>
       <w:r>
+        <w:rPr>
+          <w:lang w:val="en-US"/>
+        </w:rPr>
         <w:tab/>
       </w:r>
       <w:r>
+        <w:rPr>
+          <w:lang w:val="en-US"/>
+        </w:rPr>
         <w:tab/>
       </w:r>
       <w:r>
+        <w:rPr>
+          <w:lang w:val="en-US"/>
+        </w:rPr>
         <w:tab/>
         <w:t>HEIG-VD</w:t>
       </w:r>
     </w:p>
     <w:p>
-      <w:r>
+      <w:pPr>
+        <w:rPr>
+          <w:lang w:val="en-US"/>
+        </w:rPr>
+      </w:pPr>
+      <w:r>
+        <w:rPr>
+          <w:lang w:val="en-US"/>
+        </w:rPr>
         <w:tab/>
       </w:r>
       <w:r>
+        <w:rPr>
+          <w:lang w:val="en-US"/>
+        </w:rPr>
         <w:tab/>
       </w:r>
       <w:r>
+        <w:rPr>
+          <w:lang w:val="en-US"/>
+        </w:rPr>
         <w:tab/>
       </w:r>
       <w:r>
+        <w:rPr>
+          <w:lang w:val="en-US"/>
+        </w:rPr>
         <w:tab/>
       </w:r>
       <w:r>
+        <w:rPr>
+          <w:lang w:val="en-US"/>
+        </w:rPr>
         <w:tab/>
       </w:r>
       <w:r>
+        <w:rPr>
+          <w:lang w:val="en-US"/>
+        </w:rPr>
         <w:tab/>
       </w:r>
       <w:r>
+        <w:rPr>
+          <w:lang w:val="en-US"/>
+        </w:rPr>
         <w:tab/>
       </w:r>
       <w:r>
+        <w:rPr>
+          <w:lang w:val="en-US"/>
+        </w:rPr>
         <w:tab/>
       </w:r>
       <w:r>
-        <w:t xml:space="preserve">Le </w:t>
-      </w:r>
-      <w:r>
-        <w:t>Chef</w:t>
-      </w:r>
-      <w:r>
-        <w:t xml:space="preserve"> du Départem</w:t>
-      </w:r>
-      <w:r>
-        <w:t>ent</w:t>
-      </w:r>
-    </w:p>
-    <w:p/>
-    <w:p/>
-    <w:p/>
-    <w:p/>
-    <w:p/>
-    <w:p/>
-    <w:p/>
-    <w:p/>
-    <w:p/>
-    <w:p>
-      <w:r>
-        <w:t>Yverdon-les-Bains,</w:t>
-      </w:r>
-      <w:r>
-        <w:t xml:space="preserve"> le </w:t>
+        <w:rPr>
+          <w:lang w:val="en-US"/>
+        </w:rPr>
+        <w:t>The head of the department</w:t>
+      </w:r>
+    </w:p>
+    <w:p>
+      <w:pPr>
+        <w:rPr>
+          <w:lang w:val="en-US"/>
+        </w:rPr>
+      </w:pPr>
+    </w:p>
+    <w:p>
+      <w:pPr>
+        <w:rPr>
+          <w:lang w:val="en-US"/>
+        </w:rPr>
+      </w:pPr>
+    </w:p>
+    <w:p>
+      <w:pPr>
+        <w:rPr>
+          <w:lang w:val="en-US"/>
+        </w:rPr>
+      </w:pPr>
+    </w:p>
+    <w:p>
+      <w:pPr>
+        <w:rPr>
+          <w:lang w:val="en-US"/>
+        </w:rPr>
+      </w:pPr>
+    </w:p>
+    <w:p>
+      <w:pPr>
+        <w:rPr>
+          <w:lang w:val="en-US"/>
+        </w:rPr>
+      </w:pPr>
+    </w:p>
+    <w:p>
+      <w:pPr>
+        <w:rPr>
+          <w:lang w:val="en-US"/>
+        </w:rPr>
+      </w:pPr>
+    </w:p>
+    <w:p>
+      <w:pPr>
+        <w:rPr>
+          <w:lang w:val="en-US"/>
+        </w:rPr>
+      </w:pPr>
+    </w:p>
+    <w:p>
+      <w:pPr>
+        <w:rPr>
+          <w:lang w:val="en-US"/>
+        </w:rPr>
+      </w:pPr>
+    </w:p>
+    <w:p>
+      <w:pPr>
+        <w:rPr>
+          <w:lang w:val="en-US"/>
+        </w:rPr>
+      </w:pPr>
+    </w:p>
+    <w:p>
+      <w:pPr>
+        <w:rPr>
+          <w:lang w:val="en-US"/>
+        </w:rPr>
+      </w:pPr>
+      <w:proofErr w:type="spellStart"/>
+      <w:r>
+        <w:rPr>
+          <w:lang w:val="en-US"/>
+        </w:rPr>
+        <w:t>Yverdon</w:t>
+      </w:r>
+      <w:proofErr w:type="spellEnd"/>
+      <w:r>
+        <w:rPr>
+          <w:lang w:val="en-US"/>
+        </w:rPr>
+        <w:t>-les-Bains,</w:t>
+      </w:r>
+      <w:r>
+        <w:rPr>
+          <w:lang w:val="en-US"/>
+        </w:rPr>
+        <w:t xml:space="preserve"> </w:t>
+      </w:r>
+      <w:r>
+        <w:rPr>
+          <w:lang w:val="en-US"/>
+        </w:rPr>
+        <w:t>th</w:t>
+      </w:r>
+      <w:r>
+        <w:rPr>
+          <w:lang w:val="en-US"/>
+        </w:rPr>
+        <w:t xml:space="preserve">e </w:t>
       </w:r>
       <w:sdt>
         <w:sdtPr>
+          <w:rPr>
+            <w:lang w:val="en-US"/>
+          </w:rPr>
           <w:id w:val="1142082786"/>
           <w:placeholder>
             <w:docPart w:val="41246B35A9CE4607852C55C6C00CBCAB"/>
           </w:placeholder>
-          <w:showingPlcHdr/>
-          <w:date>
-            <w:dateFormat w:val="d MMMM yyyy"/>
-            <w:lid w:val="fr-CH"/>
+          <w:date w:fullDate="2022-03-04T00:00:00Z">
+            <w:dateFormat w:val="dddd, MMMM d, yyyy"/>
+            <w:lid w:val="en-US"/>
             <w:storeMappedDataAs w:val="dateTime"/>
             <w:calendar w:val="gregorian"/>
           </w:date>
@@ -1791,16 +2138,23 @@
         <w:sdtContent>
           <w:r>
             <w:rPr>
-              <w:rStyle w:val="Textedelespacerserv"/>
-              <w:rFonts w:eastAsiaTheme="minorHAnsi"/>
+              <w:lang w:val="en-US"/>
             </w:rPr>
-            <w:t>Cliquez ici pour entrer une date.</w:t>
+            <w:t>Friday, March 4, 2022</w:t>
           </w:r>
         </w:sdtContent>
       </w:sdt>
     </w:p>
     <w:p>
-      <w:r>
+      <w:pPr>
+        <w:rPr>
+          <w:lang w:val="en-US"/>
+        </w:rPr>
+      </w:pPr>
+      <w:r>
+        <w:rPr>
+          <w:lang w:val="en-US"/>
+        </w:rPr>
         <w:br w:type="page"/>
       </w:r>
     </w:p>
@@ -1808,28 +2162,69 @@
       <w:pPr>
         <w:spacing w:after="160" w:line="259" w:lineRule="auto"/>
         <w:jc w:val="left"/>
-      </w:pPr>
-    </w:p>
-    <w:p/>
-    <w:p/>
-    <w:p/>
-    <w:p/>
-    <w:p/>
-    <w:p/>
+        <w:rPr>
+          <w:lang w:val="en-US"/>
+        </w:rPr>
+      </w:pPr>
+    </w:p>
+    <w:p>
+      <w:pPr>
+        <w:rPr>
+          <w:lang w:val="en-US"/>
+        </w:rPr>
+      </w:pPr>
+    </w:p>
+    <w:p>
+      <w:pPr>
+        <w:rPr>
+          <w:lang w:val="en-US"/>
+        </w:rPr>
+      </w:pPr>
+    </w:p>
+    <w:p>
+      <w:pPr>
+        <w:rPr>
+          <w:lang w:val="en-US"/>
+        </w:rPr>
+      </w:pPr>
+    </w:p>
+    <w:p>
+      <w:pPr>
+        <w:rPr>
+          <w:lang w:val="en-US"/>
+        </w:rPr>
+      </w:pPr>
+    </w:p>
+    <w:p>
+      <w:pPr>
+        <w:rPr>
+          <w:lang w:val="en-US"/>
+        </w:rPr>
+      </w:pPr>
+    </w:p>
+    <w:p>
+      <w:pPr>
+        <w:rPr>
+          <w:lang w:val="en-US"/>
+        </w:rPr>
+      </w:pPr>
+    </w:p>
     <w:p>
       <w:pPr>
         <w:jc w:val="center"/>
         <w:rPr>
           <w:b/>
           <w:sz w:val="48"/>
+          <w:lang w:val="en-US"/>
         </w:rPr>
       </w:pPr>
       <w:r>
         <w:rPr>
           <w:b/>
           <w:sz w:val="48"/>
-        </w:rPr>
-        <w:t>Authentification</w:t>
+          <w:lang w:val="en-US"/>
+        </w:rPr>
+        <w:t>Authentication</w:t>
       </w:r>
     </w:p>
     <w:p>
@@ -1837,91 +2232,41 @@
         <w:rPr>
           <w:b/>
           <w:sz w:val="48"/>
-        </w:rPr>
-      </w:pPr>
-    </w:p>
-    <w:p>
-      <w:pPr>
-        <w:rPr>
-          <w:vanish/>
-          <w:specVanish/>
-        </w:rPr>
-      </w:pPr>
-    </w:p>
-    <w:p>
+          <w:lang w:val="en-US"/>
+        </w:rPr>
+      </w:pPr>
+    </w:p>
+    <w:p>
+      <w:pPr>
+        <w:rPr>
+          <w:lang w:val="en-US"/>
+        </w:rPr>
+      </w:pPr>
+      <w:r>
+        <w:rPr>
+          <w:lang w:val="en-US"/>
+        </w:rPr>
+        <w:t>The undersigned, Melvyn Herzig, hereby certifies that he alone carried out this work and did not use any other source than those expressly mentioned.</w:t>
+      </w:r>
+    </w:p>
+    <w:p>
+      <w:pPr>
+        <w:rPr>
+          <w:lang w:val="en-US"/>
+        </w:rPr>
+      </w:pPr>
+    </w:p>
+    <w:p>
+      <w:pPr>
+        <w:rPr>
+          <w:lang w:val="en-US"/>
+        </w:rPr>
+      </w:pPr>
       <w:sdt>
         <w:sdtPr>
-          <w:id w:val="2057200225"/>
-          <w:placeholder>
-            <w:docPart w:val="9A1DCE430C8D4DB1A9133B6607C04976"/>
-          </w:placeholder>
-          <w:dropDownList>
-            <w:listItem w:value="Choisissez un élément."/>
-            <w:listItem w:displayText="Le soussigné" w:value="Le soussigné"/>
-            <w:listItem w:displayText="La soussignée" w:value="La soussignée"/>
-          </w:dropDownList>
-        </w:sdtPr>
-        <w:sdtEndPr/>
-        <w:sdtContent>
-          <w:r>
-            <w:t>Le soussigné</w:t>
-          </w:r>
-        </w:sdtContent>
-      </w:sdt>
-      <w:r>
-        <w:t xml:space="preserve">, </w:t>
-      </w:r>
-      <w:sdt>
-        <w:sdtPr>
-          <w:id w:val="2027054838"/>
-          <w:placeholder>
-            <w:docPart w:val="BA6209C2F76B467F9A3A316F094177FC"/>
-          </w:placeholder>
-        </w:sdtPr>
-        <w:sdtEndPr/>
-        <w:sdtContent>
-          <w:r>
-            <w:t>Melvyn Herzig</w:t>
-          </w:r>
-        </w:sdtContent>
-      </w:sdt>
-      <w:r>
-        <w:t xml:space="preserve">, atteste par la présente avoir réalisé </w:t>
-      </w:r>
-      <w:sdt>
-        <w:sdtPr>
-          <w:id w:val="1342820488"/>
-          <w:placeholder>
-            <w:docPart w:val="F1AD941EEE104CA0A731997AC1042C2F"/>
-          </w:placeholder>
-          <w:dropDownList>
-            <w:listItem w:value="Choisissez un élément."/>
-            <w:listItem w:displayText="seul" w:value="seul"/>
-            <w:listItem w:displayText="seule" w:value="seule"/>
-          </w:dropDownList>
-        </w:sdtPr>
-        <w:sdtEndPr/>
-        <w:sdtContent>
-          <w:r>
-            <w:t>seul</w:t>
-          </w:r>
-        </w:sdtContent>
-      </w:sdt>
-      <w:r>
-        <w:t xml:space="preserve"> ce travail</w:t>
-      </w:r>
-      <w:r>
-        <w:t xml:space="preserve"> et n’avoir utilisé aucune autre source que celles expressément mentionnées</w:t>
-      </w:r>
-      <w:r>
-        <w:t>.</w:t>
-      </w:r>
-    </w:p>
-    <w:p/>
-    <w:p/>
-    <w:p>
-      <w:sdt>
-        <w:sdtPr>
+          <w:rPr>
+            <w:lang w:val="en-US"/>
+          </w:rPr>
           <w:id w:val="1212772821"/>
           <w:placeholder>
             <w:docPart w:val="4C2BC567EA0A45D584F8BAC97864C466"/>
@@ -1929,24 +2274,46 @@
         </w:sdtPr>
         <w:sdtEndPr/>
         <w:sdtContent>
+          <w:proofErr w:type="spellStart"/>
           <w:r>
+            <w:rPr>
+              <w:lang w:val="en-US"/>
+            </w:rPr>
             <w:t>Yverdon</w:t>
           </w:r>
+          <w:proofErr w:type="spellEnd"/>
         </w:sdtContent>
       </w:sdt>
       <w:r>
-        <w:t xml:space="preserve">, le </w:t>
+        <w:rPr>
+          <w:lang w:val="en-US"/>
+        </w:rPr>
+        <w:t xml:space="preserve">, </w:t>
+      </w:r>
+      <w:r>
+        <w:rPr>
+          <w:lang w:val="en-US"/>
+        </w:rPr>
+        <w:t>the</w:t>
+      </w:r>
+      <w:r>
+        <w:rPr>
+          <w:lang w:val="en-US"/>
+        </w:rPr>
+        <w:t xml:space="preserve"> </w:t>
       </w:r>
       <w:sdt>
         <w:sdtPr>
+          <w:rPr>
+            <w:lang w:val="en-US"/>
+          </w:rPr>
           <w:id w:val="1461305637"/>
           <w:placeholder>
             <w:docPart w:val="1850863B15994CDE958B84298A184279"/>
           </w:placeholder>
-          <w:showingPlcHdr/>
-          <w:date>
-            <w:dateFormat w:val="d MMMM yyyy"/>
-            <w:lid w:val="fr-CH"/>
+          <w:date w:fullDate="2022-03-04T00:00:00Z">
+            <w:dateFormat w:val="dddd, MMMM d, yyyy"/>
+            <w:lid w:val="en-US"/>
             <w:storeMappedDataAs w:val="dateTime"/>
             <w:calendar w:val="gregorian"/>
           </w:date>
@@ -1955,50 +2322,120 @@
         <w:sdtContent>
           <w:r>
             <w:rPr>
-              <w:rStyle w:val="Textedelespacerserv"/>
-              <w:rFonts w:eastAsiaTheme="minorHAnsi"/>
+              <w:lang w:val="en-US"/>
             </w:rPr>
-            <w:t>Cliquez ou appuyez ici pour entrer une date.</w:t>
+            <w:t>Friday, March 4, 2022</w:t>
           </w:r>
         </w:sdtContent>
       </w:sdt>
     </w:p>
-    <w:p/>
-    <w:p/>
-    <w:p/>
-    <w:p/>
-    <w:p/>
-    <w:p/>
-    <w:p>
-      <w:r>
+    <w:p>
+      <w:pPr>
+        <w:rPr>
+          <w:lang w:val="en-US"/>
+        </w:rPr>
+      </w:pPr>
+    </w:p>
+    <w:p>
+      <w:pPr>
+        <w:rPr>
+          <w:lang w:val="en-US"/>
+        </w:rPr>
+      </w:pPr>
+    </w:p>
+    <w:p>
+      <w:pPr>
+        <w:rPr>
+          <w:lang w:val="en-US"/>
+        </w:rPr>
+      </w:pPr>
+    </w:p>
+    <w:p>
+      <w:pPr>
+        <w:rPr>
+          <w:lang w:val="en-US"/>
+        </w:rPr>
+      </w:pPr>
+    </w:p>
+    <w:p>
+      <w:pPr>
+        <w:rPr>
+          <w:lang w:val="en-US"/>
+        </w:rPr>
+      </w:pPr>
+    </w:p>
+    <w:p>
+      <w:pPr>
+        <w:rPr>
+          <w:lang w:val="en-US"/>
+        </w:rPr>
+      </w:pPr>
+    </w:p>
+    <w:p>
+      <w:pPr>
+        <w:rPr>
+          <w:lang w:val="en-US"/>
+        </w:rPr>
+      </w:pPr>
+      <w:r>
+        <w:rPr>
+          <w:lang w:val="en-US"/>
+        </w:rPr>
         <w:tab/>
       </w:r>
       <w:r>
+        <w:rPr>
+          <w:lang w:val="en-US"/>
+        </w:rPr>
         <w:tab/>
       </w:r>
       <w:r>
+        <w:rPr>
+          <w:lang w:val="en-US"/>
+        </w:rPr>
         <w:tab/>
       </w:r>
       <w:r>
+        <w:rPr>
+          <w:lang w:val="en-US"/>
+        </w:rPr>
         <w:tab/>
       </w:r>
       <w:r>
+        <w:rPr>
+          <w:lang w:val="en-US"/>
+        </w:rPr>
         <w:tab/>
       </w:r>
       <w:r>
+        <w:rPr>
+          <w:lang w:val="en-US"/>
+        </w:rPr>
         <w:tab/>
       </w:r>
       <w:r>
+        <w:rPr>
+          <w:lang w:val="en-US"/>
+        </w:rPr>
         <w:tab/>
       </w:r>
       <w:r>
+        <w:rPr>
+          <w:lang w:val="en-US"/>
+        </w:rPr>
         <w:tab/>
       </w:r>
       <w:r>
+        <w:rPr>
+          <w:lang w:val="en-US"/>
+        </w:rPr>
         <w:tab/>
       </w:r>
       <w:sdt>
         <w:sdtPr>
+          <w:rPr>
+            <w:lang w:val="en-US"/>
+          </w:rPr>
           <w:id w:val="-509756035"/>
           <w:placeholder>
             <w:docPart w:val="5B03AABD7EB04D73BA989BF6881EAF31"/>
@@ -2007,11 +2444,17 @@
         <w:sdtEndPr/>
         <w:sdtContent>
           <w:r>
+            <w:rPr>
+              <w:lang w:val="en-US"/>
+            </w:rPr>
             <w:t>Melvyn Herzig</w:t>
           </w:r>
         </w:sdtContent>
       </w:sdt>
       <w:r>
+        <w:rPr>
+          <w:lang w:val="en-US"/>
+        </w:rPr>
         <w:tab/>
       </w:r>
     </w:p>
@@ -2019,8 +2462,14 @@
       <w:pPr>
         <w:spacing w:after="160" w:line="259" w:lineRule="auto"/>
         <w:jc w:val="left"/>
-      </w:pPr>
-      <w:r>
+        <w:rPr>
+          <w:lang w:val="en-US"/>
+        </w:rPr>
+      </w:pPr>
+      <w:r>
+        <w:rPr>
+          <w:lang w:val="en-US"/>
+        </w:rPr>
         <w:br w:type="page"/>
       </w:r>
     </w:p>
@@ -2028,37 +2477,90 @@
       <w:pPr>
         <w:spacing w:after="160" w:line="259" w:lineRule="auto"/>
         <w:jc w:val="left"/>
-      </w:pPr>
-    </w:p>
-    <w:p/>
-    <w:p/>
-    <w:p/>
-    <w:p/>
-    <w:p/>
-    <w:p/>
+        <w:rPr>
+          <w:lang w:val="en-US"/>
+        </w:rPr>
+      </w:pPr>
+    </w:p>
+    <w:p>
+      <w:pPr>
+        <w:rPr>
+          <w:lang w:val="en-US"/>
+        </w:rPr>
+      </w:pPr>
+    </w:p>
+    <w:p>
+      <w:pPr>
+        <w:rPr>
+          <w:lang w:val="en-US"/>
+        </w:rPr>
+      </w:pPr>
+    </w:p>
+    <w:p>
+      <w:pPr>
+        <w:rPr>
+          <w:lang w:val="en-US"/>
+        </w:rPr>
+      </w:pPr>
+    </w:p>
+    <w:p>
+      <w:pPr>
+        <w:rPr>
+          <w:lang w:val="en-US"/>
+        </w:rPr>
+      </w:pPr>
+    </w:p>
+    <w:p>
+      <w:pPr>
+        <w:rPr>
+          <w:lang w:val="en-US"/>
+        </w:rPr>
+      </w:pPr>
+    </w:p>
+    <w:p>
+      <w:pPr>
+        <w:rPr>
+          <w:lang w:val="en-US"/>
+        </w:rPr>
+      </w:pPr>
+    </w:p>
     <w:p>
       <w:pPr>
         <w:jc w:val="center"/>
         <w:rPr>
           <w:b/>
           <w:sz w:val="48"/>
+          <w:lang w:val="en-US"/>
         </w:rPr>
       </w:pPr>
       <w:r>
         <w:rPr>
           <w:b/>
           <w:sz w:val="48"/>
-        </w:rPr>
-        <w:t>Table des matières</w:t>
-      </w:r>
-    </w:p>
-    <w:p/>
+          <w:lang w:val="en-US"/>
+        </w:rPr>
+        <w:t>Table of contents</w:t>
+      </w:r>
+    </w:p>
+    <w:p>
+      <w:pPr>
+        <w:rPr>
+          <w:lang w:val="en-US"/>
+        </w:rPr>
+      </w:pPr>
+    </w:p>
     <w:p>
       <w:pPr>
         <w:spacing w:after="160" w:line="259" w:lineRule="auto"/>
         <w:jc w:val="left"/>
-      </w:pPr>
-      <w:r>
+        <w:rPr>
+          <w:lang w:val="en-US"/>
+        </w:rPr>
+      </w:pPr>
+      <w:r>
+        <w:rPr>
+          <w:lang w:val="en-US"/>
+        </w:rPr>
         <w:br w:type="page"/>
       </w:r>
     </w:p>
@@ -2066,35 +2568,82 @@
       <w:pPr>
         <w:spacing w:after="160" w:line="259" w:lineRule="auto"/>
         <w:jc w:val="left"/>
-      </w:pPr>
-    </w:p>
-    <w:p/>
-    <w:p/>
-    <w:p/>
-    <w:p/>
-    <w:p/>
-    <w:p/>
+        <w:rPr>
+          <w:lang w:val="en-US"/>
+        </w:rPr>
+      </w:pPr>
+    </w:p>
+    <w:p>
+      <w:pPr>
+        <w:rPr>
+          <w:lang w:val="en-US"/>
+        </w:rPr>
+      </w:pPr>
+    </w:p>
+    <w:p>
+      <w:pPr>
+        <w:rPr>
+          <w:lang w:val="en-US"/>
+        </w:rPr>
+      </w:pPr>
+    </w:p>
+    <w:p>
+      <w:pPr>
+        <w:rPr>
+          <w:lang w:val="en-US"/>
+        </w:rPr>
+      </w:pPr>
+    </w:p>
+    <w:p>
+      <w:pPr>
+        <w:rPr>
+          <w:lang w:val="en-US"/>
+        </w:rPr>
+      </w:pPr>
+    </w:p>
+    <w:p>
+      <w:pPr>
+        <w:rPr>
+          <w:lang w:val="en-US"/>
+        </w:rPr>
+      </w:pPr>
+    </w:p>
+    <w:p>
+      <w:pPr>
+        <w:rPr>
+          <w:lang w:val="en-US"/>
+        </w:rPr>
+      </w:pPr>
+    </w:p>
     <w:p>
       <w:pPr>
         <w:jc w:val="center"/>
         <w:rPr>
           <w:b/>
           <w:sz w:val="48"/>
+          <w:lang w:val="en-US"/>
         </w:rPr>
       </w:pPr>
       <w:r>
         <w:rPr>
           <w:b/>
           <w:sz w:val="48"/>
-        </w:rPr>
-        <w:t>Bibliographie</w:t>
-      </w:r>
-    </w:p>
-    <w:p/>
+          <w:lang w:val="en-US"/>
+        </w:rPr>
+        <w:t>Bibliography</w:t>
+      </w:r>
+    </w:p>
+    <w:p>
+      <w:pPr>
+        <w:rPr>
+          <w:lang w:val="en-US"/>
+        </w:rPr>
+      </w:pPr>
+    </w:p>
     <w:sectPr>
-      <w:headerReference w:type="default" r:id="rId12"/>
-      <w:footerReference w:type="default" r:id="rId13"/>
-      <w:headerReference w:type="first" r:id="rId14"/>
+      <w:headerReference w:type="default" r:id="rId14"/>
+      <w:footerReference w:type="default" r:id="rId15"/>
+      <w:headerReference w:type="first" r:id="rId16"/>
       <w:pgSz w:w="11906" w:h="16838" w:code="9"/>
       <w:pgMar w:top="1906" w:right="851" w:bottom="1276" w:left="851" w:header="425" w:footer="43" w:gutter="0"/>
       <w:pgNumType w:start="0"/>
@@ -2199,31 +2748,54 @@
                 <w:sdtEndPr/>
                 <w:sdtContent>
                   <w:r>
+                    <w:fldChar w:fldCharType="begin"/>
+                  </w:r>
+                  <w:r>
+                    <w:instrText xml:space="preserve"> </w:instrText>
+                  </w:r>
+                  <w:r>
+                    <w:rPr>
+                      <w:rFonts w:ascii="Segoe UI" w:hAnsi="Segoe UI" w:cs="Segoe UI"/>
+                      <w:color w:val="000000"/>
+                      <w:sz w:val="23"/>
+                      <w:szCs w:val="23"/>
+                      <w:shd w:val="clear" w:color="auto" w:fill="F7F7F7"/>
+                    </w:rPr>
+                    <w:instrText>{ = { Numpages ) - 1 }</w:instrText>
+                  </w:r>
+                  <w:r>
+                    <w:instrText xml:space="preserve"> </w:instrText>
+                  </w:r>
+                  <w:r>
+                    <w:fldChar w:fldCharType="end"/>
+                  </w:r>
+                  <w:r>
+                    <w:t xml:space="preserve">  </w:t>
+                  </w:r>
+                  <w:r>
                     <w:rPr>
                       <w:lang w:val="fr-FR"/>
                     </w:rPr>
-                    <w:t xml:space="preserve">Page </w:t>
+                    <w:t>Page</w:t>
                   </w:r>
                   <w:r>
                     <w:rPr>
-                      <w:b/>
-                      <w:bCs/>
+                      <w:lang w:val="fr-FR"/>
+                    </w:rPr>
+                    <w:t xml:space="preserve"> </w:t>
+                  </w:r>
+                  <w:r>
+                    <w:rPr>
                       <w:sz w:val="24"/>
                       <w:szCs w:val="24"/>
                     </w:rPr>
                     <w:fldChar w:fldCharType="begin"/>
                   </w:r>
                   <w:r>
-                    <w:rPr>
-                      <w:b/>
-                      <w:bCs/>
-                    </w:rPr>
                     <w:instrText>PAGE</w:instrText>
                   </w:r>
                   <w:r>
                     <w:rPr>
-                      <w:b/>
-                      <w:bCs/>
                       <w:sz w:val="24"/>
                       <w:szCs w:val="24"/>
                     </w:rPr>
@@ -2231,16 +2803,12 @@
                   </w:r>
                   <w:r>
                     <w:rPr>
-                      <w:b/>
-                      <w:bCs/>
                       <w:noProof/>
                     </w:rPr>
                     <w:t>1</w:t>
                   </w:r>
                   <w:r>
                     <w:rPr>
-                      <w:b/>
-                      <w:bCs/>
                       <w:sz w:val="24"/>
                       <w:szCs w:val="24"/>
                     </w:rPr>
@@ -2250,16 +2818,194 @@
                     <w:rPr>
                       <w:lang w:val="fr-FR"/>
                     </w:rPr>
-                    <w:t xml:space="preserve"> sur </w:t>
+                    <w:t xml:space="preserve"> </w:t>
                   </w:r>
                   <w:r>
                     <w:rPr>
-                      <w:b/>
-                      <w:bCs/>
-                      <w:sz w:val="24"/>
-                      <w:szCs w:val="24"/>
+                      <w:lang w:val="fr-FR"/>
                     </w:rPr>
-                    <w:t>5</w:t>
+                    <w:t>of</w:t>
+                  </w:r>
+                  <w:r>
+                    <w:rPr>
+                      <w:lang w:val="fr-FR"/>
+                    </w:rPr>
+                    <w:t xml:space="preserve"> </w:t>
+                  </w:r>
+                  <w:r>
+                    <w:rPr>
+                      <w:lang w:val="fr-FR"/>
+                    </w:rPr>
+                    <w:fldChar w:fldCharType="begin"/>
+                  </w:r>
+                  <w:r>
+                    <w:rPr>
+                      <w:lang w:val="fr-FR"/>
+                    </w:rPr>
+                    <w:instrText xml:space="preserve"> = </w:instrText>
+                  </w:r>
+                  <w:r>
+                    <w:rPr>
+                      <w:lang w:val="fr-FR"/>
+                    </w:rPr>
+                    <w:fldChar w:fldCharType="begin"/>
+                  </w:r>
+                  <w:r>
+                    <w:rPr>
+                      <w:lang w:val="fr-FR"/>
+                    </w:rPr>
+                    <w:instrText xml:space="preserve"> </w:instrText>
+                  </w:r>
+                  <w:r>
+                    <w:rPr>
+                      <w:lang w:val="fr-FR"/>
+                    </w:rPr>
+                    <w:instrText xml:space="preserve">NUMPAGES  </w:instrText>
+                  </w:r>
+                  <w:r>
+                    <w:rPr>
+                      <w:lang w:val="fr-FR"/>
+                    </w:rPr>
+                    <w:instrText xml:space="preserve"> </w:instrText>
+                  </w:r>
+                  <w:r>
+                    <w:rPr>
+                      <w:lang w:val="fr-FR"/>
+                    </w:rPr>
+                    <w:fldChar w:fldCharType="separate"/>
+                  </w:r>
+                  <w:r>
+                    <w:rPr>
+                      <w:noProof/>
+                      <w:lang w:val="fr-FR"/>
+                    </w:rPr>
+                    <w:instrText>7</w:instrText>
+                  </w:r>
+                  <w:r>
+                    <w:rPr>
+                      <w:lang w:val="fr-FR"/>
+                    </w:rPr>
+                    <w:fldChar w:fldCharType="end"/>
+                  </w:r>
+                  <w:r>
+                    <w:rPr>
+                      <w:lang w:val="fr-FR"/>
+                    </w:rPr>
+                    <w:instrText xml:space="preserve"> - 1 </w:instrText>
+                  </w:r>
+                  <w:r>
+                    <w:rPr>
+                      <w:lang w:val="fr-FR"/>
+                    </w:rPr>
+                    <w:fldChar w:fldCharType="separate"/>
+                  </w:r>
+                  <w:r>
+                    <w:rPr>
+                      <w:noProof/>
+                      <w:lang w:val="fr-FR"/>
+                    </w:rPr>
+                    <w:t>6</w:t>
+                  </w:r>
+                  <w:r>
+                    <w:rPr>
+                      <w:lang w:val="fr-FR"/>
+                    </w:rPr>
+                    <w:fldChar w:fldCharType="end"/>
+                  </w:r>
+                  <w:r>
+                    <w:rPr>
+                      <w:lang w:val="fr-FR"/>
+                    </w:rPr>
+                    <w:t xml:space="preserve"> </w:t>
+                  </w:r>
+                  <w:r>
+                    <w:rPr>
+                      <w:lang w:val="fr-FR"/>
+                    </w:rPr>
+                    <w:fldChar w:fldCharType="begin"/>
+                  </w:r>
+                  <w:r>
+                    <w:rPr>
+                      <w:lang w:val="fr-FR"/>
+                    </w:rPr>
+                    <w:instrText xml:space="preserve"> </w:instrText>
+                  </w:r>
+                  <w:r>
+                    <w:rPr>
+                      <w:lang w:val="fr-FR"/>
+                    </w:rPr>
+                    <w:fldChar w:fldCharType="begin"/>
+                  </w:r>
+                  <w:r>
+                    <w:rPr>
+                      <w:lang w:val="fr-FR"/>
+                    </w:rPr>
+                    <w:instrText xml:space="preserve"> NUMPAGES </w:instrText>
+                  </w:r>
+                  <w:r>
+                    <w:rPr>
+                      <w:lang w:val="fr-FR"/>
+                    </w:rPr>
+                    <w:fldChar w:fldCharType="separate"/>
+                  </w:r>
+                  <w:r>
+                    <w:rPr>
+                      <w:noProof/>
+                      <w:lang w:val="fr-FR"/>
+                    </w:rPr>
+                    <w:instrText>7</w:instrText>
+                  </w:r>
+                  <w:r>
+                    <w:rPr>
+                      <w:lang w:val="fr-FR"/>
+                    </w:rPr>
+                    <w:fldChar w:fldCharType="end"/>
+                  </w:r>
+                  <w:r>
+                    <w:rPr>
+                      <w:lang w:val="fr-FR"/>
+                    </w:rPr>
+                    <w:instrText xml:space="preserve"> -1  </w:instrText>
+                  </w:r>
+                  <w:r>
+                    <w:rPr>
+                      <w:lang w:val="fr-FR"/>
+                    </w:rPr>
+                    <w:fldChar w:fldCharType="end"/>
+                  </w:r>
+                  <w:r>
+                    <w:rPr>
+                      <w:lang w:val="fr-FR"/>
+                    </w:rPr>
+                    <w:fldChar w:fldCharType="begin"/>
+                  </w:r>
+                  <w:r>
+                    <w:rPr>
+                      <w:lang w:val="fr-FR"/>
+                    </w:rPr>
+                    <w:instrText xml:space="preserve"> </w:instrText>
+                  </w:r>
+                  <w:r>
+                    <w:rPr>
+                      <w:rFonts w:ascii="Segoe UI" w:hAnsi="Segoe UI" w:cs="Segoe UI"/>
+                      <w:color w:val="000000"/>
+                      <w:sz w:val="23"/>
+                      <w:szCs w:val="23"/>
+                      <w:shd w:val="clear" w:color="auto" w:fill="F7F7F7"/>
+                    </w:rPr>
+                    <w:instrText>{ = { Numpages ) - 1 }</w:instrText>
+                  </w:r>
+                  <w:r>
+                    <w:rPr>
+                      <w:lang w:val="fr-FR"/>
+                    </w:rPr>
+                    <w:instrText xml:space="preserve"> </w:instrText>
+                  </w:r>
+                  <w:r>
+                    <w:rPr>
+                      <w:lang w:val="fr-FR"/>
+                    </w:rPr>
+                    <w:fldChar w:fldCharType="end"/>
                   </w:r>
                 </w:sdtContent>
               </w:sdt>
@@ -2371,9 +3117,6 @@
     <w:pPr>
       <w:jc w:val="right"/>
     </w:pPr>
-    <w:r>
-      <w:t>Confidentiel (si non-confidentiel, laissez vide)</w:t>
-    </w:r>
   </w:p>
 </w:hdr>
 </file>
@@ -2384,17 +3127,35 @@
     <w:pPr>
       <w:spacing w:after="0"/>
       <w:jc w:val="right"/>
+      <w:rPr>
+        <w:lang w:val="en-US"/>
+      </w:rPr>
     </w:pPr>
   </w:p>
   <w:p>
     <w:pPr>
       <w:jc w:val="right"/>
+      <w:rPr>
+        <w:lang w:val="en-US"/>
+      </w:rPr>
     </w:pPr>
     <w:r>
-      <w:t xml:space="preserve">Département </w:t>
+      <w:rPr>
+        <w:lang w:val="en-US"/>
+      </w:rPr>
+      <w:t>Department</w:t>
+    </w:r>
+    <w:r>
+      <w:rPr>
+        <w:lang w:val="en-US"/>
+      </w:rPr>
+      <w:t xml:space="preserve"> </w:t>
     </w:r>
     <w:sdt>
       <w:sdtPr>
+        <w:rPr>
+          <w:lang w:val="en-US"/>
+        </w:rPr>
         <w:alias w:val="Département"/>
         <w:tag w:val="Département"/>
         <w:id w:val="439414448"/>
@@ -2413,6 +3174,9 @@
       <w:sdtEndPr/>
       <w:sdtContent>
         <w:r>
+          <w:rPr>
+            <w:lang w:val="en-US"/>
+          </w:rPr>
           <w:t>TIC</w:t>
         </w:r>
       </w:sdtContent>
@@ -2421,12 +3185,27 @@
   <w:p>
     <w:pPr>
       <w:jc w:val="right"/>
+      <w:rPr>
+        <w:lang w:val="en-US"/>
+      </w:rPr>
     </w:pPr>
     <w:r>
-      <w:t xml:space="preserve">Filière </w:t>
+      <w:rPr>
+        <w:lang w:val="en-US"/>
+      </w:rPr>
+      <w:t>Faculty</w:t>
+    </w:r>
+    <w:r>
+      <w:rPr>
+        <w:lang w:val="en-US"/>
+      </w:rPr>
+      <w:t xml:space="preserve"> </w:t>
     </w:r>
     <w:sdt>
       <w:sdtPr>
+        <w:rPr>
+          <w:lang w:val="en-US"/>
+        </w:rPr>
         <w:alias w:val="Filière"/>
         <w:tag w:val="Filière"/>
         <w:id w:val="870954708"/>
@@ -2439,7 +3218,7 @@
           <w:listItem w:displayText="Energie et techniques environnementales" w:value="Energie et techniques environnementales"/>
           <w:listItem w:displayText="Génie électrique" w:value="Génie électrique"/>
           <w:listItem w:displayText="Géomatique" w:value="Géomatique"/>
-          <w:listItem w:displayText="Informatique" w:value="Informatique"/>
+          <w:listItem w:displayText="Computer science" w:value="Computer science"/>
           <w:listItem w:displayText="Ingénierie des médias" w:value="Ingénierie des médias"/>
           <w:listItem w:displayText="Ingénierie et gestion industrielles" w:value="Ingénierie et gestion industrielles"/>
           <w:listItem w:displayText="Microtechniques" w:value="Microtechniques"/>
@@ -2450,7 +3229,10 @@
       <w:sdtEndPr/>
       <w:sdtContent>
         <w:r>
-          <w:t>Informatique</w:t>
+          <w:rPr>
+            <w:lang w:val="en-US"/>
+          </w:rPr>
+          <w:t>Computer science</w:t>
         </w:r>
       </w:sdtContent>
     </w:sdt>
@@ -2459,12 +3241,27 @@
     <w:pPr>
       <w:pStyle w:val="En-tte"/>
       <w:jc w:val="right"/>
+      <w:rPr>
+        <w:lang w:val="en-US"/>
+      </w:rPr>
     </w:pPr>
     <w:r>
-      <w:t xml:space="preserve">Orientation </w:t>
+      <w:rPr>
+        <w:lang w:val="en-US"/>
+      </w:rPr>
+      <w:t>Specialization</w:t>
+    </w:r>
+    <w:r>
+      <w:rPr>
+        <w:lang w:val="en-US"/>
+      </w:rPr>
+      <w:t xml:space="preserve"> </w:t>
     </w:r>
     <w:sdt>
       <w:sdtPr>
+        <w:rPr>
+          <w:lang w:val="en-US"/>
+        </w:rPr>
         <w:alias w:val="Orientation"/>
         <w:tag w:val="Orientation"/>
         <w:id w:val="-761372890"/>
@@ -2484,7 +3281,7 @@
           <w:listItem w:displayText="Géomatique et gestion du territoire" w:value="Géomatique et gestion du territoire"/>
           <w:listItem w:displayText="Informatique embarquée" w:value="Informatique embarquée"/>
           <w:listItem w:displayText="IT Management" w:value="IT Management"/>
-          <w:listItem w:displayText="Logiciel" w:value="Logiciel"/>
+          <w:listItem w:displayText="Software" w:value="Software"/>
           <w:listItem w:displayText="Réseaux et services" w:value="Réseaux et services"/>
           <w:listItem w:displayText="Sécurité de l'information" w:value="Sécurité de l'information"/>
           <w:listItem w:displayText="Systèmes de gestion" w:value="Systèmes de gestion"/>
@@ -2496,7 +3293,10 @@
       <w:sdtEndPr/>
       <w:sdtContent>
         <w:r>
-          <w:t>Logiciel</w:t>
+          <w:rPr>
+            <w:lang w:val="en-US"/>
+          </w:rPr>
+          <w:t>Software</w:t>
         </w:r>
       </w:sdtContent>
     </w:sdt>
@@ -4839,6 +5639,19 @@
       <w:sz w:val="20"/>
       <w:szCs w:val="20"/>
       <w:lang w:val="fr-FR" w:eastAsia="fr-CH"/>
+    </w:rPr>
+  </w:style>
+  <w:style w:type="character" w:styleId="CodeHTML">
+    <w:name w:val="HTML Code"/>
+    <w:basedOn w:val="Policepardfaut"/>
+    <w:uiPriority w:val="99"/>
+    <w:semiHidden/>
+    <w:unhideWhenUsed/>
+    <w:rsid w:val="009E4B48"/>
+    <w:rPr>
+      <w:rFonts w:ascii="Courier New" w:eastAsia="Times New Roman" w:hAnsi="Courier New" w:cs="Courier New"/>
+      <w:sz w:val="20"/>
+      <w:szCs w:val="20"/>
     </w:rPr>
   </w:style>
 </w:styles>
@@ -5240,7 +6053,7 @@
       <w:docPartBody>
         <w:p>
           <w:pPr>
-            <w:pStyle w:val="633B6E1D92024FDF9FC705BA8F32D1E215"/>
+            <w:pStyle w:val="633B6E1D92024FDF9FC705BA8F32D1E22"/>
           </w:pPr>
           <w:r>
             <w:rPr>
@@ -5284,7 +6097,7 @@
       <w:docPartBody>
         <w:p>
           <w:pPr>
-            <w:pStyle w:val="7362EC7E34394DD08482413ADDC83ED715"/>
+            <w:pStyle w:val="7362EC7E34394DD08482413ADDC83ED72"/>
           </w:pPr>
           <w:r>
             <w:rPr>
@@ -5314,7 +6127,7 @@
       <w:docPartBody>
         <w:p>
           <w:pPr>
-            <w:pStyle w:val="E6F541E2A4644B088216991149884B5C15"/>
+            <w:pStyle w:val="E6F541E2A4644B088216991149884B5C2"/>
           </w:pPr>
           <w:r>
             <w:rPr>
@@ -5344,7 +6157,7 @@
       <w:docPartBody>
         <w:p>
           <w:pPr>
-            <w:pStyle w:val="5CA6034F83B34C9C8EB8724A3FB22B8215"/>
+            <w:pStyle w:val="5CA6034F83B34C9C8EB8724A3FB22B822"/>
           </w:pPr>
           <w:r>
             <w:rPr>
@@ -5352,96 +6165,6 @@
               <w:rFonts w:eastAsiaTheme="minorHAnsi"/>
             </w:rPr>
             <w:t>Nom prénom</w:t>
-          </w:r>
-        </w:p>
-      </w:docPartBody>
-    </w:docPart>
-    <w:docPart>
-      <w:docPartPr>
-        <w:name w:val="9A1DCE430C8D4DB1A9133B6607C04976"/>
-        <w:category>
-          <w:name w:val="Général"/>
-          <w:gallery w:val="placeholder"/>
-        </w:category>
-        <w:types>
-          <w:type w:val="bbPlcHdr"/>
-        </w:types>
-        <w:behaviors>
-          <w:behavior w:val="content"/>
-        </w:behaviors>
-        <w:guid w:val="{3FD8D4EA-D341-4429-B603-EEB39EF8F780}"/>
-      </w:docPartPr>
-      <w:docPartBody>
-        <w:p>
-          <w:pPr>
-            <w:pStyle w:val="9A1DCE430C8D4DB1A9133B6607C0497615"/>
-          </w:pPr>
-          <w:r>
-            <w:rPr>
-              <w:rStyle w:val="Textedelespacerserv"/>
-              <w:rFonts w:eastAsiaTheme="minorHAnsi"/>
-            </w:rPr>
-            <w:t>Choisissez un élément</w:t>
-          </w:r>
-        </w:p>
-      </w:docPartBody>
-    </w:docPart>
-    <w:docPart>
-      <w:docPartPr>
-        <w:name w:val="BA6209C2F76B467F9A3A316F094177FC"/>
-        <w:category>
-          <w:name w:val="Général"/>
-          <w:gallery w:val="placeholder"/>
-        </w:category>
-        <w:types>
-          <w:type w:val="bbPlcHdr"/>
-        </w:types>
-        <w:behaviors>
-          <w:behavior w:val="content"/>
-        </w:behaviors>
-        <w:guid w:val="{D0368DAD-94C8-460B-BF63-B1528E06D825}"/>
-      </w:docPartPr>
-      <w:docPartBody>
-        <w:p>
-          <w:pPr>
-            <w:pStyle w:val="BA6209C2F76B467F9A3A316F094177FC15"/>
-          </w:pPr>
-          <w:r>
-            <w:rPr>
-              <w:rStyle w:val="Textedelespacerserv"/>
-              <w:rFonts w:eastAsiaTheme="minorHAnsi"/>
-            </w:rPr>
-            <w:t>Prénom nom</w:t>
-          </w:r>
-        </w:p>
-      </w:docPartBody>
-    </w:docPart>
-    <w:docPart>
-      <w:docPartPr>
-        <w:name w:val="F1AD941EEE104CA0A731997AC1042C2F"/>
-        <w:category>
-          <w:name w:val="Général"/>
-          <w:gallery w:val="placeholder"/>
-        </w:category>
-        <w:types>
-          <w:type w:val="bbPlcHdr"/>
-        </w:types>
-        <w:behaviors>
-          <w:behavior w:val="content"/>
-        </w:behaviors>
-        <w:guid w:val="{595FF8D0-60EE-4493-8456-FC3DE278840A}"/>
-      </w:docPartPr>
-      <w:docPartBody>
-        <w:p>
-          <w:pPr>
-            <w:pStyle w:val="F1AD941EEE104CA0A731997AC1042C2F15"/>
-          </w:pPr>
-          <w:r>
-            <w:rPr>
-              <w:rStyle w:val="Textedelespacerserv"/>
-              <w:rFonts w:eastAsiaTheme="minorHAnsi"/>
-            </w:rPr>
-            <w:t>Choisissez un élément</w:t>
           </w:r>
         </w:p>
       </w:docPartBody>
@@ -5494,7 +6217,7 @@
       <w:docPartBody>
         <w:p>
           <w:pPr>
-            <w:pStyle w:val="1850863B15994CDE958B84298A18427915"/>
+            <w:pStyle w:val="1850863B15994CDE958B84298A1842792"/>
           </w:pPr>
           <w:r>
             <w:rPr>
@@ -5584,7 +6307,7 @@
       <w:docPartBody>
         <w:p>
           <w:pPr>
-            <w:pStyle w:val="BBC647B65A1C42D5A07DABDE0F3231D69"/>
+            <w:pStyle w:val="BBC647B65A1C42D5A07DABDE0F3231D61"/>
           </w:pPr>
           <w:r>
             <w:rPr>
@@ -5614,7 +6337,7 @@
       <w:docPartBody>
         <w:p>
           <w:pPr>
-            <w:pStyle w:val="41246B35A9CE4607852C55C6C00CBCAB6"/>
+            <w:pStyle w:val="41246B35A9CE4607852C55C6C00CBCAB2"/>
           </w:pPr>
           <w:r>
             <w:rPr>
@@ -5644,7 +6367,7 @@
       <w:docPartBody>
         <w:p>
           <w:pPr>
-            <w:pStyle w:val="A4C7A87A36CB4ED6806A50A9A2DF024E5"/>
+            <w:pStyle w:val="A4C7A87A36CB4ED6806A50A9A2DF024E"/>
           </w:pPr>
           <w:r>
             <w:rPr>
@@ -5825,6 +6548,13 @@
     <w:pitch w:val="variable"/>
     <w:sig w:usb0="E1002EFF" w:usb1="C000605B" w:usb2="00000029" w:usb3="00000000" w:csb0="000101FF" w:csb1="00000000"/>
   </w:font>
+  <w:font w:name="Segoe UI">
+    <w:panose1 w:val="020B0502040204020203"/>
+    <w:charset w:val="00"/>
+    <w:family w:val="swiss"/>
+    <w:pitch w:val="variable"/>
+    <w:sig w:usb0="E4002EFF" w:usb1="C000E47F" w:usb2="00000009" w:usb3="00000000" w:csb0="000001FF" w:csb1="00000000"/>
+  </w:font>
 </w:fonts>
 </file>
 
@@ -5857,9 +6587,11 @@
     <w:rsid w:val="00897D39"/>
     <w:rsid w:val="008D609A"/>
     <w:rsid w:val="00934007"/>
+    <w:rsid w:val="00A07C5F"/>
     <w:rsid w:val="00A71342"/>
     <w:rsid w:val="00AA0604"/>
     <w:rsid w:val="00AB42D4"/>
+    <w:rsid w:val="00BD19AC"/>
     <w:rsid w:val="00BE3DE9"/>
     <w:rsid w:val="00C63E8A"/>
     <w:rsid w:val="00EF6D0A"/>
@@ -6316,7 +7048,7 @@
     <w:basedOn w:val="Policepardfaut"/>
     <w:uiPriority w:val="99"/>
     <w:semiHidden/>
-    <w:rsid w:val="00122FBC"/>
+    <w:rsid w:val="00BD19AC"/>
     <w:rPr>
       <w:color w:val="808080"/>
     </w:rPr>
@@ -6490,9 +7222,9 @@
       <w:lang w:val="fr-FR"/>
     </w:rPr>
   </w:style>
-  <w:style w:type="paragraph" w:customStyle="1" w:styleId="6840511934FD48B38AA06032316EC2D115">
-    <w:name w:val="6840511934FD48B38AA06032316EC2D115"/>
-    <w:rsid w:val="00AB42D4"/>
+  <w:style w:type="paragraph" w:customStyle="1" w:styleId="633B6E1D92024FDF9FC705BA8F32D1E2">
+    <w:name w:val="633B6E1D92024FDF9FC705BA8F32D1E2"/>
+    <w:rsid w:val="00BD19AC"/>
     <w:pPr>
       <w:spacing w:after="120" w:line="240" w:lineRule="auto"/>
       <w:jc w:val="both"/>
@@ -6542,9 +7274,9 @@
       <w:lang w:val="fr-FR"/>
     </w:rPr>
   </w:style>
-  <w:style w:type="paragraph" w:customStyle="1" w:styleId="9A367AD40EB841D995F1DB815BE5AF5314">
-    <w:name w:val="9A367AD40EB841D995F1DB815BE5AF5314"/>
-    <w:rsid w:val="00AB42D4"/>
+  <w:style w:type="paragraph" w:customStyle="1" w:styleId="7362EC7E34394DD08482413ADDC83ED7">
+    <w:name w:val="7362EC7E34394DD08482413ADDC83ED7"/>
+    <w:rsid w:val="00BD19AC"/>
     <w:pPr>
       <w:spacing w:after="120" w:line="240" w:lineRule="auto"/>
       <w:jc w:val="both"/>
@@ -6555,9 +7287,9 @@
       <w:lang w:val="fr-FR"/>
     </w:rPr>
   </w:style>
-  <w:style w:type="paragraph" w:customStyle="1" w:styleId="2535B55E40394E25BEFEB5125528954910">
-    <w:name w:val="2535B55E40394E25BEFEB5125528954910"/>
-    <w:rsid w:val="00AB42D4"/>
+  <w:style w:type="paragraph" w:customStyle="1" w:styleId="E6F541E2A4644B088216991149884B5C">
+    <w:name w:val="E6F541E2A4644B088216991149884B5C"/>
+    <w:rsid w:val="00BD19AC"/>
     <w:pPr>
       <w:spacing w:after="120" w:line="240" w:lineRule="auto"/>
       <w:jc w:val="both"/>
@@ -6712,6 +7444,243 @@
   <w:style w:type="paragraph" w:customStyle="1" w:styleId="28F9F916E42B4A4D8B5672BE8CA6A1BE">
     <w:name w:val="28F9F916E42B4A4D8B5672BE8CA6A1BE"/>
     <w:rsid w:val="00122FBC"/>
+  </w:style>
+  <w:style w:type="paragraph" w:customStyle="1" w:styleId="5CA6034F83B34C9C8EB8724A3FB22B82">
+    <w:name w:val="5CA6034F83B34C9C8EB8724A3FB22B82"/>
+    <w:rsid w:val="00BD19AC"/>
+    <w:pPr>
+      <w:spacing w:after="120" w:line="240" w:lineRule="auto"/>
+      <w:jc w:val="both"/>
+    </w:pPr>
+    <w:rPr>
+      <w:rFonts w:eastAsia="Times New Roman" w:cs="Times New Roman"/>
+      <w:szCs w:val="20"/>
+      <w:lang w:val="fr-FR"/>
+    </w:rPr>
+  </w:style>
+  <w:style w:type="paragraph" w:customStyle="1" w:styleId="41246B35A9CE4607852C55C6C00CBCAB">
+    <w:name w:val="41246B35A9CE4607852C55C6C00CBCAB"/>
+    <w:rsid w:val="00BD19AC"/>
+    <w:pPr>
+      <w:spacing w:after="120" w:line="240" w:lineRule="auto"/>
+      <w:jc w:val="both"/>
+    </w:pPr>
+    <w:rPr>
+      <w:rFonts w:eastAsia="Times New Roman" w:cs="Times New Roman"/>
+      <w:szCs w:val="20"/>
+      <w:lang w:val="fr-FR"/>
+    </w:rPr>
+  </w:style>
+  <w:style w:type="paragraph" w:customStyle="1" w:styleId="1850863B15994CDE958B84298A184279">
+    <w:name w:val="1850863B15994CDE958B84298A184279"/>
+    <w:rsid w:val="00BD19AC"/>
+    <w:pPr>
+      <w:spacing w:after="120" w:line="240" w:lineRule="auto"/>
+      <w:jc w:val="both"/>
+    </w:pPr>
+    <w:rPr>
+      <w:rFonts w:eastAsia="Times New Roman" w:cs="Times New Roman"/>
+      <w:szCs w:val="20"/>
+      <w:lang w:val="fr-FR"/>
+    </w:rPr>
+  </w:style>
+  <w:style w:type="paragraph" w:customStyle="1" w:styleId="BBC647B65A1C42D5A07DABDE0F3231D6">
+    <w:name w:val="BBC647B65A1C42D5A07DABDE0F3231D6"/>
+    <w:rsid w:val="00BD19AC"/>
+    <w:pPr>
+      <w:spacing w:after="120" w:line="240" w:lineRule="auto"/>
+      <w:jc w:val="both"/>
+    </w:pPr>
+    <w:rPr>
+      <w:rFonts w:eastAsia="Times New Roman" w:cs="Times New Roman"/>
+      <w:szCs w:val="20"/>
+      <w:lang w:val="fr-FR"/>
+    </w:rPr>
+  </w:style>
+  <w:style w:type="paragraph" w:customStyle="1" w:styleId="633B6E1D92024FDF9FC705BA8F32D1E21">
+    <w:name w:val="633B6E1D92024FDF9FC705BA8F32D1E21"/>
+    <w:rsid w:val="00BD19AC"/>
+    <w:pPr>
+      <w:spacing w:after="120" w:line="240" w:lineRule="auto"/>
+      <w:jc w:val="both"/>
+    </w:pPr>
+    <w:rPr>
+      <w:rFonts w:eastAsia="Times New Roman" w:cs="Times New Roman"/>
+      <w:szCs w:val="20"/>
+      <w:lang w:val="fr-FR"/>
+    </w:rPr>
+  </w:style>
+  <w:style w:type="paragraph" w:customStyle="1" w:styleId="7362EC7E34394DD08482413ADDC83ED71">
+    <w:name w:val="7362EC7E34394DD08482413ADDC83ED71"/>
+    <w:rsid w:val="00BD19AC"/>
+    <w:pPr>
+      <w:spacing w:after="120" w:line="240" w:lineRule="auto"/>
+      <w:jc w:val="both"/>
+    </w:pPr>
+    <w:rPr>
+      <w:rFonts w:eastAsia="Times New Roman" w:cs="Times New Roman"/>
+      <w:szCs w:val="20"/>
+      <w:lang w:val="fr-FR"/>
+    </w:rPr>
+  </w:style>
+  <w:style w:type="paragraph" w:customStyle="1" w:styleId="E6F541E2A4644B088216991149884B5C1">
+    <w:name w:val="E6F541E2A4644B088216991149884B5C1"/>
+    <w:rsid w:val="00BD19AC"/>
+    <w:pPr>
+      <w:spacing w:after="120" w:line="240" w:lineRule="auto"/>
+      <w:jc w:val="both"/>
+    </w:pPr>
+    <w:rPr>
+      <w:rFonts w:eastAsia="Times New Roman" w:cs="Times New Roman"/>
+      <w:szCs w:val="20"/>
+      <w:lang w:val="fr-FR"/>
+    </w:rPr>
+  </w:style>
+  <w:style w:type="paragraph" w:customStyle="1" w:styleId="5CA6034F83B34C9C8EB8724A3FB22B821">
+    <w:name w:val="5CA6034F83B34C9C8EB8724A3FB22B821"/>
+    <w:rsid w:val="00BD19AC"/>
+    <w:pPr>
+      <w:spacing w:after="120" w:line="240" w:lineRule="auto"/>
+      <w:jc w:val="both"/>
+    </w:pPr>
+    <w:rPr>
+      <w:rFonts w:eastAsia="Times New Roman" w:cs="Times New Roman"/>
+      <w:szCs w:val="20"/>
+      <w:lang w:val="fr-FR"/>
+    </w:rPr>
+  </w:style>
+  <w:style w:type="paragraph" w:customStyle="1" w:styleId="41246B35A9CE4607852C55C6C00CBCAB1">
+    <w:name w:val="41246B35A9CE4607852C55C6C00CBCAB1"/>
+    <w:rsid w:val="00BD19AC"/>
+    <w:pPr>
+      <w:spacing w:after="120" w:line="240" w:lineRule="auto"/>
+      <w:jc w:val="both"/>
+    </w:pPr>
+    <w:rPr>
+      <w:rFonts w:eastAsia="Times New Roman" w:cs="Times New Roman"/>
+      <w:szCs w:val="20"/>
+      <w:lang w:val="fr-FR"/>
+    </w:rPr>
+  </w:style>
+  <w:style w:type="paragraph" w:customStyle="1" w:styleId="1850863B15994CDE958B84298A1842791">
+    <w:name w:val="1850863B15994CDE958B84298A1842791"/>
+    <w:rsid w:val="00BD19AC"/>
+    <w:pPr>
+      <w:spacing w:after="120" w:line="240" w:lineRule="auto"/>
+      <w:jc w:val="both"/>
+    </w:pPr>
+    <w:rPr>
+      <w:rFonts w:eastAsia="Times New Roman" w:cs="Times New Roman"/>
+      <w:szCs w:val="20"/>
+      <w:lang w:val="fr-FR"/>
+    </w:rPr>
+  </w:style>
+  <w:style w:type="paragraph" w:customStyle="1" w:styleId="BBC647B65A1C42D5A07DABDE0F3231D61">
+    <w:name w:val="BBC647B65A1C42D5A07DABDE0F3231D61"/>
+    <w:rsid w:val="00BD19AC"/>
+    <w:pPr>
+      <w:spacing w:after="120" w:line="240" w:lineRule="auto"/>
+      <w:jc w:val="both"/>
+    </w:pPr>
+    <w:rPr>
+      <w:rFonts w:eastAsia="Times New Roman" w:cs="Times New Roman"/>
+      <w:szCs w:val="20"/>
+      <w:lang w:val="fr-FR"/>
+    </w:rPr>
+  </w:style>
+  <w:style w:type="paragraph" w:customStyle="1" w:styleId="633B6E1D92024FDF9FC705BA8F32D1E22">
+    <w:name w:val="633B6E1D92024FDF9FC705BA8F32D1E22"/>
+    <w:rsid w:val="00BD19AC"/>
+    <w:pPr>
+      <w:spacing w:after="120" w:line="240" w:lineRule="auto"/>
+      <w:jc w:val="both"/>
+    </w:pPr>
+    <w:rPr>
+      <w:rFonts w:eastAsia="Times New Roman" w:cs="Times New Roman"/>
+      <w:szCs w:val="20"/>
+      <w:lang w:val="fr-FR"/>
+    </w:rPr>
+  </w:style>
+  <w:style w:type="paragraph" w:customStyle="1" w:styleId="7362EC7E34394DD08482413ADDC83ED72">
+    <w:name w:val="7362EC7E34394DD08482413ADDC83ED72"/>
+    <w:rsid w:val="00BD19AC"/>
+    <w:pPr>
+      <w:spacing w:after="120" w:line="240" w:lineRule="auto"/>
+      <w:jc w:val="both"/>
+    </w:pPr>
+    <w:rPr>
+      <w:rFonts w:eastAsia="Times New Roman" w:cs="Times New Roman"/>
+      <w:szCs w:val="20"/>
+      <w:lang w:val="fr-FR"/>
+    </w:rPr>
+  </w:style>
+  <w:style w:type="paragraph" w:customStyle="1" w:styleId="E6F541E2A4644B088216991149884B5C2">
+    <w:name w:val="E6F541E2A4644B088216991149884B5C2"/>
+    <w:rsid w:val="00BD19AC"/>
+    <w:pPr>
+      <w:spacing w:after="120" w:line="240" w:lineRule="auto"/>
+      <w:jc w:val="both"/>
+    </w:pPr>
+    <w:rPr>
+      <w:rFonts w:eastAsia="Times New Roman" w:cs="Times New Roman"/>
+      <w:szCs w:val="20"/>
+      <w:lang w:val="fr-FR"/>
+    </w:rPr>
+  </w:style>
+  <w:style w:type="paragraph" w:customStyle="1" w:styleId="5CA6034F83B34C9C8EB8724A3FB22B822">
+    <w:name w:val="5CA6034F83B34C9C8EB8724A3FB22B822"/>
+    <w:rsid w:val="00BD19AC"/>
+    <w:pPr>
+      <w:spacing w:after="120" w:line="240" w:lineRule="auto"/>
+      <w:jc w:val="both"/>
+    </w:pPr>
+    <w:rPr>
+      <w:rFonts w:eastAsia="Times New Roman" w:cs="Times New Roman"/>
+      <w:szCs w:val="20"/>
+      <w:lang w:val="fr-FR"/>
+    </w:rPr>
+  </w:style>
+  <w:style w:type="paragraph" w:customStyle="1" w:styleId="41246B35A9CE4607852C55C6C00CBCAB2">
+    <w:name w:val="41246B35A9CE4607852C55C6C00CBCAB2"/>
+    <w:rsid w:val="00BD19AC"/>
+    <w:pPr>
+      <w:spacing w:after="120" w:line="240" w:lineRule="auto"/>
+      <w:jc w:val="both"/>
+    </w:pPr>
+    <w:rPr>
+      <w:rFonts w:eastAsia="Times New Roman" w:cs="Times New Roman"/>
+      <w:szCs w:val="20"/>
+      <w:lang w:val="fr-FR"/>
+    </w:rPr>
+  </w:style>
+  <w:style w:type="paragraph" w:customStyle="1" w:styleId="1850863B15994CDE958B84298A1842792">
+    <w:name w:val="1850863B15994CDE958B84298A1842792"/>
+    <w:rsid w:val="00BD19AC"/>
+    <w:pPr>
+      <w:spacing w:after="120" w:line="240" w:lineRule="auto"/>
+      <w:jc w:val="both"/>
+    </w:pPr>
+    <w:rPr>
+      <w:rFonts w:eastAsia="Times New Roman" w:cs="Times New Roman"/>
+      <w:szCs w:val="20"/>
+      <w:lang w:val="fr-FR"/>
+    </w:rPr>
+  </w:style>
+  <w:style w:type="paragraph" w:customStyle="1" w:styleId="A4C7A87A36CB4ED6806A50A9A2DF024E">
+    <w:name w:val="A4C7A87A36CB4ED6806A50A9A2DF024E"/>
+    <w:rsid w:val="00BD19AC"/>
+    <w:pPr>
+      <w:tabs>
+        <w:tab w:val="center" w:pos="4536"/>
+        <w:tab w:val="right" w:pos="9072"/>
+      </w:tabs>
+      <w:spacing w:after="120" w:line="240" w:lineRule="auto"/>
+      <w:jc w:val="both"/>
+    </w:pPr>
+    <w:rPr>
+      <w:rFonts w:eastAsiaTheme="minorHAnsi"/>
+      <w:lang w:eastAsia="en-US"/>
+    </w:rPr>
   </w:style>
 </w:styles>
 </file>
@@ -6985,12 +7954,6 @@
 </file>
 
 <file path=customXml/item1.xml><?xml version="1.0" encoding="utf-8"?>
-<p:properties xmlns:p="http://schemas.microsoft.com/office/2006/metadata/properties" xmlns:xsi="http://www.w3.org/2001/XMLSchema-instance">
-  <documentManagement/>
-</p:properties>
-</file>
-
-<file path=customXml/item2.xml><?xml version="1.0" encoding="utf-8"?>
 <ct:contentTypeSchema xmlns:ct="http://schemas.microsoft.com/office/2006/metadata/contentType" xmlns:ma="http://schemas.microsoft.com/office/2006/metadata/properties/metaAttributes" ct:_="" ma:_="" ma:contentTypeName="Document" ma:contentTypeID="0x0101005E3588C1835EB246ACEB5E40E7F838DF" ma:contentTypeVersion="0" ma:contentTypeDescription="Crée un document." ma:contentTypeScope="" ma:versionID="5a77fe2f9b336866e162b65e47941635">
   <xsd:schema xmlns:xsd="http://www.w3.org/2001/XMLSchema" xmlns:p="http://schemas.microsoft.com/office/2006/metadata/properties" targetNamespace="http://schemas.microsoft.com/office/2006/metadata/properties" ma:root="true" ma:fieldsID="75019ab185b48580fc336df4da24a70b">
     <xsd:element name="properties">
@@ -7039,11 +8002,13 @@
 </ct:contentTypeSchema>
 </file>
 
-<file path=customXml/item3.xml><?xml version="1.0" encoding="utf-8"?>
-<b:Sources xmlns:b="http://schemas.openxmlformats.org/officeDocument/2006/bibliography" xmlns="http://schemas.openxmlformats.org/officeDocument/2006/bibliography" SelectedStyle="\APASixthEditionOfficeOnline.xsl" StyleName="APA" Version="6"/>
+<file path=customXml/item2.xml><?xml version="1.0" encoding="utf-8"?>
+<p:properties xmlns:p="http://schemas.microsoft.com/office/2006/metadata/properties" xmlns:xsi="http://www.w3.org/2001/XMLSchema-instance">
+  <documentManagement/>
+</p:properties>
 </file>
 
-<file path=customXml/item4.xml><?xml version="1.0" encoding="utf-8"?>
+<file path=customXml/item3.xml><?xml version="1.0" encoding="utf-8"?>
 <?mso-contentType ?>
 <FormTemplates xmlns="http://schemas.microsoft.com/sharepoint/v3/contenttype/forms">
   <Display>DocumentLibraryForm</Display>
@@ -7052,15 +8017,11 @@
 </FormTemplates>
 </file>
 
-<file path=customXml/itemProps1.xml><?xml version="1.0" encoding="utf-8"?>
-<ds:datastoreItem xmlns:ds="http://schemas.openxmlformats.org/officeDocument/2006/customXml" ds:itemID="{3818F315-ED90-4271-A803-2A11018D0135}">
-  <ds:schemaRefs>
-    <ds:schemaRef ds:uri="http://schemas.microsoft.com/office/2006/metadata/properties"/>
-  </ds:schemaRefs>
-</ds:datastoreItem>
+<file path=customXml/item4.xml><?xml version="1.0" encoding="utf-8"?>
+<b:Sources xmlns:b="http://schemas.openxmlformats.org/officeDocument/2006/bibliography" xmlns="http://schemas.openxmlformats.org/officeDocument/2006/bibliography" SelectedStyle="\APASixthEditionOfficeOnline.xsl" StyleName="APA" Version="6"/>
 </file>
 
-<file path=customXml/itemProps2.xml><?xml version="1.0" encoding="utf-8"?>
+<file path=customXml/itemProps1.xml><?xml version="1.0" encoding="utf-8"?>
 <ds:datastoreItem xmlns:ds="http://schemas.openxmlformats.org/officeDocument/2006/customXml" ds:itemID="{7A9BAA77-4A34-4E25-B396-15B5E6263B36}">
   <ds:schemaRefs>
     <ds:schemaRef ds:uri="http://schemas.microsoft.com/office/2006/metadata/contentType"/>
@@ -7075,18 +8036,26 @@
 </ds:datastoreItem>
 </file>
 
+<file path=customXml/itemProps2.xml><?xml version="1.0" encoding="utf-8"?>
+<ds:datastoreItem xmlns:ds="http://schemas.openxmlformats.org/officeDocument/2006/customXml" ds:itemID="{3818F315-ED90-4271-A803-2A11018D0135}">
+  <ds:schemaRefs>
+    <ds:schemaRef ds:uri="http://schemas.microsoft.com/office/2006/metadata/properties"/>
+  </ds:schemaRefs>
+</ds:datastoreItem>
+</file>
+
 <file path=customXml/itemProps3.xml><?xml version="1.0" encoding="utf-8"?>
+<ds:datastoreItem xmlns:ds="http://schemas.openxmlformats.org/officeDocument/2006/customXml" ds:itemID="{BCD38D0A-D126-479C-8000-182FE4253E70}">
+  <ds:schemaRefs>
+    <ds:schemaRef ds:uri="http://schemas.microsoft.com/sharepoint/v3/contenttype/forms"/>
+  </ds:schemaRefs>
+</ds:datastoreItem>
+</file>
+
+<file path=customXml/itemProps4.xml><?xml version="1.0" encoding="utf-8"?>
 <ds:datastoreItem xmlns:ds="http://schemas.openxmlformats.org/officeDocument/2006/customXml" ds:itemID="{2021B8AE-4BF6-4B29-A0C7-E1B07D9CF8B6}">
   <ds:schemaRefs>
     <ds:schemaRef ds:uri="http://schemas.openxmlformats.org/officeDocument/2006/bibliography"/>
   </ds:schemaRefs>
 </ds:datastoreItem>
-</file>
-
-<file path=customXml/itemProps4.xml><?xml version="1.0" encoding="utf-8"?>
-<ds:datastoreItem xmlns:ds="http://schemas.openxmlformats.org/officeDocument/2006/customXml" ds:itemID="{BCD38D0A-D126-479C-8000-182FE4253E70}">
-  <ds:schemaRefs>
-    <ds:schemaRef ds:uri="http://schemas.microsoft.com/sharepoint/v3/contenttype/forms"/>
-  </ds:schemaRefs>
-</ds:datastoreItem>
 </file>
</xml_diff>

<commit_message>
First  global flow diagram
</commit_message>
<xml_diff>
--- a/publi/tb_Herzig_Melvyn_2022.docx
+++ b/publi/tb_Herzig_Melvyn_2022.docx
@@ -871,7 +871,19 @@
         <w:rPr>
           <w:lang w:val="en-US"/>
         </w:rPr>
-        <w:t xml:space="preserve">, le </w:t>
+        <w:t xml:space="preserve">, </w:t>
+      </w:r>
+      <w:r>
+        <w:rPr>
+          <w:lang w:val="en-US"/>
+        </w:rPr>
+        <w:t>the</w:t>
+      </w:r>
+      <w:r>
+        <w:rPr>
+          <w:lang w:val="en-US"/>
+        </w:rPr>
+        <w:t xml:space="preserve"> </w:t>
       </w:r>
       <w:sdt>
         <w:sdtPr>
@@ -2366,56 +2378,6 @@
     </w:p>
     <w:p>
       <w:pPr>
-        <w:spacing w:after="160" w:line="259" w:lineRule="auto"/>
-        <w:rPr>
-          <w:lang w:val="en-US"/>
-        </w:rPr>
-      </w:pPr>
-    </w:p>
-    <w:p>
-      <w:pPr>
-        <w:rPr>
-          <w:lang w:val="en-US"/>
-        </w:rPr>
-      </w:pPr>
-    </w:p>
-    <w:p>
-      <w:pPr>
-        <w:rPr>
-          <w:lang w:val="en-US"/>
-        </w:rPr>
-      </w:pPr>
-    </w:p>
-    <w:p>
-      <w:pPr>
-        <w:rPr>
-          <w:lang w:val="en-US"/>
-        </w:rPr>
-      </w:pPr>
-    </w:p>
-    <w:p>
-      <w:pPr>
-        <w:rPr>
-          <w:lang w:val="en-US"/>
-        </w:rPr>
-      </w:pPr>
-    </w:p>
-    <w:p>
-      <w:pPr>
-        <w:rPr>
-          <w:lang w:val="en-US"/>
-        </w:rPr>
-      </w:pPr>
-    </w:p>
-    <w:p>
-      <w:pPr>
-        <w:rPr>
-          <w:lang w:val="en-US"/>
-        </w:rPr>
-      </w:pPr>
-    </w:p>
-    <w:p>
-      <w:pPr>
         <w:rPr>
           <w:b/>
           <w:sz w:val="48"/>
@@ -2428,6 +2390,7 @@
           <w:sz w:val="48"/>
           <w:lang w:val="en-US"/>
         </w:rPr>
+        <w:lastRenderedPageBreak/>
         <w:t>Table of contents</w:t>
       </w:r>
     </w:p>
@@ -2484,7 +2447,7 @@
             </w:rPr>
             <w:fldChar w:fldCharType="separate"/>
           </w:r>
-          <w:hyperlink w:anchor="_Toc97296588" w:history="1">
+          <w:hyperlink w:anchor="_Toc97551296" w:history="1">
             <w:r>
               <w:rPr>
                 <w:rStyle w:val="Lienhypertexte"/>
@@ -2529,7 +2492,7 @@
                 <w:noProof/>
                 <w:webHidden/>
               </w:rPr>
-              <w:instrText xml:space="preserve"> PAGEREF _Toc97296588 \h </w:instrText>
+              <w:instrText xml:space="preserve"> PAGEREF _Toc97551296 \h </w:instrText>
             </w:r>
             <w:r>
               <w:rPr>
@@ -2574,7 +2537,7 @@
               <w:lang w:eastAsia="fr-FR"/>
             </w:rPr>
           </w:pPr>
-          <w:hyperlink w:anchor="_Toc97296589" w:history="1">
+          <w:hyperlink w:anchor="_Toc97551297" w:history="1">
             <w:r>
               <w:rPr>
                 <w:rStyle w:val="Lienhypertexte"/>
@@ -2619,7 +2582,7 @@
                 <w:noProof/>
                 <w:webHidden/>
               </w:rPr>
-              <w:instrText xml:space="preserve"> PAGEREF _Toc97296589 \h </w:instrText>
+              <w:instrText xml:space="preserve"> PAGEREF _Toc97551297 \h </w:instrText>
             </w:r>
             <w:r>
               <w:rPr>
@@ -2664,7 +2627,7 @@
               <w:lang w:eastAsia="fr-FR"/>
             </w:rPr>
           </w:pPr>
-          <w:hyperlink w:anchor="_Toc97296590" w:history="1">
+          <w:hyperlink w:anchor="_Toc97551298" w:history="1">
             <w:r>
               <w:rPr>
                 <w:rStyle w:val="Lienhypertexte"/>
@@ -2709,7 +2672,7 @@
                 <w:noProof/>
                 <w:webHidden/>
               </w:rPr>
-              <w:instrText xml:space="preserve"> PAGEREF _Toc97296590 \h </w:instrText>
+              <w:instrText xml:space="preserve"> PAGEREF _Toc97551298 \h </w:instrText>
             </w:r>
             <w:r>
               <w:rPr>
@@ -2754,7 +2717,7 @@
               <w:lang w:eastAsia="fr-FR"/>
             </w:rPr>
           </w:pPr>
-          <w:hyperlink w:anchor="_Toc97296591" w:history="1">
+          <w:hyperlink w:anchor="_Toc97551299" w:history="1">
             <w:r>
               <w:rPr>
                 <w:rStyle w:val="Lienhypertexte"/>
@@ -2799,7 +2762,7 @@
                 <w:noProof/>
                 <w:webHidden/>
               </w:rPr>
-              <w:instrText xml:space="preserve"> PAGEREF _Toc97296591 \h </w:instrText>
+              <w:instrText xml:space="preserve"> PAGEREF _Toc97551299 \h </w:instrText>
             </w:r>
             <w:r>
               <w:rPr>
@@ -2819,7 +2782,351 @@
                 <w:noProof/>
                 <w:webHidden/>
               </w:rPr>
-              <w:t>6</w:t>
+              <w:t>7</w:t>
+            </w:r>
+            <w:r>
+              <w:rPr>
+                <w:noProof/>
+                <w:webHidden/>
+              </w:rPr>
+              <w:fldChar w:fldCharType="end"/>
+            </w:r>
+          </w:hyperlink>
+        </w:p>
+        <w:p>
+          <w:pPr>
+            <w:pStyle w:val="TM1"/>
+            <w:rPr>
+              <w:rFonts w:eastAsiaTheme="minorEastAsia" w:cstheme="minorBidi"/>
+              <w:noProof/>
+              <w:szCs w:val="22"/>
+              <w:lang w:eastAsia="fr-FR"/>
+            </w:rPr>
+          </w:pPr>
+          <w:hyperlink w:anchor="_Toc97551300" w:history="1">
+            <w:r>
+              <w:rPr>
+                <w:rStyle w:val="Lienhypertexte"/>
+                <w:noProof/>
+                <w:lang w:val="en-US"/>
+              </w:rPr>
+              <w:t>2</w:t>
+            </w:r>
+            <w:r>
+              <w:rPr>
+                <w:rFonts w:eastAsiaTheme="minorEastAsia" w:cstheme="minorBidi"/>
+                <w:noProof/>
+                <w:szCs w:val="22"/>
+                <w:lang w:eastAsia="fr-FR"/>
+              </w:rPr>
+              <w:tab/>
+            </w:r>
+            <w:r>
+              <w:rPr>
+                <w:rStyle w:val="Lienhypertexte"/>
+                <w:noProof/>
+                <w:lang w:val="en-US"/>
+              </w:rPr>
+              <w:t>Analysis</w:t>
+            </w:r>
+            <w:r>
+              <w:rPr>
+                <w:noProof/>
+                <w:webHidden/>
+              </w:rPr>
+              <w:tab/>
+            </w:r>
+            <w:r>
+              <w:rPr>
+                <w:noProof/>
+                <w:webHidden/>
+              </w:rPr>
+              <w:fldChar w:fldCharType="begin"/>
+            </w:r>
+            <w:r>
+              <w:rPr>
+                <w:noProof/>
+                <w:webHidden/>
+              </w:rPr>
+              <w:instrText xml:space="preserve"> PAGEREF _Toc97551300 \h </w:instrText>
+            </w:r>
+            <w:r>
+              <w:rPr>
+                <w:noProof/>
+                <w:webHidden/>
+              </w:rPr>
+            </w:r>
+            <w:r>
+              <w:rPr>
+                <w:noProof/>
+                <w:webHidden/>
+              </w:rPr>
+              <w:fldChar w:fldCharType="separate"/>
+            </w:r>
+            <w:r>
+              <w:rPr>
+                <w:noProof/>
+                <w:webHidden/>
+              </w:rPr>
+              <w:t>8</w:t>
+            </w:r>
+            <w:r>
+              <w:rPr>
+                <w:noProof/>
+                <w:webHidden/>
+              </w:rPr>
+              <w:fldChar w:fldCharType="end"/>
+            </w:r>
+          </w:hyperlink>
+        </w:p>
+        <w:p>
+          <w:pPr>
+            <w:pStyle w:val="TM1"/>
+            <w:rPr>
+              <w:rFonts w:eastAsiaTheme="minorEastAsia" w:cstheme="minorBidi"/>
+              <w:noProof/>
+              <w:szCs w:val="22"/>
+              <w:lang w:eastAsia="fr-FR"/>
+            </w:rPr>
+          </w:pPr>
+          <w:hyperlink w:anchor="_Toc97551301" w:history="1">
+            <w:r>
+              <w:rPr>
+                <w:rStyle w:val="Lienhypertexte"/>
+                <w:noProof/>
+                <w:lang w:val="en-US"/>
+              </w:rPr>
+              <w:t>3</w:t>
+            </w:r>
+            <w:r>
+              <w:rPr>
+                <w:rFonts w:eastAsiaTheme="minorEastAsia" w:cstheme="minorBidi"/>
+                <w:noProof/>
+                <w:szCs w:val="22"/>
+                <w:lang w:eastAsia="fr-FR"/>
+              </w:rPr>
+              <w:tab/>
+            </w:r>
+            <w:r>
+              <w:rPr>
+                <w:rStyle w:val="Lienhypertexte"/>
+                <w:noProof/>
+                <w:lang w:val="en-US"/>
+              </w:rPr>
+              <w:t>Implementation</w:t>
+            </w:r>
+            <w:r>
+              <w:rPr>
+                <w:noProof/>
+                <w:webHidden/>
+              </w:rPr>
+              <w:tab/>
+            </w:r>
+            <w:r>
+              <w:rPr>
+                <w:noProof/>
+                <w:webHidden/>
+              </w:rPr>
+              <w:fldChar w:fldCharType="begin"/>
+            </w:r>
+            <w:r>
+              <w:rPr>
+                <w:noProof/>
+                <w:webHidden/>
+              </w:rPr>
+              <w:instrText xml:space="preserve"> PAGEREF _Toc97551301 \h </w:instrText>
+            </w:r>
+            <w:r>
+              <w:rPr>
+                <w:noProof/>
+                <w:webHidden/>
+              </w:rPr>
+            </w:r>
+            <w:r>
+              <w:rPr>
+                <w:noProof/>
+                <w:webHidden/>
+              </w:rPr>
+              <w:fldChar w:fldCharType="separate"/>
+            </w:r>
+            <w:r>
+              <w:rPr>
+                <w:noProof/>
+                <w:webHidden/>
+              </w:rPr>
+              <w:t>9</w:t>
+            </w:r>
+            <w:r>
+              <w:rPr>
+                <w:noProof/>
+                <w:webHidden/>
+              </w:rPr>
+              <w:fldChar w:fldCharType="end"/>
+            </w:r>
+          </w:hyperlink>
+        </w:p>
+        <w:p>
+          <w:pPr>
+            <w:pStyle w:val="TM1"/>
+            <w:rPr>
+              <w:rFonts w:eastAsiaTheme="minorEastAsia" w:cstheme="minorBidi"/>
+              <w:noProof/>
+              <w:szCs w:val="22"/>
+              <w:lang w:eastAsia="fr-FR"/>
+            </w:rPr>
+          </w:pPr>
+          <w:hyperlink w:anchor="_Toc97551302" w:history="1">
+            <w:r>
+              <w:rPr>
+                <w:rStyle w:val="Lienhypertexte"/>
+                <w:noProof/>
+                <w:lang w:val="en-US"/>
+              </w:rPr>
+              <w:t>4</w:t>
+            </w:r>
+            <w:r>
+              <w:rPr>
+                <w:rFonts w:eastAsiaTheme="minorEastAsia" w:cstheme="minorBidi"/>
+                <w:noProof/>
+                <w:szCs w:val="22"/>
+                <w:lang w:eastAsia="fr-FR"/>
+              </w:rPr>
+              <w:tab/>
+            </w:r>
+            <w:r>
+              <w:rPr>
+                <w:rStyle w:val="Lienhypertexte"/>
+                <w:noProof/>
+                <w:lang w:val="en-US"/>
+              </w:rPr>
+              <w:t>Tests</w:t>
+            </w:r>
+            <w:r>
+              <w:rPr>
+                <w:noProof/>
+                <w:webHidden/>
+              </w:rPr>
+              <w:tab/>
+            </w:r>
+            <w:r>
+              <w:rPr>
+                <w:noProof/>
+                <w:webHidden/>
+              </w:rPr>
+              <w:fldChar w:fldCharType="begin"/>
+            </w:r>
+            <w:r>
+              <w:rPr>
+                <w:noProof/>
+                <w:webHidden/>
+              </w:rPr>
+              <w:instrText xml:space="preserve"> PAGEREF _Toc97551302 \h </w:instrText>
+            </w:r>
+            <w:r>
+              <w:rPr>
+                <w:noProof/>
+                <w:webHidden/>
+              </w:rPr>
+            </w:r>
+            <w:r>
+              <w:rPr>
+                <w:noProof/>
+                <w:webHidden/>
+              </w:rPr>
+              <w:fldChar w:fldCharType="separate"/>
+            </w:r>
+            <w:r>
+              <w:rPr>
+                <w:noProof/>
+                <w:webHidden/>
+              </w:rPr>
+              <w:t>10</w:t>
+            </w:r>
+            <w:r>
+              <w:rPr>
+                <w:noProof/>
+                <w:webHidden/>
+              </w:rPr>
+              <w:fldChar w:fldCharType="end"/>
+            </w:r>
+          </w:hyperlink>
+        </w:p>
+        <w:p>
+          <w:pPr>
+            <w:pStyle w:val="TM1"/>
+            <w:rPr>
+              <w:rFonts w:eastAsiaTheme="minorEastAsia" w:cstheme="minorBidi"/>
+              <w:noProof/>
+              <w:szCs w:val="22"/>
+              <w:lang w:eastAsia="fr-FR"/>
+            </w:rPr>
+          </w:pPr>
+          <w:hyperlink w:anchor="_Toc97551303" w:history="1">
+            <w:r>
+              <w:rPr>
+                <w:rStyle w:val="Lienhypertexte"/>
+                <w:noProof/>
+                <w:lang w:val="en-US"/>
+              </w:rPr>
+              <w:t>5</w:t>
+            </w:r>
+            <w:r>
+              <w:rPr>
+                <w:rFonts w:eastAsiaTheme="minorEastAsia" w:cstheme="minorBidi"/>
+                <w:noProof/>
+                <w:szCs w:val="22"/>
+                <w:lang w:eastAsia="fr-FR"/>
+              </w:rPr>
+              <w:tab/>
+            </w:r>
+            <w:r>
+              <w:rPr>
+                <w:rStyle w:val="Lienhypertexte"/>
+                <w:noProof/>
+                <w:lang w:val="en-US"/>
+              </w:rPr>
+              <w:t>Conclusion</w:t>
+            </w:r>
+            <w:r>
+              <w:rPr>
+                <w:noProof/>
+                <w:webHidden/>
+              </w:rPr>
+              <w:tab/>
+            </w:r>
+            <w:r>
+              <w:rPr>
+                <w:noProof/>
+                <w:webHidden/>
+              </w:rPr>
+              <w:fldChar w:fldCharType="begin"/>
+            </w:r>
+            <w:r>
+              <w:rPr>
+                <w:noProof/>
+                <w:webHidden/>
+              </w:rPr>
+              <w:instrText xml:space="preserve"> PAGEREF _Toc97551303 \h </w:instrText>
+            </w:r>
+            <w:r>
+              <w:rPr>
+                <w:noProof/>
+                <w:webHidden/>
+              </w:rPr>
+            </w:r>
+            <w:r>
+              <w:rPr>
+                <w:noProof/>
+                <w:webHidden/>
+              </w:rPr>
+              <w:fldChar w:fldCharType="separate"/>
+            </w:r>
+            <w:r>
+              <w:rPr>
+                <w:noProof/>
+                <w:webHidden/>
+              </w:rPr>
+              <w:t>11</w:t>
             </w:r>
             <w:r>
               <w:rPr>
@@ -2875,7 +3182,7 @@
           <w:lang w:val="en-US"/>
         </w:rPr>
       </w:pPr>
-      <w:bookmarkStart w:id="0" w:name="_Toc97296588"/>
+      <w:bookmarkStart w:id="0" w:name="_Toc97551296"/>
       <w:r>
         <w:rPr>
           <w:lang w:val="en-US"/>
@@ -2892,7 +3199,7 @@
           <w:lang w:val="en-US"/>
         </w:rPr>
       </w:pPr>
-      <w:bookmarkStart w:id="1" w:name="_Toc97296589"/>
+      <w:bookmarkStart w:id="1" w:name="_Toc97551297"/>
       <w:r>
         <w:rPr>
           <w:lang w:val="en-US"/>
@@ -3198,7 +3505,7 @@
           <w:lang w:val="en-US"/>
         </w:rPr>
       </w:pPr>
-      <w:bookmarkStart w:id="2" w:name="_Toc97296590"/>
+      <w:bookmarkStart w:id="2" w:name="_Toc97551298"/>
       <w:r>
         <w:rPr>
           <w:lang w:val="en-US"/>
@@ -3353,7 +3660,7 @@
           <w:lang w:val="en-US"/>
         </w:rPr>
       </w:pPr>
-      <w:bookmarkStart w:id="3" w:name="_Toc97296591"/>
+      <w:bookmarkStart w:id="3" w:name="_Toc97551299"/>
       <w:r>
         <w:rPr>
           <w:noProof/>
@@ -3863,6 +4170,379 @@
     </w:p>
     <w:p>
       <w:pPr>
+        <w:pStyle w:val="Titre1"/>
+        <w:rPr>
+          <w:lang w:val="en-US"/>
+        </w:rPr>
+      </w:pPr>
+      <w:bookmarkStart w:id="4" w:name="_Toc97551300"/>
+      <w:r>
+        <w:rPr>
+          <w:lang w:val="en-US"/>
+        </w:rPr>
+        <w:lastRenderedPageBreak/>
+        <w:t>Analysis</w:t>
+      </w:r>
+      <w:bookmarkEnd w:id="4"/>
+    </w:p>
+    <w:p>
+      <w:pPr>
+        <w:pStyle w:val="Titre2"/>
+        <w:rPr>
+          <w:lang w:val="en-US"/>
+        </w:rPr>
+      </w:pPr>
+      <w:r>
+        <w:rPr>
+          <w:lang w:val="en-US"/>
+        </w:rPr>
+        <w:t>Requirements</w:t>
+      </w:r>
+    </w:p>
+    <w:p>
+      <w:pPr>
+        <w:pStyle w:val="Titre3"/>
+        <w:rPr>
+          <w:lang w:val="en-US"/>
+        </w:rPr>
+      </w:pPr>
+      <w:r>
+        <w:rPr>
+          <w:lang w:val="en-US"/>
+        </w:rPr>
+        <w:t>Functional</w:t>
+      </w:r>
+    </w:p>
+    <w:p>
+      <w:pPr>
+        <w:pStyle w:val="Titre3"/>
+        <w:rPr>
+          <w:lang w:val="en-US"/>
+        </w:rPr>
+      </w:pPr>
+      <w:r>
+        <w:rPr>
+          <w:lang w:val="en-US"/>
+        </w:rPr>
+        <w:t>Nonfunctional</w:t>
+      </w:r>
+    </w:p>
+    <w:p>
+      <w:pPr>
+        <w:pStyle w:val="Titre2"/>
+        <w:rPr>
+          <w:lang w:val="en-US"/>
+        </w:rPr>
+      </w:pPr>
+      <w:r>
+        <w:rPr>
+          <w:lang w:val="en-US"/>
+        </w:rPr>
+        <w:t>Global application flow</w:t>
+      </w:r>
+    </w:p>
+    <w:p>
+      <w:pPr>
+        <w:rPr>
+          <w:lang w:val="en-US"/>
+        </w:rPr>
+      </w:pPr>
+      <w:r>
+        <w:rPr>
+          <w:noProof/>
+          <w:lang w:val="en-US"/>
+        </w:rPr>
+        <w:drawing>
+          <wp:inline distT="0" distB="0" distL="0" distR="0" wp14:anchorId="6FA29CA1" wp14:editId="2B936079">
+            <wp:extent cx="6479540" cy="3026410"/>
+            <wp:effectExtent l="0" t="0" r="0" b="2540"/>
+            <wp:docPr id="3" name="Image 3"/>
+            <wp:cNvGraphicFramePr>
+              <a:graphicFrameLocks xmlns:a="http://schemas.openxmlformats.org/drawingml/2006/main" noChangeAspect="1"/>
+            </wp:cNvGraphicFramePr>
+            <a:graphic xmlns:a="http://schemas.openxmlformats.org/drawingml/2006/main">
+              <a:graphicData uri="http://schemas.openxmlformats.org/drawingml/2006/picture">
+                <pic:pic xmlns:pic="http://schemas.openxmlformats.org/drawingml/2006/picture">
+                  <pic:nvPicPr>
+                    <pic:cNvPr id="3" name="Image 3"/>
+                    <pic:cNvPicPr/>
+                  </pic:nvPicPr>
+                  <pic:blipFill>
+                    <a:blip r:embed="rId16">
+                      <a:extLst>
+                        <a:ext uri="{28A0092B-C50C-407E-A947-70E740481C1C}">
+                          <a14:useLocalDpi xmlns:a14="http://schemas.microsoft.com/office/drawing/2010/main" val="0"/>
+                        </a:ext>
+                      </a:extLst>
+                    </a:blip>
+                    <a:stretch>
+                      <a:fillRect/>
+                    </a:stretch>
+                  </pic:blipFill>
+                  <pic:spPr>
+                    <a:xfrm>
+                      <a:off x="0" y="0"/>
+                      <a:ext cx="6479540" cy="3026410"/>
+                    </a:xfrm>
+                    <a:prstGeom prst="rect">
+                      <a:avLst/>
+                    </a:prstGeom>
+                  </pic:spPr>
+                </pic:pic>
+              </a:graphicData>
+            </a:graphic>
+          </wp:inline>
+        </w:drawing>
+      </w:r>
+    </w:p>
+    <w:p>
+      <w:pPr>
+        <w:spacing w:after="160" w:line="259" w:lineRule="auto"/>
+        <w:jc w:val="left"/>
+        <w:rPr>
+          <w:lang w:val="en-US"/>
+        </w:rPr>
+      </w:pPr>
+      <w:r>
+        <w:rPr>
+          <w:lang w:val="en-US"/>
+        </w:rPr>
+        <w:t>TuberXpert mainly consists of three components:</w:t>
+      </w:r>
+    </w:p>
+    <w:p>
+      <w:pPr>
+        <w:pStyle w:val="Paragraphedeliste"/>
+        <w:numPr>
+          <w:ilvl w:val="0"/>
+          <w:numId w:val="15"/>
+        </w:numPr>
+        <w:spacing w:after="160" w:line="259" w:lineRule="auto"/>
+        <w:jc w:val="left"/>
+        <w:rPr>
+          <w:lang w:val="en-US"/>
+        </w:rPr>
+      </w:pPr>
+      <w:r>
+        <w:rPr>
+          <w:b/>
+          <w:bCs/>
+          <w:lang w:val="en-US"/>
+        </w:rPr>
+        <w:t>A command line interface</w:t>
+      </w:r>
+      <w:r>
+        <w:rPr>
+          <w:lang w:val="en-US"/>
+        </w:rPr>
+        <w:t xml:space="preserve"> that will receive as input a query in XML format. This will include patient data and covariates as well as known information for a given drug</w:t>
+      </w:r>
+      <w:r>
+        <w:rPr>
+          <w:lang w:val="en-US"/>
+        </w:rPr>
+        <w:t xml:space="preserve"> (previous doses and measures)</w:t>
+      </w:r>
+      <w:r>
+        <w:rPr>
+          <w:lang w:val="en-US"/>
+        </w:rPr>
+        <w:t xml:space="preserve">. It will transmit to the existing calculation core a drug form, a </w:t>
+      </w:r>
+      <w:r>
+        <w:rPr>
+          <w:lang w:val="en-US"/>
+        </w:rPr>
+        <w:t>model,</w:t>
+      </w:r>
+      <w:r>
+        <w:rPr>
+          <w:lang w:val="en-US"/>
+        </w:rPr>
+        <w:t xml:space="preserve"> and the patient data to perform its </w:t>
+      </w:r>
+      <w:r>
+        <w:rPr>
+          <w:lang w:val="en-US"/>
+        </w:rPr>
+        <w:t>computations</w:t>
+      </w:r>
+      <w:r>
+        <w:rPr>
+          <w:lang w:val="en-US"/>
+        </w:rPr>
+        <w:t>.</w:t>
+      </w:r>
+    </w:p>
+    <w:p>
+      <w:pPr>
+        <w:pStyle w:val="Paragraphedeliste"/>
+        <w:numPr>
+          <w:ilvl w:val="0"/>
+          <w:numId w:val="15"/>
+        </w:numPr>
+        <w:spacing w:after="160" w:line="259" w:lineRule="auto"/>
+        <w:jc w:val="left"/>
+        <w:rPr>
+          <w:lang w:val="en-US"/>
+        </w:rPr>
+      </w:pPr>
+      <w:r>
+        <w:rPr>
+          <w:b/>
+          <w:bCs/>
+          <w:lang w:val="en-US"/>
+        </w:rPr>
+        <w:t>The decision tree</w:t>
+      </w:r>
+      <w:r>
+        <w:rPr>
+          <w:lang w:val="en-US"/>
+        </w:rPr>
+        <w:t xml:space="preserve"> will then retrieve the calculated data and analyze the relevance of the results. From the results obtained, it will interpret conclusions to adjust the patient's dosage.</w:t>
+      </w:r>
+    </w:p>
+    <w:p>
+      <w:pPr>
+        <w:pStyle w:val="Paragraphedeliste"/>
+        <w:numPr>
+          <w:ilvl w:val="0"/>
+          <w:numId w:val="15"/>
+        </w:numPr>
+        <w:spacing w:after="160" w:line="259" w:lineRule="auto"/>
+        <w:jc w:val="left"/>
+        <w:rPr>
+          <w:lang w:val="en-US"/>
+        </w:rPr>
+      </w:pPr>
+      <w:r>
+        <w:rPr>
+          <w:b/>
+          <w:bCs/>
+          <w:lang w:val="en-US"/>
+        </w:rPr>
+        <w:t>A template engine</w:t>
+      </w:r>
+      <w:r>
+        <w:rPr>
+          <w:lang w:val="en-US"/>
+        </w:rPr>
+        <w:t xml:space="preserve"> will receive the conclusions and apply them in a generic template before creating a report in PDF format.</w:t>
+      </w:r>
+    </w:p>
+    <w:p>
+      <w:pPr>
+        <w:spacing w:after="160" w:line="259" w:lineRule="auto"/>
+        <w:jc w:val="left"/>
+        <w:rPr>
+          <w:lang w:val="en-US"/>
+        </w:rPr>
+      </w:pPr>
+      <w:r>
+        <w:rPr>
+          <w:lang w:val="en-US"/>
+        </w:rPr>
+        <w:br w:type="page"/>
+      </w:r>
+    </w:p>
+    <w:p>
+      <w:pPr>
+        <w:pStyle w:val="Titre1"/>
+        <w:rPr>
+          <w:lang w:val="en-US"/>
+        </w:rPr>
+      </w:pPr>
+      <w:bookmarkStart w:id="5" w:name="_Toc97551301"/>
+      <w:r>
+        <w:rPr>
+          <w:lang w:val="en-US"/>
+        </w:rPr>
+        <w:lastRenderedPageBreak/>
+        <w:t>Implementation</w:t>
+      </w:r>
+      <w:bookmarkEnd w:id="5"/>
+    </w:p>
+    <w:p>
+      <w:pPr>
+        <w:spacing w:after="160" w:line="259" w:lineRule="auto"/>
+        <w:jc w:val="left"/>
+        <w:rPr>
+          <w:lang w:val="en-US"/>
+        </w:rPr>
+      </w:pPr>
+      <w:r>
+        <w:rPr>
+          <w:lang w:val="en-US"/>
+        </w:rPr>
+        <w:br w:type="page"/>
+      </w:r>
+    </w:p>
+    <w:p>
+      <w:pPr>
+        <w:pStyle w:val="Titre1"/>
+        <w:rPr>
+          <w:lang w:val="en-US"/>
+        </w:rPr>
+      </w:pPr>
+      <w:bookmarkStart w:id="6" w:name="_Toc97551302"/>
+      <w:r>
+        <w:rPr>
+          <w:lang w:val="en-US"/>
+        </w:rPr>
+        <w:lastRenderedPageBreak/>
+        <w:t>Tests</w:t>
+      </w:r>
+      <w:bookmarkEnd w:id="6"/>
+    </w:p>
+    <w:p>
+      <w:pPr>
+        <w:spacing w:after="160" w:line="259" w:lineRule="auto"/>
+        <w:jc w:val="left"/>
+        <w:rPr>
+          <w:lang w:val="en-US"/>
+        </w:rPr>
+      </w:pPr>
+      <w:r>
+        <w:rPr>
+          <w:lang w:val="en-US"/>
+        </w:rPr>
+        <w:br w:type="page"/>
+      </w:r>
+    </w:p>
+    <w:p>
+      <w:pPr>
+        <w:pStyle w:val="Titre1"/>
+        <w:rPr>
+          <w:lang w:val="en-US"/>
+        </w:rPr>
+      </w:pPr>
+      <w:bookmarkStart w:id="7" w:name="_Toc97551303"/>
+      <w:r>
+        <w:rPr>
+          <w:lang w:val="en-US"/>
+        </w:rPr>
+        <w:lastRenderedPageBreak/>
+        <w:t>Conclusion</w:t>
+      </w:r>
+      <w:bookmarkEnd w:id="7"/>
+    </w:p>
+    <w:p>
+      <w:pPr>
+        <w:spacing w:after="160" w:line="259" w:lineRule="auto"/>
+        <w:jc w:val="left"/>
+        <w:rPr>
+          <w:lang w:val="en-US"/>
+        </w:rPr>
+      </w:pPr>
+      <w:r>
+        <w:rPr>
+          <w:lang w:val="en-US"/>
+        </w:rPr>
+        <w:br w:type="page"/>
+      </w:r>
+    </w:p>
+    <w:p>
+      <w:pPr>
         <w:rPr>
           <w:b/>
           <w:sz w:val="48"/>
@@ -3990,9 +4670,9 @@
       </w:r>
     </w:p>
     <w:sectPr>
-      <w:headerReference w:type="default" r:id="rId16"/>
-      <w:footerReference w:type="default" r:id="rId17"/>
-      <w:headerReference w:type="first" r:id="rId18"/>
+      <w:headerReference w:type="default" r:id="rId17"/>
+      <w:footerReference w:type="default" r:id="rId18"/>
+      <w:headerReference w:type="first" r:id="rId19"/>
       <w:pgSz w:w="11906" w:h="16838" w:code="9"/>
       <w:pgMar w:top="1906" w:right="851" w:bottom="1276" w:left="851" w:header="425" w:footer="43" w:gutter="0"/>
       <w:pgNumType w:start="0"/>
@@ -4228,7 +4908,7 @@
                       <w:noProof/>
                       <w:lang w:val="fr-FR"/>
                     </w:rPr>
-                    <w:instrText>9</w:instrText>
+                    <w:instrText>13</w:instrText>
                   </w:r>
                   <w:r>
                     <w:rPr>
@@ -4253,7 +4933,7 @@
                       <w:noProof/>
                       <w:lang w:val="fr-FR"/>
                     </w:rPr>
-                    <w:t>8</w:t>
+                    <w:t>12</w:t>
                   </w:r>
                   <w:r>
                     <w:rPr>
@@ -4302,7 +4982,7 @@
                       <w:noProof/>
                       <w:lang w:val="fr-FR"/>
                     </w:rPr>
-                    <w:instrText>9</w:instrText>
+                    <w:instrText>13</w:instrText>
                   </w:r>
                   <w:r>
                     <w:rPr>
@@ -4873,6 +5553,118 @@
     </w:lvl>
   </w:abstractNum>
   <w:abstractNum w:abstractNumId="2" w15:restartNumberingAfterBreak="0">
+    <w:nsid w:val="26611B4C"/>
+    <w:multiLevelType w:val="hybridMultilevel"/>
+    <w:tmpl w:val="D9AE71A2"/>
+    <w:lvl w:ilvl="0" w:tplc="1E2826A6">
+      <w:numFmt w:val="bullet"/>
+      <w:lvlText w:val="-"/>
+      <w:lvlJc w:val="left"/>
+      <w:pPr>
+        <w:ind w:left="720" w:hanging="360"/>
+      </w:pPr>
+      <w:rPr>
+        <w:rFonts w:ascii="Calibri" w:eastAsia="Times New Roman" w:hAnsi="Calibri" w:cs="Calibri" w:hint="default"/>
+      </w:rPr>
+    </w:lvl>
+    <w:lvl w:ilvl="1" w:tplc="040C0003" w:tentative="1">
+      <w:start w:val="1"/>
+      <w:numFmt w:val="bullet"/>
+      <w:lvlText w:val="o"/>
+      <w:lvlJc w:val="left"/>
+      <w:pPr>
+        <w:ind w:left="1440" w:hanging="360"/>
+      </w:pPr>
+      <w:rPr>
+        <w:rFonts w:ascii="Courier New" w:hAnsi="Courier New" w:cs="Courier New" w:hint="default"/>
+      </w:rPr>
+    </w:lvl>
+    <w:lvl w:ilvl="2" w:tplc="040C0005" w:tentative="1">
+      <w:start w:val="1"/>
+      <w:numFmt w:val="bullet"/>
+      <w:lvlText w:val=""/>
+      <w:lvlJc w:val="left"/>
+      <w:pPr>
+        <w:ind w:left="2160" w:hanging="360"/>
+      </w:pPr>
+      <w:rPr>
+        <w:rFonts w:ascii="Wingdings" w:hAnsi="Wingdings" w:hint="default"/>
+      </w:rPr>
+    </w:lvl>
+    <w:lvl w:ilvl="3" w:tplc="040C0001" w:tentative="1">
+      <w:start w:val="1"/>
+      <w:numFmt w:val="bullet"/>
+      <w:lvlText w:val=""/>
+      <w:lvlJc w:val="left"/>
+      <w:pPr>
+        <w:ind w:left="2880" w:hanging="360"/>
+      </w:pPr>
+      <w:rPr>
+        <w:rFonts w:ascii="Symbol" w:hAnsi="Symbol" w:hint="default"/>
+      </w:rPr>
+    </w:lvl>
+    <w:lvl w:ilvl="4" w:tplc="040C0003" w:tentative="1">
+      <w:start w:val="1"/>
+      <w:numFmt w:val="bullet"/>
+      <w:lvlText w:val="o"/>
+      <w:lvlJc w:val="left"/>
+      <w:pPr>
+        <w:ind w:left="3600" w:hanging="360"/>
+      </w:pPr>
+      <w:rPr>
+        <w:rFonts w:ascii="Courier New" w:hAnsi="Courier New" w:cs="Courier New" w:hint="default"/>
+      </w:rPr>
+    </w:lvl>
+    <w:lvl w:ilvl="5" w:tplc="040C0005" w:tentative="1">
+      <w:start w:val="1"/>
+      <w:numFmt w:val="bullet"/>
+      <w:lvlText w:val=""/>
+      <w:lvlJc w:val="left"/>
+      <w:pPr>
+        <w:ind w:left="4320" w:hanging="360"/>
+      </w:pPr>
+      <w:rPr>
+        <w:rFonts w:ascii="Wingdings" w:hAnsi="Wingdings" w:hint="default"/>
+      </w:rPr>
+    </w:lvl>
+    <w:lvl w:ilvl="6" w:tplc="040C0001" w:tentative="1">
+      <w:start w:val="1"/>
+      <w:numFmt w:val="bullet"/>
+      <w:lvlText w:val=""/>
+      <w:lvlJc w:val="left"/>
+      <w:pPr>
+        <w:ind w:left="5040" w:hanging="360"/>
+      </w:pPr>
+      <w:rPr>
+        <w:rFonts w:ascii="Symbol" w:hAnsi="Symbol" w:hint="default"/>
+      </w:rPr>
+    </w:lvl>
+    <w:lvl w:ilvl="7" w:tplc="040C0003" w:tentative="1">
+      <w:start w:val="1"/>
+      <w:numFmt w:val="bullet"/>
+      <w:lvlText w:val="o"/>
+      <w:lvlJc w:val="left"/>
+      <w:pPr>
+        <w:ind w:left="5760" w:hanging="360"/>
+      </w:pPr>
+      <w:rPr>
+        <w:rFonts w:ascii="Courier New" w:hAnsi="Courier New" w:cs="Courier New" w:hint="default"/>
+      </w:rPr>
+    </w:lvl>
+    <w:lvl w:ilvl="8" w:tplc="040C0005" w:tentative="1">
+      <w:start w:val="1"/>
+      <w:numFmt w:val="bullet"/>
+      <w:lvlText w:val=""/>
+      <w:lvlJc w:val="left"/>
+      <w:pPr>
+        <w:ind w:left="6480" w:hanging="360"/>
+      </w:pPr>
+      <w:rPr>
+        <w:rFonts w:ascii="Wingdings" w:hAnsi="Wingdings" w:hint="default"/>
+      </w:rPr>
+    </w:lvl>
+  </w:abstractNum>
+  <w:abstractNum w:abstractNumId="3" w15:restartNumberingAfterBreak="0">
     <w:nsid w:val="2F4A5F7B"/>
     <w:multiLevelType w:val="hybridMultilevel"/>
     <w:tmpl w:val="8A86C940"/>
@@ -4985,7 +5777,7 @@
       </w:rPr>
     </w:lvl>
   </w:abstractNum>
-  <w:abstractNum w:abstractNumId="3" w15:restartNumberingAfterBreak="0">
+  <w:abstractNum w:abstractNumId="4" w15:restartNumberingAfterBreak="0">
     <w:nsid w:val="30E45AB3"/>
     <w:multiLevelType w:val="hybridMultilevel"/>
     <w:tmpl w:val="8156461A"/>
@@ -5098,7 +5890,7 @@
       </w:rPr>
     </w:lvl>
   </w:abstractNum>
-  <w:abstractNum w:abstractNumId="4" w15:restartNumberingAfterBreak="0">
+  <w:abstractNum w:abstractNumId="5" w15:restartNumberingAfterBreak="0">
     <w:nsid w:val="37840031"/>
     <w:multiLevelType w:val="multilevel"/>
     <w:tmpl w:val="5D60ADCC"/>
@@ -5219,7 +6011,7 @@
       </w:rPr>
     </w:lvl>
   </w:abstractNum>
-  <w:abstractNum w:abstractNumId="5" w15:restartNumberingAfterBreak="0">
+  <w:abstractNum w:abstractNumId="6" w15:restartNumberingAfterBreak="0">
     <w:nsid w:val="3BD77535"/>
     <w:multiLevelType w:val="hybridMultilevel"/>
     <w:tmpl w:val="8F8C9138"/>
@@ -5331,7 +6123,7 @@
       </w:rPr>
     </w:lvl>
   </w:abstractNum>
-  <w:abstractNum w:abstractNumId="6" w15:restartNumberingAfterBreak="0">
+  <w:abstractNum w:abstractNumId="7" w15:restartNumberingAfterBreak="0">
     <w:nsid w:val="4CC73574"/>
     <w:multiLevelType w:val="multilevel"/>
     <w:tmpl w:val="100C0025"/>
@@ -5426,7 +6218,120 @@
       </w:pPr>
     </w:lvl>
   </w:abstractNum>
-  <w:abstractNum w:abstractNumId="7" w15:restartNumberingAfterBreak="0">
+  <w:abstractNum w:abstractNumId="8" w15:restartNumberingAfterBreak="0">
+    <w:nsid w:val="52903788"/>
+    <w:multiLevelType w:val="hybridMultilevel"/>
+    <w:tmpl w:val="4A2E173A"/>
+    <w:lvl w:ilvl="0" w:tplc="040C0001">
+      <w:start w:val="1"/>
+      <w:numFmt w:val="bullet"/>
+      <w:lvlText w:val=""/>
+      <w:lvlJc w:val="left"/>
+      <w:pPr>
+        <w:ind w:left="720" w:hanging="360"/>
+      </w:pPr>
+      <w:rPr>
+        <w:rFonts w:ascii="Symbol" w:hAnsi="Symbol" w:hint="default"/>
+      </w:rPr>
+    </w:lvl>
+    <w:lvl w:ilvl="1" w:tplc="FFFFFFFF" w:tentative="1">
+      <w:start w:val="1"/>
+      <w:numFmt w:val="bullet"/>
+      <w:lvlText w:val="o"/>
+      <w:lvlJc w:val="left"/>
+      <w:pPr>
+        <w:ind w:left="1440" w:hanging="360"/>
+      </w:pPr>
+      <w:rPr>
+        <w:rFonts w:ascii="Courier New" w:hAnsi="Courier New" w:cs="Courier New" w:hint="default"/>
+      </w:rPr>
+    </w:lvl>
+    <w:lvl w:ilvl="2" w:tplc="FFFFFFFF" w:tentative="1">
+      <w:start w:val="1"/>
+      <w:numFmt w:val="bullet"/>
+      <w:lvlText w:val=""/>
+      <w:lvlJc w:val="left"/>
+      <w:pPr>
+        <w:ind w:left="2160" w:hanging="360"/>
+      </w:pPr>
+      <w:rPr>
+        <w:rFonts w:ascii="Wingdings" w:hAnsi="Wingdings" w:hint="default"/>
+      </w:rPr>
+    </w:lvl>
+    <w:lvl w:ilvl="3" w:tplc="FFFFFFFF" w:tentative="1">
+      <w:start w:val="1"/>
+      <w:numFmt w:val="bullet"/>
+      <w:lvlText w:val=""/>
+      <w:lvlJc w:val="left"/>
+      <w:pPr>
+        <w:ind w:left="2880" w:hanging="360"/>
+      </w:pPr>
+      <w:rPr>
+        <w:rFonts w:ascii="Symbol" w:hAnsi="Symbol" w:hint="default"/>
+      </w:rPr>
+    </w:lvl>
+    <w:lvl w:ilvl="4" w:tplc="FFFFFFFF" w:tentative="1">
+      <w:start w:val="1"/>
+      <w:numFmt w:val="bullet"/>
+      <w:lvlText w:val="o"/>
+      <w:lvlJc w:val="left"/>
+      <w:pPr>
+        <w:ind w:left="3600" w:hanging="360"/>
+      </w:pPr>
+      <w:rPr>
+        <w:rFonts w:ascii="Courier New" w:hAnsi="Courier New" w:cs="Courier New" w:hint="default"/>
+      </w:rPr>
+    </w:lvl>
+    <w:lvl w:ilvl="5" w:tplc="FFFFFFFF" w:tentative="1">
+      <w:start w:val="1"/>
+      <w:numFmt w:val="bullet"/>
+      <w:lvlText w:val=""/>
+      <w:lvlJc w:val="left"/>
+      <w:pPr>
+        <w:ind w:left="4320" w:hanging="360"/>
+      </w:pPr>
+      <w:rPr>
+        <w:rFonts w:ascii="Wingdings" w:hAnsi="Wingdings" w:hint="default"/>
+      </w:rPr>
+    </w:lvl>
+    <w:lvl w:ilvl="6" w:tplc="FFFFFFFF" w:tentative="1">
+      <w:start w:val="1"/>
+      <w:numFmt w:val="bullet"/>
+      <w:lvlText w:val=""/>
+      <w:lvlJc w:val="left"/>
+      <w:pPr>
+        <w:ind w:left="5040" w:hanging="360"/>
+      </w:pPr>
+      <w:rPr>
+        <w:rFonts w:ascii="Symbol" w:hAnsi="Symbol" w:hint="default"/>
+      </w:rPr>
+    </w:lvl>
+    <w:lvl w:ilvl="7" w:tplc="FFFFFFFF" w:tentative="1">
+      <w:start w:val="1"/>
+      <w:numFmt w:val="bullet"/>
+      <w:lvlText w:val="o"/>
+      <w:lvlJc w:val="left"/>
+      <w:pPr>
+        <w:ind w:left="5760" w:hanging="360"/>
+      </w:pPr>
+      <w:rPr>
+        <w:rFonts w:ascii="Courier New" w:hAnsi="Courier New" w:cs="Courier New" w:hint="default"/>
+      </w:rPr>
+    </w:lvl>
+    <w:lvl w:ilvl="8" w:tplc="FFFFFFFF" w:tentative="1">
+      <w:start w:val="1"/>
+      <w:numFmt w:val="bullet"/>
+      <w:lvlText w:val=""/>
+      <w:lvlJc w:val="left"/>
+      <w:pPr>
+        <w:ind w:left="6480" w:hanging="360"/>
+      </w:pPr>
+      <w:rPr>
+        <w:rFonts w:ascii="Wingdings" w:hAnsi="Wingdings" w:hint="default"/>
+      </w:rPr>
+    </w:lvl>
+  </w:abstractNum>
+  <w:abstractNum w:abstractNumId="9" w15:restartNumberingAfterBreak="0">
     <w:nsid w:val="552E0B52"/>
     <w:multiLevelType w:val="hybridMultilevel"/>
     <w:tmpl w:val="3A949038"/>
@@ -5538,7 +6443,7 @@
       </w:rPr>
     </w:lvl>
   </w:abstractNum>
-  <w:abstractNum w:abstractNumId="8" w15:restartNumberingAfterBreak="0">
+  <w:abstractNum w:abstractNumId="10" w15:restartNumberingAfterBreak="0">
     <w:nsid w:val="562C2983"/>
     <w:multiLevelType w:val="hybridMultilevel"/>
     <w:tmpl w:val="7DB4E3EC"/>
@@ -5651,7 +6556,7 @@
       </w:rPr>
     </w:lvl>
   </w:abstractNum>
-  <w:abstractNum w:abstractNumId="9" w15:restartNumberingAfterBreak="0">
+  <w:abstractNum w:abstractNumId="11" w15:restartNumberingAfterBreak="0">
     <w:nsid w:val="63DA63E6"/>
     <w:multiLevelType w:val="hybridMultilevel"/>
     <w:tmpl w:val="75A474DE"/>
@@ -5764,7 +6669,7 @@
       </w:rPr>
     </w:lvl>
   </w:abstractNum>
-  <w:abstractNum w:abstractNumId="10" w15:restartNumberingAfterBreak="0">
+  <w:abstractNum w:abstractNumId="12" w15:restartNumberingAfterBreak="0">
     <w:nsid w:val="6CF6785F"/>
     <w:multiLevelType w:val="hybridMultilevel"/>
     <w:tmpl w:val="C26A1868"/>
@@ -5877,7 +6782,7 @@
       </w:rPr>
     </w:lvl>
   </w:abstractNum>
-  <w:abstractNum w:abstractNumId="11" w15:restartNumberingAfterBreak="0">
+  <w:abstractNum w:abstractNumId="13" w15:restartNumberingAfterBreak="0">
     <w:nsid w:val="6EC9677E"/>
     <w:multiLevelType w:val="hybridMultilevel"/>
     <w:tmpl w:val="472842FA"/>
@@ -5990,7 +6895,7 @@
       </w:rPr>
     </w:lvl>
   </w:abstractNum>
-  <w:abstractNum w:abstractNumId="12" w15:restartNumberingAfterBreak="0">
+  <w:abstractNum w:abstractNumId="14" w15:restartNumberingAfterBreak="0">
     <w:nsid w:val="7C7B5665"/>
     <w:multiLevelType w:val="hybridMultilevel"/>
     <w:tmpl w:val="530A0ED6"/>
@@ -6131,43 +7036,49 @@
     </w:lvl>
   </w:abstractNum>
   <w:num w:numId="1">
-    <w:abstractNumId w:val="12"/>
+    <w:abstractNumId w:val="14"/>
   </w:num>
   <w:num w:numId="2">
+    <w:abstractNumId w:val="6"/>
+  </w:num>
+  <w:num w:numId="3">
     <w:abstractNumId w:val="5"/>
   </w:num>
-  <w:num w:numId="3">
+  <w:num w:numId="4">
     <w:abstractNumId w:val="4"/>
   </w:num>
-  <w:num w:numId="4">
-    <w:abstractNumId w:val="3"/>
-  </w:num>
   <w:num w:numId="5">
-    <w:abstractNumId w:val="8"/>
+    <w:abstractNumId w:val="10"/>
   </w:num>
   <w:num w:numId="6">
-    <w:abstractNumId w:val="11"/>
+    <w:abstractNumId w:val="13"/>
   </w:num>
   <w:num w:numId="7">
-    <w:abstractNumId w:val="6"/>
+    <w:abstractNumId w:val="7"/>
   </w:num>
   <w:num w:numId="8">
     <w:abstractNumId w:val="1"/>
   </w:num>
   <w:num w:numId="9">
-    <w:abstractNumId w:val="9"/>
+    <w:abstractNumId w:val="11"/>
   </w:num>
   <w:num w:numId="10">
-    <w:abstractNumId w:val="10"/>
+    <w:abstractNumId w:val="12"/>
   </w:num>
   <w:num w:numId="11">
     <w:abstractNumId w:val="0"/>
   </w:num>
   <w:num w:numId="12">
+    <w:abstractNumId w:val="3"/>
+  </w:num>
+  <w:num w:numId="13">
+    <w:abstractNumId w:val="9"/>
+  </w:num>
+  <w:num w:numId="14">
     <w:abstractNumId w:val="2"/>
   </w:num>
-  <w:num w:numId="13">
-    <w:abstractNumId w:val="7"/>
+  <w:num w:numId="15">
+    <w:abstractNumId w:val="8"/>
   </w:num>
 </w:numbering>
 </file>
@@ -6640,14 +7551,14 @@
     <w:next w:val="Normal"/>
     <w:link w:val="Titre3Car"/>
     <w:qFormat/>
-    <w:rsid w:val="006436FC"/>
+    <w:rsid w:val="0025568F"/>
     <w:pPr>
       <w:keepNext/>
       <w:numPr>
         <w:ilvl w:val="2"/>
         <w:numId w:val="7"/>
       </w:numPr>
-      <w:jc w:val="center"/>
+      <w:jc w:val="left"/>
       <w:outlineLvl w:val="2"/>
     </w:pPr>
     <w:rPr>
@@ -6896,7 +7807,7 @@
     <w:name w:val="Titre 3 Car"/>
     <w:basedOn w:val="Policepardfaut"/>
     <w:link w:val="Titre3"/>
-    <w:rsid w:val="006436FC"/>
+    <w:rsid w:val="0025568F"/>
     <w:rPr>
       <w:rFonts w:eastAsia="Times New Roman" w:cs="Times New Roman"/>
       <w:b/>
@@ -8415,6 +9326,7 @@
     <w:rsid w:val="008D609A"/>
     <w:rsid w:val="00934007"/>
     <w:rsid w:val="00A07C5F"/>
+    <w:rsid w:val="00A17187"/>
     <w:rsid w:val="00A71342"/>
     <w:rsid w:val="00AA0604"/>
     <w:rsid w:val="00AB42D4"/>
@@ -9466,6 +10378,12 @@
 </file>
 
 <file path=customXml/item1.xml><?xml version="1.0" encoding="utf-8"?>
+<p:properties xmlns:p="http://schemas.microsoft.com/office/2006/metadata/properties" xmlns:xsi="http://www.w3.org/2001/XMLSchema-instance">
+  <documentManagement/>
+</p:properties>
+</file>
+
+<file path=customXml/item2.xml><?xml version="1.0" encoding="utf-8"?>
 <ct:contentTypeSchema xmlns:ct="http://schemas.microsoft.com/office/2006/metadata/contentType" xmlns:ma="http://schemas.microsoft.com/office/2006/metadata/properties/metaAttributes" ct:_="" ma:_="" ma:contentTypeName="Document" ma:contentTypeID="0x0101005E3588C1835EB246ACEB5E40E7F838DF" ma:contentTypeVersion="0" ma:contentTypeDescription="Crée un document." ma:contentTypeScope="" ma:versionID="5a77fe2f9b336866e162b65e47941635">
   <xsd:schema xmlns:xsd="http://www.w3.org/2001/XMLSchema" xmlns:p="http://schemas.microsoft.com/office/2006/metadata/properties" targetNamespace="http://schemas.microsoft.com/office/2006/metadata/properties" ma:root="true" ma:fieldsID="75019ab185b48580fc336df4da24a70b">
     <xsd:element name="properties">
@@ -9514,13 +10432,11 @@
 </ct:contentTypeSchema>
 </file>
 
-<file path=customXml/item2.xml><?xml version="1.0" encoding="utf-8"?>
-<p:properties xmlns:p="http://schemas.microsoft.com/office/2006/metadata/properties" xmlns:xsi="http://www.w3.org/2001/XMLSchema-instance">
-  <documentManagement/>
-</p:properties>
+<file path=customXml/item3.xml><?xml version="1.0" encoding="utf-8"?>
+<b:Sources xmlns:b="http://schemas.openxmlformats.org/officeDocument/2006/bibliography" xmlns="http://schemas.openxmlformats.org/officeDocument/2006/bibliography" SelectedStyle="\APASixthEditionOfficeOnline.xsl" StyleName="APA" Version="6"/>
 </file>
 
-<file path=customXml/item3.xml><?xml version="1.0" encoding="utf-8"?>
+<file path=customXml/item4.xml><?xml version="1.0" encoding="utf-8"?>
 <?mso-contentType ?>
 <FormTemplates xmlns="http://schemas.microsoft.com/sharepoint/v3/contenttype/forms">
   <Display>DocumentLibraryForm</Display>
@@ -9529,11 +10445,15 @@
 </FormTemplates>
 </file>
 
-<file path=customXml/item4.xml><?xml version="1.0" encoding="utf-8"?>
-<b:Sources xmlns:b="http://schemas.openxmlformats.org/officeDocument/2006/bibliography" xmlns="http://schemas.openxmlformats.org/officeDocument/2006/bibliography" SelectedStyle="\APASixthEditionOfficeOnline.xsl" StyleName="APA" Version="6"/>
+<file path=customXml/itemProps1.xml><?xml version="1.0" encoding="utf-8"?>
+<ds:datastoreItem xmlns:ds="http://schemas.openxmlformats.org/officeDocument/2006/customXml" ds:itemID="{3818F315-ED90-4271-A803-2A11018D0135}">
+  <ds:schemaRefs>
+    <ds:schemaRef ds:uri="http://schemas.microsoft.com/office/2006/metadata/properties"/>
+  </ds:schemaRefs>
+</ds:datastoreItem>
 </file>
 
-<file path=customXml/itemProps1.xml><?xml version="1.0" encoding="utf-8"?>
+<file path=customXml/itemProps2.xml><?xml version="1.0" encoding="utf-8"?>
 <ds:datastoreItem xmlns:ds="http://schemas.openxmlformats.org/officeDocument/2006/customXml" ds:itemID="{7A9BAA77-4A34-4E25-B396-15B5E6263B36}">
   <ds:schemaRefs>
     <ds:schemaRef ds:uri="http://schemas.microsoft.com/office/2006/metadata/contentType"/>
@@ -9548,26 +10468,18 @@
 </ds:datastoreItem>
 </file>
 
-<file path=customXml/itemProps2.xml><?xml version="1.0" encoding="utf-8"?>
-<ds:datastoreItem xmlns:ds="http://schemas.openxmlformats.org/officeDocument/2006/customXml" ds:itemID="{3818F315-ED90-4271-A803-2A11018D0135}">
+<file path=customXml/itemProps3.xml><?xml version="1.0" encoding="utf-8"?>
+<ds:datastoreItem xmlns:ds="http://schemas.openxmlformats.org/officeDocument/2006/customXml" ds:itemID="{2021B8AE-4BF6-4B29-A0C7-E1B07D9CF8B6}">
   <ds:schemaRefs>
-    <ds:schemaRef ds:uri="http://schemas.microsoft.com/office/2006/metadata/properties"/>
+    <ds:schemaRef ds:uri="http://schemas.openxmlformats.org/officeDocument/2006/bibliography"/>
   </ds:schemaRefs>
 </ds:datastoreItem>
 </file>
 
-<file path=customXml/itemProps3.xml><?xml version="1.0" encoding="utf-8"?>
+<file path=customXml/itemProps4.xml><?xml version="1.0" encoding="utf-8"?>
 <ds:datastoreItem xmlns:ds="http://schemas.openxmlformats.org/officeDocument/2006/customXml" ds:itemID="{BCD38D0A-D126-479C-8000-182FE4253E70}">
   <ds:schemaRefs>
     <ds:schemaRef ds:uri="http://schemas.microsoft.com/sharepoint/v3/contenttype/forms"/>
   </ds:schemaRefs>
 </ds:datastoreItem>
-</file>
-
-<file path=customXml/itemProps4.xml><?xml version="1.0" encoding="utf-8"?>
-<ds:datastoreItem xmlns:ds="http://schemas.openxmlformats.org/officeDocument/2006/customXml" ds:itemID="{2021B8AE-4BF6-4B29-A0C7-E1B07D9CF8B6}">
-  <ds:schemaRefs>
-    <ds:schemaRef ds:uri="http://schemas.openxmlformats.org/officeDocument/2006/bibliography"/>
-  </ds:schemaRefs>
-</ds:datastoreItem>
 </file>
</xml_diff>

<commit_message>
Requierment and beginning of thoughts doc
</commit_message>
<xml_diff>
--- a/publi/tb_Herzig_Melvyn_2022.docx
+++ b/publi/tb_Herzig_Melvyn_2022.docx
@@ -2447,7 +2447,7 @@
             </w:rPr>
             <w:fldChar w:fldCharType="separate"/>
           </w:r>
-          <w:hyperlink w:anchor="_Toc97551296" w:history="1">
+          <w:hyperlink w:anchor="_Toc97802522" w:history="1">
             <w:r>
               <w:rPr>
                 <w:rStyle w:val="Lienhypertexte"/>
@@ -2492,7 +2492,7 @@
                 <w:noProof/>
                 <w:webHidden/>
               </w:rPr>
-              <w:instrText xml:space="preserve"> PAGEREF _Toc97551296 \h </w:instrText>
+              <w:instrText xml:space="preserve"> PAGEREF _Toc97802522 \h </w:instrText>
             </w:r>
             <w:r>
               <w:rPr>
@@ -2537,7 +2537,7 @@
               <w:lang w:eastAsia="fr-FR"/>
             </w:rPr>
           </w:pPr>
-          <w:hyperlink w:anchor="_Toc97551297" w:history="1">
+          <w:hyperlink w:anchor="_Toc97802523" w:history="1">
             <w:r>
               <w:rPr>
                 <w:rStyle w:val="Lienhypertexte"/>
@@ -2582,7 +2582,7 @@
                 <w:noProof/>
                 <w:webHidden/>
               </w:rPr>
-              <w:instrText xml:space="preserve"> PAGEREF _Toc97551297 \h </w:instrText>
+              <w:instrText xml:space="preserve"> PAGEREF _Toc97802523 \h </w:instrText>
             </w:r>
             <w:r>
               <w:rPr>
@@ -2627,7 +2627,7 @@
               <w:lang w:eastAsia="fr-FR"/>
             </w:rPr>
           </w:pPr>
-          <w:hyperlink w:anchor="_Toc97551298" w:history="1">
+          <w:hyperlink w:anchor="_Toc97802524" w:history="1">
             <w:r>
               <w:rPr>
                 <w:rStyle w:val="Lienhypertexte"/>
@@ -2672,7 +2672,7 @@
                 <w:noProof/>
                 <w:webHidden/>
               </w:rPr>
-              <w:instrText xml:space="preserve"> PAGEREF _Toc97551298 \h </w:instrText>
+              <w:instrText xml:space="preserve"> PAGEREF _Toc97802524 \h </w:instrText>
             </w:r>
             <w:r>
               <w:rPr>
@@ -2717,7 +2717,7 @@
               <w:lang w:eastAsia="fr-FR"/>
             </w:rPr>
           </w:pPr>
-          <w:hyperlink w:anchor="_Toc97551299" w:history="1">
+          <w:hyperlink w:anchor="_Toc97802525" w:history="1">
             <w:r>
               <w:rPr>
                 <w:rStyle w:val="Lienhypertexte"/>
@@ -2762,7 +2762,7 @@
                 <w:noProof/>
                 <w:webHidden/>
               </w:rPr>
-              <w:instrText xml:space="preserve"> PAGEREF _Toc97551299 \h </w:instrText>
+              <w:instrText xml:space="preserve"> PAGEREF _Toc97802525 \h </w:instrText>
             </w:r>
             <w:r>
               <w:rPr>
@@ -2803,7 +2803,7 @@
               <w:lang w:eastAsia="fr-FR"/>
             </w:rPr>
           </w:pPr>
-          <w:hyperlink w:anchor="_Toc97551300" w:history="1">
+          <w:hyperlink w:anchor="_Toc97802526" w:history="1">
             <w:r>
               <w:rPr>
                 <w:rStyle w:val="Lienhypertexte"/>
@@ -2827,7 +2827,7 @@
                 <w:noProof/>
                 <w:lang w:val="en-US"/>
               </w:rPr>
-              <w:t>Analysis</w:t>
+              <w:t>Software needs</w:t>
             </w:r>
             <w:r>
               <w:rPr>
@@ -2848,7 +2848,355 @@
                 <w:noProof/>
                 <w:webHidden/>
               </w:rPr>
-              <w:instrText xml:space="preserve"> PAGEREF _Toc97551300 \h </w:instrText>
+              <w:instrText xml:space="preserve"> PAGEREF _Toc97802526 \h </w:instrText>
+            </w:r>
+            <w:r>
+              <w:rPr>
+                <w:noProof/>
+                <w:webHidden/>
+              </w:rPr>
+            </w:r>
+            <w:r>
+              <w:rPr>
+                <w:noProof/>
+                <w:webHidden/>
+              </w:rPr>
+              <w:fldChar w:fldCharType="separate"/>
+            </w:r>
+            <w:r>
+              <w:rPr>
+                <w:noProof/>
+                <w:webHidden/>
+              </w:rPr>
+              <w:t>8</w:t>
+            </w:r>
+            <w:r>
+              <w:rPr>
+                <w:noProof/>
+                <w:webHidden/>
+              </w:rPr>
+              <w:fldChar w:fldCharType="end"/>
+            </w:r>
+          </w:hyperlink>
+        </w:p>
+        <w:p>
+          <w:pPr>
+            <w:pStyle w:val="TM2"/>
+            <w:tabs>
+              <w:tab w:val="left" w:pos="880"/>
+              <w:tab w:val="right" w:leader="dot" w:pos="10194"/>
+            </w:tabs>
+            <w:rPr>
+              <w:rFonts w:eastAsiaTheme="minorEastAsia" w:cstheme="minorBidi"/>
+              <w:noProof/>
+              <w:szCs w:val="22"/>
+              <w:lang w:eastAsia="fr-FR"/>
+            </w:rPr>
+          </w:pPr>
+          <w:hyperlink w:anchor="_Toc97802527" w:history="1">
+            <w:r>
+              <w:rPr>
+                <w:rStyle w:val="Lienhypertexte"/>
+                <w:noProof/>
+                <w:lang w:val="en-US"/>
+              </w:rPr>
+              <w:t>2.1</w:t>
+            </w:r>
+            <w:r>
+              <w:rPr>
+                <w:rFonts w:eastAsiaTheme="minorEastAsia" w:cstheme="minorBidi"/>
+                <w:noProof/>
+                <w:szCs w:val="22"/>
+                <w:lang w:eastAsia="fr-FR"/>
+              </w:rPr>
+              <w:tab/>
+            </w:r>
+            <w:r>
+              <w:rPr>
+                <w:rStyle w:val="Lienhypertexte"/>
+                <w:noProof/>
+                <w:lang w:val="en-US"/>
+              </w:rPr>
+              <w:t>Requirements</w:t>
+            </w:r>
+            <w:r>
+              <w:rPr>
+                <w:noProof/>
+                <w:webHidden/>
+              </w:rPr>
+              <w:tab/>
+            </w:r>
+            <w:r>
+              <w:rPr>
+                <w:noProof/>
+                <w:webHidden/>
+              </w:rPr>
+              <w:fldChar w:fldCharType="begin"/>
+            </w:r>
+            <w:r>
+              <w:rPr>
+                <w:noProof/>
+                <w:webHidden/>
+              </w:rPr>
+              <w:instrText xml:space="preserve"> PAGEREF _Toc97802527 \h </w:instrText>
+            </w:r>
+            <w:r>
+              <w:rPr>
+                <w:noProof/>
+                <w:webHidden/>
+              </w:rPr>
+            </w:r>
+            <w:r>
+              <w:rPr>
+                <w:noProof/>
+                <w:webHidden/>
+              </w:rPr>
+              <w:fldChar w:fldCharType="separate"/>
+            </w:r>
+            <w:r>
+              <w:rPr>
+                <w:noProof/>
+                <w:webHidden/>
+              </w:rPr>
+              <w:t>8</w:t>
+            </w:r>
+            <w:r>
+              <w:rPr>
+                <w:noProof/>
+                <w:webHidden/>
+              </w:rPr>
+              <w:fldChar w:fldCharType="end"/>
+            </w:r>
+          </w:hyperlink>
+        </w:p>
+        <w:p>
+          <w:pPr>
+            <w:pStyle w:val="TM3"/>
+            <w:tabs>
+              <w:tab w:val="left" w:pos="1320"/>
+              <w:tab w:val="right" w:leader="dot" w:pos="10194"/>
+            </w:tabs>
+            <w:rPr>
+              <w:noProof/>
+            </w:rPr>
+          </w:pPr>
+          <w:hyperlink w:anchor="_Toc97802528" w:history="1">
+            <w:r>
+              <w:rPr>
+                <w:rStyle w:val="Lienhypertexte"/>
+                <w:noProof/>
+                <w:lang w:val="en-US"/>
+              </w:rPr>
+              <w:t>2.1.1</w:t>
+            </w:r>
+            <w:r>
+              <w:rPr>
+                <w:noProof/>
+              </w:rPr>
+              <w:tab/>
+            </w:r>
+            <w:r>
+              <w:rPr>
+                <w:rStyle w:val="Lienhypertexte"/>
+                <w:noProof/>
+                <w:lang w:val="en-US"/>
+              </w:rPr>
+              <w:t>Functional</w:t>
+            </w:r>
+            <w:r>
+              <w:rPr>
+                <w:noProof/>
+                <w:webHidden/>
+              </w:rPr>
+              <w:tab/>
+            </w:r>
+            <w:r>
+              <w:rPr>
+                <w:noProof/>
+                <w:webHidden/>
+              </w:rPr>
+              <w:fldChar w:fldCharType="begin"/>
+            </w:r>
+            <w:r>
+              <w:rPr>
+                <w:noProof/>
+                <w:webHidden/>
+              </w:rPr>
+              <w:instrText xml:space="preserve"> PAGEREF _Toc97802528 \h </w:instrText>
+            </w:r>
+            <w:r>
+              <w:rPr>
+                <w:noProof/>
+                <w:webHidden/>
+              </w:rPr>
+            </w:r>
+            <w:r>
+              <w:rPr>
+                <w:noProof/>
+                <w:webHidden/>
+              </w:rPr>
+              <w:fldChar w:fldCharType="separate"/>
+            </w:r>
+            <w:r>
+              <w:rPr>
+                <w:noProof/>
+                <w:webHidden/>
+              </w:rPr>
+              <w:t>8</w:t>
+            </w:r>
+            <w:r>
+              <w:rPr>
+                <w:noProof/>
+                <w:webHidden/>
+              </w:rPr>
+              <w:fldChar w:fldCharType="end"/>
+            </w:r>
+          </w:hyperlink>
+        </w:p>
+        <w:p>
+          <w:pPr>
+            <w:pStyle w:val="TM3"/>
+            <w:tabs>
+              <w:tab w:val="left" w:pos="1320"/>
+              <w:tab w:val="right" w:leader="dot" w:pos="10194"/>
+            </w:tabs>
+            <w:rPr>
+              <w:noProof/>
+            </w:rPr>
+          </w:pPr>
+          <w:hyperlink w:anchor="_Toc97802529" w:history="1">
+            <w:r>
+              <w:rPr>
+                <w:rStyle w:val="Lienhypertexte"/>
+                <w:noProof/>
+                <w:lang w:val="en-US"/>
+              </w:rPr>
+              <w:t>2.1.2</w:t>
+            </w:r>
+            <w:r>
+              <w:rPr>
+                <w:noProof/>
+              </w:rPr>
+              <w:tab/>
+            </w:r>
+            <w:r>
+              <w:rPr>
+                <w:rStyle w:val="Lienhypertexte"/>
+                <w:noProof/>
+                <w:lang w:val="en-US"/>
+              </w:rPr>
+              <w:t>Nonfunctional</w:t>
+            </w:r>
+            <w:r>
+              <w:rPr>
+                <w:noProof/>
+                <w:webHidden/>
+              </w:rPr>
+              <w:tab/>
+            </w:r>
+            <w:r>
+              <w:rPr>
+                <w:noProof/>
+                <w:webHidden/>
+              </w:rPr>
+              <w:fldChar w:fldCharType="begin"/>
+            </w:r>
+            <w:r>
+              <w:rPr>
+                <w:noProof/>
+                <w:webHidden/>
+              </w:rPr>
+              <w:instrText xml:space="preserve"> PAGEREF _Toc97802529 \h </w:instrText>
+            </w:r>
+            <w:r>
+              <w:rPr>
+                <w:noProof/>
+                <w:webHidden/>
+              </w:rPr>
+            </w:r>
+            <w:r>
+              <w:rPr>
+                <w:noProof/>
+                <w:webHidden/>
+              </w:rPr>
+              <w:fldChar w:fldCharType="separate"/>
+            </w:r>
+            <w:r>
+              <w:rPr>
+                <w:noProof/>
+                <w:webHidden/>
+              </w:rPr>
+              <w:t>8</w:t>
+            </w:r>
+            <w:r>
+              <w:rPr>
+                <w:noProof/>
+                <w:webHidden/>
+              </w:rPr>
+              <w:fldChar w:fldCharType="end"/>
+            </w:r>
+          </w:hyperlink>
+        </w:p>
+        <w:p>
+          <w:pPr>
+            <w:pStyle w:val="TM2"/>
+            <w:tabs>
+              <w:tab w:val="left" w:pos="880"/>
+              <w:tab w:val="right" w:leader="dot" w:pos="10194"/>
+            </w:tabs>
+            <w:rPr>
+              <w:rFonts w:eastAsiaTheme="minorEastAsia" w:cstheme="minorBidi"/>
+              <w:noProof/>
+              <w:szCs w:val="22"/>
+              <w:lang w:eastAsia="fr-FR"/>
+            </w:rPr>
+          </w:pPr>
+          <w:hyperlink w:anchor="_Toc97802530" w:history="1">
+            <w:r>
+              <w:rPr>
+                <w:rStyle w:val="Lienhypertexte"/>
+                <w:noProof/>
+                <w:lang w:val="en-US"/>
+              </w:rPr>
+              <w:t>2.2</w:t>
+            </w:r>
+            <w:r>
+              <w:rPr>
+                <w:rFonts w:eastAsiaTheme="minorEastAsia" w:cstheme="minorBidi"/>
+                <w:noProof/>
+                <w:szCs w:val="22"/>
+                <w:lang w:eastAsia="fr-FR"/>
+              </w:rPr>
+              <w:tab/>
+            </w:r>
+            <w:r>
+              <w:rPr>
+                <w:rStyle w:val="Lienhypertexte"/>
+                <w:noProof/>
+                <w:lang w:val="en-US"/>
+              </w:rPr>
+              <w:t>Architecture</w:t>
+            </w:r>
+            <w:r>
+              <w:rPr>
+                <w:noProof/>
+                <w:webHidden/>
+              </w:rPr>
+              <w:tab/>
+            </w:r>
+            <w:r>
+              <w:rPr>
+                <w:noProof/>
+                <w:webHidden/>
+              </w:rPr>
+              <w:fldChar w:fldCharType="begin"/>
+            </w:r>
+            <w:r>
+              <w:rPr>
+                <w:noProof/>
+                <w:webHidden/>
+              </w:rPr>
+              <w:instrText xml:space="preserve"> PAGEREF _Toc97802530 \h </w:instrText>
             </w:r>
             <w:r>
               <w:rPr>
@@ -2889,7 +3237,7 @@
               <w:lang w:eastAsia="fr-FR"/>
             </w:rPr>
           </w:pPr>
-          <w:hyperlink w:anchor="_Toc97551301" w:history="1">
+          <w:hyperlink w:anchor="_Toc97802531" w:history="1">
             <w:r>
               <w:rPr>
                 <w:rStyle w:val="Lienhypertexte"/>
@@ -2913,7 +3261,7 @@
                 <w:noProof/>
                 <w:lang w:val="en-US"/>
               </w:rPr>
-              <w:t>Implementation</w:t>
+              <w:t>Analysis</w:t>
             </w:r>
             <w:r>
               <w:rPr>
@@ -2934,7 +3282,97 @@
                 <w:noProof/>
                 <w:webHidden/>
               </w:rPr>
-              <w:instrText xml:space="preserve"> PAGEREF _Toc97551301 \h </w:instrText>
+              <w:instrText xml:space="preserve"> PAGEREF _Toc97802531 \h </w:instrText>
+            </w:r>
+            <w:r>
+              <w:rPr>
+                <w:noProof/>
+                <w:webHidden/>
+              </w:rPr>
+            </w:r>
+            <w:r>
+              <w:rPr>
+                <w:noProof/>
+                <w:webHidden/>
+              </w:rPr>
+              <w:fldChar w:fldCharType="separate"/>
+            </w:r>
+            <w:r>
+              <w:rPr>
+                <w:noProof/>
+                <w:webHidden/>
+              </w:rPr>
+              <w:t>9</w:t>
+            </w:r>
+            <w:r>
+              <w:rPr>
+                <w:noProof/>
+                <w:webHidden/>
+              </w:rPr>
+              <w:fldChar w:fldCharType="end"/>
+            </w:r>
+          </w:hyperlink>
+        </w:p>
+        <w:p>
+          <w:pPr>
+            <w:pStyle w:val="TM2"/>
+            <w:tabs>
+              <w:tab w:val="left" w:pos="880"/>
+              <w:tab w:val="right" w:leader="dot" w:pos="10194"/>
+            </w:tabs>
+            <w:rPr>
+              <w:rFonts w:eastAsiaTheme="minorEastAsia" w:cstheme="minorBidi"/>
+              <w:noProof/>
+              <w:szCs w:val="22"/>
+              <w:lang w:eastAsia="fr-FR"/>
+            </w:rPr>
+          </w:pPr>
+          <w:hyperlink w:anchor="_Toc97802532" w:history="1">
+            <w:r>
+              <w:rPr>
+                <w:rStyle w:val="Lienhypertexte"/>
+                <w:noProof/>
+                <w:lang w:val="en-US"/>
+              </w:rPr>
+              <w:t>3.1</w:t>
+            </w:r>
+            <w:r>
+              <w:rPr>
+                <w:rFonts w:eastAsiaTheme="minorEastAsia" w:cstheme="minorBidi"/>
+                <w:noProof/>
+                <w:szCs w:val="22"/>
+                <w:lang w:eastAsia="fr-FR"/>
+              </w:rPr>
+              <w:tab/>
+            </w:r>
+            <w:r>
+              <w:rPr>
+                <w:rStyle w:val="Lienhypertexte"/>
+                <w:noProof/>
+                <w:lang w:val="en-US"/>
+              </w:rPr>
+              <w:t>Global application flow</w:t>
+            </w:r>
+            <w:r>
+              <w:rPr>
+                <w:noProof/>
+                <w:webHidden/>
+              </w:rPr>
+              <w:tab/>
+            </w:r>
+            <w:r>
+              <w:rPr>
+                <w:noProof/>
+                <w:webHidden/>
+              </w:rPr>
+              <w:fldChar w:fldCharType="begin"/>
+            </w:r>
+            <w:r>
+              <w:rPr>
+                <w:noProof/>
+                <w:webHidden/>
+              </w:rPr>
+              <w:instrText xml:space="preserve"> PAGEREF _Toc97802532 \h </w:instrText>
             </w:r>
             <w:r>
               <w:rPr>
@@ -2975,7 +3413,7 @@
               <w:lang w:eastAsia="fr-FR"/>
             </w:rPr>
           </w:pPr>
-          <w:hyperlink w:anchor="_Toc97551302" w:history="1">
+          <w:hyperlink w:anchor="_Toc97802533" w:history="1">
             <w:r>
               <w:rPr>
                 <w:rStyle w:val="Lienhypertexte"/>
@@ -2999,7 +3437,7 @@
                 <w:noProof/>
                 <w:lang w:val="en-US"/>
               </w:rPr>
-              <w:t>Tests</w:t>
+              <w:t>Implementation</w:t>
             </w:r>
             <w:r>
               <w:rPr>
@@ -3020,7 +3458,7 @@
                 <w:noProof/>
                 <w:webHidden/>
               </w:rPr>
-              <w:instrText xml:space="preserve"> PAGEREF _Toc97551302 \h </w:instrText>
+              <w:instrText xml:space="preserve"> PAGEREF _Toc97802533 \h </w:instrText>
             </w:r>
             <w:r>
               <w:rPr>
@@ -3061,7 +3499,7 @@
               <w:lang w:eastAsia="fr-FR"/>
             </w:rPr>
           </w:pPr>
-          <w:hyperlink w:anchor="_Toc97551303" w:history="1">
+          <w:hyperlink w:anchor="_Toc97802534" w:history="1">
             <w:r>
               <w:rPr>
                 <w:rStyle w:val="Lienhypertexte"/>
@@ -3085,6 +3523,92 @@
                 <w:noProof/>
                 <w:lang w:val="en-US"/>
               </w:rPr>
+              <w:t>Tests</w:t>
+            </w:r>
+            <w:r>
+              <w:rPr>
+                <w:noProof/>
+                <w:webHidden/>
+              </w:rPr>
+              <w:tab/>
+            </w:r>
+            <w:r>
+              <w:rPr>
+                <w:noProof/>
+                <w:webHidden/>
+              </w:rPr>
+              <w:fldChar w:fldCharType="begin"/>
+            </w:r>
+            <w:r>
+              <w:rPr>
+                <w:noProof/>
+                <w:webHidden/>
+              </w:rPr>
+              <w:instrText xml:space="preserve"> PAGEREF _Toc97802534 \h </w:instrText>
+            </w:r>
+            <w:r>
+              <w:rPr>
+                <w:noProof/>
+                <w:webHidden/>
+              </w:rPr>
+            </w:r>
+            <w:r>
+              <w:rPr>
+                <w:noProof/>
+                <w:webHidden/>
+              </w:rPr>
+              <w:fldChar w:fldCharType="separate"/>
+            </w:r>
+            <w:r>
+              <w:rPr>
+                <w:noProof/>
+                <w:webHidden/>
+              </w:rPr>
+              <w:t>11</w:t>
+            </w:r>
+            <w:r>
+              <w:rPr>
+                <w:noProof/>
+                <w:webHidden/>
+              </w:rPr>
+              <w:fldChar w:fldCharType="end"/>
+            </w:r>
+          </w:hyperlink>
+        </w:p>
+        <w:p>
+          <w:pPr>
+            <w:pStyle w:val="TM1"/>
+            <w:rPr>
+              <w:rFonts w:eastAsiaTheme="minorEastAsia" w:cstheme="minorBidi"/>
+              <w:noProof/>
+              <w:szCs w:val="22"/>
+              <w:lang w:eastAsia="fr-FR"/>
+            </w:rPr>
+          </w:pPr>
+          <w:hyperlink w:anchor="_Toc97802535" w:history="1">
+            <w:r>
+              <w:rPr>
+                <w:rStyle w:val="Lienhypertexte"/>
+                <w:noProof/>
+                <w:lang w:val="en-US"/>
+              </w:rPr>
+              <w:t>6</w:t>
+            </w:r>
+            <w:r>
+              <w:rPr>
+                <w:rFonts w:eastAsiaTheme="minorEastAsia" w:cstheme="minorBidi"/>
+                <w:noProof/>
+                <w:szCs w:val="22"/>
+                <w:lang w:eastAsia="fr-FR"/>
+              </w:rPr>
+              <w:tab/>
+            </w:r>
+            <w:r>
+              <w:rPr>
+                <w:rStyle w:val="Lienhypertexte"/>
+                <w:noProof/>
+                <w:lang w:val="en-US"/>
+              </w:rPr>
               <w:t>Conclusion</w:t>
             </w:r>
             <w:r>
@@ -3106,7 +3630,7 @@
                 <w:noProof/>
                 <w:webHidden/>
               </w:rPr>
-              <w:instrText xml:space="preserve"> PAGEREF _Toc97551303 \h </w:instrText>
+              <w:instrText xml:space="preserve"> PAGEREF _Toc97802535 \h </w:instrText>
             </w:r>
             <w:r>
               <w:rPr>
@@ -3126,7 +3650,7 @@
                 <w:noProof/>
                 <w:webHidden/>
               </w:rPr>
-              <w:t>11</w:t>
+              <w:t>12</w:t>
             </w:r>
             <w:r>
               <w:rPr>
@@ -3182,7 +3706,7 @@
           <w:lang w:val="en-US"/>
         </w:rPr>
       </w:pPr>
-      <w:bookmarkStart w:id="0" w:name="_Toc97551296"/>
+      <w:bookmarkStart w:id="0" w:name="_Toc97802522"/>
       <w:r>
         <w:rPr>
           <w:lang w:val="en-US"/>
@@ -3199,7 +3723,7 @@
           <w:lang w:val="en-US"/>
         </w:rPr>
       </w:pPr>
-      <w:bookmarkStart w:id="1" w:name="_Toc97551297"/>
+      <w:bookmarkStart w:id="1" w:name="_Toc97802523"/>
       <w:r>
         <w:rPr>
           <w:lang w:val="en-US"/>
@@ -3505,7 +4029,7 @@
           <w:lang w:val="en-US"/>
         </w:rPr>
       </w:pPr>
-      <w:bookmarkStart w:id="2" w:name="_Toc97551298"/>
+      <w:bookmarkStart w:id="2" w:name="_Toc97802524"/>
       <w:r>
         <w:rPr>
           <w:lang w:val="en-US"/>
@@ -3660,7 +4184,7 @@
           <w:lang w:val="en-US"/>
         </w:rPr>
       </w:pPr>
-      <w:bookmarkStart w:id="3" w:name="_Toc97551299"/>
+      <w:bookmarkStart w:id="3" w:name="_Toc97802525"/>
       <w:r>
         <w:rPr>
           <w:noProof/>
@@ -4171,11 +4695,513 @@
     <w:p>
       <w:pPr>
         <w:pStyle w:val="Titre1"/>
-        <w:rPr>
-          <w:lang w:val="en-US"/>
-        </w:rPr>
-      </w:pPr>
-      <w:bookmarkStart w:id="4" w:name="_Toc97551300"/>
+        <w:ind w:left="431" w:hanging="431"/>
+        <w:rPr>
+          <w:lang w:val="en-US"/>
+        </w:rPr>
+      </w:pPr>
+      <w:bookmarkStart w:id="4" w:name="_Toc97802526"/>
+      <w:r>
+        <w:rPr>
+          <w:lang w:val="en-US"/>
+        </w:rPr>
+        <w:lastRenderedPageBreak/>
+        <w:t>Software needs</w:t>
+      </w:r>
+      <w:bookmarkEnd w:id="4"/>
+    </w:p>
+    <w:p>
+      <w:pPr>
+        <w:rPr>
+          <w:lang w:val="en-US"/>
+        </w:rPr>
+      </w:pPr>
+      <w:r>
+        <w:rPr>
+          <w:lang w:val="en-US"/>
+        </w:rPr>
+        <w:t xml:space="preserve">This chapter describes what TuberXpert needs to be and to do. All the information used to write this part are gathered from the SPIRIT SNSF project proposal document by </w:t>
+      </w:r>
+      <w:r>
+        <w:rPr>
+          <w:lang w:val="en-US"/>
+        </w:rPr>
+        <w:t>Prof. THOMA Yann, prof. MPAGAMA Stellah, GUIDI Monia</w:t>
+      </w:r>
+      <w:r>
+        <w:rPr>
+          <w:lang w:val="en-US"/>
+        </w:rPr>
+        <w:t xml:space="preserve"> (see the first </w:t>
+      </w:r>
+      <w:r>
+        <w:rPr>
+          <w:lang w:val="en-US"/>
+        </w:rPr>
+        <w:t>bibliographic reference</w:t>
+      </w:r>
+      <w:r>
+        <w:rPr>
+          <w:lang w:val="en-US"/>
+        </w:rPr>
+        <w:t>).</w:t>
+      </w:r>
+    </w:p>
+    <w:p>
+      <w:pPr>
+        <w:pStyle w:val="Titre2"/>
+        <w:rPr>
+          <w:lang w:val="en-US"/>
+        </w:rPr>
+      </w:pPr>
+      <w:bookmarkStart w:id="5" w:name="_Toc97802527"/>
+      <w:r>
+        <w:rPr>
+          <w:lang w:val="en-US"/>
+        </w:rPr>
+        <w:t>Requirements</w:t>
+      </w:r>
+      <w:bookmarkEnd w:id="5"/>
+    </w:p>
+    <w:p>
+      <w:pPr>
+        <w:pStyle w:val="Titre3"/>
+        <w:rPr>
+          <w:lang w:val="en-US"/>
+        </w:rPr>
+      </w:pPr>
+      <w:bookmarkStart w:id="6" w:name="_Toc97802528"/>
+      <w:r>
+        <w:rPr>
+          <w:lang w:val="en-US"/>
+        </w:rPr>
+        <w:t>Functional</w:t>
+      </w:r>
+      <w:bookmarkEnd w:id="6"/>
+    </w:p>
+    <w:p>
+      <w:pPr>
+        <w:pStyle w:val="Paragraphedeliste"/>
+        <w:numPr>
+          <w:ilvl w:val="0"/>
+          <w:numId w:val="17"/>
+        </w:numPr>
+        <w:rPr>
+          <w:lang w:val="en-US"/>
+        </w:rPr>
+      </w:pPr>
+      <w:r>
+        <w:rPr>
+          <w:lang w:val="en-US"/>
+        </w:rPr>
+        <w:t>A</w:t>
+      </w:r>
+      <w:r>
+        <w:rPr>
+          <w:lang w:val="en-US"/>
+        </w:rPr>
+        <w:t xml:space="preserve">ssess the expectedness (likelihood) of a drug concentration result, </w:t>
+      </w:r>
+      <w:r>
+        <w:rPr>
+          <w:lang w:val="en-US"/>
+        </w:rPr>
+        <w:t>considering</w:t>
+      </w:r>
+      <w:r>
+        <w:rPr>
+          <w:lang w:val="en-US"/>
+        </w:rPr>
+        <w:t xml:space="preserve"> the patient’s characteristics</w:t>
+      </w:r>
+      <w:r>
+        <w:rPr>
+          <w:lang w:val="en-US"/>
+        </w:rPr>
+        <w:t>.</w:t>
+      </w:r>
+    </w:p>
+    <w:p>
+      <w:pPr>
+        <w:pStyle w:val="Paragraphedeliste"/>
+        <w:numPr>
+          <w:ilvl w:val="0"/>
+          <w:numId w:val="17"/>
+        </w:numPr>
+        <w:rPr>
+          <w:lang w:val="en-US"/>
+        </w:rPr>
+      </w:pPr>
+      <w:r>
+        <w:rPr>
+          <w:lang w:val="en-US"/>
+        </w:rPr>
+        <w:t>A</w:t>
+      </w:r>
+      <w:r>
+        <w:rPr>
+          <w:lang w:val="en-US"/>
+        </w:rPr>
+        <w:t>ssess the adequateness (target attainment) of the current dosage</w:t>
+      </w:r>
+      <w:r>
+        <w:rPr>
+          <w:lang w:val="en-US"/>
+        </w:rPr>
+        <w:t>.</w:t>
+      </w:r>
+    </w:p>
+    <w:p>
+      <w:pPr>
+        <w:pStyle w:val="Paragraphedeliste"/>
+        <w:numPr>
+          <w:ilvl w:val="0"/>
+          <w:numId w:val="17"/>
+        </w:numPr>
+        <w:rPr>
+          <w:lang w:val="en-US"/>
+        </w:rPr>
+      </w:pPr>
+      <w:r>
+        <w:rPr>
+          <w:lang w:val="en-US"/>
+        </w:rPr>
+        <w:t>P</w:t>
+      </w:r>
+      <w:r>
+        <w:rPr>
+          <w:lang w:val="en-US"/>
+        </w:rPr>
+        <w:t>ropose a dosage adjustment if required</w:t>
+      </w:r>
+      <w:r>
+        <w:rPr>
+          <w:lang w:val="en-US"/>
+        </w:rPr>
+        <w:t>.</w:t>
+      </w:r>
+    </w:p>
+    <w:p>
+      <w:pPr>
+        <w:pStyle w:val="Paragraphedeliste"/>
+        <w:numPr>
+          <w:ilvl w:val="0"/>
+          <w:numId w:val="17"/>
+        </w:numPr>
+        <w:rPr>
+          <w:lang w:val="en-US"/>
+        </w:rPr>
+      </w:pPr>
+      <w:r>
+        <w:rPr>
+          <w:lang w:val="en-US"/>
+        </w:rPr>
+        <w:t>P</w:t>
+      </w:r>
+      <w:r>
+        <w:rPr>
+          <w:lang w:val="en-US"/>
+        </w:rPr>
+        <w:t xml:space="preserve">resent clear and meaningful messages within the report to help the clinician with the </w:t>
+      </w:r>
+      <w:r>
+        <w:rPr>
+          <w:lang w:val="en-US"/>
+        </w:rPr>
+        <w:t>decision-making</w:t>
+      </w:r>
+      <w:r>
+        <w:rPr>
+          <w:lang w:val="en-US"/>
+        </w:rPr>
+        <w:t xml:space="preserve"> process</w:t>
+      </w:r>
+      <w:r>
+        <w:rPr>
+          <w:lang w:val="en-US"/>
+        </w:rPr>
+        <w:t>.</w:t>
+      </w:r>
+    </w:p>
+    <w:p>
+      <w:pPr>
+        <w:pStyle w:val="Paragraphedeliste"/>
+        <w:numPr>
+          <w:ilvl w:val="0"/>
+          <w:numId w:val="17"/>
+        </w:numPr>
+        <w:rPr>
+          <w:lang w:val="en-US"/>
+        </w:rPr>
+      </w:pPr>
+      <w:r>
+        <w:rPr>
+          <w:lang w:val="en-US"/>
+        </w:rPr>
+        <w:t>G</w:t>
+      </w:r>
+      <w:r>
+        <w:rPr>
+          <w:lang w:val="en-US"/>
+        </w:rPr>
+        <w:t>enerate alerts when data seems suspicious or erroneous.</w:t>
+      </w:r>
+    </w:p>
+    <w:p>
+      <w:pPr>
+        <w:pStyle w:val="Paragraphedeliste"/>
+        <w:numPr>
+          <w:ilvl w:val="0"/>
+          <w:numId w:val="17"/>
+        </w:numPr>
+        <w:rPr>
+          <w:lang w:val="en-US"/>
+        </w:rPr>
+      </w:pPr>
+      <w:r>
+        <w:rPr>
+          <w:lang w:val="en-US"/>
+        </w:rPr>
+        <w:t>It can support various languages.</w:t>
+      </w:r>
+    </w:p>
+    <w:p>
+      <w:pPr>
+        <w:pStyle w:val="Titre3"/>
+        <w:rPr>
+          <w:lang w:val="en-US"/>
+        </w:rPr>
+      </w:pPr>
+      <w:bookmarkStart w:id="7" w:name="_Toc97802529"/>
+      <w:r>
+        <w:rPr>
+          <w:lang w:val="en-US"/>
+        </w:rPr>
+        <w:t>Nonfunctional</w:t>
+      </w:r>
+      <w:bookmarkEnd w:id="7"/>
+    </w:p>
+    <w:p>
+      <w:pPr>
+        <w:pStyle w:val="Paragraphedeliste"/>
+        <w:numPr>
+          <w:ilvl w:val="0"/>
+          <w:numId w:val="16"/>
+        </w:numPr>
+        <w:spacing w:after="240" w:line="276" w:lineRule="auto"/>
+        <w:rPr>
+          <w:lang w:val="en-US"/>
+        </w:rPr>
+      </w:pPr>
+      <w:r>
+        <w:rPr>
+          <w:lang w:val="en-US"/>
+        </w:rPr>
+        <w:t>There is no need to develop a graphical user interface. A CLI is sufficient.</w:t>
+      </w:r>
+    </w:p>
+    <w:p>
+      <w:pPr>
+        <w:pStyle w:val="Paragraphedeliste"/>
+        <w:numPr>
+          <w:ilvl w:val="0"/>
+          <w:numId w:val="16"/>
+        </w:numPr>
+        <w:spacing w:after="240" w:line="276" w:lineRule="auto"/>
+        <w:rPr>
+          <w:lang w:val="en-US"/>
+        </w:rPr>
+      </w:pPr>
+      <w:r>
+        <w:rPr>
+          <w:lang w:val="en-US"/>
+        </w:rPr>
+        <w:t>The generated report must be user friendly and looking good.</w:t>
+      </w:r>
+    </w:p>
+    <w:p>
+      <w:pPr>
+        <w:pStyle w:val="Paragraphedeliste"/>
+        <w:numPr>
+          <w:ilvl w:val="1"/>
+          <w:numId w:val="16"/>
+        </w:numPr>
+        <w:spacing w:after="240" w:line="276" w:lineRule="auto"/>
+        <w:rPr>
+          <w:lang w:val="en-US"/>
+        </w:rPr>
+      </w:pPr>
+      <w:r>
+        <w:rPr>
+          <w:lang w:val="en-US"/>
+        </w:rPr>
+        <w:t xml:space="preserve">The report to be generated shall not only display useful values and </w:t>
+      </w:r>
+      <w:r>
+        <w:rPr>
+          <w:lang w:val="en-US"/>
+        </w:rPr>
+        <w:t>graphs but</w:t>
+      </w:r>
+      <w:r>
+        <w:rPr>
+          <w:lang w:val="en-US"/>
+        </w:rPr>
+        <w:t xml:space="preserve"> shall also offer readable sentences.</w:t>
+      </w:r>
+    </w:p>
+    <w:p>
+      <w:pPr>
+        <w:pStyle w:val="Paragraphedeliste"/>
+        <w:numPr>
+          <w:ilvl w:val="0"/>
+          <w:numId w:val="16"/>
+        </w:numPr>
+        <w:spacing w:after="240" w:line="276" w:lineRule="auto"/>
+        <w:rPr>
+          <w:lang w:val="en-US"/>
+        </w:rPr>
+      </w:pPr>
+      <w:r>
+        <w:rPr>
+          <w:lang w:val="en-US"/>
+        </w:rPr>
+        <w:t xml:space="preserve">The solution must be developed keeping in mind that it must be scalable. </w:t>
+      </w:r>
+      <w:r>
+        <w:rPr>
+          <w:lang w:val="en-US"/>
+        </w:rPr>
+        <w:t xml:space="preserve">In other words, it is </w:t>
+      </w:r>
+      <w:r>
+        <w:rPr>
+          <w:lang w:val="en-US"/>
+        </w:rPr>
+        <w:t>eas</w:t>
+      </w:r>
+      <w:r>
+        <w:rPr>
+          <w:lang w:val="en-US"/>
+        </w:rPr>
+        <w:t>y to be modified</w:t>
+      </w:r>
+      <w:r>
+        <w:rPr>
+          <w:lang w:val="en-US"/>
+        </w:rPr>
+        <w:t xml:space="preserve"> for other drugs compatible with Tucuxi.</w:t>
+      </w:r>
+    </w:p>
+    <w:p>
+      <w:pPr>
+        <w:pStyle w:val="Titre2"/>
+        <w:rPr>
+          <w:lang w:val="en-US"/>
+        </w:rPr>
+      </w:pPr>
+      <w:bookmarkStart w:id="8" w:name="_Toc97802530"/>
+      <w:r>
+        <w:rPr>
+          <w:lang w:val="en-US"/>
+        </w:rPr>
+        <w:t>Architecture</w:t>
+      </w:r>
+      <w:bookmarkEnd w:id="8"/>
+      <w:r>
+        <w:rPr>
+          <w:lang w:val="en-US"/>
+        </w:rPr>
+        <w:t xml:space="preserve"> </w:t>
+      </w:r>
+    </w:p>
+    <w:p>
+      <w:pPr>
+        <w:rPr>
+          <w:lang w:val="en-US"/>
+        </w:rPr>
+      </w:pPr>
+      <w:r>
+        <w:rPr>
+          <w:lang w:val="en-US"/>
+        </w:rPr>
+        <w:t xml:space="preserve">In terms of software architecture, the CDSS </w:t>
+      </w:r>
+      <w:r>
+        <w:rPr>
+          <w:lang w:val="en-US"/>
+        </w:rPr>
+        <w:t xml:space="preserve">will be separated </w:t>
+      </w:r>
+      <w:r>
+        <w:rPr>
+          <w:lang w:val="en-US"/>
+        </w:rPr>
+        <w:t>from the report generation</w:t>
+      </w:r>
+      <w:r>
+        <w:rPr>
+          <w:lang w:val="en-US"/>
+        </w:rPr>
+        <w:t>.</w:t>
+      </w:r>
+      <w:r>
+        <w:rPr>
+          <w:lang w:val="en-US"/>
+        </w:rPr>
+        <w:t xml:space="preserve"> </w:t>
+      </w:r>
+      <w:r>
+        <w:rPr>
+          <w:lang w:val="en-US"/>
+        </w:rPr>
+        <w:t>T</w:t>
+      </w:r>
+      <w:r>
+        <w:rPr>
+          <w:lang w:val="en-US"/>
+        </w:rPr>
+        <w:t xml:space="preserve">he CDSS </w:t>
+      </w:r>
+      <w:r>
+        <w:rPr>
+          <w:lang w:val="en-US"/>
+        </w:rPr>
+        <w:t xml:space="preserve">will </w:t>
+      </w:r>
+      <w:r>
+        <w:rPr>
+          <w:lang w:val="en-US"/>
+        </w:rPr>
+        <w:t>offer a standardized output (most probably in XML format)</w:t>
+      </w:r>
+      <w:r>
+        <w:rPr>
+          <w:lang w:val="en-US"/>
+        </w:rPr>
+        <w:t xml:space="preserve">. </w:t>
+      </w:r>
+      <w:r>
+        <w:rPr>
+          <w:lang w:val="en-US"/>
+        </w:rPr>
+        <w:t>T</w:t>
+      </w:r>
+      <w:r>
+        <w:rPr>
+          <w:lang w:val="en-US"/>
+        </w:rPr>
+        <w:t>his output will be used by the report generator to fill some fields of a report template.</w:t>
+      </w:r>
+    </w:p>
+    <w:p>
+      <w:pPr>
+        <w:pStyle w:val="Titre1"/>
+        <w:rPr>
+          <w:lang w:val="en-US"/>
+        </w:rPr>
+      </w:pPr>
+      <w:bookmarkStart w:id="9" w:name="_Toc97802531"/>
       <w:r>
         <w:rPr>
           <w:lang w:val="en-US"/>
@@ -4183,7 +5209,7 @@
         <w:lastRenderedPageBreak/>
         <w:t>Analysis</w:t>
       </w:r>
-      <w:bookmarkEnd w:id="4"/>
+      <w:bookmarkEnd w:id="9"/>
     </w:p>
     <w:p>
       <w:pPr>
@@ -4192,54 +5218,14 @@
           <w:lang w:val="en-US"/>
         </w:rPr>
       </w:pPr>
-      <w:r>
-        <w:rPr>
-          <w:lang w:val="en-US"/>
-        </w:rPr>
-        <w:t>Requirements</w:t>
-      </w:r>
-    </w:p>
-    <w:p>
-      <w:pPr>
-        <w:pStyle w:val="Titre3"/>
-        <w:rPr>
-          <w:lang w:val="en-US"/>
-        </w:rPr>
-      </w:pPr>
-      <w:r>
-        <w:rPr>
-          <w:lang w:val="en-US"/>
-        </w:rPr>
-        <w:t>Functional</w:t>
-      </w:r>
-    </w:p>
-    <w:p>
-      <w:pPr>
-        <w:pStyle w:val="Titre3"/>
-        <w:rPr>
-          <w:lang w:val="en-US"/>
-        </w:rPr>
-      </w:pPr>
-      <w:r>
-        <w:rPr>
-          <w:lang w:val="en-US"/>
-        </w:rPr>
-        <w:t>Nonfunctional</w:t>
-      </w:r>
-    </w:p>
-    <w:p>
-      <w:pPr>
-        <w:pStyle w:val="Titre2"/>
-        <w:rPr>
-          <w:lang w:val="en-US"/>
-        </w:rPr>
-      </w:pPr>
+      <w:bookmarkStart w:id="10" w:name="_Toc97802532"/>
       <w:r>
         <w:rPr>
           <w:lang w:val="en-US"/>
         </w:rPr>
         <w:t>Global application flow</w:t>
       </w:r>
+      <w:bookmarkEnd w:id="10"/>
     </w:p>
     <w:p>
       <w:pPr>
@@ -4347,19 +5333,7 @@
         <w:rPr>
           <w:lang w:val="en-US"/>
         </w:rPr>
-        <w:t xml:space="preserve">. It will transmit to the existing calculation core a drug form, a </w:t>
-      </w:r>
-      <w:r>
-        <w:rPr>
-          <w:lang w:val="en-US"/>
-        </w:rPr>
-        <w:t>model,</w:t>
-      </w:r>
-      <w:r>
-        <w:rPr>
-          <w:lang w:val="en-US"/>
-        </w:rPr>
-        <w:t xml:space="preserve"> and the patient data to perform its </w:t>
+        <w:t xml:space="preserve">. It will transmit to the existing calculation core a drug form, a model, and the patient data to perform its </w:t>
       </w:r>
       <w:r>
         <w:rPr>
@@ -4452,7 +5426,7 @@
           <w:lang w:val="en-US"/>
         </w:rPr>
       </w:pPr>
-      <w:bookmarkStart w:id="5" w:name="_Toc97551301"/>
+      <w:bookmarkStart w:id="11" w:name="_Toc97802533"/>
       <w:r>
         <w:rPr>
           <w:lang w:val="en-US"/>
@@ -4460,7 +5434,7 @@
         <w:lastRenderedPageBreak/>
         <w:t>Implementation</w:t>
       </w:r>
-      <w:bookmarkEnd w:id="5"/>
+      <w:bookmarkEnd w:id="11"/>
     </w:p>
     <w:p>
       <w:pPr>
@@ -4484,7 +5458,7 @@
           <w:lang w:val="en-US"/>
         </w:rPr>
       </w:pPr>
-      <w:bookmarkStart w:id="6" w:name="_Toc97551302"/>
+      <w:bookmarkStart w:id="12" w:name="_Toc97802534"/>
       <w:r>
         <w:rPr>
           <w:lang w:val="en-US"/>
@@ -4492,7 +5466,7 @@
         <w:lastRenderedPageBreak/>
         <w:t>Tests</w:t>
       </w:r>
-      <w:bookmarkEnd w:id="6"/>
+      <w:bookmarkEnd w:id="12"/>
     </w:p>
     <w:p>
       <w:pPr>
@@ -4516,7 +5490,7 @@
           <w:lang w:val="en-US"/>
         </w:rPr>
       </w:pPr>
-      <w:bookmarkStart w:id="7" w:name="_Toc97551303"/>
+      <w:bookmarkStart w:id="13" w:name="_Toc97802535"/>
       <w:r>
         <w:rPr>
           <w:lang w:val="en-US"/>
@@ -4524,7 +5498,7 @@
         <w:lastRenderedPageBreak/>
         <w:t>Conclusion</w:t>
       </w:r>
-      <w:bookmarkEnd w:id="7"/>
+      <w:bookmarkEnd w:id="13"/>
     </w:p>
     <w:p>
       <w:pPr>
@@ -4667,6 +5641,26 @@
           <w:lang w:val="en-US"/>
         </w:rPr>
         <w:t>BUCLIN Thierry, 2022, Les Bases de la pharmacocinétique clinique [PDF document]</w:t>
+      </w:r>
+    </w:p>
+    <w:p>
+      <w:pPr>
+        <w:pStyle w:val="Paragraphedeliste"/>
+        <w:numPr>
+          <w:ilvl w:val="0"/>
+          <w:numId w:val="11"/>
+        </w:numPr>
+        <w:ind w:left="714" w:hanging="357"/>
+        <w:contextualSpacing w:val="0"/>
+        <w:rPr>
+          <w:lang w:val="en-US"/>
+        </w:rPr>
+      </w:pPr>
+      <w:r>
+        <w:rPr>
+          <w:lang w:val="en-US"/>
+        </w:rPr>
+        <w:t>TUCUXI dev team, 2022, Tucuxi CLI Software Usability Specification [PDF document]</w:t>
       </w:r>
     </w:p>
     <w:sectPr>
@@ -4908,7 +5902,7 @@
                       <w:noProof/>
                       <w:lang w:val="fr-FR"/>
                     </w:rPr>
-                    <w:instrText>13</w:instrText>
+                    <w:instrText>14</w:instrText>
                   </w:r>
                   <w:r>
                     <w:rPr>
@@ -4933,7 +5927,7 @@
                       <w:noProof/>
                       <w:lang w:val="fr-FR"/>
                     </w:rPr>
-                    <w:t>12</w:t>
+                    <w:t>13</w:t>
                   </w:r>
                   <w:r>
                     <w:rPr>
@@ -4982,7 +5976,7 @@
                       <w:noProof/>
                       <w:lang w:val="fr-FR"/>
                     </w:rPr>
-                    <w:instrText>13</w:instrText>
+                    <w:instrText>14</w:instrText>
                   </w:r>
                   <w:r>
                     <w:rPr>
@@ -5327,6 +6321,119 @@
 <file path=word/numbering.xml><?xml version="1.0" encoding="utf-8"?>
 <w:numbering xmlns:wpc="http://schemas.microsoft.com/office/word/2010/wordprocessingCanvas" xmlns:cx="http://schemas.microsoft.com/office/drawing/2014/chartex" xmlns:cx1="http://schemas.microsoft.com/office/drawing/2015/9/8/chartex" xmlns:cx2="http://schemas.microsoft.com/office/drawing/2015/10/21/chartex" xmlns:cx3="http://schemas.microsoft.com/office/drawing/2016/5/9/chartex" xmlns:cx4="http://schemas.microsoft.com/office/drawing/2016/5/10/chartex" xmlns:cx5="http://schemas.microsoft.com/office/drawing/2016/5/11/chartex" xmlns:cx6="http://schemas.microsoft.com/office/drawing/2016/5/12/chartex" xmlns:cx7="http://schemas.microsoft.com/office/drawing/2016/5/13/chartex" xmlns:cx8="http://schemas.microsoft.com/office/drawing/2016/5/14/chartex" xmlns:mc="http://schemas.openxmlformats.org/markup-compatibility/2006" xmlns:aink="http://schemas.microsoft.com/office/drawing/2016/ink" xmlns:am3d="http://schemas.microsoft.com/office/drawing/2017/model3d" xmlns:o="urn:schemas-microsoft-com:office:office" xmlns:r="http://schemas.openxmlformats.org/officeDocument/2006/relationships" xmlns:m="http://schemas.openxmlformats.org/officeDocument/2006/math" xmlns:v="urn:schemas-microsoft-com:vml" xmlns:wp14="http://schemas.microsoft.com/office/word/2010/wordprocessingDrawing" xmlns:wp="http://schemas.openxmlformats.org/drawingml/2006/wordprocessingDrawing" xmlns:w10="urn:schemas-microsoft-com:office:word" xmlns:w="http://schemas.openxmlformats.org/wordprocessingml/2006/main" xmlns:w14="http://schemas.microsoft.com/office/word/2010/wordml" xmlns:w15="http://schemas.microsoft.com/office/word/2012/wordml" xmlns:w16cex="http://schemas.microsoft.com/office/word/2018/wordml/cex" xmlns:w16cid="http://schemas.microsoft.com/office/word/2016/wordml/cid" xmlns:w16="http://schemas.microsoft.com/office/word/2018/wordml" xmlns:w16sdtdh="http://schemas.microsoft.com/office/word/2020/wordml/sdtdatahash" xmlns:w16se="http://schemas.microsoft.com/office/word/2015/wordml/symex" xmlns:wpg="http://schemas.microsoft.com/office/word/2010/wordprocessingGroup" xmlns:wpi="http://schemas.microsoft.com/office/word/2010/wordprocessingInk" xmlns:wne="http://schemas.microsoft.com/office/word/2006/wordml" xmlns:wps="http://schemas.microsoft.com/office/word/2010/wordprocessingShape" mc:Ignorable="w14 w15 w16se w16cid w16 w16cex w16sdtdh wp14">
   <w:abstractNum w:abstractNumId="0" w15:restartNumberingAfterBreak="0">
+    <w:nsid w:val="15C563C3"/>
+    <w:multiLevelType w:val="hybridMultilevel"/>
+    <w:tmpl w:val="15E07660"/>
+    <w:lvl w:ilvl="0" w:tplc="040C0001">
+      <w:start w:val="1"/>
+      <w:numFmt w:val="bullet"/>
+      <w:lvlText w:val=""/>
+      <w:lvlJc w:val="left"/>
+      <w:pPr>
+        <w:ind w:left="720" w:hanging="360"/>
+      </w:pPr>
+      <w:rPr>
+        <w:rFonts w:ascii="Symbol" w:hAnsi="Symbol" w:hint="default"/>
+      </w:rPr>
+    </w:lvl>
+    <w:lvl w:ilvl="1" w:tplc="040C0003">
+      <w:start w:val="1"/>
+      <w:numFmt w:val="bullet"/>
+      <w:lvlText w:val="o"/>
+      <w:lvlJc w:val="left"/>
+      <w:pPr>
+        <w:ind w:left="1440" w:hanging="360"/>
+      </w:pPr>
+      <w:rPr>
+        <w:rFonts w:ascii="Courier New" w:hAnsi="Courier New" w:cs="Courier New" w:hint="default"/>
+      </w:rPr>
+    </w:lvl>
+    <w:lvl w:ilvl="2" w:tplc="040C0005" w:tentative="1">
+      <w:start w:val="1"/>
+      <w:numFmt w:val="bullet"/>
+      <w:lvlText w:val=""/>
+      <w:lvlJc w:val="left"/>
+      <w:pPr>
+        <w:ind w:left="2160" w:hanging="360"/>
+      </w:pPr>
+      <w:rPr>
+        <w:rFonts w:ascii="Wingdings" w:hAnsi="Wingdings" w:hint="default"/>
+      </w:rPr>
+    </w:lvl>
+    <w:lvl w:ilvl="3" w:tplc="040C0001" w:tentative="1">
+      <w:start w:val="1"/>
+      <w:numFmt w:val="bullet"/>
+      <w:lvlText w:val=""/>
+      <w:lvlJc w:val="left"/>
+      <w:pPr>
+        <w:ind w:left="2880" w:hanging="360"/>
+      </w:pPr>
+      <w:rPr>
+        <w:rFonts w:ascii="Symbol" w:hAnsi="Symbol" w:hint="default"/>
+      </w:rPr>
+    </w:lvl>
+    <w:lvl w:ilvl="4" w:tplc="040C0003" w:tentative="1">
+      <w:start w:val="1"/>
+      <w:numFmt w:val="bullet"/>
+      <w:lvlText w:val="o"/>
+      <w:lvlJc w:val="left"/>
+      <w:pPr>
+        <w:ind w:left="3600" w:hanging="360"/>
+      </w:pPr>
+      <w:rPr>
+        <w:rFonts w:ascii="Courier New" w:hAnsi="Courier New" w:cs="Courier New" w:hint="default"/>
+      </w:rPr>
+    </w:lvl>
+    <w:lvl w:ilvl="5" w:tplc="040C0005" w:tentative="1">
+      <w:start w:val="1"/>
+      <w:numFmt w:val="bullet"/>
+      <w:lvlText w:val=""/>
+      <w:lvlJc w:val="left"/>
+      <w:pPr>
+        <w:ind w:left="4320" w:hanging="360"/>
+      </w:pPr>
+      <w:rPr>
+        <w:rFonts w:ascii="Wingdings" w:hAnsi="Wingdings" w:hint="default"/>
+      </w:rPr>
+    </w:lvl>
+    <w:lvl w:ilvl="6" w:tplc="040C0001" w:tentative="1">
+      <w:start w:val="1"/>
+      <w:numFmt w:val="bullet"/>
+      <w:lvlText w:val=""/>
+      <w:lvlJc w:val="left"/>
+      <w:pPr>
+        <w:ind w:left="5040" w:hanging="360"/>
+      </w:pPr>
+      <w:rPr>
+        <w:rFonts w:ascii="Symbol" w:hAnsi="Symbol" w:hint="default"/>
+      </w:rPr>
+    </w:lvl>
+    <w:lvl w:ilvl="7" w:tplc="040C0003" w:tentative="1">
+      <w:start w:val="1"/>
+      <w:numFmt w:val="bullet"/>
+      <w:lvlText w:val="o"/>
+      <w:lvlJc w:val="left"/>
+      <w:pPr>
+        <w:ind w:left="5760" w:hanging="360"/>
+      </w:pPr>
+      <w:rPr>
+        <w:rFonts w:ascii="Courier New" w:hAnsi="Courier New" w:cs="Courier New" w:hint="default"/>
+      </w:rPr>
+    </w:lvl>
+    <w:lvl w:ilvl="8" w:tplc="040C0005" w:tentative="1">
+      <w:start w:val="1"/>
+      <w:numFmt w:val="bullet"/>
+      <w:lvlText w:val=""/>
+      <w:lvlJc w:val="left"/>
+      <w:pPr>
+        <w:ind w:left="6480" w:hanging="360"/>
+      </w:pPr>
+      <w:rPr>
+        <w:rFonts w:ascii="Wingdings" w:hAnsi="Wingdings" w:hint="default"/>
+      </w:rPr>
+    </w:lvl>
+  </w:abstractNum>
+  <w:abstractNum w:abstractNumId="1" w15:restartNumberingAfterBreak="0">
     <w:nsid w:val="188022DE"/>
     <w:multiLevelType w:val="hybridMultilevel"/>
     <w:tmpl w:val="CB16C76E"/>
@@ -5439,7 +6546,7 @@
       </w:rPr>
     </w:lvl>
   </w:abstractNum>
-  <w:abstractNum w:abstractNumId="1" w15:restartNumberingAfterBreak="0">
+  <w:abstractNum w:abstractNumId="2" w15:restartNumberingAfterBreak="0">
     <w:nsid w:val="1B7F09C1"/>
     <w:multiLevelType w:val="hybridMultilevel"/>
     <w:tmpl w:val="D99E1F40"/>
@@ -5552,7 +6659,120 @@
       </w:rPr>
     </w:lvl>
   </w:abstractNum>
-  <w:abstractNum w:abstractNumId="2" w15:restartNumberingAfterBreak="0">
+  <w:abstractNum w:abstractNumId="3" w15:restartNumberingAfterBreak="0">
+    <w:nsid w:val="23897F2A"/>
+    <w:multiLevelType w:val="hybridMultilevel"/>
+    <w:tmpl w:val="A976932C"/>
+    <w:lvl w:ilvl="0" w:tplc="040C0001">
+      <w:start w:val="1"/>
+      <w:numFmt w:val="bullet"/>
+      <w:lvlText w:val=""/>
+      <w:lvlJc w:val="left"/>
+      <w:pPr>
+        <w:ind w:left="720" w:hanging="360"/>
+      </w:pPr>
+      <w:rPr>
+        <w:rFonts w:ascii="Symbol" w:hAnsi="Symbol" w:hint="default"/>
+      </w:rPr>
+    </w:lvl>
+    <w:lvl w:ilvl="1" w:tplc="040C0003" w:tentative="1">
+      <w:start w:val="1"/>
+      <w:numFmt w:val="bullet"/>
+      <w:lvlText w:val="o"/>
+      <w:lvlJc w:val="left"/>
+      <w:pPr>
+        <w:ind w:left="1440" w:hanging="360"/>
+      </w:pPr>
+      <w:rPr>
+        <w:rFonts w:ascii="Courier New" w:hAnsi="Courier New" w:cs="Courier New" w:hint="default"/>
+      </w:rPr>
+    </w:lvl>
+    <w:lvl w:ilvl="2" w:tplc="040C0005" w:tentative="1">
+      <w:start w:val="1"/>
+      <w:numFmt w:val="bullet"/>
+      <w:lvlText w:val=""/>
+      <w:lvlJc w:val="left"/>
+      <w:pPr>
+        <w:ind w:left="2160" w:hanging="360"/>
+      </w:pPr>
+      <w:rPr>
+        <w:rFonts w:ascii="Wingdings" w:hAnsi="Wingdings" w:hint="default"/>
+      </w:rPr>
+    </w:lvl>
+    <w:lvl w:ilvl="3" w:tplc="040C0001" w:tentative="1">
+      <w:start w:val="1"/>
+      <w:numFmt w:val="bullet"/>
+      <w:lvlText w:val=""/>
+      <w:lvlJc w:val="left"/>
+      <w:pPr>
+        <w:ind w:left="2880" w:hanging="360"/>
+      </w:pPr>
+      <w:rPr>
+        <w:rFonts w:ascii="Symbol" w:hAnsi="Symbol" w:hint="default"/>
+      </w:rPr>
+    </w:lvl>
+    <w:lvl w:ilvl="4" w:tplc="040C0003" w:tentative="1">
+      <w:start w:val="1"/>
+      <w:numFmt w:val="bullet"/>
+      <w:lvlText w:val="o"/>
+      <w:lvlJc w:val="left"/>
+      <w:pPr>
+        <w:ind w:left="3600" w:hanging="360"/>
+      </w:pPr>
+      <w:rPr>
+        <w:rFonts w:ascii="Courier New" w:hAnsi="Courier New" w:cs="Courier New" w:hint="default"/>
+      </w:rPr>
+    </w:lvl>
+    <w:lvl w:ilvl="5" w:tplc="040C0005" w:tentative="1">
+      <w:start w:val="1"/>
+      <w:numFmt w:val="bullet"/>
+      <w:lvlText w:val=""/>
+      <w:lvlJc w:val="left"/>
+      <w:pPr>
+        <w:ind w:left="4320" w:hanging="360"/>
+      </w:pPr>
+      <w:rPr>
+        <w:rFonts w:ascii="Wingdings" w:hAnsi="Wingdings" w:hint="default"/>
+      </w:rPr>
+    </w:lvl>
+    <w:lvl w:ilvl="6" w:tplc="040C0001" w:tentative="1">
+      <w:start w:val="1"/>
+      <w:numFmt w:val="bullet"/>
+      <w:lvlText w:val=""/>
+      <w:lvlJc w:val="left"/>
+      <w:pPr>
+        <w:ind w:left="5040" w:hanging="360"/>
+      </w:pPr>
+      <w:rPr>
+        <w:rFonts w:ascii="Symbol" w:hAnsi="Symbol" w:hint="default"/>
+      </w:rPr>
+    </w:lvl>
+    <w:lvl w:ilvl="7" w:tplc="040C0003" w:tentative="1">
+      <w:start w:val="1"/>
+      <w:numFmt w:val="bullet"/>
+      <w:lvlText w:val="o"/>
+      <w:lvlJc w:val="left"/>
+      <w:pPr>
+        <w:ind w:left="5760" w:hanging="360"/>
+      </w:pPr>
+      <w:rPr>
+        <w:rFonts w:ascii="Courier New" w:hAnsi="Courier New" w:cs="Courier New" w:hint="default"/>
+      </w:rPr>
+    </w:lvl>
+    <w:lvl w:ilvl="8" w:tplc="040C0005" w:tentative="1">
+      <w:start w:val="1"/>
+      <w:numFmt w:val="bullet"/>
+      <w:lvlText w:val=""/>
+      <w:lvlJc w:val="left"/>
+      <w:pPr>
+        <w:ind w:left="6480" w:hanging="360"/>
+      </w:pPr>
+      <w:rPr>
+        <w:rFonts w:ascii="Wingdings" w:hAnsi="Wingdings" w:hint="default"/>
+      </w:rPr>
+    </w:lvl>
+  </w:abstractNum>
+  <w:abstractNum w:abstractNumId="4" w15:restartNumberingAfterBreak="0">
     <w:nsid w:val="26611B4C"/>
     <w:multiLevelType w:val="hybridMultilevel"/>
     <w:tmpl w:val="D9AE71A2"/>
@@ -5664,7 +6884,7 @@
       </w:rPr>
     </w:lvl>
   </w:abstractNum>
-  <w:abstractNum w:abstractNumId="3" w15:restartNumberingAfterBreak="0">
+  <w:abstractNum w:abstractNumId="5" w15:restartNumberingAfterBreak="0">
     <w:nsid w:val="2F4A5F7B"/>
     <w:multiLevelType w:val="hybridMultilevel"/>
     <w:tmpl w:val="8A86C940"/>
@@ -5777,7 +6997,7 @@
       </w:rPr>
     </w:lvl>
   </w:abstractNum>
-  <w:abstractNum w:abstractNumId="4" w15:restartNumberingAfterBreak="0">
+  <w:abstractNum w:abstractNumId="6" w15:restartNumberingAfterBreak="0">
     <w:nsid w:val="30E45AB3"/>
     <w:multiLevelType w:val="hybridMultilevel"/>
     <w:tmpl w:val="8156461A"/>
@@ -5890,7 +7110,7 @@
       </w:rPr>
     </w:lvl>
   </w:abstractNum>
-  <w:abstractNum w:abstractNumId="5" w15:restartNumberingAfterBreak="0">
+  <w:abstractNum w:abstractNumId="7" w15:restartNumberingAfterBreak="0">
     <w:nsid w:val="37840031"/>
     <w:multiLevelType w:val="multilevel"/>
     <w:tmpl w:val="5D60ADCC"/>
@@ -6011,7 +7231,7 @@
       </w:rPr>
     </w:lvl>
   </w:abstractNum>
-  <w:abstractNum w:abstractNumId="6" w15:restartNumberingAfterBreak="0">
+  <w:abstractNum w:abstractNumId="8" w15:restartNumberingAfterBreak="0">
     <w:nsid w:val="3BD77535"/>
     <w:multiLevelType w:val="hybridMultilevel"/>
     <w:tmpl w:val="8F8C9138"/>
@@ -6123,7 +7343,7 @@
       </w:rPr>
     </w:lvl>
   </w:abstractNum>
-  <w:abstractNum w:abstractNumId="7" w15:restartNumberingAfterBreak="0">
+  <w:abstractNum w:abstractNumId="9" w15:restartNumberingAfterBreak="0">
     <w:nsid w:val="4CC73574"/>
     <w:multiLevelType w:val="multilevel"/>
     <w:tmpl w:val="100C0025"/>
@@ -6218,7 +7438,7 @@
       </w:pPr>
     </w:lvl>
   </w:abstractNum>
-  <w:abstractNum w:abstractNumId="8" w15:restartNumberingAfterBreak="0">
+  <w:abstractNum w:abstractNumId="10" w15:restartNumberingAfterBreak="0">
     <w:nsid w:val="52903788"/>
     <w:multiLevelType w:val="hybridMultilevel"/>
     <w:tmpl w:val="4A2E173A"/>
@@ -6331,7 +7551,7 @@
       </w:rPr>
     </w:lvl>
   </w:abstractNum>
-  <w:abstractNum w:abstractNumId="9" w15:restartNumberingAfterBreak="0">
+  <w:abstractNum w:abstractNumId="11" w15:restartNumberingAfterBreak="0">
     <w:nsid w:val="552E0B52"/>
     <w:multiLevelType w:val="hybridMultilevel"/>
     <w:tmpl w:val="3A949038"/>
@@ -6443,7 +7663,7 @@
       </w:rPr>
     </w:lvl>
   </w:abstractNum>
-  <w:abstractNum w:abstractNumId="10" w15:restartNumberingAfterBreak="0">
+  <w:abstractNum w:abstractNumId="12" w15:restartNumberingAfterBreak="0">
     <w:nsid w:val="562C2983"/>
     <w:multiLevelType w:val="hybridMultilevel"/>
     <w:tmpl w:val="7DB4E3EC"/>
@@ -6556,7 +7776,7 @@
       </w:rPr>
     </w:lvl>
   </w:abstractNum>
-  <w:abstractNum w:abstractNumId="11" w15:restartNumberingAfterBreak="0">
+  <w:abstractNum w:abstractNumId="13" w15:restartNumberingAfterBreak="0">
     <w:nsid w:val="63DA63E6"/>
     <w:multiLevelType w:val="hybridMultilevel"/>
     <w:tmpl w:val="75A474DE"/>
@@ -6669,7 +7889,7 @@
       </w:rPr>
     </w:lvl>
   </w:abstractNum>
-  <w:abstractNum w:abstractNumId="12" w15:restartNumberingAfterBreak="0">
+  <w:abstractNum w:abstractNumId="14" w15:restartNumberingAfterBreak="0">
     <w:nsid w:val="6CF6785F"/>
     <w:multiLevelType w:val="hybridMultilevel"/>
     <w:tmpl w:val="C26A1868"/>
@@ -6782,7 +8002,7 @@
       </w:rPr>
     </w:lvl>
   </w:abstractNum>
-  <w:abstractNum w:abstractNumId="13" w15:restartNumberingAfterBreak="0">
+  <w:abstractNum w:abstractNumId="15" w15:restartNumberingAfterBreak="0">
     <w:nsid w:val="6EC9677E"/>
     <w:multiLevelType w:val="hybridMultilevel"/>
     <w:tmpl w:val="472842FA"/>
@@ -6895,7 +8115,7 @@
       </w:rPr>
     </w:lvl>
   </w:abstractNum>
-  <w:abstractNum w:abstractNumId="14" w15:restartNumberingAfterBreak="0">
+  <w:abstractNum w:abstractNumId="16" w15:restartNumberingAfterBreak="0">
     <w:nsid w:val="7C7B5665"/>
     <w:multiLevelType w:val="hybridMultilevel"/>
     <w:tmpl w:val="530A0ED6"/>
@@ -7036,49 +8256,55 @@
     </w:lvl>
   </w:abstractNum>
   <w:num w:numId="1">
+    <w:abstractNumId w:val="16"/>
+  </w:num>
+  <w:num w:numId="2">
+    <w:abstractNumId w:val="8"/>
+  </w:num>
+  <w:num w:numId="3">
+    <w:abstractNumId w:val="7"/>
+  </w:num>
+  <w:num w:numId="4">
+    <w:abstractNumId w:val="6"/>
+  </w:num>
+  <w:num w:numId="5">
+    <w:abstractNumId w:val="12"/>
+  </w:num>
+  <w:num w:numId="6">
+    <w:abstractNumId w:val="15"/>
+  </w:num>
+  <w:num w:numId="7">
+    <w:abstractNumId w:val="9"/>
+  </w:num>
+  <w:num w:numId="8">
+    <w:abstractNumId w:val="2"/>
+  </w:num>
+  <w:num w:numId="9">
+    <w:abstractNumId w:val="13"/>
+  </w:num>
+  <w:num w:numId="10">
     <w:abstractNumId w:val="14"/>
   </w:num>
-  <w:num w:numId="2">
-    <w:abstractNumId w:val="6"/>
+  <w:num w:numId="11">
+    <w:abstractNumId w:val="1"/>
   </w:num>
-  <w:num w:numId="3">
+  <w:num w:numId="12">
     <w:abstractNumId w:val="5"/>
   </w:num>
-  <w:num w:numId="4">
+  <w:num w:numId="13">
+    <w:abstractNumId w:val="11"/>
+  </w:num>
+  <w:num w:numId="14">
     <w:abstractNumId w:val="4"/>
   </w:num>
-  <w:num w:numId="5">
+  <w:num w:numId="15">
     <w:abstractNumId w:val="10"/>
   </w:num>
-  <w:num w:numId="6">
-    <w:abstractNumId w:val="13"/>
-  </w:num>
-  <w:num w:numId="7">
-    <w:abstractNumId w:val="7"/>
-  </w:num>
-  <w:num w:numId="8">
-    <w:abstractNumId w:val="1"/>
-  </w:num>
-  <w:num w:numId="9">
-    <w:abstractNumId w:val="11"/>
-  </w:num>
-  <w:num w:numId="10">
-    <w:abstractNumId w:val="12"/>
-  </w:num>
-  <w:num w:numId="11">
+  <w:num w:numId="16">
     <w:abstractNumId w:val="0"/>
   </w:num>
-  <w:num w:numId="12">
+  <w:num w:numId="17">
     <w:abstractNumId w:val="3"/>
-  </w:num>
-  <w:num w:numId="13">
-    <w:abstractNumId w:val="9"/>
-  </w:num>
-  <w:num w:numId="14">
-    <w:abstractNumId w:val="2"/>
-  </w:num>
-  <w:num w:numId="15">
-    <w:abstractNumId w:val="8"/>
   </w:num>
 </w:numbering>
 </file>
@@ -8389,6 +9615,19 @@
       <w:szCs w:val="18"/>
     </w:rPr>
   </w:style>
+  <w:style w:type="paragraph" w:styleId="TM3">
+    <w:name w:val="toc 3"/>
+    <w:basedOn w:val="Normal"/>
+    <w:next w:val="Normal"/>
+    <w:autoRedefine/>
+    <w:uiPriority w:val="39"/>
+    <w:unhideWhenUsed/>
+    <w:rsid w:val="009C2D11"/>
+    <w:pPr>
+      <w:spacing w:after="100"/>
+      <w:ind w:left="440"/>
+    </w:pPr>
+  </w:style>
 </w:styles>
 </file>
 
@@ -9312,6 +10551,7 @@
     <w:rsidRoot w:val="00761320"/>
     <w:rsid w:val="000203A9"/>
     <w:rsid w:val="00061C61"/>
+    <w:rsid w:val="000E622E"/>
     <w:rsid w:val="000F6E98"/>
     <w:rsid w:val="00122FBC"/>
     <w:rsid w:val="00343F87"/>
@@ -9333,6 +10573,7 @@
     <w:rsid w:val="00BD19AC"/>
     <w:rsid w:val="00BE3DE9"/>
     <w:rsid w:val="00C63E8A"/>
+    <w:rsid w:val="00D513F7"/>
     <w:rsid w:val="00EF6D0A"/>
   </w:rsids>
   <m:mathPr>
@@ -10378,12 +11619,6 @@
 </file>
 
 <file path=customXml/item1.xml><?xml version="1.0" encoding="utf-8"?>
-<p:properties xmlns:p="http://schemas.microsoft.com/office/2006/metadata/properties" xmlns:xsi="http://www.w3.org/2001/XMLSchema-instance">
-  <documentManagement/>
-</p:properties>
-</file>
-
-<file path=customXml/item2.xml><?xml version="1.0" encoding="utf-8"?>
 <ct:contentTypeSchema xmlns:ct="http://schemas.microsoft.com/office/2006/metadata/contentType" xmlns:ma="http://schemas.microsoft.com/office/2006/metadata/properties/metaAttributes" ct:_="" ma:_="" ma:contentTypeName="Document" ma:contentTypeID="0x0101005E3588C1835EB246ACEB5E40E7F838DF" ma:contentTypeVersion="0" ma:contentTypeDescription="Crée un document." ma:contentTypeScope="" ma:versionID="5a77fe2f9b336866e162b65e47941635">
   <xsd:schema xmlns:xsd="http://www.w3.org/2001/XMLSchema" xmlns:p="http://schemas.microsoft.com/office/2006/metadata/properties" targetNamespace="http://schemas.microsoft.com/office/2006/metadata/properties" ma:root="true" ma:fieldsID="75019ab185b48580fc336df4da24a70b">
     <xsd:element name="properties">
@@ -10432,11 +11667,13 @@
 </ct:contentTypeSchema>
 </file>
 
-<file path=customXml/item3.xml><?xml version="1.0" encoding="utf-8"?>
-<b:Sources xmlns:b="http://schemas.openxmlformats.org/officeDocument/2006/bibliography" xmlns="http://schemas.openxmlformats.org/officeDocument/2006/bibliography" SelectedStyle="\APASixthEditionOfficeOnline.xsl" StyleName="APA" Version="6"/>
+<file path=customXml/item2.xml><?xml version="1.0" encoding="utf-8"?>
+<p:properties xmlns:p="http://schemas.microsoft.com/office/2006/metadata/properties" xmlns:xsi="http://www.w3.org/2001/XMLSchema-instance">
+  <documentManagement/>
+</p:properties>
 </file>
 
-<file path=customXml/item4.xml><?xml version="1.0" encoding="utf-8"?>
+<file path=customXml/item3.xml><?xml version="1.0" encoding="utf-8"?>
 <?mso-contentType ?>
 <FormTemplates xmlns="http://schemas.microsoft.com/sharepoint/v3/contenttype/forms">
   <Display>DocumentLibraryForm</Display>
@@ -10445,15 +11682,11 @@
 </FormTemplates>
 </file>
 
-<file path=customXml/itemProps1.xml><?xml version="1.0" encoding="utf-8"?>
-<ds:datastoreItem xmlns:ds="http://schemas.openxmlformats.org/officeDocument/2006/customXml" ds:itemID="{3818F315-ED90-4271-A803-2A11018D0135}">
-  <ds:schemaRefs>
-    <ds:schemaRef ds:uri="http://schemas.microsoft.com/office/2006/metadata/properties"/>
-  </ds:schemaRefs>
-</ds:datastoreItem>
+<file path=customXml/item4.xml><?xml version="1.0" encoding="utf-8"?>
+<b:Sources xmlns:b="http://schemas.openxmlformats.org/officeDocument/2006/bibliography" xmlns="http://schemas.openxmlformats.org/officeDocument/2006/bibliography" SelectedStyle="\APASixthEditionOfficeOnline.xsl" StyleName="APA" Version="6"/>
 </file>
 
-<file path=customXml/itemProps2.xml><?xml version="1.0" encoding="utf-8"?>
+<file path=customXml/itemProps1.xml><?xml version="1.0" encoding="utf-8"?>
 <ds:datastoreItem xmlns:ds="http://schemas.openxmlformats.org/officeDocument/2006/customXml" ds:itemID="{7A9BAA77-4A34-4E25-B396-15B5E6263B36}">
   <ds:schemaRefs>
     <ds:schemaRef ds:uri="http://schemas.microsoft.com/office/2006/metadata/contentType"/>
@@ -10468,18 +11701,26 @@
 </ds:datastoreItem>
 </file>
 
+<file path=customXml/itemProps2.xml><?xml version="1.0" encoding="utf-8"?>
+<ds:datastoreItem xmlns:ds="http://schemas.openxmlformats.org/officeDocument/2006/customXml" ds:itemID="{3818F315-ED90-4271-A803-2A11018D0135}">
+  <ds:schemaRefs>
+    <ds:schemaRef ds:uri="http://schemas.microsoft.com/office/2006/metadata/properties"/>
+  </ds:schemaRefs>
+</ds:datastoreItem>
+</file>
+
 <file path=customXml/itemProps3.xml><?xml version="1.0" encoding="utf-8"?>
+<ds:datastoreItem xmlns:ds="http://schemas.openxmlformats.org/officeDocument/2006/customXml" ds:itemID="{BCD38D0A-D126-479C-8000-182FE4253E70}">
+  <ds:schemaRefs>
+    <ds:schemaRef ds:uri="http://schemas.microsoft.com/sharepoint/v3/contenttype/forms"/>
+  </ds:schemaRefs>
+</ds:datastoreItem>
+</file>
+
+<file path=customXml/itemProps4.xml><?xml version="1.0" encoding="utf-8"?>
 <ds:datastoreItem xmlns:ds="http://schemas.openxmlformats.org/officeDocument/2006/customXml" ds:itemID="{2021B8AE-4BF6-4B29-A0C7-E1B07D9CF8B6}">
   <ds:schemaRefs>
     <ds:schemaRef ds:uri="http://schemas.openxmlformats.org/officeDocument/2006/bibliography"/>
   </ds:schemaRefs>
 </ds:datastoreItem>
-</file>
-
-<file path=customXml/itemProps4.xml><?xml version="1.0" encoding="utf-8"?>
-<ds:datastoreItem xmlns:ds="http://schemas.openxmlformats.org/officeDocument/2006/customXml" ds:itemID="{BCD38D0A-D126-479C-8000-182FE4253E70}">
-  <ds:schemaRefs>
-    <ds:schemaRef ds:uri="http://schemas.microsoft.com/sharepoint/v3/contenttype/forms"/>
-  </ds:schemaRefs>
-</ds:datastoreItem>
 </file>
</xml_diff>

<commit_message>
Question for interview, documentation improvments
</commit_message>
<xml_diff>
--- a/publi/tb_Herzig_Melvyn_2022.docx
+++ b/publi/tb_Herzig_Melvyn_2022.docx
@@ -4784,7 +4784,7 @@
         <w:pStyle w:val="Paragraphedeliste"/>
         <w:numPr>
           <w:ilvl w:val="0"/>
-          <w:numId w:val="17"/>
+          <w:numId w:val="13"/>
         </w:numPr>
         <w:rPr>
           <w:lang w:val="en-US"/>
@@ -4794,31 +4794,37 @@
         <w:rPr>
           <w:lang w:val="en-US"/>
         </w:rPr>
-        <w:t>A</w:t>
-      </w:r>
-      <w:r>
-        <w:rPr>
-          <w:lang w:val="en-US"/>
-        </w:rPr>
-        <w:t xml:space="preserve">ssess the expectedness (likelihood) of a drug concentration result, </w:t>
-      </w:r>
-      <w:r>
-        <w:rPr>
-          <w:lang w:val="en-US"/>
-        </w:rPr>
-        <w:t>considering</w:t>
-      </w:r>
-      <w:r>
-        <w:rPr>
-          <w:lang w:val="en-US"/>
-        </w:rPr>
-        <w:t xml:space="preserve"> the patient’s characteristics</w:t>
-      </w:r>
-      <w:r>
-        <w:rPr>
-          <w:lang w:val="en-US"/>
-        </w:rPr>
-        <w:t>.</w:t>
+        <w:t xml:space="preserve">Assess the </w:t>
+      </w:r>
+      <w:r>
+        <w:rPr>
+          <w:lang w:val="en-US"/>
+        </w:rPr>
+        <w:t>relevance</w:t>
+      </w:r>
+      <w:r>
+        <w:rPr>
+          <w:lang w:val="en-US"/>
+        </w:rPr>
+        <w:t xml:space="preserve"> of query data.</w:t>
+      </w:r>
+    </w:p>
+    <w:p>
+      <w:pPr>
+        <w:pStyle w:val="Paragraphedeliste"/>
+        <w:numPr>
+          <w:ilvl w:val="0"/>
+          <w:numId w:val="13"/>
+        </w:numPr>
+        <w:rPr>
+          <w:lang w:val="en-US"/>
+        </w:rPr>
+      </w:pPr>
+      <w:r>
+        <w:rPr>
+          <w:lang w:val="en-US"/>
+        </w:rPr>
+        <w:t>Chose a drug model to be used accordingly to the query.</w:t>
       </w:r>
     </w:p>
     <w:p>
@@ -4842,7 +4848,19 @@
         <w:rPr>
           <w:lang w:val="en-US"/>
         </w:rPr>
-        <w:t>ssess the adequateness (target attainment) of the current dosage</w:t>
+        <w:t xml:space="preserve">ssess the expectedness of a drug concentration result, </w:t>
+      </w:r>
+      <w:r>
+        <w:rPr>
+          <w:lang w:val="en-US"/>
+        </w:rPr>
+        <w:t>considering</w:t>
+      </w:r>
+      <w:r>
+        <w:rPr>
+          <w:lang w:val="en-US"/>
+        </w:rPr>
+        <w:t xml:space="preserve"> the patient’s characteristics</w:t>
       </w:r>
       <w:r>
         <w:rPr>
@@ -4866,13 +4884,37 @@
         <w:rPr>
           <w:lang w:val="en-US"/>
         </w:rPr>
-        <w:t>P</w:t>
-      </w:r>
-      <w:r>
-        <w:rPr>
-          <w:lang w:val="en-US"/>
-        </w:rPr>
-        <w:t>ropose a dosage adjustment if required</w:t>
+        <w:t>A</w:t>
+      </w:r>
+      <w:r>
+        <w:rPr>
+          <w:lang w:val="en-US"/>
+        </w:rPr>
+        <w:t>ssess the</w:t>
+      </w:r>
+      <w:r>
+        <w:rPr>
+          <w:lang w:val="en-US"/>
+        </w:rPr>
+        <w:t xml:space="preserve"> </w:t>
+      </w:r>
+      <w:r>
+        <w:rPr>
+          <w:lang w:val="en-US"/>
+        </w:rPr>
+        <w:t>target attainment</w:t>
+      </w:r>
+      <w:r>
+        <w:rPr>
+          <w:lang w:val="en-US"/>
+        </w:rPr>
+        <w:t xml:space="preserve"> </w:t>
+      </w:r>
+      <w:r>
+        <w:rPr>
+          <w:lang w:val="en-US"/>
+        </w:rPr>
+        <w:t>of the current dosage</w:t>
       </w:r>
       <w:r>
         <w:rPr>
@@ -4902,19 +4944,7 @@
         <w:rPr>
           <w:lang w:val="en-US"/>
         </w:rPr>
-        <w:t xml:space="preserve">resent clear and meaningful messages within the report to help the clinician with the </w:t>
-      </w:r>
-      <w:r>
-        <w:rPr>
-          <w:lang w:val="en-US"/>
-        </w:rPr>
-        <w:t>decision-making</w:t>
-      </w:r>
-      <w:r>
-        <w:rPr>
-          <w:lang w:val="en-US"/>
-        </w:rPr>
-        <w:t xml:space="preserve"> process</w:t>
+        <w:t>ropose a dosage adjustment if required</w:t>
       </w:r>
       <w:r>
         <w:rPr>
@@ -4938,13 +4968,31 @@
         <w:rPr>
           <w:lang w:val="en-US"/>
         </w:rPr>
-        <w:t>G</w:t>
-      </w:r>
-      <w:r>
-        <w:rPr>
-          <w:lang w:val="en-US"/>
-        </w:rPr>
-        <w:t>enerate alerts when data seems suspicious or erroneous.</w:t>
+        <w:t>Present clear and meaningful messages within the report to help the clinician with the decision-making process</w:t>
+      </w:r>
+      <w:r>
+        <w:rPr>
+          <w:lang w:val="en-US"/>
+        </w:rPr>
+        <w:t>.</w:t>
+      </w:r>
+    </w:p>
+    <w:p>
+      <w:pPr>
+        <w:pStyle w:val="Paragraphedeliste"/>
+        <w:numPr>
+          <w:ilvl w:val="0"/>
+          <w:numId w:val="17"/>
+        </w:numPr>
+        <w:rPr>
+          <w:lang w:val="en-US"/>
+        </w:rPr>
+      </w:pPr>
+      <w:r>
+        <w:rPr>
+          <w:lang w:val="en-US"/>
+        </w:rPr>
+        <w:t>Generate alerts when data seems suspicious or erroneous.</w:t>
       </w:r>
     </w:p>
     <w:p>
@@ -5016,7 +5064,19 @@
         <w:rPr>
           <w:lang w:val="en-US"/>
         </w:rPr>
-        <w:t>The generated report must be user friendly and looking good.</w:t>
+        <w:t xml:space="preserve">The generated report must be user friendly and </w:t>
+      </w:r>
+      <w:r>
+        <w:rPr>
+          <w:lang w:val="en-US"/>
+        </w:rPr>
+        <w:t xml:space="preserve">good </w:t>
+      </w:r>
+      <w:r>
+        <w:rPr>
+          <w:lang w:val="en-US"/>
+        </w:rPr>
+        <w:t>looking.</w:t>
       </w:r>
     </w:p>
     <w:p>
@@ -5035,19 +5095,7 @@
         <w:rPr>
           <w:lang w:val="en-US"/>
         </w:rPr>
-        <w:t xml:space="preserve">The report to be generated shall not only display useful values and </w:t>
-      </w:r>
-      <w:r>
-        <w:rPr>
-          <w:lang w:val="en-US"/>
-        </w:rPr>
-        <w:t>graphs but</w:t>
-      </w:r>
-      <w:r>
-        <w:rPr>
-          <w:lang w:val="en-US"/>
-        </w:rPr>
-        <w:t xml:space="preserve"> shall also offer readable sentences.</w:t>
+        <w:t>The report to be generated shall not only display useful values and graphs but shall also offer readable sentences.</w:t>
       </w:r>
     </w:p>
     <w:p>
@@ -5125,13 +5173,43 @@
         <w:rPr>
           <w:lang w:val="en-US"/>
         </w:rPr>
-        <w:t xml:space="preserve">In terms of software architecture, the CDSS </w:t>
-      </w:r>
-      <w:r>
-        <w:rPr>
-          <w:lang w:val="en-US"/>
-        </w:rPr>
-        <w:t xml:space="preserve">will be separated </w:t>
+        <w:t xml:space="preserve">In terms of software architecture, the </w:t>
+      </w:r>
+      <w:r>
+        <w:rPr>
+          <w:lang w:val="en-US"/>
+        </w:rPr>
+        <w:t xml:space="preserve">clinical decision support system </w:t>
+      </w:r>
+      <w:r>
+        <w:rPr>
+          <w:lang w:val="en-US"/>
+        </w:rPr>
+        <w:t>(</w:t>
+      </w:r>
+      <w:r>
+        <w:rPr>
+          <w:lang w:val="en-US"/>
+        </w:rPr>
+        <w:t>CDSS</w:t>
+      </w:r>
+      <w:r>
+        <w:rPr>
+          <w:lang w:val="en-US"/>
+        </w:rPr>
+        <w:t>)</w:t>
+      </w:r>
+      <w:r>
+        <w:rPr>
+          <w:lang w:val="en-US"/>
+        </w:rPr>
+        <w:t xml:space="preserve"> may</w:t>
+      </w:r>
+      <w:r>
+        <w:rPr>
+          <w:lang w:val="en-US"/>
+        </w:rPr>
+        <w:t xml:space="preserve"> be separated </w:t>
       </w:r>
       <w:r>
         <w:rPr>
@@ -5185,13 +5263,7 @@
         <w:rPr>
           <w:lang w:val="en-US"/>
         </w:rPr>
-        <w:t>T</w:t>
-      </w:r>
-      <w:r>
-        <w:rPr>
-          <w:lang w:val="en-US"/>
-        </w:rPr>
-        <w:t>his output will be used by the report generator to fill some fields of a report template.</w:t>
+        <w:t>This output will be used by the report generator to fill some fields of a report template.</w:t>
       </w:r>
     </w:p>
     <w:p>
@@ -5229,9 +5301,7 @@
     </w:p>
     <w:p>
       <w:pPr>
-        <w:rPr>
-          <w:lang w:val="en-US"/>
-        </w:rPr>
+        <w:keepNext/>
       </w:pPr>
       <w:r>
         <w:rPr>
@@ -5239,10 +5309,10 @@
           <w:lang w:val="en-US"/>
         </w:rPr>
         <w:drawing>
-          <wp:inline distT="0" distB="0" distL="0" distR="0" wp14:anchorId="6FA29CA1" wp14:editId="2B936079">
-            <wp:extent cx="6479540" cy="3026410"/>
-            <wp:effectExtent l="0" t="0" r="0" b="2540"/>
-            <wp:docPr id="3" name="Image 3"/>
+          <wp:inline distT="0" distB="0" distL="0" distR="0" wp14:anchorId="440DB1C1" wp14:editId="60A97F31">
+            <wp:extent cx="6480175" cy="2289810"/>
+            <wp:effectExtent l="0" t="0" r="0" b="0"/>
+            <wp:docPr id="10" name="Image 10"/>
             <wp:cNvGraphicFramePr>
               <a:graphicFrameLocks xmlns:a="http://schemas.openxmlformats.org/drawingml/2006/main" noChangeAspect="1"/>
             </wp:cNvGraphicFramePr>
@@ -5250,8 +5320,10 @@
               <a:graphicData uri="http://schemas.openxmlformats.org/drawingml/2006/picture">
                 <pic:pic xmlns:pic="http://schemas.openxmlformats.org/drawingml/2006/picture">
                   <pic:nvPicPr>
-                    <pic:cNvPr id="3" name="Image 3"/>
-                    <pic:cNvPicPr/>
+                    <pic:cNvPr id="0" name="Picture 3"/>
+                    <pic:cNvPicPr>
+                      <a:picLocks noChangeAspect="1" noChangeArrowheads="1"/>
+                    </pic:cNvPicPr>
                   </pic:nvPicPr>
                   <pic:blipFill>
                     <a:blip r:embed="rId16">
@@ -5261,18 +5333,23 @@
                         </a:ext>
                       </a:extLst>
                     </a:blip>
+                    <a:srcRect/>
                     <a:stretch>
                       <a:fillRect/>
                     </a:stretch>
                   </pic:blipFill>
-                  <pic:spPr>
+                  <pic:spPr bwMode="auto">
                     <a:xfrm>
                       <a:off x="0" y="0"/>
-                      <a:ext cx="6479540" cy="3026410"/>
+                      <a:ext cx="6480175" cy="2289810"/>
                     </a:xfrm>
                     <a:prstGeom prst="rect">
                       <a:avLst/>
                     </a:prstGeom>
+                    <a:noFill/>
+                    <a:ln>
+                      <a:noFill/>
+                    </a:ln>
                   </pic:spPr>
                 </pic:pic>
               </a:graphicData>
@@ -5283,25 +5360,53 @@
     </w:p>
     <w:p>
       <w:pPr>
+        <w:pStyle w:val="Lgende"/>
+        <w:jc w:val="center"/>
+        <w:rPr>
+          <w:lang w:val="en-US"/>
+        </w:rPr>
+      </w:pPr>
+      <w:r>
+        <w:t xml:space="preserve">Figure </w:t>
+      </w:r>
+      <w:r>
+        <w:fldChar w:fldCharType="begin"/>
+      </w:r>
+      <w:r>
+        <w:instrText xml:space="preserve"> SEQ Figure \* ARABIC </w:instrText>
+      </w:r>
+      <w:r>
+        <w:fldChar w:fldCharType="separate"/>
+      </w:r>
+      <w:r>
+        <w:rPr>
+          <w:noProof/>
+        </w:rPr>
+        <w:t>3</w:t>
+      </w:r>
+      <w:r>
+        <w:fldChar w:fldCharType="end"/>
+      </w:r>
+      <w:r>
+        <w:t xml:space="preserve"> Global application flow and components</w:t>
+      </w:r>
+    </w:p>
+    <w:p>
+      <w:pPr>
+        <w:pStyle w:val="Paragraphedeliste"/>
         <w:spacing w:after="160" w:line="259" w:lineRule="auto"/>
         <w:jc w:val="left"/>
         <w:rPr>
           <w:lang w:val="en-US"/>
         </w:rPr>
       </w:pPr>
-      <w:r>
-        <w:rPr>
-          <w:lang w:val="en-US"/>
-        </w:rPr>
-        <w:t>TuberXpert mainly consists of three components:</w:t>
-      </w:r>
     </w:p>
     <w:p>
       <w:pPr>
         <w:pStyle w:val="Paragraphedeliste"/>
         <w:numPr>
           <w:ilvl w:val="0"/>
-          <w:numId w:val="15"/>
+          <w:numId w:val="18"/>
         </w:numPr>
         <w:spacing w:after="160" w:line="259" w:lineRule="auto"/>
         <w:jc w:val="left"/>
@@ -5311,41 +5416,9 @@
       </w:pPr>
       <w:r>
         <w:rPr>
-          <w:b/>
-          <w:bCs/>
-          <w:lang w:val="en-US"/>
-        </w:rPr>
-        <w:t>A command line interface</w:t>
-      </w:r>
-      <w:r>
-        <w:rPr>
-          <w:lang w:val="en-US"/>
-        </w:rPr>
-        <w:t xml:space="preserve"> that will receive as input a query in XML format. This will include patient data and covariates as well as known information for a given drug</w:t>
-      </w:r>
-      <w:r>
-        <w:rPr>
-          <w:lang w:val="en-US"/>
-        </w:rPr>
-        <w:t xml:space="preserve"> (previous doses and measures)</w:t>
-      </w:r>
-      <w:r>
-        <w:rPr>
-          <w:lang w:val="en-US"/>
-        </w:rPr>
-        <w:t xml:space="preserve">. It will transmit to the existing calculation core a drug form, a model, and the patient data to perform its </w:t>
-      </w:r>
-      <w:r>
-        <w:rPr>
-          <w:lang w:val="en-US"/>
-        </w:rPr>
-        <w:t>computations</w:t>
-      </w:r>
-      <w:r>
-        <w:rPr>
-          <w:lang w:val="en-US"/>
-        </w:rPr>
-        <w:t>.</w:t>
+          <w:lang w:val="en-US"/>
+        </w:rPr>
+        <w:t xml:space="preserve">The program receives as input a query in XML format. For simplification purpose, the XML format will be the same used by tucucore. </w:t>
       </w:r>
     </w:p>
     <w:p>
@@ -5353,7 +5426,7 @@
         <w:pStyle w:val="Paragraphedeliste"/>
         <w:numPr>
           <w:ilvl w:val="0"/>
-          <w:numId w:val="15"/>
+          <w:numId w:val="18"/>
         </w:numPr>
         <w:spacing w:after="160" w:line="259" w:lineRule="auto"/>
         <w:jc w:val="left"/>
@@ -5363,17 +5436,21 @@
       </w:pPr>
       <w:r>
         <w:rPr>
-          <w:b/>
-          <w:bCs/>
-          <w:lang w:val="en-US"/>
-        </w:rPr>
-        <w:t>The decision tree</w:t>
-      </w:r>
-      <w:r>
-        <w:rPr>
-          <w:lang w:val="en-US"/>
-        </w:rPr>
-        <w:t xml:space="preserve"> will then retrieve the calculated data and analyze the relevance of the results. From the results obtained, it will interpret conclusions to adjust the patient's dosage.</w:t>
+          <w:lang w:val="en-US"/>
+        </w:rPr>
+        <w:t xml:space="preserve">The program loads the data from the query file and transmit them to the </w:t>
+      </w:r>
+      <w:r>
+        <w:rPr>
+          <w:lang w:val="en-US"/>
+        </w:rPr>
+        <w:t xml:space="preserve">CDSS </w:t>
+      </w:r>
+      <w:r>
+        <w:rPr>
+          <w:lang w:val="en-US"/>
+        </w:rPr>
+        <w:t>that will determine if the data are consistent.</w:t>
       </w:r>
     </w:p>
     <w:p>
@@ -5381,7 +5458,7 @@
         <w:pStyle w:val="Paragraphedeliste"/>
         <w:numPr>
           <w:ilvl w:val="0"/>
-          <w:numId w:val="15"/>
+          <w:numId w:val="18"/>
         </w:numPr>
         <w:spacing w:after="160" w:line="259" w:lineRule="auto"/>
         <w:jc w:val="left"/>
@@ -5391,21 +5468,30 @@
       </w:pPr>
       <w:r>
         <w:rPr>
-          <w:b/>
-          <w:bCs/>
-          <w:lang w:val="en-US"/>
-        </w:rPr>
-        <w:t>A template engine</w:t>
-      </w:r>
-      <w:r>
-        <w:rPr>
-          <w:lang w:val="en-US"/>
-        </w:rPr>
-        <w:t xml:space="preserve"> will receive the conclusions and apply them in a generic template before creating a report in PDF format.</w:t>
-      </w:r>
-    </w:p>
-    <w:p>
-      <w:pPr>
+          <w:lang w:val="en-US"/>
+        </w:rPr>
+        <w:t xml:space="preserve">The </w:t>
+      </w:r>
+      <w:r>
+        <w:rPr>
+          <w:lang w:val="en-US"/>
+        </w:rPr>
+        <w:t>CDSS</w:t>
+      </w:r>
+      <w:r>
+        <w:rPr>
+          <w:lang w:val="en-US"/>
+        </w:rPr>
+        <w:t xml:space="preserve"> will determine the best drug model to be used and starts the computation.</w:t>
+      </w:r>
+    </w:p>
+    <w:p>
+      <w:pPr>
+        <w:pStyle w:val="Paragraphedeliste"/>
+        <w:numPr>
+          <w:ilvl w:val="0"/>
+          <w:numId w:val="18"/>
+        </w:numPr>
         <w:spacing w:after="160" w:line="259" w:lineRule="auto"/>
         <w:jc w:val="left"/>
         <w:rPr>
@@ -5416,8 +5502,332 @@
         <w:rPr>
           <w:lang w:val="en-US"/>
         </w:rPr>
-        <w:br w:type="page"/>
-      </w:r>
+        <w:t>The co</w:t>
+      </w:r>
+      <w:r>
+        <w:rPr>
+          <w:lang w:val="en-US"/>
+        </w:rPr>
+        <w:t xml:space="preserve">mputations results are transmitted to the </w:t>
+      </w:r>
+      <w:r>
+        <w:rPr>
+          <w:lang w:val="en-US"/>
+        </w:rPr>
+        <w:t>CDSS</w:t>
+      </w:r>
+      <w:r>
+        <w:rPr>
+          <w:lang w:val="en-US"/>
+        </w:rPr>
+        <w:t xml:space="preserve"> which analyses them.</w:t>
+      </w:r>
+    </w:p>
+    <w:p>
+      <w:pPr>
+        <w:pStyle w:val="Paragraphedeliste"/>
+        <w:numPr>
+          <w:ilvl w:val="0"/>
+          <w:numId w:val="18"/>
+        </w:numPr>
+        <w:spacing w:after="160" w:line="259" w:lineRule="auto"/>
+        <w:jc w:val="left"/>
+        <w:rPr>
+          <w:lang w:val="en-US"/>
+        </w:rPr>
+      </w:pPr>
+      <w:r>
+        <w:rPr>
+          <w:lang w:val="en-US"/>
+        </w:rPr>
+        <w:t>The decisions are passed to a template engine that format them into a readable format.</w:t>
+      </w:r>
+    </w:p>
+    <w:p>
+      <w:pPr>
+        <w:pStyle w:val="Paragraphedeliste"/>
+        <w:numPr>
+          <w:ilvl w:val="0"/>
+          <w:numId w:val="18"/>
+        </w:numPr>
+        <w:spacing w:after="160" w:line="259" w:lineRule="auto"/>
+        <w:jc w:val="left"/>
+        <w:rPr>
+          <w:lang w:val="en-US"/>
+        </w:rPr>
+      </w:pPr>
+      <w:r>
+        <w:rPr>
+          <w:lang w:val="en-US"/>
+        </w:rPr>
+        <w:t xml:space="preserve">The report is saved in a PDF file. </w:t>
+      </w:r>
+    </w:p>
+    <w:p>
+      <w:pPr>
+        <w:spacing w:after="160" w:line="259" w:lineRule="auto"/>
+        <w:ind w:left="360"/>
+        <w:jc w:val="left"/>
+        <w:rPr>
+          <w:lang w:val="en-US"/>
+        </w:rPr>
+      </w:pPr>
+    </w:p>
+    <w:p>
+      <w:pPr>
+        <w:pStyle w:val="Titre2"/>
+        <w:rPr>
+          <w:lang w:val="en-US"/>
+        </w:rPr>
+      </w:pPr>
+      <w:r>
+        <w:rPr>
+          <w:lang w:val="en-US"/>
+        </w:rPr>
+        <w:t>Technologies</w:t>
+      </w:r>
+    </w:p>
+    <w:p>
+      <w:pPr>
+        <w:pStyle w:val="Titre3"/>
+        <w:rPr>
+          <w:lang w:val="en-US"/>
+        </w:rPr>
+      </w:pPr>
+      <w:r>
+        <w:rPr>
+          <w:lang w:val="en-US"/>
+        </w:rPr>
+        <w:t xml:space="preserve">Development language </w:t>
+      </w:r>
+    </w:p>
+    <w:p>
+      <w:pPr>
+        <w:rPr>
+          <w:lang w:val="en-US"/>
+        </w:rPr>
+      </w:pPr>
+      <w:r>
+        <w:rPr>
+          <w:lang w:val="en-US"/>
+        </w:rPr>
+        <w:t>Initially, Tucuxi was developed in C++.This language was chosen for its good performance since the software requires a lot of computing performance. Then, other projects were added. Most of them were also developed in C++ for the same reasons.</w:t>
+      </w:r>
+      <w:r>
+        <w:rPr>
+          <w:lang w:val="en-US"/>
+        </w:rPr>
+        <w:t xml:space="preserve"> </w:t>
+      </w:r>
+    </w:p>
+    <w:p>
+      <w:pPr>
+        <w:rPr>
+          <w:lang w:val="en-US"/>
+        </w:rPr>
+      </w:pPr>
+      <w:r>
+        <w:rPr>
+          <w:lang w:val="en-US"/>
+        </w:rPr>
+        <w:t>Thus, to preserve the homogeneity of the projects, TuberXpert will also be developed in C++. This language is once again very advantageous. As the software will probably be used on low-powered computers in Tanzania, we will optimize the performance by using a low-level language.</w:t>
+      </w:r>
+    </w:p>
+    <w:p>
+      <w:pPr>
+        <w:rPr>
+          <w:lang w:val="en-US"/>
+        </w:rPr>
+      </w:pPr>
+      <w:r>
+        <w:rPr>
+          <w:u w:val="single"/>
+          <w:lang w:val="en-US"/>
+        </w:rPr>
+        <w:t>Version:</w:t>
+      </w:r>
+      <w:r>
+        <w:rPr>
+          <w:u w:val="single"/>
+          <w:lang w:val="en-US"/>
+        </w:rPr>
+        <w:t xml:space="preserve"> </w:t>
+      </w:r>
+      <w:r>
+        <w:rPr>
+          <w:lang w:val="en-US"/>
+        </w:rPr>
+        <w:t xml:space="preserve"> C++ 20</w:t>
+      </w:r>
+    </w:p>
+    <w:p>
+      <w:pPr>
+        <w:pStyle w:val="Titre3"/>
+        <w:rPr>
+          <w:lang w:val="en-US"/>
+        </w:rPr>
+      </w:pPr>
+      <w:r>
+        <w:rPr>
+          <w:lang w:val="en-US"/>
+        </w:rPr>
+        <w:t xml:space="preserve">Integrated Development Environment </w:t>
+      </w:r>
+    </w:p>
+    <w:p>
+      <w:pPr>
+        <w:rPr>
+          <w:lang w:val="en-US"/>
+        </w:rPr>
+      </w:pPr>
+      <w:r>
+        <w:rPr>
+          <w:lang w:val="en-US"/>
+        </w:rPr>
+        <w:t xml:space="preserve">Once again, we will walk in the steps of Tucuxi. We will use the same development environment . QT is a very advantageous and rich IDE. It easily allows cross-platform development, test management, language management and many other frameworks. QT is very versatile. It also makes it easier to work with existing projects at the same time. De facto it is the </w:t>
+      </w:r>
+      <w:r>
+        <w:rPr>
+          <w:lang w:val="en-US"/>
+        </w:rPr>
+        <w:t>IDE</w:t>
+      </w:r>
+      <w:r>
+        <w:rPr>
+          <w:lang w:val="en-US"/>
+        </w:rPr>
+        <w:t xml:space="preserve"> that will be used to develop this project.  </w:t>
+      </w:r>
+    </w:p>
+    <w:p>
+      <w:pPr>
+        <w:rPr>
+          <w:lang w:val="en-US"/>
+        </w:rPr>
+      </w:pPr>
+      <w:r>
+        <w:rPr>
+          <w:u w:val="single"/>
+          <w:lang w:val="en-US"/>
+        </w:rPr>
+        <w:lastRenderedPageBreak/>
+        <w:t>Version:</w:t>
+      </w:r>
+      <w:r>
+        <w:rPr>
+          <w:u w:val="single"/>
+          <w:lang w:val="en-US"/>
+        </w:rPr>
+        <w:t xml:space="preserve"> </w:t>
+      </w:r>
+      <w:r>
+        <w:rPr>
+          <w:lang w:val="en-US"/>
+        </w:rPr>
+        <w:t xml:space="preserve"> </w:t>
+      </w:r>
+      <w:r>
+        <w:rPr>
+          <w:lang w:val="en-US"/>
+        </w:rPr>
+        <w:t>QT 6.0.2 community</w:t>
+      </w:r>
+    </w:p>
+    <w:p>
+      <w:pPr>
+        <w:rPr>
+          <w:lang w:val="en-US"/>
+        </w:rPr>
+      </w:pPr>
+    </w:p>
+    <w:p>
+      <w:pPr>
+        <w:pStyle w:val="Titre3"/>
+        <w:rPr>
+          <w:lang w:val="en-US"/>
+        </w:rPr>
+      </w:pPr>
+      <w:r>
+        <w:rPr>
+          <w:lang w:val="en-US"/>
+        </w:rPr>
+        <w:t>Compiler</w:t>
+      </w:r>
+    </w:p>
+    <w:p>
+      <w:pPr>
+        <w:rPr>
+          <w:lang w:val="en-US"/>
+        </w:rPr>
+      </w:pPr>
+      <w:r>
+        <w:rPr>
+          <w:lang w:val="en-US"/>
+        </w:rPr>
+        <w:t>To simplify the installation of the development environment, this project is compiled with the compiler integrated with QT.</w:t>
+      </w:r>
+    </w:p>
+    <w:p>
+      <w:pPr>
+        <w:rPr>
+          <w:u w:val="single"/>
+          <w:lang w:val="en-US"/>
+        </w:rPr>
+      </w:pPr>
+      <w:r>
+        <w:rPr>
+          <w:u w:val="single"/>
+          <w:lang w:val="en-US"/>
+        </w:rPr>
+        <w:t>Version</w:t>
+      </w:r>
+      <w:r>
+        <w:rPr>
+          <w:u w:val="single"/>
+          <w:lang w:val="en-US"/>
+        </w:rPr>
+        <w:t xml:space="preserve"> (Windows)</w:t>
+      </w:r>
+      <w:r>
+        <w:rPr>
+          <w:u w:val="single"/>
+          <w:lang w:val="en-US"/>
+        </w:rPr>
+        <w:t>:</w:t>
+      </w:r>
+      <w:r>
+        <w:rPr>
+          <w:lang w:val="en-US"/>
+        </w:rPr>
+        <w:t xml:space="preserve"> </w:t>
+      </w:r>
+      <w:r>
+        <w:rPr>
+          <w:lang w:val="en-US"/>
+        </w:rPr>
+        <w:t>MinGW-W64-builds-5.0.0</w:t>
+      </w:r>
+      <w:r>
+        <w:rPr>
+          <w:u w:val="single"/>
+          <w:lang w:val="en-US"/>
+        </w:rPr>
+        <w:t xml:space="preserve"> </w:t>
+      </w:r>
+      <w:r>
+        <w:rPr>
+          <w:u w:val="single"/>
+          <w:lang w:val="en-US"/>
+        </w:rPr>
+        <w:t xml:space="preserve"> </w:t>
+      </w:r>
+    </w:p>
+    <w:p>
+      <w:pPr>
+        <w:rPr>
+          <w:lang w:val="en-US"/>
+        </w:rPr>
+      </w:pPr>
     </w:p>
     <w:p>
       <w:pPr>
@@ -5431,7 +5841,6 @@
         <w:rPr>
           <w:lang w:val="en-US"/>
         </w:rPr>
-        <w:lastRenderedPageBreak/>
         <w:t>Implementation</w:t>
       </w:r>
       <w:bookmarkEnd w:id="11"/>
@@ -5662,6 +6071,48 @@
         </w:rPr>
         <w:t>TUCUXI dev team, 2022, Tucuxi CLI Software Usability Specification [PDF document]</w:t>
       </w:r>
+    </w:p>
+    <w:p>
+      <w:pPr>
+        <w:pStyle w:val="Paragraphedeliste"/>
+        <w:numPr>
+          <w:ilvl w:val="0"/>
+          <w:numId w:val="11"/>
+        </w:numPr>
+        <w:ind w:left="714" w:hanging="357"/>
+        <w:contextualSpacing w:val="0"/>
+        <w:rPr>
+          <w:lang w:val="en-US"/>
+        </w:rPr>
+      </w:pPr>
+      <w:r>
+        <w:rPr>
+          <w:lang w:val="en-US"/>
+        </w:rPr>
+        <w:t xml:space="preserve">TUCUXI dev team, 2022, Tucuxi </w:t>
+      </w:r>
+      <w:r>
+        <w:rPr>
+          <w:lang w:val="en-US"/>
+        </w:rPr>
+        <w:t>Drug Model File</w:t>
+      </w:r>
+      <w:r>
+        <w:rPr>
+          <w:lang w:val="en-US"/>
+        </w:rPr>
+        <w:t xml:space="preserve"> Specification [PDF document]</w:t>
+      </w:r>
+    </w:p>
+    <w:p>
+      <w:pPr>
+        <w:pStyle w:val="Paragraphedeliste"/>
+        <w:ind w:left="714"/>
+        <w:contextualSpacing w:val="0"/>
+        <w:rPr>
+          <w:lang w:val="en-US"/>
+        </w:rPr>
+      </w:pPr>
     </w:p>
     <w:sectPr>
       <w:headerReference w:type="default" r:id="rId17"/>
@@ -7554,16 +8005,17 @@
   <w:abstractNum w:abstractNumId="11" w15:restartNumberingAfterBreak="0">
     <w:nsid w:val="552E0B52"/>
     <w:multiLevelType w:val="hybridMultilevel"/>
-    <w:tmpl w:val="3A949038"/>
-    <w:lvl w:ilvl="0" w:tplc="1E2826A6">
-      <w:numFmt w:val="bullet"/>
-      <w:lvlText w:val="-"/>
+    <w:tmpl w:val="38822834"/>
+    <w:lvl w:ilvl="0" w:tplc="040C0001">
+      <w:start w:val="1"/>
+      <w:numFmt w:val="bullet"/>
+      <w:lvlText w:val=""/>
       <w:lvlJc w:val="left"/>
       <w:pPr>
         <w:ind w:left="720" w:hanging="360"/>
       </w:pPr>
       <w:rPr>
-        <w:rFonts w:ascii="Calibri" w:eastAsia="Times New Roman" w:hAnsi="Calibri" w:cs="Calibri" w:hint="default"/>
+        <w:rFonts w:ascii="Symbol" w:hAnsi="Symbol" w:hint="default"/>
       </w:rPr>
     </w:lvl>
     <w:lvl w:ilvl="1" w:tplc="040C0003" w:tentative="1">
@@ -8253,6 +8705,92 @@
       <w:rPr>
         <w:rFonts w:ascii="Wingdings" w:hAnsi="Wingdings" w:hint="default"/>
       </w:rPr>
+    </w:lvl>
+  </w:abstractNum>
+  <w:abstractNum w:abstractNumId="17" w15:restartNumberingAfterBreak="0">
+    <w:nsid w:val="7CFC338F"/>
+    <w:multiLevelType w:val="hybridMultilevel"/>
+    <w:tmpl w:val="6FA220F6"/>
+    <w:lvl w:ilvl="0" w:tplc="040C000F">
+      <w:start w:val="1"/>
+      <w:numFmt w:val="decimal"/>
+      <w:lvlText w:val="%1."/>
+      <w:lvlJc w:val="left"/>
+      <w:pPr>
+        <w:ind w:left="720" w:hanging="360"/>
+      </w:pPr>
+    </w:lvl>
+    <w:lvl w:ilvl="1" w:tplc="040C0019" w:tentative="1">
+      <w:start w:val="1"/>
+      <w:numFmt w:val="lowerLetter"/>
+      <w:lvlText w:val="%2."/>
+      <w:lvlJc w:val="left"/>
+      <w:pPr>
+        <w:ind w:left="1440" w:hanging="360"/>
+      </w:pPr>
+    </w:lvl>
+    <w:lvl w:ilvl="2" w:tplc="040C001B" w:tentative="1">
+      <w:start w:val="1"/>
+      <w:numFmt w:val="lowerRoman"/>
+      <w:lvlText w:val="%3."/>
+      <w:lvlJc w:val="right"/>
+      <w:pPr>
+        <w:ind w:left="2160" w:hanging="180"/>
+      </w:pPr>
+    </w:lvl>
+    <w:lvl w:ilvl="3" w:tplc="040C000F" w:tentative="1">
+      <w:start w:val="1"/>
+      <w:numFmt w:val="decimal"/>
+      <w:lvlText w:val="%4."/>
+      <w:lvlJc w:val="left"/>
+      <w:pPr>
+        <w:ind w:left="2880" w:hanging="360"/>
+      </w:pPr>
+    </w:lvl>
+    <w:lvl w:ilvl="4" w:tplc="040C0019" w:tentative="1">
+      <w:start w:val="1"/>
+      <w:numFmt w:val="lowerLetter"/>
+      <w:lvlText w:val="%5."/>
+      <w:lvlJc w:val="left"/>
+      <w:pPr>
+        <w:ind w:left="3600" w:hanging="360"/>
+      </w:pPr>
+    </w:lvl>
+    <w:lvl w:ilvl="5" w:tplc="040C001B" w:tentative="1">
+      <w:start w:val="1"/>
+      <w:numFmt w:val="lowerRoman"/>
+      <w:lvlText w:val="%6."/>
+      <w:lvlJc w:val="right"/>
+      <w:pPr>
+        <w:ind w:left="4320" w:hanging="180"/>
+      </w:pPr>
+    </w:lvl>
+    <w:lvl w:ilvl="6" w:tplc="040C000F" w:tentative="1">
+      <w:start w:val="1"/>
+      <w:numFmt w:val="decimal"/>
+      <w:lvlText w:val="%7."/>
+      <w:lvlJc w:val="left"/>
+      <w:pPr>
+        <w:ind w:left="5040" w:hanging="360"/>
+      </w:pPr>
+    </w:lvl>
+    <w:lvl w:ilvl="7" w:tplc="040C0019" w:tentative="1">
+      <w:start w:val="1"/>
+      <w:numFmt w:val="lowerLetter"/>
+      <w:lvlText w:val="%8."/>
+      <w:lvlJc w:val="left"/>
+      <w:pPr>
+        <w:ind w:left="5760" w:hanging="360"/>
+      </w:pPr>
+    </w:lvl>
+    <w:lvl w:ilvl="8" w:tplc="040C001B" w:tentative="1">
+      <w:start w:val="1"/>
+      <w:numFmt w:val="lowerRoman"/>
+      <w:lvlText w:val="%9."/>
+      <w:lvlJc w:val="right"/>
+      <w:pPr>
+        <w:ind w:left="6480" w:hanging="180"/>
+      </w:pPr>
     </w:lvl>
   </w:abstractNum>
   <w:num w:numId="1">
@@ -8305,6 +8843,9 @@
   </w:num>
   <w:num w:numId="17">
     <w:abstractNumId w:val="3"/>
+  </w:num>
+  <w:num w:numId="18">
+    <w:abstractNumId w:val="17"/>
   </w:num>
 </w:numbering>
 </file>
@@ -10557,6 +11098,7 @@
     <w:rsid w:val="00343F87"/>
     <w:rsid w:val="003B5CF5"/>
     <w:rsid w:val="004B1E8B"/>
+    <w:rsid w:val="0052299F"/>
     <w:rsid w:val="00653BEE"/>
     <w:rsid w:val="00657382"/>
     <w:rsid w:val="006C2EF9"/>
@@ -10567,6 +11109,7 @@
     <w:rsid w:val="00934007"/>
     <w:rsid w:val="00A07C5F"/>
     <w:rsid w:val="00A17187"/>
+    <w:rsid w:val="00A3160B"/>
     <w:rsid w:val="00A71342"/>
     <w:rsid w:val="00AA0604"/>
     <w:rsid w:val="00AB42D4"/>
@@ -11619,6 +12162,21 @@
 </file>
 
 <file path=customXml/item1.xml><?xml version="1.0" encoding="utf-8"?>
+<?mso-contentType ?>
+<FormTemplates xmlns="http://schemas.microsoft.com/sharepoint/v3/contenttype/forms">
+  <Display>DocumentLibraryForm</Display>
+  <Edit>DocumentLibraryForm</Edit>
+  <New>DocumentLibraryForm</New>
+</FormTemplates>
+</file>
+
+<file path=customXml/item2.xml><?xml version="1.0" encoding="utf-8"?>
+<p:properties xmlns:p="http://schemas.microsoft.com/office/2006/metadata/properties" xmlns:xsi="http://www.w3.org/2001/XMLSchema-instance">
+  <documentManagement/>
+</p:properties>
+</file>
+
+<file path=customXml/item3.xml><?xml version="1.0" encoding="utf-8"?>
 <ct:contentTypeSchema xmlns:ct="http://schemas.microsoft.com/office/2006/metadata/contentType" xmlns:ma="http://schemas.microsoft.com/office/2006/metadata/properties/metaAttributes" ct:_="" ma:_="" ma:contentTypeName="Document" ma:contentTypeID="0x0101005E3588C1835EB246ACEB5E40E7F838DF" ma:contentTypeVersion="0" ma:contentTypeDescription="Crée un document." ma:contentTypeScope="" ma:versionID="5a77fe2f9b336866e162b65e47941635">
   <xsd:schema xmlns:xsd="http://www.w3.org/2001/XMLSchema" xmlns:p="http://schemas.microsoft.com/office/2006/metadata/properties" targetNamespace="http://schemas.microsoft.com/office/2006/metadata/properties" ma:root="true" ma:fieldsID="75019ab185b48580fc336df4da24a70b">
     <xsd:element name="properties">
@@ -11667,26 +12225,27 @@
 </ct:contentTypeSchema>
 </file>
 
-<file path=customXml/item2.xml><?xml version="1.0" encoding="utf-8"?>
-<p:properties xmlns:p="http://schemas.microsoft.com/office/2006/metadata/properties" xmlns:xsi="http://www.w3.org/2001/XMLSchema-instance">
-  <documentManagement/>
-</p:properties>
-</file>
-
-<file path=customXml/item3.xml><?xml version="1.0" encoding="utf-8"?>
-<?mso-contentType ?>
-<FormTemplates xmlns="http://schemas.microsoft.com/sharepoint/v3/contenttype/forms">
-  <Display>DocumentLibraryForm</Display>
-  <Edit>DocumentLibraryForm</Edit>
-  <New>DocumentLibraryForm</New>
-</FormTemplates>
-</file>
-
 <file path=customXml/item4.xml><?xml version="1.0" encoding="utf-8"?>
 <b:Sources xmlns:b="http://schemas.openxmlformats.org/officeDocument/2006/bibliography" xmlns="http://schemas.openxmlformats.org/officeDocument/2006/bibliography" SelectedStyle="\APASixthEditionOfficeOnline.xsl" StyleName="APA" Version="6"/>
 </file>
 
 <file path=customXml/itemProps1.xml><?xml version="1.0" encoding="utf-8"?>
+<ds:datastoreItem xmlns:ds="http://schemas.openxmlformats.org/officeDocument/2006/customXml" ds:itemID="{BCD38D0A-D126-479C-8000-182FE4253E70}">
+  <ds:schemaRefs>
+    <ds:schemaRef ds:uri="http://schemas.microsoft.com/sharepoint/v3/contenttype/forms"/>
+  </ds:schemaRefs>
+</ds:datastoreItem>
+</file>
+
+<file path=customXml/itemProps2.xml><?xml version="1.0" encoding="utf-8"?>
+<ds:datastoreItem xmlns:ds="http://schemas.openxmlformats.org/officeDocument/2006/customXml" ds:itemID="{3818F315-ED90-4271-A803-2A11018D0135}">
+  <ds:schemaRefs>
+    <ds:schemaRef ds:uri="http://schemas.microsoft.com/office/2006/metadata/properties"/>
+  </ds:schemaRefs>
+</ds:datastoreItem>
+</file>
+
+<file path=customXml/itemProps3.xml><?xml version="1.0" encoding="utf-8"?>
 <ds:datastoreItem xmlns:ds="http://schemas.openxmlformats.org/officeDocument/2006/customXml" ds:itemID="{7A9BAA77-4A34-4E25-B396-15B5E6263B36}">
   <ds:schemaRefs>
     <ds:schemaRef ds:uri="http://schemas.microsoft.com/office/2006/metadata/contentType"/>
@@ -11701,22 +12260,6 @@
 </ds:datastoreItem>
 </file>
 
-<file path=customXml/itemProps2.xml><?xml version="1.0" encoding="utf-8"?>
-<ds:datastoreItem xmlns:ds="http://schemas.openxmlformats.org/officeDocument/2006/customXml" ds:itemID="{3818F315-ED90-4271-A803-2A11018D0135}">
-  <ds:schemaRefs>
-    <ds:schemaRef ds:uri="http://schemas.microsoft.com/office/2006/metadata/properties"/>
-  </ds:schemaRefs>
-</ds:datastoreItem>
-</file>
-
-<file path=customXml/itemProps3.xml><?xml version="1.0" encoding="utf-8"?>
-<ds:datastoreItem xmlns:ds="http://schemas.openxmlformats.org/officeDocument/2006/customXml" ds:itemID="{BCD38D0A-D126-479C-8000-182FE4253E70}">
-  <ds:schemaRefs>
-    <ds:schemaRef ds:uri="http://schemas.microsoft.com/sharepoint/v3/contenttype/forms"/>
-  </ds:schemaRefs>
-</ds:datastoreItem>
-</file>
-
 <file path=customXml/itemProps4.xml><?xml version="1.0" encoding="utf-8"?>
 <ds:datastoreItem xmlns:ds="http://schemas.openxmlformats.org/officeDocument/2006/customXml" ds:itemID="{2021B8AE-4BF6-4B29-A0C7-E1B07D9CF8B6}">
   <ds:schemaRefs>

</xml_diff>

<commit_message>
Specification and other official documents
</commit_message>
<xml_diff>
--- a/publi/tb_Herzig_Melvyn_2022.docx
+++ b/publi/tb_Herzig_Melvyn_2022.docx
@@ -6116,9 +6116,15 @@
         <w:rPr>
           <w:lang w:val="en-US"/>
         </w:rPr>
-        <w:t>Global application flow</w:t>
+        <w:t xml:space="preserve">Global application </w:t>
       </w:r>
       <w:bookmarkEnd w:id="10"/>
+      <w:r>
+        <w:rPr>
+          <w:lang w:val="en-US"/>
+        </w:rPr>
+        <w:t>overview</w:t>
+      </w:r>
     </w:p>
     <w:p>
       <w:pPr>
@@ -6130,10 +6136,10 @@
           <w:lang w:val="en-US"/>
         </w:rPr>
         <w:drawing>
-          <wp:inline distT="0" distB="0" distL="0" distR="0" wp14:anchorId="440DB1C1" wp14:editId="60A97F31">
+          <wp:inline distT="0" distB="0" distL="0" distR="0" wp14:anchorId="2009EAD8" wp14:editId="5005D2C7">
             <wp:extent cx="6480175" cy="2289810"/>
             <wp:effectExtent l="0" t="0" r="0" b="0"/>
-            <wp:docPr id="10" name="Image 10"/>
+            <wp:docPr id="13" name="Image 13"/>
             <wp:cNvGraphicFramePr>
               <a:graphicFrameLocks xmlns:a="http://schemas.openxmlformats.org/drawingml/2006/main" noChangeAspect="1"/>
             </wp:cNvGraphicFramePr>
@@ -6141,7 +6147,7 @@
               <a:graphicData uri="http://schemas.openxmlformats.org/drawingml/2006/picture">
                 <pic:pic xmlns:pic="http://schemas.openxmlformats.org/drawingml/2006/picture">
                   <pic:nvPicPr>
-                    <pic:cNvPr id="0" name="Picture 3"/>
+                    <pic:cNvPr id="0" name="Picture 1"/>
                     <pic:cNvPicPr>
                       <a:picLocks noChangeAspect="1" noChangeArrowheads="1"/>
                     </pic:cNvPicPr>
@@ -6241,6 +6247,12 @@
         </w:rPr>
         <w:t xml:space="preserve">The program receives as input a query in XML format. For simplification purpose, the XML format will be the same used by tucucore. </w:t>
       </w:r>
+      <w:r>
+        <w:rPr>
+          <w:lang w:val="en-US"/>
+        </w:rPr>
+        <w:t>However, it will be extended with a specific request element</w:t>
+      </w:r>
     </w:p>
     <w:p>
       <w:pPr>
@@ -6271,7 +6283,19 @@
         <w:rPr>
           <w:lang w:val="en-US"/>
         </w:rPr>
-        <w:t>that will determine if the data are consistent.</w:t>
+        <w:t>that will determine if the data are consistent</w:t>
+      </w:r>
+      <w:r>
+        <w:rPr>
+          <w:lang w:val="en-US"/>
+        </w:rPr>
+        <w:t xml:space="preserve"> and relevant</w:t>
+      </w:r>
+      <w:r>
+        <w:rPr>
+          <w:lang w:val="en-US"/>
+        </w:rPr>
+        <w:t>.</w:t>
       </w:r>
     </w:p>
     <w:p>
@@ -6329,7 +6353,19 @@
         <w:rPr>
           <w:lang w:val="en-US"/>
         </w:rPr>
-        <w:t xml:space="preserve">mputations results are transmitted to the </w:t>
+        <w:t>mputations results are transmitted</w:t>
+      </w:r>
+      <w:r>
+        <w:rPr>
+          <w:lang w:val="en-US"/>
+        </w:rPr>
+        <w:t xml:space="preserve"> as XML</w:t>
+      </w:r>
+      <w:r>
+        <w:rPr>
+          <w:lang w:val="en-US"/>
+        </w:rPr>
+        <w:t xml:space="preserve"> to the </w:t>
       </w:r>
       <w:r>
         <w:rPr>
@@ -6361,7 +6397,19 @@
         <w:rPr>
           <w:lang w:val="en-US"/>
         </w:rPr>
-        <w:t>The decisions are passed to a template engine that format them into a readable format.</w:t>
+        <w:t xml:space="preserve">The decisions </w:t>
+      </w:r>
+      <w:r>
+        <w:rPr>
+          <w:lang w:val="en-US"/>
+        </w:rPr>
+        <w:t xml:space="preserve">as XML </w:t>
+      </w:r>
+      <w:r>
+        <w:rPr>
+          <w:lang w:val="en-US"/>
+        </w:rPr>
+        <w:t>are passed to a template engine that format them into a readable format.</w:t>
       </w:r>
     </w:p>
     <w:p>
@@ -6381,7 +6429,19 @@
         <w:rPr>
           <w:lang w:val="en-US"/>
         </w:rPr>
-        <w:t xml:space="preserve">The report is saved in a PDF file. </w:t>
+        <w:t>The report is saved in</w:t>
+      </w:r>
+      <w:r>
+        <w:rPr>
+          <w:lang w:val="en-US"/>
+        </w:rPr>
+        <w:t>to</w:t>
+      </w:r>
+      <w:r>
+        <w:rPr>
+          <w:lang w:val="en-US"/>
+        </w:rPr>
+        <w:t xml:space="preserve"> a PDF file. </w:t>
       </w:r>
     </w:p>
     <w:p>
@@ -14708,7 +14768,55 @@
         <w:rPr>
           <w:lang w:val="en-US"/>
         </w:rPr>
-        <w:t>For each available model of a given drug, we calculate a score S</w:t>
+        <w:t>For each available model of a given drug</w:t>
+      </w:r>
+      <w:r>
+        <w:rPr>
+          <w:lang w:val="en-US"/>
+        </w:rPr>
+        <w:t xml:space="preserve"> that correspond to the</w:t>
+      </w:r>
+      <w:r>
+        <w:rPr>
+          <w:lang w:val="en-US"/>
+        </w:rPr>
+        <w:t xml:space="preserve"> formulation and route of the</w:t>
+      </w:r>
+      <w:r>
+        <w:rPr>
+          <w:lang w:val="en-US"/>
+        </w:rPr>
+        <w:t xml:space="preserve"> dosage</w:t>
+      </w:r>
+      <w:r>
+        <w:rPr>
+          <w:lang w:val="en-US"/>
+        </w:rPr>
+        <w:t xml:space="preserve">s </w:t>
+      </w:r>
+      <w:r>
+        <w:rPr>
+          <w:lang w:val="en-US"/>
+        </w:rPr>
+        <w:t xml:space="preserve">, we calculate a </w:t>
+      </w:r>
+      <w:r>
+        <w:rPr>
+          <w:lang w:val="en-US"/>
+        </w:rPr>
+        <w:t>dissimilarity</w:t>
+      </w:r>
+      <w:r>
+        <w:rPr>
+          <w:lang w:val="en-US"/>
+        </w:rPr>
+        <w:t xml:space="preserve"> </w:t>
+      </w:r>
+      <w:r>
+        <w:rPr>
+          <w:lang w:val="en-US"/>
+        </w:rPr>
+        <w:t>score S</w:t>
       </w:r>
       <w:r>
         <w:rPr>
@@ -14817,7 +14925,25 @@
         <w:rPr>
           <w:lang w:val="en-US"/>
         </w:rPr>
-        <w:t>The model with the lowest score is chosen. In case of a tie</w:t>
+        <w:t xml:space="preserve">The model with the lowest </w:t>
+      </w:r>
+      <w:r>
+        <w:rPr>
+          <w:lang w:val="en-US"/>
+        </w:rPr>
+        <w:t>dissimilarity</w:t>
+      </w:r>
+      <w:r>
+        <w:rPr>
+          <w:lang w:val="en-US"/>
+        </w:rPr>
+        <w:t xml:space="preserve"> </w:t>
+      </w:r>
+      <w:r>
+        <w:rPr>
+          <w:lang w:val="en-US"/>
+        </w:rPr>
+        <w:t>score is chosen. In case of a tie</w:t>
       </w:r>
       <w:r>
         <w:rPr>
@@ -14829,7 +14955,7 @@
         <w:rPr>
           <w:lang w:val="en-US"/>
         </w:rPr>
-        <w:t>, the model with the most respected covariates is chosen.</w:t>
+        <w:t>, the model with the most covariates is chosen.</w:t>
       </w:r>
     </w:p>
     <w:p>
@@ -14861,13 +14987,31 @@
         <w:rPr>
           <w:lang w:val="en-US"/>
         </w:rPr>
-        <w:t xml:space="preserve">Again, this method is far from optimal, but it is a good starting point. What happens if a covariate is mandatory or if two models </w:t>
+        <w:t xml:space="preserve">Again, this method is </w:t>
+      </w:r>
+      <w:r>
+        <w:rPr>
+          <w:lang w:val="en-US"/>
+        </w:rPr>
+        <w:t>probably not</w:t>
+      </w:r>
+      <w:r>
+        <w:rPr>
+          <w:lang w:val="en-US"/>
+        </w:rPr>
+        <w:t xml:space="preserve"> optimal, but it is a good starting point. What happens if a covariate is mandatory or if two models </w:t>
       </w:r>
       <w:r>
         <w:rPr>
           <w:lang w:val="en-US"/>
         </w:rPr>
         <w:t>tied perfectly</w:t>
+      </w:r>
+      <w:r>
+        <w:rPr>
+          <w:lang w:val="en-US"/>
+        </w:rPr>
+        <w:t>, but one may be fitting better</w:t>
       </w:r>
       <w:r>
         <w:rPr>
@@ -18231,67 +18375,67 @@
       </w:pPr>
     </w:lvl>
   </w:abstractNum>
-  <w:num w:numId="1">
+  <w:num w:numId="1" w16cid:durableId="1732925530">
     <w:abstractNumId w:val="19"/>
   </w:num>
-  <w:num w:numId="2">
+  <w:num w:numId="2" w16cid:durableId="1452939342">
     <w:abstractNumId w:val="10"/>
   </w:num>
-  <w:num w:numId="3">
+  <w:num w:numId="3" w16cid:durableId="497425699">
     <w:abstractNumId w:val="9"/>
   </w:num>
-  <w:num w:numId="4">
+  <w:num w:numId="4" w16cid:durableId="608969535">
     <w:abstractNumId w:val="7"/>
   </w:num>
-  <w:num w:numId="5">
+  <w:num w:numId="5" w16cid:durableId="2088919871">
     <w:abstractNumId w:val="14"/>
   </w:num>
-  <w:num w:numId="6">
+  <w:num w:numId="6" w16cid:durableId="1365836369">
     <w:abstractNumId w:val="18"/>
   </w:num>
-  <w:num w:numId="7">
+  <w:num w:numId="7" w16cid:durableId="550119794">
     <w:abstractNumId w:val="11"/>
   </w:num>
-  <w:num w:numId="8">
+  <w:num w:numId="8" w16cid:durableId="554125435">
     <w:abstractNumId w:val="3"/>
   </w:num>
-  <w:num w:numId="9">
+  <w:num w:numId="9" w16cid:durableId="1534808814">
     <w:abstractNumId w:val="15"/>
   </w:num>
-  <w:num w:numId="10">
+  <w:num w:numId="10" w16cid:durableId="101651566">
     <w:abstractNumId w:val="17"/>
   </w:num>
-  <w:num w:numId="11">
+  <w:num w:numId="11" w16cid:durableId="1374190084">
     <w:abstractNumId w:val="2"/>
   </w:num>
-  <w:num w:numId="12">
+  <w:num w:numId="12" w16cid:durableId="1138491409">
     <w:abstractNumId w:val="6"/>
   </w:num>
-  <w:num w:numId="13">
+  <w:num w:numId="13" w16cid:durableId="1842620460">
     <w:abstractNumId w:val="13"/>
   </w:num>
-  <w:num w:numId="14">
+  <w:num w:numId="14" w16cid:durableId="1916090809">
     <w:abstractNumId w:val="5"/>
   </w:num>
-  <w:num w:numId="15">
+  <w:num w:numId="15" w16cid:durableId="1242787095">
     <w:abstractNumId w:val="12"/>
   </w:num>
-  <w:num w:numId="16">
+  <w:num w:numId="16" w16cid:durableId="1041829366">
     <w:abstractNumId w:val="1"/>
   </w:num>
-  <w:num w:numId="17">
+  <w:num w:numId="17" w16cid:durableId="1521698383">
     <w:abstractNumId w:val="4"/>
   </w:num>
-  <w:num w:numId="18">
+  <w:num w:numId="18" w16cid:durableId="1511676105">
     <w:abstractNumId w:val="20"/>
   </w:num>
-  <w:num w:numId="19">
+  <w:num w:numId="19" w16cid:durableId="442455047">
     <w:abstractNumId w:val="16"/>
   </w:num>
-  <w:num w:numId="20">
+  <w:num w:numId="20" w16cid:durableId="743335461">
     <w:abstractNumId w:val="8"/>
   </w:num>
-  <w:num w:numId="21">
+  <w:num w:numId="21" w16cid:durableId="827137070">
     <w:abstractNumId w:val="0"/>
   </w:num>
 </w:numbering>
@@ -20558,6 +20702,7 @@
     <w:rsid w:val="000F6E98"/>
     <w:rsid w:val="00122FBC"/>
     <w:rsid w:val="00181A7B"/>
+    <w:rsid w:val="001D3945"/>
     <w:rsid w:val="00265002"/>
     <w:rsid w:val="002D09D3"/>
     <w:rsid w:val="00343F87"/>
@@ -20571,7 +20716,9 @@
     <w:rsid w:val="006D13F6"/>
     <w:rsid w:val="007504CB"/>
     <w:rsid w:val="00761320"/>
+    <w:rsid w:val="00817F7F"/>
     <w:rsid w:val="00897D39"/>
+    <w:rsid w:val="008B7BAE"/>
     <w:rsid w:val="008D609A"/>
     <w:rsid w:val="00934007"/>
     <w:rsid w:val="00A07C5F"/>
@@ -21633,25 +21780,6 @@
 </file>
 
 <file path=customXml/item1.xml><?xml version="1.0" encoding="utf-8"?>
-<p:properties xmlns:p="http://schemas.microsoft.com/office/2006/metadata/properties" xmlns:xsi="http://www.w3.org/2001/XMLSchema-instance">
-  <documentManagement/>
-</p:properties>
-</file>
-
-<file path=customXml/item2.xml><?xml version="1.0" encoding="utf-8"?>
-<?mso-contentType ?>
-<FormTemplates xmlns="http://schemas.microsoft.com/sharepoint/v3/contenttype/forms">
-  <Display>DocumentLibraryForm</Display>
-  <Edit>DocumentLibraryForm</Edit>
-  <New>DocumentLibraryForm</New>
-</FormTemplates>
-</file>
-
-<file path=customXml/item3.xml><?xml version="1.0" encoding="utf-8"?>
-<b:Sources xmlns:b="http://schemas.openxmlformats.org/officeDocument/2006/bibliography" xmlns="http://schemas.openxmlformats.org/officeDocument/2006/bibliography" SelectedStyle="\APASixthEditionOfficeOnline.xsl" StyleName="APA" Version="6"/>
-</file>
-
-<file path=customXml/item4.xml><?xml version="1.0" encoding="utf-8"?>
 <ct:contentTypeSchema xmlns:ct="http://schemas.microsoft.com/office/2006/metadata/contentType" xmlns:ma="http://schemas.microsoft.com/office/2006/metadata/properties/metaAttributes" ct:_="" ma:_="" ma:contentTypeName="Document" ma:contentTypeID="0x0101005E3588C1835EB246ACEB5E40E7F838DF" ma:contentTypeVersion="0" ma:contentTypeDescription="Crée un document." ma:contentTypeScope="" ma:versionID="5a77fe2f9b336866e162b65e47941635">
   <xsd:schema xmlns:xsd="http://www.w3.org/2001/XMLSchema" xmlns:p="http://schemas.microsoft.com/office/2006/metadata/properties" targetNamespace="http://schemas.microsoft.com/office/2006/metadata/properties" ma:root="true" ma:fieldsID="75019ab185b48580fc336df4da24a70b">
     <xsd:element name="properties">
@@ -21700,31 +21828,26 @@
 </ct:contentTypeSchema>
 </file>
 
-<file path=customXml/itemProps1.xml><?xml version="1.0" encoding="utf-8"?>
-<ds:datastoreItem xmlns:ds="http://schemas.openxmlformats.org/officeDocument/2006/customXml" ds:itemID="{3818F315-ED90-4271-A803-2A11018D0135}">
-  <ds:schemaRefs>
-    <ds:schemaRef ds:uri="http://schemas.microsoft.com/office/2006/metadata/properties"/>
-  </ds:schemaRefs>
-</ds:datastoreItem>
+<file path=customXml/item2.xml><?xml version="1.0" encoding="utf-8"?>
+<p:properties xmlns:p="http://schemas.microsoft.com/office/2006/metadata/properties" xmlns:xsi="http://www.w3.org/2001/XMLSchema-instance">
+  <documentManagement/>
+</p:properties>
 </file>
 
-<file path=customXml/itemProps2.xml><?xml version="1.0" encoding="utf-8"?>
-<ds:datastoreItem xmlns:ds="http://schemas.openxmlformats.org/officeDocument/2006/customXml" ds:itemID="{BCD38D0A-D126-479C-8000-182FE4253E70}">
-  <ds:schemaRefs>
-    <ds:schemaRef ds:uri="http://schemas.microsoft.com/sharepoint/v3/contenttype/forms"/>
-  </ds:schemaRefs>
-</ds:datastoreItem>
+<file path=customXml/item3.xml><?xml version="1.0" encoding="utf-8"?>
+<?mso-contentType ?>
+<FormTemplates xmlns="http://schemas.microsoft.com/sharepoint/v3/contenttype/forms">
+  <Display>DocumentLibraryForm</Display>
+  <Edit>DocumentLibraryForm</Edit>
+  <New>DocumentLibraryForm</New>
+</FormTemplates>
 </file>
 
-<file path=customXml/itemProps3.xml><?xml version="1.0" encoding="utf-8"?>
-<ds:datastoreItem xmlns:ds="http://schemas.openxmlformats.org/officeDocument/2006/customXml" ds:itemID="{2021B8AE-4BF6-4B29-A0C7-E1B07D9CF8B6}">
-  <ds:schemaRefs>
-    <ds:schemaRef ds:uri="http://schemas.openxmlformats.org/officeDocument/2006/bibliography"/>
-  </ds:schemaRefs>
-</ds:datastoreItem>
+<file path=customXml/item4.xml><?xml version="1.0" encoding="utf-8"?>
+<b:Sources xmlns:b="http://schemas.openxmlformats.org/officeDocument/2006/bibliography" xmlns="http://schemas.openxmlformats.org/officeDocument/2006/bibliography" SelectedStyle="\APASixthEditionOfficeOnline.xsl" StyleName="APA" Version="6"/>
 </file>
 
-<file path=customXml/itemProps4.xml><?xml version="1.0" encoding="utf-8"?>
+<file path=customXml/itemProps1.xml><?xml version="1.0" encoding="utf-8"?>
 <ds:datastoreItem xmlns:ds="http://schemas.openxmlformats.org/officeDocument/2006/customXml" ds:itemID="{7A9BAA77-4A34-4E25-B396-15B5E6263B36}">
   <ds:schemaRefs>
     <ds:schemaRef ds:uri="http://schemas.microsoft.com/office/2006/metadata/contentType"/>
@@ -21737,4 +21860,28 @@
     <ds:schemaRef ds:uri="http://schemas.microsoft.com/office/internal/2005/internalDocumentation"/>
   </ds:schemaRefs>
 </ds:datastoreItem>
+</file>
+
+<file path=customXml/itemProps2.xml><?xml version="1.0" encoding="utf-8"?>
+<ds:datastoreItem xmlns:ds="http://schemas.openxmlformats.org/officeDocument/2006/customXml" ds:itemID="{3818F315-ED90-4271-A803-2A11018D0135}">
+  <ds:schemaRefs>
+    <ds:schemaRef ds:uri="http://schemas.microsoft.com/office/2006/metadata/properties"/>
+  </ds:schemaRefs>
+</ds:datastoreItem>
+</file>
+
+<file path=customXml/itemProps3.xml><?xml version="1.0" encoding="utf-8"?>
+<ds:datastoreItem xmlns:ds="http://schemas.openxmlformats.org/officeDocument/2006/customXml" ds:itemID="{BCD38D0A-D126-479C-8000-182FE4253E70}">
+  <ds:schemaRefs>
+    <ds:schemaRef ds:uri="http://schemas.microsoft.com/sharepoint/v3/contenttype/forms"/>
+  </ds:schemaRefs>
+</ds:datastoreItem>
+</file>
+
+<file path=customXml/itemProps4.xml><?xml version="1.0" encoding="utf-8"?>
+<ds:datastoreItem xmlns:ds="http://schemas.openxmlformats.org/officeDocument/2006/customXml" ds:itemID="{2021B8AE-4BF6-4B29-A0C7-E1B07D9CF8B6}">
+  <ds:schemaRefs>
+    <ds:schemaRef ds:uri="http://schemas.openxmlformats.org/officeDocument/2006/bibliography"/>
+  </ds:schemaRefs>
+</ds:datastoreItem>
 </file>
</xml_diff>

<commit_message>
Doc testing, tests adjustments, language manager adjustments
</commit_message>
<xml_diff>
--- a/publi/tb_Herzig_Melvyn_2022.docx
+++ b/publi/tb_Herzig_Melvyn_2022.docx
@@ -1,6 +1,6 @@
 
 <file path=word/document.xml><?xml version="1.0" encoding="utf-8"?>
-<w:document xmlns:wpc="http://schemas.microsoft.com/office/word/2010/wordprocessingCanvas" xmlns:cx="http://schemas.microsoft.com/office/drawing/2014/chartex" xmlns:cx1="http://schemas.microsoft.com/office/drawing/2015/9/8/chartex" xmlns:cx2="http://schemas.microsoft.com/office/drawing/2015/10/21/chartex" xmlns:cx3="http://schemas.microsoft.com/office/drawing/2016/5/9/chartex" xmlns:cx4="http://schemas.microsoft.com/office/drawing/2016/5/10/chartex" xmlns:cx5="http://schemas.microsoft.com/office/drawing/2016/5/11/chartex" xmlns:cx6="http://schemas.microsoft.com/office/drawing/2016/5/12/chartex" xmlns:cx7="http://schemas.microsoft.com/office/drawing/2016/5/13/chartex" xmlns:cx8="http://schemas.microsoft.com/office/drawing/2016/5/14/chartex" xmlns:mc="http://schemas.openxmlformats.org/markup-compatibility/2006" xmlns:aink="http://schemas.microsoft.com/office/drawing/2016/ink" xmlns:am3d="http://schemas.microsoft.com/office/drawing/2017/model3d" xmlns:o="urn:schemas-microsoft-com:office:office" xmlns:r="http://schemas.openxmlformats.org/officeDocument/2006/relationships" xmlns:m="http://schemas.openxmlformats.org/officeDocument/2006/math" xmlns:v="urn:schemas-microsoft-com:vml" xmlns:wp14="http://schemas.microsoft.com/office/word/2010/wordprocessingDrawing" xmlns:wp="http://schemas.openxmlformats.org/drawingml/2006/wordprocessingDrawing" xmlns:w10="urn:schemas-microsoft-com:office:word" xmlns:w="http://schemas.openxmlformats.org/wordprocessingml/2006/main" xmlns:w14="http://schemas.microsoft.com/office/word/2010/wordml" xmlns:w15="http://schemas.microsoft.com/office/word/2012/wordml" xmlns:w16cex="http://schemas.microsoft.com/office/word/2018/wordml/cex" xmlns:w16cid="http://schemas.microsoft.com/office/word/2016/wordml/cid" xmlns:w16="http://schemas.microsoft.com/office/word/2018/wordml" xmlns:w16sdtdh="http://schemas.microsoft.com/office/word/2020/wordml/sdtdatahash" xmlns:w16se="http://schemas.microsoft.com/office/word/2015/wordml/symex" xmlns:wpg="http://schemas.microsoft.com/office/word/2010/wordprocessingGroup" xmlns:wpi="http://schemas.microsoft.com/office/word/2010/wordprocessingInk" xmlns:wne="http://schemas.microsoft.com/office/word/2006/wordml" xmlns:wps="http://schemas.microsoft.com/office/word/2010/wordprocessingShape" mc:Ignorable="w14 w15 w16se w16cid w16 w16cex w16sdtdh wp14">
+<w:document xmlns:wpc="http://schemas.microsoft.com/office/word/2010/wordprocessingCanvas" xmlns:cx="http://schemas.microsoft.com/office/drawing/2014/chartex" xmlns:cx1="http://schemas.microsoft.com/office/drawing/2015/9/8/chartex" xmlns:cx2="http://schemas.microsoft.com/office/drawing/2015/10/21/chartex" xmlns:cx3="http://schemas.microsoft.com/office/drawing/2016/5/9/chartex" xmlns:cx4="http://schemas.microsoft.com/office/drawing/2016/5/10/chartex" xmlns:cx5="http://schemas.microsoft.com/office/drawing/2016/5/11/chartex" xmlns:cx6="http://schemas.microsoft.com/office/drawing/2016/5/12/chartex" xmlns:cx7="http://schemas.microsoft.com/office/drawing/2016/5/13/chartex" xmlns:cx8="http://schemas.microsoft.com/office/drawing/2016/5/14/chartex" xmlns:mc="http://schemas.openxmlformats.org/markup-compatibility/2006" xmlns:aink="http://schemas.microsoft.com/office/drawing/2016/ink" xmlns:am3d="http://schemas.microsoft.com/office/drawing/2017/model3d" xmlns:o="urn:schemas-microsoft-com:office:office" xmlns:oel="http://schemas.microsoft.com/office/2019/extlst" xmlns:r="http://schemas.openxmlformats.org/officeDocument/2006/relationships" xmlns:m="http://schemas.openxmlformats.org/officeDocument/2006/math" xmlns:v="urn:schemas-microsoft-com:vml" xmlns:wp14="http://schemas.microsoft.com/office/word/2010/wordprocessingDrawing" xmlns:wp="http://schemas.openxmlformats.org/drawingml/2006/wordprocessingDrawing" xmlns:w10="urn:schemas-microsoft-com:office:word" xmlns:w="http://schemas.openxmlformats.org/wordprocessingml/2006/main" xmlns:w14="http://schemas.microsoft.com/office/word/2010/wordml" xmlns:w15="http://schemas.microsoft.com/office/word/2012/wordml" xmlns:w16cex="http://schemas.microsoft.com/office/word/2018/wordml/cex" xmlns:w16cid="http://schemas.microsoft.com/office/word/2016/wordml/cid" xmlns:w16="http://schemas.microsoft.com/office/word/2018/wordml" xmlns:w16sdtdh="http://schemas.microsoft.com/office/word/2020/wordml/sdtdatahash" xmlns:w16se="http://schemas.microsoft.com/office/word/2015/wordml/symex" xmlns:wpg="http://schemas.microsoft.com/office/word/2010/wordprocessingGroup" xmlns:wpi="http://schemas.microsoft.com/office/word/2010/wordprocessingInk" xmlns:wne="http://schemas.microsoft.com/office/word/2006/wordml" xmlns:wps="http://schemas.microsoft.com/office/word/2010/wordprocessingShape" mc:Ignorable="w14 w15 w16se w16cid w16 w16cex w16sdtdh wp14">
   <w:body>
     <w:p>
       <w:pPr>
@@ -443,7 +443,6 @@
                 <w:lang w:val="en-US"/>
               </w:rPr>
             </w:pPr>
-            <w:proofErr w:type="gramStart"/>
             <w:r>
               <w:rPr>
                 <w:b/>
@@ -460,7 +459,6 @@
               </w:rPr>
               <w:t> :</w:t>
             </w:r>
-            <w:proofErr w:type="gramEnd"/>
           </w:p>
         </w:tc>
         <w:sdt>
@@ -529,26 +527,16 @@
                 <w:sz w:val="24"/>
                 <w:lang w:val="en-US"/>
               </w:rPr>
-              <w:t xml:space="preserve">Work proposed </w:t>
-            </w:r>
-            <w:proofErr w:type="gramStart"/>
+              <w:t>Work proposed by</w:t>
+            </w:r>
             <w:r>
               <w:rPr>
                 <w:b/>
                 <w:sz w:val="24"/>
                 <w:lang w:val="en-US"/>
               </w:rPr>
-              <w:t>by</w:t>
-            </w:r>
-            <w:r>
-              <w:rPr>
-                <w:b/>
-                <w:sz w:val="24"/>
-                <w:lang w:val="en-US"/>
-              </w:rPr>
               <w:t> :</w:t>
             </w:r>
-            <w:proofErr w:type="gramEnd"/>
           </w:p>
         </w:tc>
         <w:tc>
@@ -718,26 +706,16 @@
                 <w:sz w:val="24"/>
                 <w:lang w:val="en-US"/>
               </w:rPr>
-              <w:t xml:space="preserve">Responsible </w:t>
-            </w:r>
-            <w:proofErr w:type="gramStart"/>
+              <w:t>Responsible teacher</w:t>
+            </w:r>
             <w:r>
               <w:rPr>
                 <w:b/>
                 <w:sz w:val="24"/>
                 <w:lang w:val="en-US"/>
               </w:rPr>
-              <w:t>teacher</w:t>
-            </w:r>
-            <w:r>
-              <w:rPr>
-                <w:b/>
-                <w:sz w:val="24"/>
-                <w:lang w:val="en-US"/>
-              </w:rPr>
               <w:t> :</w:t>
             </w:r>
-            <w:proofErr w:type="gramEnd"/>
           </w:p>
         </w:tc>
         <w:sdt>
@@ -808,26 +786,16 @@
                 <w:sz w:val="24"/>
                 <w:lang w:val="en-US"/>
               </w:rPr>
-              <w:t xml:space="preserve">Academic </w:t>
-            </w:r>
-            <w:proofErr w:type="gramStart"/>
+              <w:t>Academic year</w:t>
+            </w:r>
             <w:r>
               <w:rPr>
                 <w:b/>
                 <w:sz w:val="24"/>
                 <w:lang w:val="en-US"/>
               </w:rPr>
-              <w:t>year</w:t>
-            </w:r>
-            <w:r>
-              <w:rPr>
-                <w:b/>
-                <w:sz w:val="24"/>
-                <w:lang w:val="en-US"/>
-              </w:rPr>
               <w:t> :</w:t>
             </w:r>
-            <w:proofErr w:type="gramEnd"/>
           </w:p>
         </w:tc>
         <w:tc>
@@ -1474,7 +1442,6 @@
                 <w:lang w:val="en-US"/>
               </w:rPr>
             </w:pPr>
-            <w:proofErr w:type="gramStart"/>
             <w:r>
               <w:rPr>
                 <w:lang w:val="en-US"/>
@@ -1493,7 +1460,6 @@
               </w:rPr>
               <w:t>:</w:t>
             </w:r>
-            <w:proofErr w:type="gramEnd"/>
           </w:p>
           <w:p>
             <w:pPr>
@@ -1538,27 +1504,13 @@
               <w:rPr>
                 <w:lang w:val="en-US"/>
               </w:rPr>
-              <w:t xml:space="preserve">Date and </w:t>
-            </w:r>
-            <w:proofErr w:type="gramStart"/>
-            <w:r>
-              <w:rPr>
-                <w:lang w:val="en-US"/>
-              </w:rPr>
-              <w:t>time</w:t>
-            </w:r>
-            <w:r>
-              <w:rPr>
-                <w:lang w:val="en-US"/>
-              </w:rPr>
-              <w:t> :</w:t>
-            </w:r>
-            <w:proofErr w:type="gramEnd"/>
-            <w:r>
-              <w:rPr>
-                <w:lang w:val="en-US"/>
-              </w:rPr>
-              <w:t xml:space="preserve"> </w:t>
+              <w:t>Date and time</w:t>
+            </w:r>
+            <w:r>
+              <w:rPr>
+                <w:lang w:val="en-US"/>
+              </w:rPr>
+              <w:t xml:space="preserve"> : </w:t>
             </w:r>
           </w:p>
           <w:p>
@@ -1586,14 +1538,12 @@
                 <w:lang w:val="en-US"/>
               </w:rPr>
             </w:pPr>
-            <w:proofErr w:type="gramStart"/>
             <w:r>
               <w:rPr>
                 <w:lang w:val="en-US"/>
               </w:rPr>
               <w:t>Signature :</w:t>
             </w:r>
-            <w:proofErr w:type="gramEnd"/>
           </w:p>
           <w:p>
             <w:pPr>
@@ -1626,14 +1576,7 @@
               <w:rPr>
                 <w:lang w:val="en-US"/>
               </w:rPr>
-              <w:t xml:space="preserve">Responsible </w:t>
-            </w:r>
-            <w:proofErr w:type="gramStart"/>
-            <w:r>
-              <w:rPr>
-                <w:lang w:val="en-US"/>
-              </w:rPr>
-              <w:t>teacher</w:t>
+              <w:t>Responsible teacher</w:t>
             </w:r>
             <w:r>
               <w:rPr>
@@ -1641,7 +1584,6 @@
               </w:rPr>
               <w:t> :</w:t>
             </w:r>
-            <w:proofErr w:type="gramEnd"/>
           </w:p>
           <w:p>
             <w:pPr>
@@ -1686,27 +1628,13 @@
               <w:rPr>
                 <w:lang w:val="en-US"/>
               </w:rPr>
-              <w:t xml:space="preserve">Date and </w:t>
-            </w:r>
-            <w:proofErr w:type="gramStart"/>
-            <w:r>
-              <w:rPr>
-                <w:lang w:val="en-US"/>
-              </w:rPr>
-              <w:t>time</w:t>
-            </w:r>
-            <w:r>
-              <w:rPr>
-                <w:lang w:val="en-US"/>
-              </w:rPr>
-              <w:t> :</w:t>
-            </w:r>
-            <w:proofErr w:type="gramEnd"/>
-            <w:r>
-              <w:rPr>
-                <w:lang w:val="en-US"/>
-              </w:rPr>
-              <w:t xml:space="preserve"> </w:t>
+              <w:t>Date and time</w:t>
+            </w:r>
+            <w:r>
+              <w:rPr>
+                <w:lang w:val="en-US"/>
+              </w:rPr>
+              <w:t xml:space="preserve"> : </w:t>
             </w:r>
           </w:p>
           <w:p>
@@ -1734,14 +1662,12 @@
                 <w:lang w:val="en-US"/>
               </w:rPr>
             </w:pPr>
-            <w:proofErr w:type="gramStart"/>
             <w:r>
               <w:rPr>
                 <w:lang w:val="en-US"/>
               </w:rPr>
               <w:t>Signature :</w:t>
             </w:r>
-            <w:proofErr w:type="gramEnd"/>
           </w:p>
           <w:p>
             <w:pPr>
@@ -1883,21 +1809,7 @@
         <w:rPr>
           <w:lang w:val="en-US"/>
         </w:rPr>
-        <w:t xml:space="preserve">As an academic work, its content, without prejudging its value, does not engage the responsibility of the author, nor that of the jury of the </w:t>
-      </w:r>
-      <w:proofErr w:type="gramStart"/>
-      <w:r>
-        <w:rPr>
-          <w:lang w:val="en-US"/>
-        </w:rPr>
-        <w:t>Bachelor's</w:t>
-      </w:r>
-      <w:proofErr w:type="gramEnd"/>
-      <w:r>
-        <w:rPr>
-          <w:lang w:val="en-US"/>
-        </w:rPr>
-        <w:t xml:space="preserve"> thesis and of the </w:t>
+        <w:t xml:space="preserve">As an academic work, its content, without prejudging its value, does not engage the responsibility of the author, nor that of the jury of the Bachelor's thesis and of the </w:t>
       </w:r>
       <w:r>
         <w:rPr>
@@ -5836,21 +5748,7 @@
         <w:rPr>
           <w:lang w:val="en-US"/>
         </w:rPr>
-        <w:t xml:space="preserve"> is to measure the concentration of the drug regularly and accurately </w:t>
-      </w:r>
-      <w:proofErr w:type="gramStart"/>
-      <w:r>
-        <w:rPr>
-          <w:lang w:val="en-US"/>
-        </w:rPr>
-        <w:t>in order to</w:t>
-      </w:r>
-      <w:proofErr w:type="gramEnd"/>
-      <w:r>
-        <w:rPr>
-          <w:lang w:val="en-US"/>
-        </w:rPr>
-        <w:t xml:space="preserve"> know its evolution. After examination, an expert in pharmacology can determine how to adjust the dosage to be above the </w:t>
+        <w:t xml:space="preserve"> is to measure the concentration of the drug regularly and accurately in order to know its evolution. After examination, an expert in pharmacology can determine how to adjust the dosage to be above the </w:t>
       </w:r>
       <w:r>
         <w:rPr>
@@ -5961,21 +5859,7 @@
         <w:rPr>
           <w:lang w:val="en-US"/>
         </w:rPr>
-        <w:t xml:space="preserve">Moreover, a significant proportion of individuals with TB are coinfected with HIV. It </w:t>
-      </w:r>
-      <w:proofErr w:type="gramStart"/>
-      <w:r>
-        <w:rPr>
-          <w:lang w:val="en-US"/>
-        </w:rPr>
-        <w:t>represents  25</w:t>
-      </w:r>
-      <w:proofErr w:type="gramEnd"/>
-      <w:r>
-        <w:rPr>
-          <w:lang w:val="en-US"/>
-        </w:rPr>
-        <w:t xml:space="preserve"> to 40% of the monitored people. A</w:t>
+        <w:t>Moreover, a significant proportion of individuals with TB are coinfected with HIV. It represents  25 to 40% of the monitored people. A</w:t>
       </w:r>
       <w:r>
         <w:rPr>
@@ -6539,21 +6423,7 @@
         <w:rPr>
           <w:lang w:val="en-US"/>
         </w:rPr>
-        <w:t xml:space="preserve">. The software developed during this </w:t>
-      </w:r>
-      <w:proofErr w:type="gramStart"/>
-      <w:r>
-        <w:rPr>
-          <w:lang w:val="en-US"/>
-        </w:rPr>
-        <w:t>Bachelor's</w:t>
-      </w:r>
-      <w:proofErr w:type="gramEnd"/>
-      <w:r>
-        <w:rPr>
-          <w:lang w:val="en-US"/>
-        </w:rPr>
-        <w:t xml:space="preserve"> thesis is a first step. It will then be taken over by three PhD students in charge of the development and the concrete application of the project.</w:t>
+        <w:t>. The software developed during this Bachelor's thesis is a first step. It will then be taken over by three PhD students in charge of the development and the concrete application of the project.</w:t>
       </w:r>
     </w:p>
     <w:p>
@@ -7666,21 +7536,7 @@
         <w:rPr>
           <w:lang w:val="en-US"/>
         </w:rPr>
-        <w:t xml:space="preserve">Once again, we will walk in the steps of Tucuxi. We will use the same development </w:t>
-      </w:r>
-      <w:proofErr w:type="gramStart"/>
-      <w:r>
-        <w:rPr>
-          <w:lang w:val="en-US"/>
-        </w:rPr>
-        <w:t>environment .</w:t>
-      </w:r>
-      <w:proofErr w:type="gramEnd"/>
-      <w:r>
-        <w:rPr>
-          <w:lang w:val="en-US"/>
-        </w:rPr>
-        <w:t xml:space="preserve"> QT is a very advantageous and rich IDE. It easily allows cross-platform development, test management, language management and many other frameworks. QT is very versatile. It also makes it easier to work with existing projects at the same time. De facto it is the </w:t>
+        <w:t xml:space="preserve">Once again, we will walk in the steps of Tucuxi. We will use the same development environment . QT is a very advantageous and rich IDE. It easily allows cross-platform development, test management, language management and many other frameworks. QT is very versatile. It also makes it easier to work with existing projects at the same time. De facto it is the </w:t>
       </w:r>
       <w:r>
         <w:rPr>
@@ -8223,7 +8079,6 @@
         <w:t xml:space="preserve">    </w:t>
       </w:r>
       <w:proofErr w:type="spellStart"/>
-      <w:proofErr w:type="gramStart"/>
       <w:r>
         <w:rPr>
           <w:rFonts w:ascii="Consolas" w:hAnsi="Consolas"/>
@@ -8255,7 +8110,6 @@
         <w:t>xsi</w:t>
       </w:r>
       <w:proofErr w:type="spellEnd"/>
-      <w:proofErr w:type="gramEnd"/>
       <w:r>
         <w:rPr>
           <w:rFonts w:ascii="Consolas" w:hAnsi="Consolas"/>
@@ -8321,7 +8175,6 @@
         <w:t xml:space="preserve">    </w:t>
       </w:r>
       <w:proofErr w:type="spellStart"/>
-      <w:proofErr w:type="gramStart"/>
       <w:r>
         <w:rPr>
           <w:rFonts w:ascii="Consolas" w:hAnsi="Consolas"/>
@@ -8353,7 +8206,6 @@
         <w:t>noNamespaceSchemaLocation</w:t>
       </w:r>
       <w:proofErr w:type="spellEnd"/>
-      <w:proofErr w:type="gramEnd"/>
       <w:r>
         <w:rPr>
           <w:rFonts w:ascii="Consolas" w:hAnsi="Consolas"/>
@@ -8646,29 +8498,7 @@
           <w:szCs w:val="21"/>
           <w:lang w:eastAsia="fr-FR"/>
         </w:rPr>
-        <w:t>&lt;</w:t>
-      </w:r>
-      <w:proofErr w:type="gramStart"/>
-      <w:r>
-        <w:rPr>
-          <w:rFonts w:ascii="Consolas" w:hAnsi="Consolas"/>
-          <w:color w:val="800000"/>
-          <w:sz w:val="21"/>
-          <w:szCs w:val="21"/>
-          <w:lang w:eastAsia="fr-FR"/>
-        </w:rPr>
-        <w:t>date</w:t>
-      </w:r>
-      <w:proofErr w:type="gramEnd"/>
-      <w:r>
-        <w:rPr>
-          <w:rFonts w:ascii="Consolas" w:hAnsi="Consolas"/>
-          <w:color w:val="800000"/>
-          <w:sz w:val="21"/>
-          <w:szCs w:val="21"/>
-          <w:lang w:eastAsia="fr-FR"/>
-        </w:rPr>
-        <w:t>&gt;</w:t>
+        <w:t>&lt;date&gt;</w:t>
       </w:r>
       <w:r>
         <w:rPr>
@@ -8735,7 +8565,6 @@
         <w:t>&lt;</w:t>
       </w:r>
       <w:proofErr w:type="spellStart"/>
-      <w:proofErr w:type="gramStart"/>
       <w:r>
         <w:rPr>
           <w:rFonts w:ascii="Consolas" w:hAnsi="Consolas"/>
@@ -8747,7 +8576,6 @@
         <w:t>language</w:t>
       </w:r>
       <w:proofErr w:type="spellEnd"/>
-      <w:proofErr w:type="gramEnd"/>
       <w:r>
         <w:rPr>
           <w:rFonts w:ascii="Consolas" w:hAnsi="Consolas"/>
@@ -9130,7 +8958,6 @@
           <w:lang w:val="en-US" w:eastAsia="fr-FR"/>
         </w:rPr>
       </w:pPr>
-      <w:proofErr w:type="gramStart"/>
       <w:r>
         <w:rPr>
           <w:b/>
@@ -9149,7 +8976,6 @@
         </w:rPr>
         <w:t> :</w:t>
       </w:r>
-      <w:proofErr w:type="gramEnd"/>
     </w:p>
     <w:p>
       <w:pPr>
@@ -9242,16 +9068,8 @@
         <w:rPr>
           <w:lang w:val="en-US"/>
         </w:rPr>
-        <w:t xml:space="preserve">The covariates element contains zero or many covariate </w:t>
-      </w:r>
-      <w:proofErr w:type="gramStart"/>
-      <w:r>
-        <w:rPr>
-          <w:lang w:val="en-US"/>
-        </w:rPr>
-        <w:t>elements .</w:t>
-      </w:r>
-      <w:proofErr w:type="gramEnd"/>
+        <w:t>The covariates element contains zero or many covariate elements .</w:t>
+      </w:r>
     </w:p>
     <w:p>
       <w:pPr>
@@ -10914,21 +10732,7 @@
         <w:rPr>
           <w:lang w:val="en-US"/>
         </w:rPr>
-        <w:t xml:space="preserve">The dosages </w:t>
-      </w:r>
-      <w:proofErr w:type="gramStart"/>
-      <w:r>
-        <w:rPr>
-          <w:lang w:val="en-US"/>
-        </w:rPr>
-        <w:t>are located in</w:t>
-      </w:r>
-      <w:proofErr w:type="gramEnd"/>
-      <w:r>
-        <w:rPr>
-          <w:lang w:val="en-US"/>
-        </w:rPr>
-        <w:t xml:space="preserve"> the treatment element. </w:t>
+        <w:t xml:space="preserve">The dosages are located in the treatment element. </w:t>
       </w:r>
       <w:r>
         <w:rPr>
@@ -12618,7 +12422,6 @@
           <w:lang w:val="en-US"/>
         </w:rPr>
       </w:pPr>
-      <w:proofErr w:type="gramStart"/>
       <w:r>
         <w:rPr>
           <w:lang w:val="en-US"/>
@@ -12635,14 +12438,7 @@
         <w:rPr>
           <w:lang w:val="en-US"/>
         </w:rPr>
-        <w:t xml:space="preserve"> to</w:t>
-      </w:r>
-      <w:proofErr w:type="gramEnd"/>
-      <w:r>
-        <w:rPr>
-          <w:lang w:val="en-US"/>
-        </w:rPr>
-        <w:t xml:space="preserve"> checks the samples, the program will compute aposteriori estimation. Then, it will check if a sample is below </w:t>
+        <w:t xml:space="preserve"> to checks the samples, the program will compute aposteriori estimation. Then, it will check if a sample is below </w:t>
       </w:r>
       <w:r>
         <w:rPr>
@@ -14069,7 +13865,6 @@
         </w:rPr>
         <w:t xml:space="preserve">        </w:t>
       </w:r>
-      <w:proofErr w:type="gramStart"/>
       <w:r>
         <w:rPr>
           <w:rFonts w:ascii="Consolas" w:hAnsi="Consolas"/>
@@ -14110,18 +13905,7 @@
           <w:szCs w:val="21"/>
           <w:lang w:val="en-US" w:eastAsia="fr-FR"/>
         </w:rPr>
-        <w:t>ch.tucuxi.imatinib</w:t>
-      </w:r>
-      <w:proofErr w:type="gramEnd"/>
-      <w:r>
-        <w:rPr>
-          <w:rFonts w:ascii="Consolas" w:hAnsi="Consolas"/>
-          <w:color w:val="000000"/>
-          <w:sz w:val="21"/>
-          <w:szCs w:val="21"/>
-          <w:lang w:val="en-US" w:eastAsia="fr-FR"/>
-        </w:rPr>
-        <w:t>.gotta2012</w:t>
+        <w:t>ch.tucuxi.imatinib.gotta2012</w:t>
       </w:r>
       <w:r>
         <w:rPr>
@@ -14491,25 +14275,7 @@
                                 <w:iCs/>
                                 <w:lang w:val="en-US"/>
                               </w:rPr>
-                              <w:t xml:space="preserve"> request. This point will be discussed </w:t>
-                            </w:r>
-                            <w:proofErr w:type="gramStart"/>
-                            <w:r>
-                              <w:rPr>
-                                <w:i/>
-                                <w:iCs/>
-                                <w:lang w:val="en-US"/>
-                              </w:rPr>
-                              <w:t>later on</w:t>
-                            </w:r>
-                            <w:proofErr w:type="gramEnd"/>
-                            <w:r>
-                              <w:rPr>
-                                <w:i/>
-                                <w:iCs/>
-                                <w:lang w:val="en-US"/>
-                              </w:rPr>
-                              <w:t>.</w:t>
+                              <w:t xml:space="preserve"> request. This point will be discussed later on.</w:t>
                             </w:r>
                           </w:p>
                         </w:txbxContent>
@@ -14780,21 +14546,7 @@
         <w:rPr>
           <w:lang w:val="en-US"/>
         </w:rPr>
-        <w:t xml:space="preserve">The first step is to load the query input file </w:t>
-      </w:r>
-      <w:proofErr w:type="gramStart"/>
-      <w:r>
-        <w:rPr>
-          <w:lang w:val="en-US"/>
-        </w:rPr>
-        <w:t>in order to</w:t>
-      </w:r>
-      <w:proofErr w:type="gramEnd"/>
-      <w:r>
-        <w:rPr>
-          <w:lang w:val="en-US"/>
-        </w:rPr>
-        <w:t xml:space="preserve"> manipulate it. Then foreach drug found, </w:t>
+        <w:t xml:space="preserve">The first step is to load the query input file in order to manipulate it. Then foreach drug found, </w:t>
       </w:r>
       <w:r>
         <w:rPr>
@@ -15125,27 +14877,13 @@
         <w:rPr>
           <w:lang w:val="en-US"/>
         </w:rPr>
-        <w:t xml:space="preserve"> that correspond to the formulation and route of the </w:t>
-      </w:r>
-      <w:proofErr w:type="gramStart"/>
-      <w:r>
-        <w:rPr>
-          <w:lang w:val="en-US"/>
-        </w:rPr>
-        <w:t xml:space="preserve">dosages </w:t>
-      </w:r>
-      <w:r>
-        <w:rPr>
-          <w:lang w:val="en-US"/>
-        </w:rPr>
-        <w:t>,</w:t>
-      </w:r>
-      <w:proofErr w:type="gramEnd"/>
-      <w:r>
-        <w:rPr>
-          <w:lang w:val="en-US"/>
-        </w:rPr>
-        <w:t xml:space="preserve"> we calculate a </w:t>
+        <w:t xml:space="preserve"> that correspond to the formulation and route of the dosages </w:t>
+      </w:r>
+      <w:r>
+        <w:rPr>
+          <w:lang w:val="en-US"/>
+        </w:rPr>
+        <w:t xml:space="preserve">, we calculate a </w:t>
       </w:r>
       <w:r>
         <w:rPr>
@@ -15321,21 +15059,7 @@
         <w:rPr>
           <w:lang w:val="en-US"/>
         </w:rPr>
-        <w:t xml:space="preserve"> method is probably not optimal, but it is a good starting point. What happens if a covariate is mandatory or if two models tied perfectly, but one may be fitting better? This type of question is not considered by this algorithm. In the future, a close collaboration with doctors will be necessary </w:t>
-      </w:r>
-      <w:proofErr w:type="gramStart"/>
-      <w:r>
-        <w:rPr>
-          <w:lang w:val="en-US"/>
-        </w:rPr>
-        <w:t>in order to</w:t>
-      </w:r>
-      <w:proofErr w:type="gramEnd"/>
-      <w:r>
-        <w:rPr>
-          <w:lang w:val="en-US"/>
-        </w:rPr>
-        <w:t xml:space="preserve"> determine for each drug “how to choose the drug file that fit the most to the patient”.</w:t>
+        <w:t xml:space="preserve"> method is probably not optimal, but it is a good starting point. What happens if a covariate is mandatory or if two models tied perfectly, but one may be fitting better? This type of question is not considered by this algorithm. In the future, a close collaboration with doctors will be necessary in order to determine for each drug “how to choose the drug file that fit the most to the patient”.</w:t>
       </w:r>
     </w:p>
     <w:p>
@@ -16077,19 +15801,11 @@
           <w:lang w:val="en-US"/>
         </w:rPr>
       </w:pPr>
-      <w:proofErr w:type="gramStart"/>
-      <w:r>
-        <w:rPr>
-          <w:lang w:val="en-US"/>
-        </w:rPr>
-        <w:t>In order to</w:t>
-      </w:r>
-      <w:proofErr w:type="gramEnd"/>
-      <w:r>
-        <w:rPr>
-          <w:lang w:val="en-US"/>
-        </w:rPr>
-        <w:t xml:space="preserve"> adjust a dosage, it is important that the dosages used to perform the computation are relevant. Thus, after loading the best trug file, the CDSS will check that every dosage of the request </w:t>
+      <w:r>
+        <w:rPr>
+          <w:lang w:val="en-US"/>
+        </w:rPr>
+        <w:t xml:space="preserve">In order to adjust a dosage, it is important that the dosages used to perform the computation are relevant. Thus, after loading the best trug file, the CDSS will check that every dosage of the request </w:t>
       </w:r>
       <w:r>
         <w:rPr>
@@ -17631,25 +17347,7 @@
                                 <w:iCs/>
                                 <w:lang w:val="en-US"/>
                               </w:rPr>
-                              <w:t xml:space="preserve">There is no absolute rule that is easy to implement </w:t>
-                            </w:r>
-                            <w:proofErr w:type="gramStart"/>
-                            <w:r>
-                              <w:rPr>
-                                <w:i/>
-                                <w:iCs/>
-                                <w:lang w:val="en-US"/>
-                              </w:rPr>
-                              <w:t>in order to</w:t>
-                            </w:r>
-                            <w:proofErr w:type="gramEnd"/>
-                            <w:r>
-                              <w:rPr>
-                                <w:i/>
-                                <w:iCs/>
-                                <w:lang w:val="en-US"/>
-                              </w:rPr>
-                              <w:t xml:space="preserve"> </w:t>
+                              <w:t xml:space="preserve">There is no absolute rule that is easy to implement in order to </w:t>
                             </w:r>
                             <w:r>
                               <w:rPr>
@@ -18292,11 +17990,9 @@
               <w:rPr>
                 <w:b w:val="0"/>
                 <w:bCs w:val="0"/>
-                <w:i/>
-                <w:iCs/>
-                <w:lang w:val="en-US"/>
-              </w:rPr>
-              <w:t xml:space="preserve">getInstance </w:t>
+                <w:lang w:val="en-US"/>
+              </w:rPr>
+              <w:t>loadDictionary with various xml string.</w:t>
             </w:r>
             <w:r>
               <w:rPr>
@@ -18304,7 +18000,7 @@
                 <w:bCs w:val="0"/>
                 <w:lang w:val="en-US"/>
               </w:rPr>
-              <w:t>with an invalid language and then with a valid language.</w:t>
+              <w:t>.</w:t>
             </w:r>
           </w:p>
         </w:tc>
@@ -18364,17 +18060,29 @@
                 <w:bCs w:val="0"/>
                 <w:lang w:val="en-US"/>
               </w:rPr>
-              <w:t xml:space="preserve">When the bad language is used, a </w:t>
+              <w:t xml:space="preserve">When </w:t>
             </w:r>
             <w:r>
               <w:rPr>
                 <w:b w:val="0"/>
                 <w:bCs w:val="0"/>
-                <w:i/>
-                <w:iCs/>
-                <w:lang w:val="en-US"/>
-              </w:rPr>
-              <w:t xml:space="preserve">LanguageException </w:t>
+                <w:lang w:val="en-US"/>
+              </w:rPr>
+              <w:t xml:space="preserve">a bad string is used, a </w:t>
+            </w:r>
+            <w:r>
+              <w:rPr>
+                <w:color w:val="800080"/>
+                <w:lang w:val="en-US"/>
+              </w:rPr>
+              <w:t>Language</w:t>
+            </w:r>
+            <w:r>
+              <w:rPr>
+                <w:color w:val="800080"/>
+                <w:lang w:val="en-US"/>
+              </w:rPr>
+              <w:t>Exception</w:t>
             </w:r>
             <w:r>
               <w:rPr>
@@ -18382,7 +18090,7 @@
                 <w:bCs w:val="0"/>
                 <w:lang w:val="en-US"/>
               </w:rPr>
-              <w:t>is thrown.</w:t>
+              <w:t xml:space="preserve"> is raised.</w:t>
             </w:r>
           </w:p>
           <w:p>
@@ -18402,7 +18110,39 @@
                 <w:bCs w:val="0"/>
                 <w:lang w:val="en-US"/>
               </w:rPr>
-              <w:t>When the valid language is used, no exception is thrown.</w:t>
+              <w:t xml:space="preserve">When </w:t>
+            </w:r>
+            <w:r>
+              <w:rPr>
+                <w:b w:val="0"/>
+                <w:bCs w:val="0"/>
+                <w:lang w:val="en-US"/>
+              </w:rPr>
+              <w:t>a</w:t>
+            </w:r>
+            <w:r>
+              <w:rPr>
+                <w:b w:val="0"/>
+                <w:bCs w:val="0"/>
+                <w:lang w:val="en-US"/>
+              </w:rPr>
+              <w:t xml:space="preserve"> valid </w:t>
+            </w:r>
+            <w:r>
+              <w:rPr>
+                <w:b w:val="0"/>
+                <w:bCs w:val="0"/>
+                <w:lang w:val="en-US"/>
+              </w:rPr>
+              <w:t>string</w:t>
+            </w:r>
+            <w:r>
+              <w:rPr>
+                <w:b w:val="0"/>
+                <w:bCs w:val="0"/>
+                <w:lang w:val="en-US"/>
+              </w:rPr>
+              <w:t xml:space="preserve"> is used, no exception is thrown.</w:t>
             </w:r>
           </w:p>
         </w:tc>
@@ -18567,6 +18307,14 @@
                 <w:bCs w:val="0"/>
                 <w:lang w:val="en-US"/>
               </w:rPr>
+              <w:t xml:space="preserve">method calls </w:t>
+            </w:r>
+            <w:r>
+              <w:rPr>
+                <w:b w:val="0"/>
+                <w:bCs w:val="0"/>
+                <w:lang w:val="en-US"/>
+              </w:rPr>
               <w:t>with an invalid key and then with a valid key.</w:t>
             </w:r>
           </w:p>
@@ -18646,7 +18394,6 @@
               </w:rPr>
               <w:br/>
             </w:r>
-            <w:proofErr w:type="gramStart"/>
             <w:r>
               <w:rPr>
                 <w:color w:val="800080"/>
@@ -18660,7 +18407,6 @@
               </w:rPr>
               <w:t>::</w:t>
             </w:r>
-            <w:proofErr w:type="gramEnd"/>
             <w:r>
               <w:rPr>
                 <w:color w:val="800080"/>
@@ -18912,15 +18658,7 @@
                 <w:bCs w:val="0"/>
                 <w:lang w:val="en-US"/>
               </w:rPr>
-              <w:t xml:space="preserve">Retrieve </w:t>
-            </w:r>
-            <w:r>
-              <w:rPr>
-                <w:b w:val="0"/>
-                <w:bCs w:val="0"/>
-                <w:lang w:val="en-US"/>
-              </w:rPr>
-              <w:t>complete admin.</w:t>
+              <w:t>Retrieve complete admin.</w:t>
             </w:r>
           </w:p>
         </w:tc>
@@ -18995,15 +18733,7 @@
                 <w:bCs w:val="0"/>
                 <w:lang w:val="en-US"/>
               </w:rPr>
-              <w:t xml:space="preserve">The test tries to </w:t>
-            </w:r>
-            <w:r>
-              <w:rPr>
-                <w:b w:val="0"/>
-                <w:bCs w:val="0"/>
-                <w:lang w:val="en-US"/>
-              </w:rPr>
-              <w:t>load a query file that contains the most complete admin element possible.</w:t>
+              <w:t>The test tries to load a query file that contains the most complete admin element possible.</w:t>
             </w:r>
             <w:r>
               <w:rPr>
@@ -19073,7 +18803,6 @@
               </w:rPr>
               <w:t xml:space="preserve">The import status is </w:t>
             </w:r>
-            <w:proofErr w:type="gramStart"/>
             <w:r>
               <w:rPr>
                 <w:color w:val="800080"/>
@@ -19087,7 +18816,6 @@
               </w:rPr>
               <w:t>::</w:t>
             </w:r>
-            <w:proofErr w:type="gramEnd"/>
             <w:r>
               <w:rPr>
                 <w:color w:val="800080"/>
@@ -19194,23 +18922,7 @@
                 <w:bCs w:val="0"/>
                 <w:lang w:val="en-US"/>
               </w:rPr>
-              <w:t xml:space="preserve">Retrieve </w:t>
-            </w:r>
-            <w:r>
-              <w:rPr>
-                <w:b w:val="0"/>
-                <w:bCs w:val="0"/>
-                <w:lang w:val="en-US"/>
-              </w:rPr>
-              <w:t>no</w:t>
-            </w:r>
-            <w:r>
-              <w:rPr>
-                <w:b w:val="0"/>
-                <w:bCs w:val="0"/>
-                <w:lang w:val="en-US"/>
-              </w:rPr>
-              <w:t xml:space="preserve"> admin.</w:t>
+              <w:t>Retrieve no admin.</w:t>
             </w:r>
           </w:p>
         </w:tc>
@@ -19285,15 +18997,7 @@
                 <w:bCs w:val="0"/>
                 <w:lang w:val="en-US"/>
               </w:rPr>
-              <w:t xml:space="preserve">The test tries to load a query file </w:t>
-            </w:r>
-            <w:r>
-              <w:rPr>
-                <w:b w:val="0"/>
-                <w:bCs w:val="0"/>
-                <w:lang w:val="en-US"/>
-              </w:rPr>
-              <w:t xml:space="preserve">without any admin element inside. </w:t>
+              <w:t xml:space="preserve">The test tries to load a query file without any admin element inside. </w:t>
             </w:r>
           </w:p>
         </w:tc>
@@ -19355,7 +19059,6 @@
               </w:rPr>
               <w:t xml:space="preserve">The import status is </w:t>
             </w:r>
-            <w:proofErr w:type="gramStart"/>
             <w:r>
               <w:rPr>
                 <w:color w:val="800080"/>
@@ -19369,7 +19072,6 @@
               </w:rPr>
               <w:t>::</w:t>
             </w:r>
-            <w:proofErr w:type="gramEnd"/>
             <w:r>
               <w:rPr>
                 <w:color w:val="800080"/>
@@ -19412,7 +19114,6 @@
               </w:rPr>
               <w:t xml:space="preserve"> </w:t>
             </w:r>
-            <w:proofErr w:type="gramStart"/>
             <w:r>
               <w:rPr>
                 <w:color w:val="800080"/>
@@ -19426,7 +19127,6 @@
               </w:rPr>
               <w:t>::</w:t>
             </w:r>
-            <w:proofErr w:type="gramEnd"/>
             <w:r>
               <w:rPr>
                 <w:color w:val="800080"/>
@@ -19607,23 +19307,7 @@
                 <w:bCs w:val="0"/>
                 <w:lang w:val="en-US"/>
               </w:rPr>
-              <w:t xml:space="preserve">Retrieve </w:t>
-            </w:r>
-            <w:r>
-              <w:rPr>
-                <w:b w:val="0"/>
-                <w:bCs w:val="0"/>
-                <w:lang w:val="en-US"/>
-              </w:rPr>
-              <w:t>empty</w:t>
-            </w:r>
-            <w:r>
-              <w:rPr>
-                <w:b w:val="0"/>
-                <w:bCs w:val="0"/>
-                <w:lang w:val="en-US"/>
-              </w:rPr>
-              <w:t xml:space="preserve"> admin.</w:t>
+              <w:t>Retrieve empty admin.</w:t>
             </w:r>
           </w:p>
         </w:tc>
@@ -19698,23 +19382,7 @@
                 <w:bCs w:val="0"/>
                 <w:lang w:val="en-US"/>
               </w:rPr>
-              <w:t xml:space="preserve">The test tries to load a query file without </w:t>
-            </w:r>
-            <w:r>
-              <w:rPr>
-                <w:b w:val="0"/>
-                <w:bCs w:val="0"/>
-                <w:lang w:val="en-US"/>
-              </w:rPr>
-              <w:t>an admin element that is empty.</w:t>
-            </w:r>
-            <w:r>
-              <w:rPr>
-                <w:b w:val="0"/>
-                <w:bCs w:val="0"/>
-                <w:lang w:val="en-US"/>
-              </w:rPr>
-              <w:t xml:space="preserve"> </w:t>
+              <w:t xml:space="preserve">The test tries to load a query file without an admin element that is empty. </w:t>
             </w:r>
           </w:p>
         </w:tc>
@@ -19776,7 +19444,6 @@
               </w:rPr>
               <w:t xml:space="preserve">The import status is </w:t>
             </w:r>
-            <w:proofErr w:type="gramStart"/>
             <w:r>
               <w:rPr>
                 <w:color w:val="800080"/>
@@ -19790,7 +19457,6 @@
               </w:rPr>
               <w:t>::</w:t>
             </w:r>
-            <w:proofErr w:type="gramEnd"/>
             <w:r>
               <w:rPr>
                 <w:color w:val="800080"/>
@@ -19833,7 +19499,6 @@
               </w:rPr>
               <w:t xml:space="preserve"> </w:t>
             </w:r>
-            <w:proofErr w:type="gramStart"/>
             <w:r>
               <w:rPr>
                 <w:color w:val="800080"/>
@@ -19847,7 +19512,6 @@
               </w:rPr>
               <w:t>::</w:t>
             </w:r>
-            <w:proofErr w:type="gramEnd"/>
             <w:r>
               <w:rPr>
                 <w:color w:val="800080"/>
@@ -20064,15 +19728,7 @@
                 <w:bCs w:val="0"/>
                 <w:lang w:val="en-US"/>
               </w:rPr>
-              <w:t xml:space="preserve">Retrieve </w:t>
-            </w:r>
-            <w:r>
-              <w:rPr>
-                <w:b w:val="0"/>
-                <w:bCs w:val="0"/>
-                <w:lang w:val="en-US"/>
-              </w:rPr>
-              <w:t>minimal person</w:t>
+              <w:t>Retrieve minimal person</w:t>
             </w:r>
           </w:p>
         </w:tc>
@@ -20147,15 +19803,7 @@
                 <w:bCs w:val="0"/>
                 <w:lang w:val="en-US"/>
               </w:rPr>
-              <w:t>The test tries to load a query file with</w:t>
-            </w:r>
-            <w:r>
-              <w:rPr>
-                <w:b w:val="0"/>
-                <w:bCs w:val="0"/>
-                <w:lang w:val="en-US"/>
-              </w:rPr>
-              <w:t xml:space="preserve"> minimal patient and mandator.</w:t>
+              <w:t>The test tries to load a query file with minimal patient and mandator.</w:t>
             </w:r>
             <w:r>
               <w:rPr>
@@ -20225,7 +19873,6 @@
               </w:rPr>
               <w:t xml:space="preserve">The import status is </w:t>
             </w:r>
-            <w:proofErr w:type="gramStart"/>
             <w:r>
               <w:rPr>
                 <w:color w:val="800080"/>
@@ -20239,7 +19886,6 @@
               </w:rPr>
               <w:t>::</w:t>
             </w:r>
-            <w:proofErr w:type="gramEnd"/>
             <w:r>
               <w:rPr>
                 <w:color w:val="800080"/>
@@ -20365,15 +20011,7 @@
                 <w:bCs w:val="0"/>
                 <w:lang w:val="en-US"/>
               </w:rPr>
-              <w:t xml:space="preserve">Retrieve minimal </w:t>
-            </w:r>
-            <w:r>
-              <w:rPr>
-                <w:b w:val="0"/>
-                <w:bCs w:val="0"/>
-                <w:lang w:val="en-US"/>
-              </w:rPr>
-              <w:t>institute</w:t>
+              <w:t>Retrieve minimal institute</w:t>
             </w:r>
           </w:p>
         </w:tc>
@@ -20448,23 +20086,7 @@
                 <w:bCs w:val="0"/>
                 <w:lang w:val="en-US"/>
               </w:rPr>
-              <w:t>The test tries to load a query file with minimal patient and mandator</w:t>
-            </w:r>
-            <w:r>
-              <w:rPr>
-                <w:b w:val="0"/>
-                <w:bCs w:val="0"/>
-                <w:lang w:val="en-US"/>
-              </w:rPr>
-              <w:t xml:space="preserve"> institute. </w:t>
-            </w:r>
-            <w:r>
-              <w:rPr>
-                <w:b w:val="0"/>
-                <w:bCs w:val="0"/>
-                <w:lang w:val="en-US"/>
-              </w:rPr>
-              <w:t xml:space="preserve"> </w:t>
+              <w:t xml:space="preserve">The test tries to load a query file with minimal patient and mandator institute.  </w:t>
             </w:r>
           </w:p>
         </w:tc>
@@ -20526,7 +20148,6 @@
               </w:rPr>
               <w:t xml:space="preserve">The import status is </w:t>
             </w:r>
-            <w:proofErr w:type="gramStart"/>
             <w:r>
               <w:rPr>
                 <w:color w:val="800080"/>
@@ -20540,7 +20161,6 @@
               </w:rPr>
               <w:t>::</w:t>
             </w:r>
-            <w:proofErr w:type="gramEnd"/>
             <w:r>
               <w:rPr>
                 <w:color w:val="800080"/>
@@ -20594,7 +20214,33 @@
                 <w:bCs w:val="0"/>
                 <w:lang w:val="en-US"/>
               </w:rPr>
-              <w:t>When getting their address, phone, email and institute, the getters return optional without value.</w:t>
+              <w:t xml:space="preserve">When getting their address, phone, </w:t>
+            </w:r>
+            <w:r>
+              <w:rPr>
+                <w:b w:val="0"/>
+                <w:bCs w:val="0"/>
+                <w:lang w:val="en-US"/>
+              </w:rPr>
+              <w:t xml:space="preserve">and </w:t>
+            </w:r>
+            <w:proofErr w:type="spellStart"/>
+            <w:r>
+              <w:rPr>
+                <w:b w:val="0"/>
+                <w:bCs w:val="0"/>
+                <w:lang w:val="en-US"/>
+              </w:rPr>
+              <w:t>emai</w:t>
+            </w:r>
+            <w:proofErr w:type="spellEnd"/>
+            <w:r>
+              <w:rPr>
+                <w:b w:val="0"/>
+                <w:bCs w:val="0"/>
+                <w:lang w:val="en-US"/>
+              </w:rPr>
+              <w:t>, the getters return optional without value.</w:t>
             </w:r>
           </w:p>
         </w:tc>
@@ -20636,6 +20282,2673 @@
         <w:br w:type="page"/>
       </w:r>
     </w:p>
+    <w:tbl>
+      <w:tblPr>
+        <w:tblStyle w:val="TableauGrille2-Accentuation2"/>
+        <w:tblW w:w="0" w:type="auto"/>
+        <w:tblLook w:val="04A0" w:firstRow="1" w:lastRow="0" w:firstColumn="1" w:lastColumn="0" w:noHBand="0" w:noVBand="1"/>
+      </w:tblPr>
+      <w:tblGrid>
+        <w:gridCol w:w="8789"/>
+        <w:gridCol w:w="1415"/>
+      </w:tblGrid>
+      <w:tr>
+        <w:trPr>
+          <w:cnfStyle w:val="100000000000" w:firstRow="1" w:lastRow="0" w:firstColumn="0" w:lastColumn="0" w:oddVBand="0" w:evenVBand="0" w:oddHBand="0" w:evenHBand="0" w:firstRowFirstColumn="0" w:firstRowLastColumn="0" w:lastRowFirstColumn="0" w:lastRowLastColumn="0"/>
+        </w:trPr>
+        <w:tc>
+          <w:tcPr>
+            <w:cnfStyle w:val="001000000000" w:firstRow="0" w:lastRow="0" w:firstColumn="1" w:lastColumn="0" w:oddVBand="0" w:evenVBand="0" w:oddHBand="0" w:evenHBand="0" w:firstRowFirstColumn="0" w:firstRowLastColumn="0" w:lastRowFirstColumn="0" w:lastRowLastColumn="0"/>
+            <w:tcW w:w="8789" w:type="dxa"/>
+          </w:tcPr>
+          <w:p>
+            <w:pPr>
+              <w:rPr>
+                <w:b w:val="0"/>
+                <w:bCs w:val="0"/>
+                <w:lang w:val="en-US"/>
+              </w:rPr>
+            </w:pPr>
+            <w:bookmarkStart w:id="32" w:name="_Toc102134627"/>
+            <w:r>
+              <w:rPr>
+                <w:lang w:val="en-US"/>
+              </w:rPr>
+              <w:lastRenderedPageBreak/>
+              <w:t xml:space="preserve">Name: </w:t>
+            </w:r>
+            <w:r>
+              <w:rPr>
+                <w:lang w:val="en-US"/>
+              </w:rPr>
+              <w:br/>
+            </w:r>
+            <w:r>
+              <w:rPr>
+                <w:b w:val="0"/>
+                <w:bCs w:val="0"/>
+                <w:lang w:val="en-US"/>
+              </w:rPr>
+              <w:t xml:space="preserve">Retrieve minimal </w:t>
+            </w:r>
+            <w:r>
+              <w:rPr>
+                <w:b w:val="0"/>
+                <w:bCs w:val="0"/>
+                <w:lang w:val="en-US"/>
+              </w:rPr>
+              <w:t>coordinates</w:t>
+            </w:r>
+          </w:p>
+        </w:tc>
+        <w:tc>
+          <w:tcPr>
+            <w:tcW w:w="1415" w:type="dxa"/>
+            <w:vMerge w:val="restart"/>
+          </w:tcPr>
+          <w:p>
+            <w:pPr>
+              <w:cnfStyle w:val="100000000000" w:firstRow="1" w:lastRow="0" w:firstColumn="0" w:lastColumn="0" w:oddVBand="0" w:evenVBand="0" w:oddHBand="0" w:evenHBand="0" w:firstRowFirstColumn="0" w:firstRowLastColumn="0" w:lastRowFirstColumn="0" w:lastRowLastColumn="0"/>
+              <w:rPr>
+                <w:lang w:val="en-US"/>
+              </w:rPr>
+            </w:pPr>
+            <w:r>
+              <w:rPr>
+                <w:lang w:val="en-US"/>
+              </w:rPr>
+              <w:t>Result:</w:t>
+            </w:r>
+            <w:r>
+              <w:rPr>
+                <w:lang w:val="en-US"/>
+              </w:rPr>
+              <w:br/>
+            </w:r>
+            <w:r>
+              <w:rPr>
+                <w:b w:val="0"/>
+                <w:bCs w:val="0"/>
+                <w:color w:val="00B050"/>
+                <w:lang w:val="en-US"/>
+              </w:rPr>
+              <w:t>Success</w:t>
+            </w:r>
+          </w:p>
+        </w:tc>
+      </w:tr>
+      <w:tr>
+        <w:trPr>
+          <w:cnfStyle w:val="000000100000" w:firstRow="0" w:lastRow="0" w:firstColumn="0" w:lastColumn="0" w:oddVBand="0" w:evenVBand="0" w:oddHBand="1" w:evenHBand="0" w:firstRowFirstColumn="0" w:firstRowLastColumn="0" w:lastRowFirstColumn="0" w:lastRowLastColumn="0"/>
+        </w:trPr>
+        <w:tc>
+          <w:tcPr>
+            <w:cnfStyle w:val="001000000000" w:firstRow="0" w:lastRow="0" w:firstColumn="1" w:lastColumn="0" w:oddVBand="0" w:evenVBand="0" w:oddHBand="0" w:evenHBand="0" w:firstRowFirstColumn="0" w:firstRowLastColumn="0" w:lastRowFirstColumn="0" w:lastRowLastColumn="0"/>
+            <w:tcW w:w="8789" w:type="dxa"/>
+          </w:tcPr>
+          <w:p>
+            <w:pPr>
+              <w:rPr>
+                <w:b w:val="0"/>
+                <w:bCs w:val="0"/>
+                <w:lang w:val="en-US"/>
+              </w:rPr>
+            </w:pPr>
+            <w:r>
+              <w:rPr>
+                <w:lang w:val="en-US"/>
+              </w:rPr>
+              <w:t xml:space="preserve">Description: </w:t>
+            </w:r>
+            <w:r>
+              <w:rPr>
+                <w:lang w:val="en-US"/>
+              </w:rPr>
+              <w:br/>
+            </w:r>
+            <w:r>
+              <w:rPr>
+                <w:b w:val="0"/>
+                <w:bCs w:val="0"/>
+                <w:lang w:val="en-US"/>
+              </w:rPr>
+              <w:t xml:space="preserve">The test tries to load a query file with minimal </w:t>
+            </w:r>
+            <w:r>
+              <w:rPr>
+                <w:b w:val="0"/>
+                <w:bCs w:val="0"/>
+                <w:lang w:val="en-US"/>
+              </w:rPr>
+              <w:t>address, phone and email in persons and institutes</w:t>
+            </w:r>
+            <w:r>
+              <w:rPr>
+                <w:b w:val="0"/>
+                <w:bCs w:val="0"/>
+                <w:lang w:val="en-US"/>
+              </w:rPr>
+              <w:t>.</w:t>
+            </w:r>
+          </w:p>
+        </w:tc>
+        <w:tc>
+          <w:tcPr>
+            <w:tcW w:w="1415" w:type="dxa"/>
+            <w:vMerge/>
+          </w:tcPr>
+          <w:p>
+            <w:pPr>
+              <w:cnfStyle w:val="000000100000" w:firstRow="0" w:lastRow="0" w:firstColumn="0" w:lastColumn="0" w:oddVBand="0" w:evenVBand="0" w:oddHBand="1" w:evenHBand="0" w:firstRowFirstColumn="0" w:firstRowLastColumn="0" w:lastRowFirstColumn="0" w:lastRowLastColumn="0"/>
+              <w:rPr>
+                <w:lang w:val="en-US"/>
+              </w:rPr>
+            </w:pPr>
+          </w:p>
+        </w:tc>
+      </w:tr>
+      <w:tr>
+        <w:tc>
+          <w:tcPr>
+            <w:cnfStyle w:val="001000000000" w:firstRow="0" w:lastRow="0" w:firstColumn="1" w:lastColumn="0" w:oddVBand="0" w:evenVBand="0" w:oddHBand="0" w:evenHBand="0" w:firstRowFirstColumn="0" w:firstRowLastColumn="0" w:lastRowFirstColumn="0" w:lastRowLastColumn="0"/>
+            <w:tcW w:w="8789" w:type="dxa"/>
+          </w:tcPr>
+          <w:p>
+            <w:pPr>
+              <w:spacing w:after="0"/>
+              <w:rPr>
+                <w:b w:val="0"/>
+                <w:bCs w:val="0"/>
+                <w:lang w:val="en-US"/>
+              </w:rPr>
+            </w:pPr>
+            <w:r>
+              <w:rPr>
+                <w:lang w:val="en-US"/>
+              </w:rPr>
+              <w:t>Validation:</w:t>
+            </w:r>
+          </w:p>
+          <w:p>
+            <w:pPr>
+              <w:pStyle w:val="Paragraphedeliste"/>
+              <w:numPr>
+                <w:ilvl w:val="0"/>
+                <w:numId w:val="33"/>
+              </w:numPr>
+              <w:rPr>
+                <w:b w:val="0"/>
+                <w:bCs w:val="0"/>
+                <w:lang w:val="en-US"/>
+              </w:rPr>
+            </w:pPr>
+            <w:r>
+              <w:rPr>
+                <w:b w:val="0"/>
+                <w:bCs w:val="0"/>
+                <w:lang w:val="en-US"/>
+              </w:rPr>
+              <w:t xml:space="preserve">The import status is </w:t>
+            </w:r>
+            <w:r>
+              <w:rPr>
+                <w:color w:val="800080"/>
+                <w:lang w:val="en-US"/>
+              </w:rPr>
+              <w:t>Status</w:t>
+            </w:r>
+            <w:r>
+              <w:rPr>
+                <w:lang w:val="en-US"/>
+              </w:rPr>
+              <w:t>::</w:t>
+            </w:r>
+            <w:r>
+              <w:rPr>
+                <w:color w:val="800080"/>
+                <w:lang w:val="en-US"/>
+              </w:rPr>
+              <w:t>Ok</w:t>
+            </w:r>
+            <w:r>
+              <w:rPr>
+                <w:b w:val="0"/>
+                <w:bCs w:val="0"/>
+                <w:lang w:val="en-US"/>
+              </w:rPr>
+              <w:t>.</w:t>
+            </w:r>
+          </w:p>
+          <w:p>
+            <w:pPr>
+              <w:pStyle w:val="Paragraphedeliste"/>
+              <w:numPr>
+                <w:ilvl w:val="0"/>
+                <w:numId w:val="33"/>
+              </w:numPr>
+              <w:rPr>
+                <w:lang w:val="en-US"/>
+              </w:rPr>
+            </w:pPr>
+            <w:r>
+              <w:rPr>
+                <w:b w:val="0"/>
+                <w:bCs w:val="0"/>
+                <w:lang w:val="en-US"/>
+              </w:rPr>
+              <w:t xml:space="preserve">When getting their </w:t>
+            </w:r>
+            <w:r>
+              <w:rPr>
+                <w:b w:val="0"/>
+                <w:bCs w:val="0"/>
+                <w:lang w:val="en-US"/>
+              </w:rPr>
+              <w:t>missing values, it returns an empty string</w:t>
+            </w:r>
+            <w:r>
+              <w:rPr>
+                <w:b w:val="0"/>
+                <w:bCs w:val="0"/>
+                <w:lang w:val="en-US"/>
+              </w:rPr>
+              <w:t>.</w:t>
+            </w:r>
+          </w:p>
+        </w:tc>
+        <w:tc>
+          <w:tcPr>
+            <w:tcW w:w="1415" w:type="dxa"/>
+            <w:vMerge/>
+          </w:tcPr>
+          <w:p>
+            <w:pPr>
+              <w:cnfStyle w:val="000000000000" w:firstRow="0" w:lastRow="0" w:firstColumn="0" w:lastColumn="0" w:oddVBand="0" w:evenVBand="0" w:oddHBand="0" w:evenHBand="0" w:firstRowFirstColumn="0" w:firstRowLastColumn="0" w:lastRowFirstColumn="0" w:lastRowLastColumn="0"/>
+              <w:rPr>
+                <w:lang w:val="en-US"/>
+              </w:rPr>
+            </w:pPr>
+          </w:p>
+        </w:tc>
+      </w:tr>
+    </w:tbl>
+    <w:p>
+      <w:pPr>
+        <w:rPr>
+          <w:lang w:val="en-US"/>
+        </w:rPr>
+      </w:pPr>
+    </w:p>
+    <w:tbl>
+      <w:tblPr>
+        <w:tblStyle w:val="TableauGrille2-Accentuation2"/>
+        <w:tblW w:w="0" w:type="auto"/>
+        <w:tblLook w:val="04A0" w:firstRow="1" w:lastRow="0" w:firstColumn="1" w:lastColumn="0" w:noHBand="0" w:noVBand="1"/>
+      </w:tblPr>
+      <w:tblGrid>
+        <w:gridCol w:w="8789"/>
+        <w:gridCol w:w="1415"/>
+      </w:tblGrid>
+      <w:tr>
+        <w:trPr>
+          <w:cnfStyle w:val="100000000000" w:firstRow="1" w:lastRow="0" w:firstColumn="0" w:lastColumn="0" w:oddVBand="0" w:evenVBand="0" w:oddHBand="0" w:evenHBand="0" w:firstRowFirstColumn="0" w:firstRowLastColumn="0" w:lastRowFirstColumn="0" w:lastRowLastColumn="0"/>
+        </w:trPr>
+        <w:tc>
+          <w:tcPr>
+            <w:cnfStyle w:val="001000000000" w:firstRow="0" w:lastRow="0" w:firstColumn="1" w:lastColumn="0" w:oddVBand="0" w:evenVBand="0" w:oddHBand="0" w:evenHBand="0" w:firstRowFirstColumn="0" w:firstRowLastColumn="0" w:lastRowFirstColumn="0" w:lastRowLastColumn="0"/>
+            <w:tcW w:w="8789" w:type="dxa"/>
+          </w:tcPr>
+          <w:p>
+            <w:pPr>
+              <w:rPr>
+                <w:b w:val="0"/>
+                <w:bCs w:val="0"/>
+                <w:lang w:val="en-US"/>
+              </w:rPr>
+            </w:pPr>
+            <w:r>
+              <w:rPr>
+                <w:lang w:val="en-US"/>
+              </w:rPr>
+              <w:t xml:space="preserve">Name: </w:t>
+            </w:r>
+            <w:r>
+              <w:rPr>
+                <w:lang w:val="en-US"/>
+              </w:rPr>
+              <w:br/>
+            </w:r>
+            <w:r>
+              <w:rPr>
+                <w:b w:val="0"/>
+                <w:bCs w:val="0"/>
+                <w:lang w:val="en-US"/>
+              </w:rPr>
+              <w:t>Error when missing mandatory in mandator person</w:t>
+            </w:r>
+          </w:p>
+        </w:tc>
+        <w:tc>
+          <w:tcPr>
+            <w:tcW w:w="1415" w:type="dxa"/>
+            <w:vMerge w:val="restart"/>
+          </w:tcPr>
+          <w:p>
+            <w:pPr>
+              <w:cnfStyle w:val="100000000000" w:firstRow="1" w:lastRow="0" w:firstColumn="0" w:lastColumn="0" w:oddVBand="0" w:evenVBand="0" w:oddHBand="0" w:evenHBand="0" w:firstRowFirstColumn="0" w:firstRowLastColumn="0" w:lastRowFirstColumn="0" w:lastRowLastColumn="0"/>
+              <w:rPr>
+                <w:lang w:val="en-US"/>
+              </w:rPr>
+            </w:pPr>
+            <w:r>
+              <w:rPr>
+                <w:lang w:val="en-US"/>
+              </w:rPr>
+              <w:t>Result:</w:t>
+            </w:r>
+            <w:r>
+              <w:rPr>
+                <w:lang w:val="en-US"/>
+              </w:rPr>
+              <w:br/>
+            </w:r>
+            <w:r>
+              <w:rPr>
+                <w:b w:val="0"/>
+                <w:bCs w:val="0"/>
+                <w:color w:val="00B050"/>
+                <w:lang w:val="en-US"/>
+              </w:rPr>
+              <w:t>Success</w:t>
+            </w:r>
+          </w:p>
+        </w:tc>
+      </w:tr>
+      <w:tr>
+        <w:trPr>
+          <w:cnfStyle w:val="000000100000" w:firstRow="0" w:lastRow="0" w:firstColumn="0" w:lastColumn="0" w:oddVBand="0" w:evenVBand="0" w:oddHBand="1" w:evenHBand="0" w:firstRowFirstColumn="0" w:firstRowLastColumn="0" w:lastRowFirstColumn="0" w:lastRowLastColumn="0"/>
+        </w:trPr>
+        <w:tc>
+          <w:tcPr>
+            <w:cnfStyle w:val="001000000000" w:firstRow="0" w:lastRow="0" w:firstColumn="1" w:lastColumn="0" w:oddVBand="0" w:evenVBand="0" w:oddHBand="0" w:evenHBand="0" w:firstRowFirstColumn="0" w:firstRowLastColumn="0" w:lastRowFirstColumn="0" w:lastRowLastColumn="0"/>
+            <w:tcW w:w="8789" w:type="dxa"/>
+          </w:tcPr>
+          <w:p>
+            <w:pPr>
+              <w:rPr>
+                <w:b w:val="0"/>
+                <w:bCs w:val="0"/>
+                <w:lang w:val="en-US"/>
+              </w:rPr>
+            </w:pPr>
+            <w:r>
+              <w:rPr>
+                <w:lang w:val="en-US"/>
+              </w:rPr>
+              <w:t xml:space="preserve">Description: </w:t>
+            </w:r>
+            <w:r>
+              <w:rPr>
+                <w:lang w:val="en-US"/>
+              </w:rPr>
+              <w:br/>
+            </w:r>
+            <w:r>
+              <w:rPr>
+                <w:b w:val="0"/>
+                <w:bCs w:val="0"/>
+                <w:lang w:val="en-US"/>
+              </w:rPr>
+              <w:t xml:space="preserve">The test tries to load a query file with </w:t>
+            </w:r>
+            <w:r>
+              <w:rPr>
+                <w:b w:val="0"/>
+                <w:bCs w:val="0"/>
+                <w:lang w:val="en-US"/>
+              </w:rPr>
+              <w:t>missing mandatory values in mandator person</w:t>
+            </w:r>
+            <w:r>
+              <w:rPr>
+                <w:b w:val="0"/>
+                <w:bCs w:val="0"/>
+                <w:lang w:val="en-US"/>
+              </w:rPr>
+              <w:t>.</w:t>
+            </w:r>
+          </w:p>
+        </w:tc>
+        <w:tc>
+          <w:tcPr>
+            <w:tcW w:w="1415" w:type="dxa"/>
+            <w:vMerge/>
+          </w:tcPr>
+          <w:p>
+            <w:pPr>
+              <w:cnfStyle w:val="000000100000" w:firstRow="0" w:lastRow="0" w:firstColumn="0" w:lastColumn="0" w:oddVBand="0" w:evenVBand="0" w:oddHBand="1" w:evenHBand="0" w:firstRowFirstColumn="0" w:firstRowLastColumn="0" w:lastRowFirstColumn="0" w:lastRowLastColumn="0"/>
+              <w:rPr>
+                <w:lang w:val="en-US"/>
+              </w:rPr>
+            </w:pPr>
+          </w:p>
+        </w:tc>
+      </w:tr>
+      <w:tr>
+        <w:tc>
+          <w:tcPr>
+            <w:cnfStyle w:val="001000000000" w:firstRow="0" w:lastRow="0" w:firstColumn="1" w:lastColumn="0" w:oddVBand="0" w:evenVBand="0" w:oddHBand="0" w:evenHBand="0" w:firstRowFirstColumn="0" w:firstRowLastColumn="0" w:lastRowFirstColumn="0" w:lastRowLastColumn="0"/>
+            <w:tcW w:w="8789" w:type="dxa"/>
+          </w:tcPr>
+          <w:p>
+            <w:pPr>
+              <w:spacing w:after="0"/>
+              <w:rPr>
+                <w:b w:val="0"/>
+                <w:bCs w:val="0"/>
+                <w:lang w:val="en-US"/>
+              </w:rPr>
+            </w:pPr>
+            <w:r>
+              <w:rPr>
+                <w:lang w:val="en-US"/>
+              </w:rPr>
+              <w:t>Validation:</w:t>
+            </w:r>
+          </w:p>
+          <w:p>
+            <w:pPr>
+              <w:pStyle w:val="Paragraphedeliste"/>
+              <w:numPr>
+                <w:ilvl w:val="0"/>
+                <w:numId w:val="33"/>
+              </w:numPr>
+              <w:rPr>
+                <w:b w:val="0"/>
+                <w:bCs w:val="0"/>
+                <w:lang w:val="en-US"/>
+              </w:rPr>
+            </w:pPr>
+            <w:r>
+              <w:rPr>
+                <w:b w:val="0"/>
+                <w:bCs w:val="0"/>
+                <w:lang w:val="en-US"/>
+              </w:rPr>
+              <w:t xml:space="preserve">The import status is </w:t>
+            </w:r>
+            <w:r>
+              <w:rPr>
+                <w:color w:val="800080"/>
+                <w:lang w:val="en-US"/>
+              </w:rPr>
+              <w:t>Status</w:t>
+            </w:r>
+            <w:r>
+              <w:rPr>
+                <w:lang w:val="en-US"/>
+              </w:rPr>
+              <w:t>::</w:t>
+            </w:r>
+            <w:r>
+              <w:rPr>
+                <w:color w:val="800080"/>
+                <w:lang w:val="en-US"/>
+              </w:rPr>
+              <w:t>Error</w:t>
+            </w:r>
+            <w:r>
+              <w:rPr>
+                <w:b w:val="0"/>
+                <w:bCs w:val="0"/>
+                <w:lang w:val="en-US"/>
+              </w:rPr>
+              <w:t>.</w:t>
+            </w:r>
+          </w:p>
+          <w:p>
+            <w:pPr>
+              <w:pStyle w:val="Paragraphedeliste"/>
+              <w:numPr>
+                <w:ilvl w:val="0"/>
+                <w:numId w:val="33"/>
+              </w:numPr>
+              <w:rPr>
+                <w:lang w:val="en-US"/>
+              </w:rPr>
+            </w:pPr>
+            <w:r>
+              <w:rPr>
+                <w:b w:val="0"/>
+                <w:bCs w:val="0"/>
+                <w:lang w:val="en-US"/>
+              </w:rPr>
+              <w:t>All the mandatory nodes appear in error message.</w:t>
+            </w:r>
+          </w:p>
+        </w:tc>
+        <w:tc>
+          <w:tcPr>
+            <w:tcW w:w="1415" w:type="dxa"/>
+            <w:vMerge/>
+          </w:tcPr>
+          <w:p>
+            <w:pPr>
+              <w:cnfStyle w:val="000000000000" w:firstRow="0" w:lastRow="0" w:firstColumn="0" w:lastColumn="0" w:oddVBand="0" w:evenVBand="0" w:oddHBand="0" w:evenHBand="0" w:firstRowFirstColumn="0" w:firstRowLastColumn="0" w:lastRowFirstColumn="0" w:lastRowLastColumn="0"/>
+              <w:rPr>
+                <w:lang w:val="en-US"/>
+              </w:rPr>
+            </w:pPr>
+          </w:p>
+        </w:tc>
+      </w:tr>
+    </w:tbl>
+    <w:p>
+      <w:pPr>
+        <w:rPr>
+          <w:lang w:val="en-US"/>
+        </w:rPr>
+      </w:pPr>
+    </w:p>
+    <w:tbl>
+      <w:tblPr>
+        <w:tblStyle w:val="TableauGrille2-Accentuation2"/>
+        <w:tblW w:w="0" w:type="auto"/>
+        <w:tblLook w:val="04A0" w:firstRow="1" w:lastRow="0" w:firstColumn="1" w:lastColumn="0" w:noHBand="0" w:noVBand="1"/>
+      </w:tblPr>
+      <w:tblGrid>
+        <w:gridCol w:w="8789"/>
+        <w:gridCol w:w="1415"/>
+      </w:tblGrid>
+      <w:tr>
+        <w:trPr>
+          <w:cnfStyle w:val="100000000000" w:firstRow="1" w:lastRow="0" w:firstColumn="0" w:lastColumn="0" w:oddVBand="0" w:evenVBand="0" w:oddHBand="0" w:evenHBand="0" w:firstRowFirstColumn="0" w:firstRowLastColumn="0" w:lastRowFirstColumn="0" w:lastRowLastColumn="0"/>
+        </w:trPr>
+        <w:tc>
+          <w:tcPr>
+            <w:cnfStyle w:val="001000000000" w:firstRow="0" w:lastRow="0" w:firstColumn="1" w:lastColumn="0" w:oddVBand="0" w:evenVBand="0" w:oddHBand="0" w:evenHBand="0" w:firstRowFirstColumn="0" w:firstRowLastColumn="0" w:lastRowFirstColumn="0" w:lastRowLastColumn="0"/>
+            <w:tcW w:w="8789" w:type="dxa"/>
+          </w:tcPr>
+          <w:p>
+            <w:pPr>
+              <w:rPr>
+                <w:b w:val="0"/>
+                <w:bCs w:val="0"/>
+                <w:lang w:val="en-US"/>
+              </w:rPr>
+            </w:pPr>
+            <w:r>
+              <w:rPr>
+                <w:lang w:val="en-US"/>
+              </w:rPr>
+              <w:t xml:space="preserve">Name: </w:t>
+            </w:r>
+            <w:r>
+              <w:rPr>
+                <w:lang w:val="en-US"/>
+              </w:rPr>
+              <w:br/>
+            </w:r>
+            <w:r>
+              <w:rPr>
+                <w:b w:val="0"/>
+                <w:bCs w:val="0"/>
+                <w:lang w:val="en-US"/>
+              </w:rPr>
+              <w:t xml:space="preserve">Error when missing mandatory in mandator </w:t>
+            </w:r>
+            <w:r>
+              <w:rPr>
+                <w:b w:val="0"/>
+                <w:bCs w:val="0"/>
+                <w:lang w:val="en-US"/>
+              </w:rPr>
+              <w:t>institute</w:t>
+            </w:r>
+          </w:p>
+        </w:tc>
+        <w:tc>
+          <w:tcPr>
+            <w:tcW w:w="1415" w:type="dxa"/>
+            <w:vMerge w:val="restart"/>
+          </w:tcPr>
+          <w:p>
+            <w:pPr>
+              <w:cnfStyle w:val="100000000000" w:firstRow="1" w:lastRow="0" w:firstColumn="0" w:lastColumn="0" w:oddVBand="0" w:evenVBand="0" w:oddHBand="0" w:evenHBand="0" w:firstRowFirstColumn="0" w:firstRowLastColumn="0" w:lastRowFirstColumn="0" w:lastRowLastColumn="0"/>
+              <w:rPr>
+                <w:lang w:val="en-US"/>
+              </w:rPr>
+            </w:pPr>
+            <w:r>
+              <w:rPr>
+                <w:lang w:val="en-US"/>
+              </w:rPr>
+              <w:t>Result:</w:t>
+            </w:r>
+            <w:r>
+              <w:rPr>
+                <w:lang w:val="en-US"/>
+              </w:rPr>
+              <w:br/>
+            </w:r>
+            <w:r>
+              <w:rPr>
+                <w:b w:val="0"/>
+                <w:bCs w:val="0"/>
+                <w:color w:val="00B050"/>
+                <w:lang w:val="en-US"/>
+              </w:rPr>
+              <w:t>Success</w:t>
+            </w:r>
+          </w:p>
+        </w:tc>
+      </w:tr>
+      <w:tr>
+        <w:trPr>
+          <w:cnfStyle w:val="000000100000" w:firstRow="0" w:lastRow="0" w:firstColumn="0" w:lastColumn="0" w:oddVBand="0" w:evenVBand="0" w:oddHBand="1" w:evenHBand="0" w:firstRowFirstColumn="0" w:firstRowLastColumn="0" w:lastRowFirstColumn="0" w:lastRowLastColumn="0"/>
+        </w:trPr>
+        <w:tc>
+          <w:tcPr>
+            <w:cnfStyle w:val="001000000000" w:firstRow="0" w:lastRow="0" w:firstColumn="1" w:lastColumn="0" w:oddVBand="0" w:evenVBand="0" w:oddHBand="0" w:evenHBand="0" w:firstRowFirstColumn="0" w:firstRowLastColumn="0" w:lastRowFirstColumn="0" w:lastRowLastColumn="0"/>
+            <w:tcW w:w="8789" w:type="dxa"/>
+          </w:tcPr>
+          <w:p>
+            <w:pPr>
+              <w:rPr>
+                <w:b w:val="0"/>
+                <w:bCs w:val="0"/>
+                <w:lang w:val="en-US"/>
+              </w:rPr>
+            </w:pPr>
+            <w:r>
+              <w:rPr>
+                <w:lang w:val="en-US"/>
+              </w:rPr>
+              <w:t xml:space="preserve">Description: </w:t>
+            </w:r>
+            <w:r>
+              <w:rPr>
+                <w:lang w:val="en-US"/>
+              </w:rPr>
+              <w:br/>
+            </w:r>
+            <w:r>
+              <w:rPr>
+                <w:b w:val="0"/>
+                <w:bCs w:val="0"/>
+                <w:lang w:val="en-US"/>
+              </w:rPr>
+              <w:t xml:space="preserve">The test tries to load a query file with missing </w:t>
+            </w:r>
+            <w:r>
+              <w:rPr>
+                <w:b w:val="0"/>
+                <w:bCs w:val="0"/>
+                <w:lang w:val="en-US"/>
+              </w:rPr>
+              <w:t xml:space="preserve">mandatory </w:t>
+            </w:r>
+            <w:r>
+              <w:rPr>
+                <w:b w:val="0"/>
+                <w:bCs w:val="0"/>
+                <w:lang w:val="en-US"/>
+              </w:rPr>
+              <w:t xml:space="preserve">values in mandator </w:t>
+            </w:r>
+            <w:r>
+              <w:rPr>
+                <w:b w:val="0"/>
+                <w:bCs w:val="0"/>
+                <w:lang w:val="en-US"/>
+              </w:rPr>
+              <w:t>institute</w:t>
+            </w:r>
+            <w:r>
+              <w:rPr>
+                <w:b w:val="0"/>
+                <w:bCs w:val="0"/>
+                <w:lang w:val="en-US"/>
+              </w:rPr>
+              <w:t>.</w:t>
+            </w:r>
+          </w:p>
+        </w:tc>
+        <w:tc>
+          <w:tcPr>
+            <w:tcW w:w="1415" w:type="dxa"/>
+            <w:vMerge/>
+          </w:tcPr>
+          <w:p>
+            <w:pPr>
+              <w:cnfStyle w:val="000000100000" w:firstRow="0" w:lastRow="0" w:firstColumn="0" w:lastColumn="0" w:oddVBand="0" w:evenVBand="0" w:oddHBand="1" w:evenHBand="0" w:firstRowFirstColumn="0" w:firstRowLastColumn="0" w:lastRowFirstColumn="0" w:lastRowLastColumn="0"/>
+              <w:rPr>
+                <w:lang w:val="en-US"/>
+              </w:rPr>
+            </w:pPr>
+          </w:p>
+        </w:tc>
+      </w:tr>
+      <w:tr>
+        <w:tc>
+          <w:tcPr>
+            <w:cnfStyle w:val="001000000000" w:firstRow="0" w:lastRow="0" w:firstColumn="1" w:lastColumn="0" w:oddVBand="0" w:evenVBand="0" w:oddHBand="0" w:evenHBand="0" w:firstRowFirstColumn="0" w:firstRowLastColumn="0" w:lastRowFirstColumn="0" w:lastRowLastColumn="0"/>
+            <w:tcW w:w="8789" w:type="dxa"/>
+          </w:tcPr>
+          <w:p>
+            <w:pPr>
+              <w:spacing w:after="0"/>
+              <w:rPr>
+                <w:b w:val="0"/>
+                <w:bCs w:val="0"/>
+                <w:lang w:val="en-US"/>
+              </w:rPr>
+            </w:pPr>
+            <w:r>
+              <w:rPr>
+                <w:lang w:val="en-US"/>
+              </w:rPr>
+              <w:t>Validation:</w:t>
+            </w:r>
+          </w:p>
+          <w:p>
+            <w:pPr>
+              <w:pStyle w:val="Paragraphedeliste"/>
+              <w:numPr>
+                <w:ilvl w:val="0"/>
+                <w:numId w:val="33"/>
+              </w:numPr>
+              <w:rPr>
+                <w:b w:val="0"/>
+                <w:bCs w:val="0"/>
+                <w:lang w:val="en-US"/>
+              </w:rPr>
+            </w:pPr>
+            <w:r>
+              <w:rPr>
+                <w:b w:val="0"/>
+                <w:bCs w:val="0"/>
+                <w:lang w:val="en-US"/>
+              </w:rPr>
+              <w:t xml:space="preserve">The import status is </w:t>
+            </w:r>
+            <w:r>
+              <w:rPr>
+                <w:color w:val="800080"/>
+                <w:lang w:val="en-US"/>
+              </w:rPr>
+              <w:t>Status</w:t>
+            </w:r>
+            <w:r>
+              <w:rPr>
+                <w:lang w:val="en-US"/>
+              </w:rPr>
+              <w:t>::</w:t>
+            </w:r>
+            <w:r>
+              <w:rPr>
+                <w:color w:val="800080"/>
+                <w:lang w:val="en-US"/>
+              </w:rPr>
+              <w:t>Error</w:t>
+            </w:r>
+            <w:r>
+              <w:rPr>
+                <w:b w:val="0"/>
+                <w:bCs w:val="0"/>
+                <w:lang w:val="en-US"/>
+              </w:rPr>
+              <w:t>.</w:t>
+            </w:r>
+          </w:p>
+          <w:p>
+            <w:pPr>
+              <w:pStyle w:val="Paragraphedeliste"/>
+              <w:numPr>
+                <w:ilvl w:val="0"/>
+                <w:numId w:val="33"/>
+              </w:numPr>
+              <w:rPr>
+                <w:lang w:val="en-US"/>
+              </w:rPr>
+            </w:pPr>
+            <w:r>
+              <w:rPr>
+                <w:b w:val="0"/>
+                <w:bCs w:val="0"/>
+                <w:lang w:val="en-US"/>
+              </w:rPr>
+              <w:t>All the mandatory nodes appear in error message.</w:t>
+            </w:r>
+          </w:p>
+        </w:tc>
+        <w:tc>
+          <w:tcPr>
+            <w:tcW w:w="1415" w:type="dxa"/>
+            <w:vMerge/>
+          </w:tcPr>
+          <w:p>
+            <w:pPr>
+              <w:cnfStyle w:val="000000000000" w:firstRow="0" w:lastRow="0" w:firstColumn="0" w:lastColumn="0" w:oddVBand="0" w:evenVBand="0" w:oddHBand="0" w:evenHBand="0" w:firstRowFirstColumn="0" w:firstRowLastColumn="0" w:lastRowFirstColumn="0" w:lastRowLastColumn="0"/>
+              <w:rPr>
+                <w:lang w:val="en-US"/>
+              </w:rPr>
+            </w:pPr>
+          </w:p>
+        </w:tc>
+      </w:tr>
+    </w:tbl>
+    <w:p>
+      <w:pPr>
+        <w:rPr>
+          <w:lang w:val="en-US"/>
+        </w:rPr>
+      </w:pPr>
+    </w:p>
+    <w:tbl>
+      <w:tblPr>
+        <w:tblStyle w:val="TableauGrille2-Accentuation2"/>
+        <w:tblW w:w="0" w:type="auto"/>
+        <w:tblLook w:val="04A0" w:firstRow="1" w:lastRow="0" w:firstColumn="1" w:lastColumn="0" w:noHBand="0" w:noVBand="1"/>
+      </w:tblPr>
+      <w:tblGrid>
+        <w:gridCol w:w="8789"/>
+        <w:gridCol w:w="1415"/>
+      </w:tblGrid>
+      <w:tr>
+        <w:trPr>
+          <w:cnfStyle w:val="100000000000" w:firstRow="1" w:lastRow="0" w:firstColumn="0" w:lastColumn="0" w:oddVBand="0" w:evenVBand="0" w:oddHBand="0" w:evenHBand="0" w:firstRowFirstColumn="0" w:firstRowLastColumn="0" w:lastRowFirstColumn="0" w:lastRowLastColumn="0"/>
+        </w:trPr>
+        <w:tc>
+          <w:tcPr>
+            <w:cnfStyle w:val="001000000000" w:firstRow="0" w:lastRow="0" w:firstColumn="1" w:lastColumn="0" w:oddVBand="0" w:evenVBand="0" w:oddHBand="0" w:evenHBand="0" w:firstRowFirstColumn="0" w:firstRowLastColumn="0" w:lastRowFirstColumn="0" w:lastRowLastColumn="0"/>
+            <w:tcW w:w="8789" w:type="dxa"/>
+          </w:tcPr>
+          <w:p>
+            <w:pPr>
+              <w:rPr>
+                <w:b w:val="0"/>
+                <w:bCs w:val="0"/>
+                <w:lang w:val="en-US"/>
+              </w:rPr>
+            </w:pPr>
+            <w:r>
+              <w:rPr>
+                <w:lang w:val="en-US"/>
+              </w:rPr>
+              <w:t xml:space="preserve">Name: </w:t>
+            </w:r>
+            <w:r>
+              <w:rPr>
+                <w:lang w:val="en-US"/>
+              </w:rPr>
+              <w:br/>
+            </w:r>
+            <w:r>
+              <w:rPr>
+                <w:b w:val="0"/>
+                <w:bCs w:val="0"/>
+                <w:lang w:val="en-US"/>
+              </w:rPr>
+              <w:t>Error when missing mandatory in</w:t>
+            </w:r>
+            <w:r>
+              <w:rPr>
+                <w:b w:val="0"/>
+                <w:bCs w:val="0"/>
+                <w:lang w:val="en-US"/>
+              </w:rPr>
+              <w:t xml:space="preserve"> a</w:t>
+            </w:r>
+            <w:r>
+              <w:rPr>
+                <w:b w:val="0"/>
+                <w:bCs w:val="0"/>
+                <w:lang w:val="en-US"/>
+              </w:rPr>
+              <w:t xml:space="preserve"> </w:t>
+            </w:r>
+            <w:r>
+              <w:rPr>
+                <w:b w:val="0"/>
+                <w:bCs w:val="0"/>
+                <w:lang w:val="en-US"/>
+              </w:rPr>
+              <w:t>patient</w:t>
+            </w:r>
+            <w:r>
+              <w:rPr>
+                <w:b w:val="0"/>
+                <w:bCs w:val="0"/>
+                <w:lang w:val="en-US"/>
+              </w:rPr>
+              <w:t xml:space="preserve"> person</w:t>
+            </w:r>
+          </w:p>
+        </w:tc>
+        <w:tc>
+          <w:tcPr>
+            <w:tcW w:w="1415" w:type="dxa"/>
+            <w:vMerge w:val="restart"/>
+          </w:tcPr>
+          <w:p>
+            <w:pPr>
+              <w:cnfStyle w:val="100000000000" w:firstRow="1" w:lastRow="0" w:firstColumn="0" w:lastColumn="0" w:oddVBand="0" w:evenVBand="0" w:oddHBand="0" w:evenHBand="0" w:firstRowFirstColumn="0" w:firstRowLastColumn="0" w:lastRowFirstColumn="0" w:lastRowLastColumn="0"/>
+              <w:rPr>
+                <w:lang w:val="en-US"/>
+              </w:rPr>
+            </w:pPr>
+            <w:r>
+              <w:rPr>
+                <w:lang w:val="en-US"/>
+              </w:rPr>
+              <w:t>Result:</w:t>
+            </w:r>
+            <w:r>
+              <w:rPr>
+                <w:lang w:val="en-US"/>
+              </w:rPr>
+              <w:br/>
+            </w:r>
+            <w:r>
+              <w:rPr>
+                <w:b w:val="0"/>
+                <w:bCs w:val="0"/>
+                <w:color w:val="00B050"/>
+                <w:lang w:val="en-US"/>
+              </w:rPr>
+              <w:t>Success</w:t>
+            </w:r>
+          </w:p>
+        </w:tc>
+      </w:tr>
+      <w:tr>
+        <w:trPr>
+          <w:cnfStyle w:val="000000100000" w:firstRow="0" w:lastRow="0" w:firstColumn="0" w:lastColumn="0" w:oddVBand="0" w:evenVBand="0" w:oddHBand="1" w:evenHBand="0" w:firstRowFirstColumn="0" w:firstRowLastColumn="0" w:lastRowFirstColumn="0" w:lastRowLastColumn="0"/>
+        </w:trPr>
+        <w:tc>
+          <w:tcPr>
+            <w:cnfStyle w:val="001000000000" w:firstRow="0" w:lastRow="0" w:firstColumn="1" w:lastColumn="0" w:oddVBand="0" w:evenVBand="0" w:oddHBand="0" w:evenHBand="0" w:firstRowFirstColumn="0" w:firstRowLastColumn="0" w:lastRowFirstColumn="0" w:lastRowLastColumn="0"/>
+            <w:tcW w:w="8789" w:type="dxa"/>
+          </w:tcPr>
+          <w:p>
+            <w:pPr>
+              <w:rPr>
+                <w:b w:val="0"/>
+                <w:bCs w:val="0"/>
+                <w:lang w:val="en-US"/>
+              </w:rPr>
+            </w:pPr>
+            <w:r>
+              <w:rPr>
+                <w:lang w:val="en-US"/>
+              </w:rPr>
+              <w:t xml:space="preserve">Description: </w:t>
+            </w:r>
+            <w:r>
+              <w:rPr>
+                <w:lang w:val="en-US"/>
+              </w:rPr>
+              <w:br/>
+            </w:r>
+            <w:r>
+              <w:rPr>
+                <w:b w:val="0"/>
+                <w:bCs w:val="0"/>
+                <w:lang w:val="en-US"/>
+              </w:rPr>
+              <w:t xml:space="preserve">The test tries to load a query file with missing mandatory values in </w:t>
+            </w:r>
+            <w:r>
+              <w:rPr>
+                <w:b w:val="0"/>
+                <w:bCs w:val="0"/>
+                <w:lang w:val="en-US"/>
+              </w:rPr>
+              <w:t>patient</w:t>
+            </w:r>
+            <w:r>
+              <w:rPr>
+                <w:b w:val="0"/>
+                <w:bCs w:val="0"/>
+                <w:lang w:val="en-US"/>
+              </w:rPr>
+              <w:t xml:space="preserve"> person.</w:t>
+            </w:r>
+          </w:p>
+        </w:tc>
+        <w:tc>
+          <w:tcPr>
+            <w:tcW w:w="1415" w:type="dxa"/>
+            <w:vMerge/>
+          </w:tcPr>
+          <w:p>
+            <w:pPr>
+              <w:cnfStyle w:val="000000100000" w:firstRow="0" w:lastRow="0" w:firstColumn="0" w:lastColumn="0" w:oddVBand="0" w:evenVBand="0" w:oddHBand="1" w:evenHBand="0" w:firstRowFirstColumn="0" w:firstRowLastColumn="0" w:lastRowFirstColumn="0" w:lastRowLastColumn="0"/>
+              <w:rPr>
+                <w:lang w:val="en-US"/>
+              </w:rPr>
+            </w:pPr>
+          </w:p>
+        </w:tc>
+      </w:tr>
+      <w:tr>
+        <w:tc>
+          <w:tcPr>
+            <w:cnfStyle w:val="001000000000" w:firstRow="0" w:lastRow="0" w:firstColumn="1" w:lastColumn="0" w:oddVBand="0" w:evenVBand="0" w:oddHBand="0" w:evenHBand="0" w:firstRowFirstColumn="0" w:firstRowLastColumn="0" w:lastRowFirstColumn="0" w:lastRowLastColumn="0"/>
+            <w:tcW w:w="8789" w:type="dxa"/>
+          </w:tcPr>
+          <w:p>
+            <w:pPr>
+              <w:spacing w:after="0"/>
+              <w:rPr>
+                <w:b w:val="0"/>
+                <w:bCs w:val="0"/>
+                <w:lang w:val="en-US"/>
+              </w:rPr>
+            </w:pPr>
+            <w:r>
+              <w:rPr>
+                <w:lang w:val="en-US"/>
+              </w:rPr>
+              <w:t>Validation:</w:t>
+            </w:r>
+          </w:p>
+          <w:p>
+            <w:pPr>
+              <w:pStyle w:val="Paragraphedeliste"/>
+              <w:numPr>
+                <w:ilvl w:val="0"/>
+                <w:numId w:val="33"/>
+              </w:numPr>
+              <w:rPr>
+                <w:b w:val="0"/>
+                <w:bCs w:val="0"/>
+                <w:lang w:val="en-US"/>
+              </w:rPr>
+            </w:pPr>
+            <w:r>
+              <w:rPr>
+                <w:b w:val="0"/>
+                <w:bCs w:val="0"/>
+                <w:lang w:val="en-US"/>
+              </w:rPr>
+              <w:t xml:space="preserve">The import status is </w:t>
+            </w:r>
+            <w:r>
+              <w:rPr>
+                <w:color w:val="800080"/>
+                <w:lang w:val="en-US"/>
+              </w:rPr>
+              <w:t>Status</w:t>
+            </w:r>
+            <w:r>
+              <w:rPr>
+                <w:lang w:val="en-US"/>
+              </w:rPr>
+              <w:t>::</w:t>
+            </w:r>
+            <w:r>
+              <w:rPr>
+                <w:color w:val="800080"/>
+                <w:lang w:val="en-US"/>
+              </w:rPr>
+              <w:t>Error</w:t>
+            </w:r>
+            <w:r>
+              <w:rPr>
+                <w:b w:val="0"/>
+                <w:bCs w:val="0"/>
+                <w:lang w:val="en-US"/>
+              </w:rPr>
+              <w:t>.</w:t>
+            </w:r>
+          </w:p>
+          <w:p>
+            <w:pPr>
+              <w:pStyle w:val="Paragraphedeliste"/>
+              <w:numPr>
+                <w:ilvl w:val="0"/>
+                <w:numId w:val="33"/>
+              </w:numPr>
+              <w:rPr>
+                <w:lang w:val="en-US"/>
+              </w:rPr>
+            </w:pPr>
+            <w:r>
+              <w:rPr>
+                <w:b w:val="0"/>
+                <w:bCs w:val="0"/>
+                <w:lang w:val="en-US"/>
+              </w:rPr>
+              <w:t>All the mandatory nodes appear in error message.</w:t>
+            </w:r>
+          </w:p>
+        </w:tc>
+        <w:tc>
+          <w:tcPr>
+            <w:tcW w:w="1415" w:type="dxa"/>
+            <w:vMerge/>
+          </w:tcPr>
+          <w:p>
+            <w:pPr>
+              <w:cnfStyle w:val="000000000000" w:firstRow="0" w:lastRow="0" w:firstColumn="0" w:lastColumn="0" w:oddVBand="0" w:evenVBand="0" w:oddHBand="0" w:evenHBand="0" w:firstRowFirstColumn="0" w:firstRowLastColumn="0" w:lastRowFirstColumn="0" w:lastRowLastColumn="0"/>
+              <w:rPr>
+                <w:lang w:val="en-US"/>
+              </w:rPr>
+            </w:pPr>
+          </w:p>
+        </w:tc>
+      </w:tr>
+    </w:tbl>
+    <w:p>
+      <w:pPr>
+        <w:rPr>
+          <w:lang w:val="en-US"/>
+        </w:rPr>
+      </w:pPr>
+    </w:p>
+    <w:tbl>
+      <w:tblPr>
+        <w:tblStyle w:val="TableauGrille2-Accentuation2"/>
+        <w:tblW w:w="0" w:type="auto"/>
+        <w:tblLook w:val="04A0" w:firstRow="1" w:lastRow="0" w:firstColumn="1" w:lastColumn="0" w:noHBand="0" w:noVBand="1"/>
+      </w:tblPr>
+      <w:tblGrid>
+        <w:gridCol w:w="8789"/>
+        <w:gridCol w:w="1415"/>
+      </w:tblGrid>
+      <w:tr>
+        <w:trPr>
+          <w:cnfStyle w:val="100000000000" w:firstRow="1" w:lastRow="0" w:firstColumn="0" w:lastColumn="0" w:oddVBand="0" w:evenVBand="0" w:oddHBand="0" w:evenHBand="0" w:firstRowFirstColumn="0" w:firstRowLastColumn="0" w:lastRowFirstColumn="0" w:lastRowLastColumn="0"/>
+        </w:trPr>
+        <w:tc>
+          <w:tcPr>
+            <w:cnfStyle w:val="001000000000" w:firstRow="0" w:lastRow="0" w:firstColumn="1" w:lastColumn="0" w:oddVBand="0" w:evenVBand="0" w:oddHBand="0" w:evenHBand="0" w:firstRowFirstColumn="0" w:firstRowLastColumn="0" w:lastRowFirstColumn="0" w:lastRowLastColumn="0"/>
+            <w:tcW w:w="8789" w:type="dxa"/>
+          </w:tcPr>
+          <w:p>
+            <w:pPr>
+              <w:rPr>
+                <w:b w:val="0"/>
+                <w:bCs w:val="0"/>
+                <w:lang w:val="en-US"/>
+              </w:rPr>
+            </w:pPr>
+            <w:r>
+              <w:rPr>
+                <w:lang w:val="en-US"/>
+              </w:rPr>
+              <w:t xml:space="preserve">Name: </w:t>
+            </w:r>
+            <w:r>
+              <w:rPr>
+                <w:lang w:val="en-US"/>
+              </w:rPr>
+              <w:br/>
+            </w:r>
+            <w:r>
+              <w:rPr>
+                <w:b w:val="0"/>
+                <w:bCs w:val="0"/>
+                <w:lang w:val="en-US"/>
+              </w:rPr>
+              <w:t>Error when missing mandatory in</w:t>
+            </w:r>
+            <w:r>
+              <w:rPr>
+                <w:b w:val="0"/>
+                <w:bCs w:val="0"/>
+                <w:lang w:val="en-US"/>
+              </w:rPr>
+              <w:t xml:space="preserve"> a</w:t>
+            </w:r>
+            <w:r>
+              <w:rPr>
+                <w:b w:val="0"/>
+                <w:bCs w:val="0"/>
+                <w:lang w:val="en-US"/>
+              </w:rPr>
+              <w:t xml:space="preserve"> </w:t>
+            </w:r>
+            <w:r>
+              <w:rPr>
+                <w:b w:val="0"/>
+                <w:bCs w:val="0"/>
+                <w:lang w:val="en-US"/>
+              </w:rPr>
+              <w:t xml:space="preserve">patient </w:t>
+            </w:r>
+            <w:r>
+              <w:rPr>
+                <w:b w:val="0"/>
+                <w:bCs w:val="0"/>
+                <w:lang w:val="en-US"/>
+              </w:rPr>
+              <w:t>institute</w:t>
+            </w:r>
+          </w:p>
+        </w:tc>
+        <w:tc>
+          <w:tcPr>
+            <w:tcW w:w="1415" w:type="dxa"/>
+            <w:vMerge w:val="restart"/>
+          </w:tcPr>
+          <w:p>
+            <w:pPr>
+              <w:cnfStyle w:val="100000000000" w:firstRow="1" w:lastRow="0" w:firstColumn="0" w:lastColumn="0" w:oddVBand="0" w:evenVBand="0" w:oddHBand="0" w:evenHBand="0" w:firstRowFirstColumn="0" w:firstRowLastColumn="0" w:lastRowFirstColumn="0" w:lastRowLastColumn="0"/>
+              <w:rPr>
+                <w:lang w:val="en-US"/>
+              </w:rPr>
+            </w:pPr>
+            <w:r>
+              <w:rPr>
+                <w:lang w:val="en-US"/>
+              </w:rPr>
+              <w:t>Result:</w:t>
+            </w:r>
+            <w:r>
+              <w:rPr>
+                <w:lang w:val="en-US"/>
+              </w:rPr>
+              <w:br/>
+            </w:r>
+            <w:r>
+              <w:rPr>
+                <w:b w:val="0"/>
+                <w:bCs w:val="0"/>
+                <w:color w:val="00B050"/>
+                <w:lang w:val="en-US"/>
+              </w:rPr>
+              <w:t>Success</w:t>
+            </w:r>
+          </w:p>
+        </w:tc>
+      </w:tr>
+      <w:tr>
+        <w:trPr>
+          <w:cnfStyle w:val="000000100000" w:firstRow="0" w:lastRow="0" w:firstColumn="0" w:lastColumn="0" w:oddVBand="0" w:evenVBand="0" w:oddHBand="1" w:evenHBand="0" w:firstRowFirstColumn="0" w:firstRowLastColumn="0" w:lastRowFirstColumn="0" w:lastRowLastColumn="0"/>
+        </w:trPr>
+        <w:tc>
+          <w:tcPr>
+            <w:cnfStyle w:val="001000000000" w:firstRow="0" w:lastRow="0" w:firstColumn="1" w:lastColumn="0" w:oddVBand="0" w:evenVBand="0" w:oddHBand="0" w:evenHBand="0" w:firstRowFirstColumn="0" w:firstRowLastColumn="0" w:lastRowFirstColumn="0" w:lastRowLastColumn="0"/>
+            <w:tcW w:w="8789" w:type="dxa"/>
+          </w:tcPr>
+          <w:p>
+            <w:pPr>
+              <w:rPr>
+                <w:b w:val="0"/>
+                <w:bCs w:val="0"/>
+                <w:lang w:val="en-US"/>
+              </w:rPr>
+            </w:pPr>
+            <w:r>
+              <w:rPr>
+                <w:lang w:val="en-US"/>
+              </w:rPr>
+              <w:t xml:space="preserve">Description: </w:t>
+            </w:r>
+            <w:r>
+              <w:rPr>
+                <w:lang w:val="en-US"/>
+              </w:rPr>
+              <w:br/>
+            </w:r>
+            <w:r>
+              <w:rPr>
+                <w:b w:val="0"/>
+                <w:bCs w:val="0"/>
+                <w:lang w:val="en-US"/>
+              </w:rPr>
+              <w:t>The test tries to load a query file with missing mandatory values in</w:t>
+            </w:r>
+            <w:r>
+              <w:rPr>
+                <w:b w:val="0"/>
+                <w:bCs w:val="0"/>
+                <w:lang w:val="en-US"/>
+              </w:rPr>
+              <w:t xml:space="preserve"> patient</w:t>
+            </w:r>
+            <w:r>
+              <w:rPr>
+                <w:b w:val="0"/>
+                <w:bCs w:val="0"/>
+                <w:lang w:val="en-US"/>
+              </w:rPr>
+              <w:t xml:space="preserve"> institute.</w:t>
+            </w:r>
+          </w:p>
+        </w:tc>
+        <w:tc>
+          <w:tcPr>
+            <w:tcW w:w="1415" w:type="dxa"/>
+            <w:vMerge/>
+          </w:tcPr>
+          <w:p>
+            <w:pPr>
+              <w:cnfStyle w:val="000000100000" w:firstRow="0" w:lastRow="0" w:firstColumn="0" w:lastColumn="0" w:oddVBand="0" w:evenVBand="0" w:oddHBand="1" w:evenHBand="0" w:firstRowFirstColumn="0" w:firstRowLastColumn="0" w:lastRowFirstColumn="0" w:lastRowLastColumn="0"/>
+              <w:rPr>
+                <w:lang w:val="en-US"/>
+              </w:rPr>
+            </w:pPr>
+          </w:p>
+        </w:tc>
+      </w:tr>
+      <w:tr>
+        <w:tc>
+          <w:tcPr>
+            <w:cnfStyle w:val="001000000000" w:firstRow="0" w:lastRow="0" w:firstColumn="1" w:lastColumn="0" w:oddVBand="0" w:evenVBand="0" w:oddHBand="0" w:evenHBand="0" w:firstRowFirstColumn="0" w:firstRowLastColumn="0" w:lastRowFirstColumn="0" w:lastRowLastColumn="0"/>
+            <w:tcW w:w="8789" w:type="dxa"/>
+          </w:tcPr>
+          <w:p>
+            <w:pPr>
+              <w:spacing w:after="0"/>
+              <w:rPr>
+                <w:b w:val="0"/>
+                <w:bCs w:val="0"/>
+                <w:lang w:val="en-US"/>
+              </w:rPr>
+            </w:pPr>
+            <w:r>
+              <w:rPr>
+                <w:lang w:val="en-US"/>
+              </w:rPr>
+              <w:t>Validation:</w:t>
+            </w:r>
+          </w:p>
+          <w:p>
+            <w:pPr>
+              <w:pStyle w:val="Paragraphedeliste"/>
+              <w:numPr>
+                <w:ilvl w:val="0"/>
+                <w:numId w:val="33"/>
+              </w:numPr>
+              <w:rPr>
+                <w:b w:val="0"/>
+                <w:bCs w:val="0"/>
+                <w:lang w:val="en-US"/>
+              </w:rPr>
+            </w:pPr>
+            <w:r>
+              <w:rPr>
+                <w:b w:val="0"/>
+                <w:bCs w:val="0"/>
+                <w:lang w:val="en-US"/>
+              </w:rPr>
+              <w:t xml:space="preserve">The import status is </w:t>
+            </w:r>
+            <w:r>
+              <w:rPr>
+                <w:color w:val="800080"/>
+                <w:lang w:val="en-US"/>
+              </w:rPr>
+              <w:t>Status</w:t>
+            </w:r>
+            <w:r>
+              <w:rPr>
+                <w:lang w:val="en-US"/>
+              </w:rPr>
+              <w:t>::</w:t>
+            </w:r>
+            <w:r>
+              <w:rPr>
+                <w:color w:val="800080"/>
+                <w:lang w:val="en-US"/>
+              </w:rPr>
+              <w:t>Error</w:t>
+            </w:r>
+            <w:r>
+              <w:rPr>
+                <w:b w:val="0"/>
+                <w:bCs w:val="0"/>
+                <w:lang w:val="en-US"/>
+              </w:rPr>
+              <w:t>.</w:t>
+            </w:r>
+          </w:p>
+          <w:p>
+            <w:pPr>
+              <w:pStyle w:val="Paragraphedeliste"/>
+              <w:numPr>
+                <w:ilvl w:val="0"/>
+                <w:numId w:val="33"/>
+              </w:numPr>
+              <w:rPr>
+                <w:lang w:val="en-US"/>
+              </w:rPr>
+            </w:pPr>
+            <w:r>
+              <w:rPr>
+                <w:b w:val="0"/>
+                <w:bCs w:val="0"/>
+                <w:lang w:val="en-US"/>
+              </w:rPr>
+              <w:t>All the mandatory nodes appear in error message.</w:t>
+            </w:r>
+          </w:p>
+        </w:tc>
+        <w:tc>
+          <w:tcPr>
+            <w:tcW w:w="1415" w:type="dxa"/>
+            <w:vMerge/>
+          </w:tcPr>
+          <w:p>
+            <w:pPr>
+              <w:cnfStyle w:val="000000000000" w:firstRow="0" w:lastRow="0" w:firstColumn="0" w:lastColumn="0" w:oddVBand="0" w:evenVBand="0" w:oddHBand="0" w:evenHBand="0" w:firstRowFirstColumn="0" w:firstRowLastColumn="0" w:lastRowFirstColumn="0" w:lastRowLastColumn="0"/>
+              <w:rPr>
+                <w:lang w:val="en-US"/>
+              </w:rPr>
+            </w:pPr>
+          </w:p>
+        </w:tc>
+      </w:tr>
+    </w:tbl>
+    <w:p>
+      <w:pPr>
+        <w:rPr>
+          <w:lang w:val="en-US"/>
+        </w:rPr>
+      </w:pPr>
+    </w:p>
+    <w:tbl>
+      <w:tblPr>
+        <w:tblStyle w:val="TableauGrille2-Accentuation2"/>
+        <w:tblW w:w="0" w:type="auto"/>
+        <w:tblLook w:val="04A0" w:firstRow="1" w:lastRow="0" w:firstColumn="1" w:lastColumn="0" w:noHBand="0" w:noVBand="1"/>
+      </w:tblPr>
+      <w:tblGrid>
+        <w:gridCol w:w="8789"/>
+        <w:gridCol w:w="1415"/>
+      </w:tblGrid>
+      <w:tr>
+        <w:trPr>
+          <w:cnfStyle w:val="100000000000" w:firstRow="1" w:lastRow="0" w:firstColumn="0" w:lastColumn="0" w:oddVBand="0" w:evenVBand="0" w:oddHBand="0" w:evenHBand="0" w:firstRowFirstColumn="0" w:firstRowLastColumn="0" w:lastRowFirstColumn="0" w:lastRowLastColumn="0"/>
+        </w:trPr>
+        <w:tc>
+          <w:tcPr>
+            <w:cnfStyle w:val="001000000000" w:firstRow="0" w:lastRow="0" w:firstColumn="1" w:lastColumn="0" w:oddVBand="0" w:evenVBand="0" w:oddHBand="0" w:evenHBand="0" w:firstRowFirstColumn="0" w:firstRowLastColumn="0" w:lastRowFirstColumn="0" w:lastRowLastColumn="0"/>
+            <w:tcW w:w="8789" w:type="dxa"/>
+          </w:tcPr>
+          <w:p>
+            <w:pPr>
+              <w:rPr>
+                <w:b w:val="0"/>
+                <w:bCs w:val="0"/>
+                <w:lang w:val="en-US"/>
+              </w:rPr>
+            </w:pPr>
+            <w:r>
+              <w:rPr>
+                <w:lang w:val="en-US"/>
+              </w:rPr>
+              <w:lastRenderedPageBreak/>
+              <w:t xml:space="preserve">Name: </w:t>
+            </w:r>
+            <w:r>
+              <w:rPr>
+                <w:lang w:val="en-US"/>
+              </w:rPr>
+              <w:br/>
+            </w:r>
+            <w:r>
+              <w:rPr>
+                <w:b w:val="0"/>
+                <w:bCs w:val="0"/>
+                <w:lang w:val="en-US"/>
+              </w:rPr>
+              <w:t>Retrieve complete request</w:t>
+            </w:r>
+            <w:r>
+              <w:rPr>
+                <w:b w:val="0"/>
+                <w:bCs w:val="0"/>
+                <w:lang w:val="en-US"/>
+              </w:rPr>
+              <w:t>X</w:t>
+            </w:r>
+            <w:r>
+              <w:rPr>
+                <w:b w:val="0"/>
+                <w:bCs w:val="0"/>
+                <w:lang w:val="en-US"/>
+              </w:rPr>
+              <w:t>pert</w:t>
+            </w:r>
+          </w:p>
+        </w:tc>
+        <w:tc>
+          <w:tcPr>
+            <w:tcW w:w="1415" w:type="dxa"/>
+            <w:vMerge w:val="restart"/>
+          </w:tcPr>
+          <w:p>
+            <w:pPr>
+              <w:cnfStyle w:val="100000000000" w:firstRow="1" w:lastRow="0" w:firstColumn="0" w:lastColumn="0" w:oddVBand="0" w:evenVBand="0" w:oddHBand="0" w:evenHBand="0" w:firstRowFirstColumn="0" w:firstRowLastColumn="0" w:lastRowFirstColumn="0" w:lastRowLastColumn="0"/>
+              <w:rPr>
+                <w:lang w:val="en-US"/>
+              </w:rPr>
+            </w:pPr>
+            <w:r>
+              <w:rPr>
+                <w:lang w:val="en-US"/>
+              </w:rPr>
+              <w:t>Result:</w:t>
+            </w:r>
+            <w:r>
+              <w:rPr>
+                <w:lang w:val="en-US"/>
+              </w:rPr>
+              <w:br/>
+            </w:r>
+            <w:r>
+              <w:rPr>
+                <w:b w:val="0"/>
+                <w:bCs w:val="0"/>
+                <w:color w:val="00B050"/>
+                <w:lang w:val="en-US"/>
+              </w:rPr>
+              <w:t>Success</w:t>
+            </w:r>
+          </w:p>
+        </w:tc>
+      </w:tr>
+      <w:tr>
+        <w:trPr>
+          <w:cnfStyle w:val="000000100000" w:firstRow="0" w:lastRow="0" w:firstColumn="0" w:lastColumn="0" w:oddVBand="0" w:evenVBand="0" w:oddHBand="1" w:evenHBand="0" w:firstRowFirstColumn="0" w:firstRowLastColumn="0" w:lastRowFirstColumn="0" w:lastRowLastColumn="0"/>
+        </w:trPr>
+        <w:tc>
+          <w:tcPr>
+            <w:cnfStyle w:val="001000000000" w:firstRow="0" w:lastRow="0" w:firstColumn="1" w:lastColumn="0" w:oddVBand="0" w:evenVBand="0" w:oddHBand="0" w:evenHBand="0" w:firstRowFirstColumn="0" w:firstRowLastColumn="0" w:lastRowFirstColumn="0" w:lastRowLastColumn="0"/>
+            <w:tcW w:w="8789" w:type="dxa"/>
+          </w:tcPr>
+          <w:p>
+            <w:pPr>
+              <w:rPr>
+                <w:b w:val="0"/>
+                <w:bCs w:val="0"/>
+                <w:lang w:val="en-US"/>
+              </w:rPr>
+            </w:pPr>
+            <w:r>
+              <w:rPr>
+                <w:lang w:val="en-US"/>
+              </w:rPr>
+              <w:t xml:space="preserve">Description: </w:t>
+            </w:r>
+            <w:r>
+              <w:rPr>
+                <w:lang w:val="en-US"/>
+              </w:rPr>
+              <w:br/>
+            </w:r>
+            <w:r>
+              <w:rPr>
+                <w:b w:val="0"/>
+                <w:bCs w:val="0"/>
+                <w:lang w:val="en-US"/>
+              </w:rPr>
+              <w:t xml:space="preserve">The test tries to load </w:t>
+            </w:r>
+            <w:r>
+              <w:rPr>
+                <w:b w:val="0"/>
+                <w:bCs w:val="0"/>
+                <w:lang w:val="en-US"/>
+              </w:rPr>
+              <w:t>completely formed requestXpert.</w:t>
+            </w:r>
+          </w:p>
+        </w:tc>
+        <w:tc>
+          <w:tcPr>
+            <w:tcW w:w="1415" w:type="dxa"/>
+            <w:vMerge/>
+          </w:tcPr>
+          <w:p>
+            <w:pPr>
+              <w:cnfStyle w:val="000000100000" w:firstRow="0" w:lastRow="0" w:firstColumn="0" w:lastColumn="0" w:oddVBand="0" w:evenVBand="0" w:oddHBand="1" w:evenHBand="0" w:firstRowFirstColumn="0" w:firstRowLastColumn="0" w:lastRowFirstColumn="0" w:lastRowLastColumn="0"/>
+              <w:rPr>
+                <w:lang w:val="en-US"/>
+              </w:rPr>
+            </w:pPr>
+          </w:p>
+        </w:tc>
+      </w:tr>
+      <w:tr>
+        <w:tc>
+          <w:tcPr>
+            <w:cnfStyle w:val="001000000000" w:firstRow="0" w:lastRow="0" w:firstColumn="1" w:lastColumn="0" w:oddVBand="0" w:evenVBand="0" w:oddHBand="0" w:evenHBand="0" w:firstRowFirstColumn="0" w:firstRowLastColumn="0" w:lastRowFirstColumn="0" w:lastRowLastColumn="0"/>
+            <w:tcW w:w="8789" w:type="dxa"/>
+          </w:tcPr>
+          <w:p>
+            <w:pPr>
+              <w:spacing w:after="0"/>
+              <w:rPr>
+                <w:b w:val="0"/>
+                <w:bCs w:val="0"/>
+                <w:lang w:val="en-US"/>
+              </w:rPr>
+            </w:pPr>
+            <w:r>
+              <w:rPr>
+                <w:lang w:val="en-US"/>
+              </w:rPr>
+              <w:t>Validation:</w:t>
+            </w:r>
+          </w:p>
+          <w:p>
+            <w:pPr>
+              <w:pStyle w:val="Paragraphedeliste"/>
+              <w:numPr>
+                <w:ilvl w:val="0"/>
+                <w:numId w:val="33"/>
+              </w:numPr>
+              <w:rPr>
+                <w:b w:val="0"/>
+                <w:bCs w:val="0"/>
+                <w:lang w:val="en-US"/>
+              </w:rPr>
+            </w:pPr>
+            <w:r>
+              <w:rPr>
+                <w:b w:val="0"/>
+                <w:bCs w:val="0"/>
+                <w:lang w:val="en-US"/>
+              </w:rPr>
+              <w:t xml:space="preserve">The import status is </w:t>
+            </w:r>
+            <w:r>
+              <w:rPr>
+                <w:color w:val="800080"/>
+                <w:lang w:val="en-US"/>
+              </w:rPr>
+              <w:t>Status</w:t>
+            </w:r>
+            <w:r>
+              <w:rPr>
+                <w:lang w:val="en-US"/>
+              </w:rPr>
+              <w:t>::</w:t>
+            </w:r>
+            <w:r>
+              <w:rPr>
+                <w:color w:val="800080"/>
+                <w:lang w:val="en-US"/>
+              </w:rPr>
+              <w:t>Ok</w:t>
+            </w:r>
+            <w:r>
+              <w:rPr>
+                <w:b w:val="0"/>
+                <w:bCs w:val="0"/>
+                <w:lang w:val="en-US"/>
+              </w:rPr>
+              <w:t>.</w:t>
+            </w:r>
+          </w:p>
+          <w:p>
+            <w:pPr>
+              <w:pStyle w:val="Paragraphedeliste"/>
+              <w:numPr>
+                <w:ilvl w:val="0"/>
+                <w:numId w:val="33"/>
+              </w:numPr>
+              <w:rPr>
+                <w:lang w:val="en-US"/>
+              </w:rPr>
+            </w:pPr>
+            <w:r>
+              <w:rPr>
+                <w:b w:val="0"/>
+                <w:bCs w:val="0"/>
+                <w:lang w:val="en-US"/>
+              </w:rPr>
+              <w:t xml:space="preserve">All the </w:t>
+            </w:r>
+            <w:r>
+              <w:rPr>
+                <w:b w:val="0"/>
+                <w:bCs w:val="0"/>
+                <w:lang w:val="en-US"/>
+              </w:rPr>
+              <w:t>values are correctly returned by the getters.</w:t>
+            </w:r>
+          </w:p>
+        </w:tc>
+        <w:tc>
+          <w:tcPr>
+            <w:tcW w:w="1415" w:type="dxa"/>
+            <w:vMerge/>
+          </w:tcPr>
+          <w:p>
+            <w:pPr>
+              <w:cnfStyle w:val="000000000000" w:firstRow="0" w:lastRow="0" w:firstColumn="0" w:lastColumn="0" w:oddVBand="0" w:evenVBand="0" w:oddHBand="0" w:evenHBand="0" w:firstRowFirstColumn="0" w:firstRowLastColumn="0" w:lastRowFirstColumn="0" w:lastRowLastColumn="0"/>
+              <w:rPr>
+                <w:lang w:val="en-US"/>
+              </w:rPr>
+            </w:pPr>
+          </w:p>
+        </w:tc>
+      </w:tr>
+    </w:tbl>
+    <w:p>
+      <w:pPr>
+        <w:rPr>
+          <w:lang w:val="en-US"/>
+        </w:rPr>
+      </w:pPr>
+    </w:p>
+    <w:tbl>
+      <w:tblPr>
+        <w:tblStyle w:val="TableauGrille2-Accentuation2"/>
+        <w:tblW w:w="0" w:type="auto"/>
+        <w:tblLook w:val="04A0" w:firstRow="1" w:lastRow="0" w:firstColumn="1" w:lastColumn="0" w:noHBand="0" w:noVBand="1"/>
+      </w:tblPr>
+      <w:tblGrid>
+        <w:gridCol w:w="8789"/>
+        <w:gridCol w:w="1415"/>
+      </w:tblGrid>
+      <w:tr>
+        <w:trPr>
+          <w:cnfStyle w:val="100000000000" w:firstRow="1" w:lastRow="0" w:firstColumn="0" w:lastColumn="0" w:oddVBand="0" w:evenVBand="0" w:oddHBand="0" w:evenHBand="0" w:firstRowFirstColumn="0" w:firstRowLastColumn="0" w:lastRowFirstColumn="0" w:lastRowLastColumn="0"/>
+        </w:trPr>
+        <w:tc>
+          <w:tcPr>
+            <w:cnfStyle w:val="001000000000" w:firstRow="0" w:lastRow="0" w:firstColumn="1" w:lastColumn="0" w:oddVBand="0" w:evenVBand="0" w:oddHBand="0" w:evenHBand="0" w:firstRowFirstColumn="0" w:firstRowLastColumn="0" w:lastRowFirstColumn="0" w:lastRowLastColumn="0"/>
+            <w:tcW w:w="8789" w:type="dxa"/>
+          </w:tcPr>
+          <w:p>
+            <w:pPr>
+              <w:rPr>
+                <w:b w:val="0"/>
+                <w:bCs w:val="0"/>
+                <w:lang w:val="en-US"/>
+              </w:rPr>
+            </w:pPr>
+            <w:r>
+              <w:rPr>
+                <w:lang w:val="en-US"/>
+              </w:rPr>
+              <w:t xml:space="preserve">Name: </w:t>
+            </w:r>
+            <w:r>
+              <w:rPr>
+                <w:lang w:val="en-US"/>
+              </w:rPr>
+              <w:br/>
+            </w:r>
+            <w:r>
+              <w:rPr>
+                <w:b w:val="0"/>
+                <w:bCs w:val="0"/>
+                <w:lang w:val="en-US"/>
+              </w:rPr>
+              <w:t xml:space="preserve">Retrieve </w:t>
+            </w:r>
+            <w:r>
+              <w:rPr>
+                <w:b w:val="0"/>
+                <w:bCs w:val="0"/>
+                <w:lang w:val="en-US"/>
+              </w:rPr>
+              <w:t>default</w:t>
+            </w:r>
+            <w:r>
+              <w:rPr>
+                <w:b w:val="0"/>
+                <w:bCs w:val="0"/>
+                <w:lang w:val="en-US"/>
+              </w:rPr>
+              <w:t xml:space="preserve"> requestXpert</w:t>
+            </w:r>
+          </w:p>
+        </w:tc>
+        <w:tc>
+          <w:tcPr>
+            <w:tcW w:w="1415" w:type="dxa"/>
+            <w:vMerge w:val="restart"/>
+          </w:tcPr>
+          <w:p>
+            <w:pPr>
+              <w:cnfStyle w:val="100000000000" w:firstRow="1" w:lastRow="0" w:firstColumn="0" w:lastColumn="0" w:oddVBand="0" w:evenVBand="0" w:oddHBand="0" w:evenHBand="0" w:firstRowFirstColumn="0" w:firstRowLastColumn="0" w:lastRowFirstColumn="0" w:lastRowLastColumn="0"/>
+              <w:rPr>
+                <w:lang w:val="en-US"/>
+              </w:rPr>
+            </w:pPr>
+            <w:r>
+              <w:rPr>
+                <w:lang w:val="en-US"/>
+              </w:rPr>
+              <w:t>Result:</w:t>
+            </w:r>
+            <w:r>
+              <w:rPr>
+                <w:lang w:val="en-US"/>
+              </w:rPr>
+              <w:br/>
+            </w:r>
+            <w:r>
+              <w:rPr>
+                <w:b w:val="0"/>
+                <w:bCs w:val="0"/>
+                <w:color w:val="00B050"/>
+                <w:lang w:val="en-US"/>
+              </w:rPr>
+              <w:t>Success</w:t>
+            </w:r>
+          </w:p>
+        </w:tc>
+      </w:tr>
+      <w:tr>
+        <w:trPr>
+          <w:cnfStyle w:val="000000100000" w:firstRow="0" w:lastRow="0" w:firstColumn="0" w:lastColumn="0" w:oddVBand="0" w:evenVBand="0" w:oddHBand="1" w:evenHBand="0" w:firstRowFirstColumn="0" w:firstRowLastColumn="0" w:lastRowFirstColumn="0" w:lastRowLastColumn="0"/>
+        </w:trPr>
+        <w:tc>
+          <w:tcPr>
+            <w:cnfStyle w:val="001000000000" w:firstRow="0" w:lastRow="0" w:firstColumn="1" w:lastColumn="0" w:oddVBand="0" w:evenVBand="0" w:oddHBand="0" w:evenHBand="0" w:firstRowFirstColumn="0" w:firstRowLastColumn="0" w:lastRowFirstColumn="0" w:lastRowLastColumn="0"/>
+            <w:tcW w:w="8789" w:type="dxa"/>
+          </w:tcPr>
+          <w:p>
+            <w:pPr>
+              <w:rPr>
+                <w:b w:val="0"/>
+                <w:bCs w:val="0"/>
+                <w:lang w:val="en-US"/>
+              </w:rPr>
+            </w:pPr>
+            <w:r>
+              <w:rPr>
+                <w:lang w:val="en-US"/>
+              </w:rPr>
+              <w:t xml:space="preserve">Description: </w:t>
+            </w:r>
+            <w:r>
+              <w:rPr>
+                <w:lang w:val="en-US"/>
+              </w:rPr>
+              <w:br/>
+            </w:r>
+            <w:r>
+              <w:rPr>
+                <w:b w:val="0"/>
+                <w:bCs w:val="0"/>
+                <w:lang w:val="en-US"/>
+              </w:rPr>
+              <w:t xml:space="preserve">The test tries to load </w:t>
+            </w:r>
+            <w:r>
+              <w:rPr>
+                <w:b w:val="0"/>
+                <w:bCs w:val="0"/>
+                <w:lang w:val="en-US"/>
+              </w:rPr>
+              <w:t>a</w:t>
+            </w:r>
+            <w:r>
+              <w:rPr>
+                <w:b w:val="0"/>
+                <w:bCs w:val="0"/>
+                <w:lang w:val="en-US"/>
+              </w:rPr>
+              <w:t xml:space="preserve"> requestXpert</w:t>
+            </w:r>
+            <w:r>
+              <w:rPr>
+                <w:b w:val="0"/>
+                <w:bCs w:val="0"/>
+                <w:lang w:val="en-US"/>
+              </w:rPr>
+              <w:t xml:space="preserve"> that has not filled values that are optional</w:t>
+            </w:r>
+            <w:r>
+              <w:rPr>
+                <w:b w:val="0"/>
+                <w:bCs w:val="0"/>
+                <w:lang w:val="en-US"/>
+              </w:rPr>
+              <w:t>.</w:t>
+            </w:r>
+          </w:p>
+        </w:tc>
+        <w:tc>
+          <w:tcPr>
+            <w:tcW w:w="1415" w:type="dxa"/>
+            <w:vMerge/>
+          </w:tcPr>
+          <w:p>
+            <w:pPr>
+              <w:cnfStyle w:val="000000100000" w:firstRow="0" w:lastRow="0" w:firstColumn="0" w:lastColumn="0" w:oddVBand="0" w:evenVBand="0" w:oddHBand="1" w:evenHBand="0" w:firstRowFirstColumn="0" w:firstRowLastColumn="0" w:lastRowFirstColumn="0" w:lastRowLastColumn="0"/>
+              <w:rPr>
+                <w:lang w:val="en-US"/>
+              </w:rPr>
+            </w:pPr>
+          </w:p>
+        </w:tc>
+      </w:tr>
+      <w:tr>
+        <w:tc>
+          <w:tcPr>
+            <w:cnfStyle w:val="001000000000" w:firstRow="0" w:lastRow="0" w:firstColumn="1" w:lastColumn="0" w:oddVBand="0" w:evenVBand="0" w:oddHBand="0" w:evenHBand="0" w:firstRowFirstColumn="0" w:firstRowLastColumn="0" w:lastRowFirstColumn="0" w:lastRowLastColumn="0"/>
+            <w:tcW w:w="8789" w:type="dxa"/>
+          </w:tcPr>
+          <w:p>
+            <w:pPr>
+              <w:spacing w:after="0"/>
+              <w:rPr>
+                <w:b w:val="0"/>
+                <w:bCs w:val="0"/>
+                <w:lang w:val="en-US"/>
+              </w:rPr>
+            </w:pPr>
+            <w:r>
+              <w:rPr>
+                <w:lang w:val="en-US"/>
+              </w:rPr>
+              <w:t>Validation:</w:t>
+            </w:r>
+          </w:p>
+          <w:p>
+            <w:pPr>
+              <w:pStyle w:val="Paragraphedeliste"/>
+              <w:numPr>
+                <w:ilvl w:val="0"/>
+                <w:numId w:val="33"/>
+              </w:numPr>
+              <w:rPr>
+                <w:b w:val="0"/>
+                <w:bCs w:val="0"/>
+                <w:lang w:val="en-US"/>
+              </w:rPr>
+            </w:pPr>
+            <w:r>
+              <w:rPr>
+                <w:b w:val="0"/>
+                <w:bCs w:val="0"/>
+                <w:lang w:val="en-US"/>
+              </w:rPr>
+              <w:t xml:space="preserve">The import status is </w:t>
+            </w:r>
+            <w:r>
+              <w:rPr>
+                <w:color w:val="800080"/>
+                <w:lang w:val="en-US"/>
+              </w:rPr>
+              <w:t>Status</w:t>
+            </w:r>
+            <w:r>
+              <w:rPr>
+                <w:lang w:val="en-US"/>
+              </w:rPr>
+              <w:t>::</w:t>
+            </w:r>
+            <w:r>
+              <w:rPr>
+                <w:color w:val="800080"/>
+                <w:lang w:val="en-US"/>
+              </w:rPr>
+              <w:t>Ok</w:t>
+            </w:r>
+            <w:r>
+              <w:rPr>
+                <w:b w:val="0"/>
+                <w:bCs w:val="0"/>
+                <w:lang w:val="en-US"/>
+              </w:rPr>
+              <w:t>.</w:t>
+            </w:r>
+          </w:p>
+          <w:p>
+            <w:pPr>
+              <w:pStyle w:val="Paragraphedeliste"/>
+              <w:numPr>
+                <w:ilvl w:val="0"/>
+                <w:numId w:val="33"/>
+              </w:numPr>
+              <w:rPr>
+                <w:lang w:val="en-US"/>
+              </w:rPr>
+            </w:pPr>
+            <w:r>
+              <w:rPr>
+                <w:b w:val="0"/>
+                <w:bCs w:val="0"/>
+                <w:lang w:val="en-US"/>
+              </w:rPr>
+              <w:t>When using getter on the missing optional values, the corresponding default value is returned.</w:t>
+            </w:r>
+          </w:p>
+        </w:tc>
+        <w:tc>
+          <w:tcPr>
+            <w:tcW w:w="1415" w:type="dxa"/>
+            <w:vMerge/>
+          </w:tcPr>
+          <w:p>
+            <w:pPr>
+              <w:cnfStyle w:val="000000000000" w:firstRow="0" w:lastRow="0" w:firstColumn="0" w:lastColumn="0" w:oddVBand="0" w:evenVBand="0" w:oddHBand="0" w:evenHBand="0" w:firstRowFirstColumn="0" w:firstRowLastColumn="0" w:lastRowFirstColumn="0" w:lastRowLastColumn="0"/>
+              <w:rPr>
+                <w:lang w:val="en-US"/>
+              </w:rPr>
+            </w:pPr>
+          </w:p>
+        </w:tc>
+      </w:tr>
+    </w:tbl>
+    <w:p>
+      <w:pPr>
+        <w:rPr>
+          <w:lang w:val="en-US"/>
+        </w:rPr>
+      </w:pPr>
+    </w:p>
+    <w:tbl>
+      <w:tblPr>
+        <w:tblStyle w:val="TableauGrille2-Accentuation2"/>
+        <w:tblW w:w="0" w:type="auto"/>
+        <w:tblLook w:val="04A0" w:firstRow="1" w:lastRow="0" w:firstColumn="1" w:lastColumn="0" w:noHBand="0" w:noVBand="1"/>
+      </w:tblPr>
+      <w:tblGrid>
+        <w:gridCol w:w="8789"/>
+        <w:gridCol w:w="1415"/>
+      </w:tblGrid>
+      <w:tr>
+        <w:trPr>
+          <w:cnfStyle w:val="100000000000" w:firstRow="1" w:lastRow="0" w:firstColumn="0" w:lastColumn="0" w:oddVBand="0" w:evenVBand="0" w:oddHBand="0" w:evenHBand="0" w:firstRowFirstColumn="0" w:firstRowLastColumn="0" w:lastRowFirstColumn="0" w:lastRowLastColumn="0"/>
+        </w:trPr>
+        <w:tc>
+          <w:tcPr>
+            <w:cnfStyle w:val="001000000000" w:firstRow="0" w:lastRow="0" w:firstColumn="1" w:lastColumn="0" w:oddVBand="0" w:evenVBand="0" w:oddHBand="0" w:evenHBand="0" w:firstRowFirstColumn="0" w:firstRowLastColumn="0" w:lastRowFirstColumn="0" w:lastRowLastColumn="0"/>
+            <w:tcW w:w="8789" w:type="dxa"/>
+          </w:tcPr>
+          <w:p>
+            <w:pPr>
+              <w:rPr>
+                <w:b w:val="0"/>
+                <w:bCs w:val="0"/>
+                <w:lang w:val="en-US"/>
+              </w:rPr>
+            </w:pPr>
+            <w:r>
+              <w:rPr>
+                <w:lang w:val="en-US"/>
+              </w:rPr>
+              <w:t xml:space="preserve">Name: </w:t>
+            </w:r>
+            <w:r>
+              <w:rPr>
+                <w:lang w:val="en-US"/>
+              </w:rPr>
+              <w:br/>
+            </w:r>
+            <w:r>
+              <w:rPr>
+                <w:b w:val="0"/>
+                <w:bCs w:val="0"/>
+                <w:lang w:val="en-US"/>
+              </w:rPr>
+              <w:t>Error when no requestXpert</w:t>
+            </w:r>
+          </w:p>
+        </w:tc>
+        <w:tc>
+          <w:tcPr>
+            <w:tcW w:w="1415" w:type="dxa"/>
+            <w:vMerge w:val="restart"/>
+          </w:tcPr>
+          <w:p>
+            <w:pPr>
+              <w:cnfStyle w:val="100000000000" w:firstRow="1" w:lastRow="0" w:firstColumn="0" w:lastColumn="0" w:oddVBand="0" w:evenVBand="0" w:oddHBand="0" w:evenHBand="0" w:firstRowFirstColumn="0" w:firstRowLastColumn="0" w:lastRowFirstColumn="0" w:lastRowLastColumn="0"/>
+              <w:rPr>
+                <w:lang w:val="en-US"/>
+              </w:rPr>
+            </w:pPr>
+            <w:r>
+              <w:rPr>
+                <w:lang w:val="en-US"/>
+              </w:rPr>
+              <w:t>Result:</w:t>
+            </w:r>
+            <w:r>
+              <w:rPr>
+                <w:lang w:val="en-US"/>
+              </w:rPr>
+              <w:br/>
+            </w:r>
+            <w:r>
+              <w:rPr>
+                <w:b w:val="0"/>
+                <w:bCs w:val="0"/>
+                <w:color w:val="00B050"/>
+                <w:lang w:val="en-US"/>
+              </w:rPr>
+              <w:t>Success</w:t>
+            </w:r>
+          </w:p>
+        </w:tc>
+      </w:tr>
+      <w:tr>
+        <w:trPr>
+          <w:cnfStyle w:val="000000100000" w:firstRow="0" w:lastRow="0" w:firstColumn="0" w:lastColumn="0" w:oddVBand="0" w:evenVBand="0" w:oddHBand="1" w:evenHBand="0" w:firstRowFirstColumn="0" w:firstRowLastColumn="0" w:lastRowFirstColumn="0" w:lastRowLastColumn="0"/>
+        </w:trPr>
+        <w:tc>
+          <w:tcPr>
+            <w:cnfStyle w:val="001000000000" w:firstRow="0" w:lastRow="0" w:firstColumn="1" w:lastColumn="0" w:oddVBand="0" w:evenVBand="0" w:oddHBand="0" w:evenHBand="0" w:firstRowFirstColumn="0" w:firstRowLastColumn="0" w:lastRowFirstColumn="0" w:lastRowLastColumn="0"/>
+            <w:tcW w:w="8789" w:type="dxa"/>
+          </w:tcPr>
+          <w:p>
+            <w:pPr>
+              <w:rPr>
+                <w:b w:val="0"/>
+                <w:bCs w:val="0"/>
+                <w:lang w:val="en-US"/>
+              </w:rPr>
+            </w:pPr>
+            <w:r>
+              <w:rPr>
+                <w:lang w:val="en-US"/>
+              </w:rPr>
+              <w:t xml:space="preserve">Description: </w:t>
+            </w:r>
+            <w:r>
+              <w:rPr>
+                <w:lang w:val="en-US"/>
+              </w:rPr>
+              <w:br/>
+            </w:r>
+            <w:r>
+              <w:rPr>
+                <w:b w:val="0"/>
+                <w:bCs w:val="0"/>
+                <w:lang w:val="en-US"/>
+              </w:rPr>
+              <w:t xml:space="preserve">The test tries to load </w:t>
+            </w:r>
+            <w:r>
+              <w:rPr>
+                <w:b w:val="0"/>
+                <w:bCs w:val="0"/>
+                <w:lang w:val="en-US"/>
+              </w:rPr>
+              <w:t>file that has no requestXpert.</w:t>
+            </w:r>
+          </w:p>
+        </w:tc>
+        <w:tc>
+          <w:tcPr>
+            <w:tcW w:w="1415" w:type="dxa"/>
+            <w:vMerge/>
+          </w:tcPr>
+          <w:p>
+            <w:pPr>
+              <w:cnfStyle w:val="000000100000" w:firstRow="0" w:lastRow="0" w:firstColumn="0" w:lastColumn="0" w:oddVBand="0" w:evenVBand="0" w:oddHBand="1" w:evenHBand="0" w:firstRowFirstColumn="0" w:firstRowLastColumn="0" w:lastRowFirstColumn="0" w:lastRowLastColumn="0"/>
+              <w:rPr>
+                <w:lang w:val="en-US"/>
+              </w:rPr>
+            </w:pPr>
+          </w:p>
+        </w:tc>
+      </w:tr>
+      <w:tr>
+        <w:tc>
+          <w:tcPr>
+            <w:cnfStyle w:val="001000000000" w:firstRow="0" w:lastRow="0" w:firstColumn="1" w:lastColumn="0" w:oddVBand="0" w:evenVBand="0" w:oddHBand="0" w:evenHBand="0" w:firstRowFirstColumn="0" w:firstRowLastColumn="0" w:lastRowFirstColumn="0" w:lastRowLastColumn="0"/>
+            <w:tcW w:w="8789" w:type="dxa"/>
+          </w:tcPr>
+          <w:p>
+            <w:pPr>
+              <w:spacing w:after="0"/>
+              <w:rPr>
+                <w:b w:val="0"/>
+                <w:bCs w:val="0"/>
+                <w:lang w:val="en-US"/>
+              </w:rPr>
+            </w:pPr>
+            <w:r>
+              <w:rPr>
+                <w:lang w:val="en-US"/>
+              </w:rPr>
+              <w:t>Validation:</w:t>
+            </w:r>
+          </w:p>
+          <w:p>
+            <w:pPr>
+              <w:pStyle w:val="Paragraphedeliste"/>
+              <w:numPr>
+                <w:ilvl w:val="0"/>
+                <w:numId w:val="33"/>
+              </w:numPr>
+              <w:rPr>
+                <w:b w:val="0"/>
+                <w:bCs w:val="0"/>
+                <w:lang w:val="en-US"/>
+              </w:rPr>
+            </w:pPr>
+            <w:r>
+              <w:rPr>
+                <w:b w:val="0"/>
+                <w:bCs w:val="0"/>
+                <w:lang w:val="en-US"/>
+              </w:rPr>
+              <w:t xml:space="preserve">The import status is </w:t>
+            </w:r>
+            <w:r>
+              <w:rPr>
+                <w:color w:val="800080"/>
+                <w:lang w:val="en-US"/>
+              </w:rPr>
+              <w:t>Status</w:t>
+            </w:r>
+            <w:r>
+              <w:rPr>
+                <w:lang w:val="en-US"/>
+              </w:rPr>
+              <w:t>::</w:t>
+            </w:r>
+            <w:r>
+              <w:rPr>
+                <w:color w:val="800080"/>
+                <w:lang w:val="en-US"/>
+              </w:rPr>
+              <w:t>Error</w:t>
+            </w:r>
+            <w:r>
+              <w:rPr>
+                <w:b w:val="0"/>
+                <w:bCs w:val="0"/>
+                <w:lang w:val="en-US"/>
+              </w:rPr>
+              <w:t>.</w:t>
+            </w:r>
+          </w:p>
+          <w:p>
+            <w:pPr>
+              <w:pStyle w:val="Paragraphedeliste"/>
+              <w:numPr>
+                <w:ilvl w:val="0"/>
+                <w:numId w:val="33"/>
+              </w:numPr>
+              <w:rPr>
+                <w:lang w:val="en-US"/>
+              </w:rPr>
+            </w:pPr>
+            <w:r>
+              <w:rPr>
+                <w:b w:val="0"/>
+                <w:bCs w:val="0"/>
+                <w:lang w:val="en-US"/>
+              </w:rPr>
+              <w:t xml:space="preserve">The requestXpert vector got from </w:t>
+            </w:r>
+            <w:proofErr w:type="spellStart"/>
+            <w:r>
+              <w:rPr>
+                <w:b w:val="0"/>
+                <w:bCs w:val="0"/>
+                <w:lang w:val="en-US"/>
+              </w:rPr>
+              <w:t>XpertQueryData</w:t>
+            </w:r>
+            <w:proofErr w:type="spellEnd"/>
+            <w:r>
+              <w:rPr>
+                <w:b w:val="0"/>
+                <w:bCs w:val="0"/>
+                <w:lang w:val="en-US"/>
+              </w:rPr>
+              <w:t xml:space="preserve"> has 0 length.</w:t>
+            </w:r>
+          </w:p>
+          <w:p>
+            <w:pPr>
+              <w:pStyle w:val="Paragraphedeliste"/>
+              <w:numPr>
+                <w:ilvl w:val="0"/>
+                <w:numId w:val="33"/>
+              </w:numPr>
+              <w:rPr>
+                <w:lang w:val="en-US"/>
+              </w:rPr>
+            </w:pPr>
+            <w:r>
+              <w:rPr>
+                <w:b w:val="0"/>
+                <w:bCs w:val="0"/>
+                <w:lang w:val="en-US"/>
+              </w:rPr>
+              <w:t xml:space="preserve">The importer error message indicates </w:t>
+            </w:r>
+            <w:r>
+              <w:rPr>
+                <w:color w:val="D69545"/>
+              </w:rPr>
+              <w:t xml:space="preserve">"No requestXpert </w:t>
+            </w:r>
+            <w:proofErr w:type="spellStart"/>
+            <w:r>
+              <w:rPr>
+                <w:color w:val="D69545"/>
+              </w:rPr>
+              <w:t>found</w:t>
+            </w:r>
+            <w:proofErr w:type="spellEnd"/>
+            <w:r>
+              <w:rPr>
+                <w:color w:val="D69545"/>
+              </w:rPr>
+              <w:t>"</w:t>
+            </w:r>
+            <w:r>
+              <w:rPr>
+                <w:b w:val="0"/>
+                <w:bCs w:val="0"/>
+              </w:rPr>
+              <w:t>.</w:t>
+            </w:r>
+          </w:p>
+        </w:tc>
+        <w:tc>
+          <w:tcPr>
+            <w:tcW w:w="1415" w:type="dxa"/>
+            <w:vMerge/>
+          </w:tcPr>
+          <w:p>
+            <w:pPr>
+              <w:cnfStyle w:val="000000000000" w:firstRow="0" w:lastRow="0" w:firstColumn="0" w:lastColumn="0" w:oddVBand="0" w:evenVBand="0" w:oddHBand="0" w:evenHBand="0" w:firstRowFirstColumn="0" w:firstRowLastColumn="0" w:lastRowFirstColumn="0" w:lastRowLastColumn="0"/>
+              <w:rPr>
+                <w:lang w:val="en-US"/>
+              </w:rPr>
+            </w:pPr>
+          </w:p>
+        </w:tc>
+      </w:tr>
+    </w:tbl>
+    <w:p>
+      <w:pPr>
+        <w:rPr>
+          <w:lang w:val="en-US"/>
+        </w:rPr>
+      </w:pPr>
+    </w:p>
+    <w:tbl>
+      <w:tblPr>
+        <w:tblStyle w:val="TableauGrille2-Accentuation2"/>
+        <w:tblW w:w="0" w:type="auto"/>
+        <w:tblLook w:val="04A0" w:firstRow="1" w:lastRow="0" w:firstColumn="1" w:lastColumn="0" w:noHBand="0" w:noVBand="1"/>
+      </w:tblPr>
+      <w:tblGrid>
+        <w:gridCol w:w="8789"/>
+        <w:gridCol w:w="1415"/>
+      </w:tblGrid>
+      <w:tr>
+        <w:trPr>
+          <w:cnfStyle w:val="100000000000" w:firstRow="1" w:lastRow="0" w:firstColumn="0" w:lastColumn="0" w:oddVBand="0" w:evenVBand="0" w:oddHBand="0" w:evenHBand="0" w:firstRowFirstColumn="0" w:firstRowLastColumn="0" w:lastRowFirstColumn="0" w:lastRowLastColumn="0"/>
+        </w:trPr>
+        <w:tc>
+          <w:tcPr>
+            <w:cnfStyle w:val="001000000000" w:firstRow="0" w:lastRow="0" w:firstColumn="1" w:lastColumn="0" w:oddVBand="0" w:evenVBand="0" w:oddHBand="0" w:evenHBand="0" w:firstRowFirstColumn="0" w:firstRowLastColumn="0" w:lastRowFirstColumn="0" w:lastRowLastColumn="0"/>
+            <w:tcW w:w="8789" w:type="dxa"/>
+          </w:tcPr>
+          <w:p>
+            <w:pPr>
+              <w:rPr>
+                <w:b w:val="0"/>
+                <w:bCs w:val="0"/>
+                <w:lang w:val="en-US"/>
+              </w:rPr>
+            </w:pPr>
+            <w:r>
+              <w:rPr>
+                <w:lang w:val="en-US"/>
+              </w:rPr>
+              <w:t xml:space="preserve">Name: </w:t>
+            </w:r>
+            <w:r>
+              <w:rPr>
+                <w:lang w:val="en-US"/>
+              </w:rPr>
+              <w:br/>
+            </w:r>
+            <w:r>
+              <w:rPr>
+                <w:b w:val="0"/>
+                <w:bCs w:val="0"/>
+                <w:lang w:val="en-US"/>
+              </w:rPr>
+              <w:t xml:space="preserve">Error when </w:t>
+            </w:r>
+            <w:r>
+              <w:rPr>
+                <w:b w:val="0"/>
+                <w:bCs w:val="0"/>
+                <w:lang w:val="en-US"/>
+              </w:rPr>
+              <w:t>missing mandatory</w:t>
+            </w:r>
+            <w:r>
+              <w:rPr>
+                <w:b w:val="0"/>
+                <w:bCs w:val="0"/>
+                <w:lang w:val="en-US"/>
+              </w:rPr>
+              <w:t xml:space="preserve"> requestXpert</w:t>
+            </w:r>
+          </w:p>
+        </w:tc>
+        <w:tc>
+          <w:tcPr>
+            <w:tcW w:w="1415" w:type="dxa"/>
+            <w:vMerge w:val="restart"/>
+          </w:tcPr>
+          <w:p>
+            <w:pPr>
+              <w:cnfStyle w:val="100000000000" w:firstRow="1" w:lastRow="0" w:firstColumn="0" w:lastColumn="0" w:oddVBand="0" w:evenVBand="0" w:oddHBand="0" w:evenHBand="0" w:firstRowFirstColumn="0" w:firstRowLastColumn="0" w:lastRowFirstColumn="0" w:lastRowLastColumn="0"/>
+              <w:rPr>
+                <w:lang w:val="en-US"/>
+              </w:rPr>
+            </w:pPr>
+            <w:r>
+              <w:rPr>
+                <w:lang w:val="en-US"/>
+              </w:rPr>
+              <w:t>Result:</w:t>
+            </w:r>
+            <w:r>
+              <w:rPr>
+                <w:lang w:val="en-US"/>
+              </w:rPr>
+              <w:br/>
+            </w:r>
+            <w:r>
+              <w:rPr>
+                <w:b w:val="0"/>
+                <w:bCs w:val="0"/>
+                <w:color w:val="00B050"/>
+                <w:lang w:val="en-US"/>
+              </w:rPr>
+              <w:t>Success</w:t>
+            </w:r>
+          </w:p>
+        </w:tc>
+      </w:tr>
+      <w:tr>
+        <w:trPr>
+          <w:cnfStyle w:val="000000100000" w:firstRow="0" w:lastRow="0" w:firstColumn="0" w:lastColumn="0" w:oddVBand="0" w:evenVBand="0" w:oddHBand="1" w:evenHBand="0" w:firstRowFirstColumn="0" w:firstRowLastColumn="0" w:lastRowFirstColumn="0" w:lastRowLastColumn="0"/>
+        </w:trPr>
+        <w:tc>
+          <w:tcPr>
+            <w:cnfStyle w:val="001000000000" w:firstRow="0" w:lastRow="0" w:firstColumn="1" w:lastColumn="0" w:oddVBand="0" w:evenVBand="0" w:oddHBand="0" w:evenHBand="0" w:firstRowFirstColumn="0" w:firstRowLastColumn="0" w:lastRowFirstColumn="0" w:lastRowLastColumn="0"/>
+            <w:tcW w:w="8789" w:type="dxa"/>
+          </w:tcPr>
+          <w:p>
+            <w:pPr>
+              <w:rPr>
+                <w:b w:val="0"/>
+                <w:bCs w:val="0"/>
+                <w:lang w:val="en-US"/>
+              </w:rPr>
+            </w:pPr>
+            <w:r>
+              <w:rPr>
+                <w:lang w:val="en-US"/>
+              </w:rPr>
+              <w:t xml:space="preserve">Description: </w:t>
+            </w:r>
+            <w:r>
+              <w:rPr>
+                <w:lang w:val="en-US"/>
+              </w:rPr>
+              <w:br/>
+            </w:r>
+            <w:r>
+              <w:rPr>
+                <w:b w:val="0"/>
+                <w:bCs w:val="0"/>
+                <w:lang w:val="en-US"/>
+              </w:rPr>
+              <w:t xml:space="preserve">The test tries to </w:t>
+            </w:r>
+            <w:r>
+              <w:rPr>
+                <w:b w:val="0"/>
+                <w:bCs w:val="0"/>
+                <w:lang w:val="en-US"/>
+              </w:rPr>
+              <w:t>load a requestXpert that has missing mandatory values.</w:t>
+            </w:r>
+          </w:p>
+        </w:tc>
+        <w:tc>
+          <w:tcPr>
+            <w:tcW w:w="1415" w:type="dxa"/>
+            <w:vMerge/>
+          </w:tcPr>
+          <w:p>
+            <w:pPr>
+              <w:cnfStyle w:val="000000100000" w:firstRow="0" w:lastRow="0" w:firstColumn="0" w:lastColumn="0" w:oddVBand="0" w:evenVBand="0" w:oddHBand="1" w:evenHBand="0" w:firstRowFirstColumn="0" w:firstRowLastColumn="0" w:lastRowFirstColumn="0" w:lastRowLastColumn="0"/>
+              <w:rPr>
+                <w:lang w:val="en-US"/>
+              </w:rPr>
+            </w:pPr>
+          </w:p>
+        </w:tc>
+      </w:tr>
+      <w:tr>
+        <w:tc>
+          <w:tcPr>
+            <w:cnfStyle w:val="001000000000" w:firstRow="0" w:lastRow="0" w:firstColumn="1" w:lastColumn="0" w:oddVBand="0" w:evenVBand="0" w:oddHBand="0" w:evenHBand="0" w:firstRowFirstColumn="0" w:firstRowLastColumn="0" w:lastRowFirstColumn="0" w:lastRowLastColumn="0"/>
+            <w:tcW w:w="8789" w:type="dxa"/>
+          </w:tcPr>
+          <w:p>
+            <w:pPr>
+              <w:spacing w:after="0"/>
+              <w:rPr>
+                <w:b w:val="0"/>
+                <w:bCs w:val="0"/>
+                <w:lang w:val="en-US"/>
+              </w:rPr>
+            </w:pPr>
+            <w:r>
+              <w:rPr>
+                <w:lang w:val="en-US"/>
+              </w:rPr>
+              <w:t>Validation:</w:t>
+            </w:r>
+          </w:p>
+          <w:p>
+            <w:pPr>
+              <w:pStyle w:val="Paragraphedeliste"/>
+              <w:numPr>
+                <w:ilvl w:val="0"/>
+                <w:numId w:val="33"/>
+              </w:numPr>
+              <w:rPr>
+                <w:b w:val="0"/>
+                <w:bCs w:val="0"/>
+                <w:lang w:val="en-US"/>
+              </w:rPr>
+            </w:pPr>
+            <w:r>
+              <w:rPr>
+                <w:b w:val="0"/>
+                <w:bCs w:val="0"/>
+                <w:lang w:val="en-US"/>
+              </w:rPr>
+              <w:t xml:space="preserve">The import status is </w:t>
+            </w:r>
+            <w:r>
+              <w:rPr>
+                <w:color w:val="800080"/>
+                <w:lang w:val="en-US"/>
+              </w:rPr>
+              <w:t>Status</w:t>
+            </w:r>
+            <w:r>
+              <w:rPr>
+                <w:lang w:val="en-US"/>
+              </w:rPr>
+              <w:t>::</w:t>
+            </w:r>
+            <w:r>
+              <w:rPr>
+                <w:color w:val="800080"/>
+                <w:lang w:val="en-US"/>
+              </w:rPr>
+              <w:t>Error</w:t>
+            </w:r>
+            <w:r>
+              <w:rPr>
+                <w:b w:val="0"/>
+                <w:bCs w:val="0"/>
+                <w:lang w:val="en-US"/>
+              </w:rPr>
+              <w:t>.</w:t>
+            </w:r>
+          </w:p>
+          <w:p>
+            <w:pPr>
+              <w:pStyle w:val="Paragraphedeliste"/>
+              <w:numPr>
+                <w:ilvl w:val="0"/>
+                <w:numId w:val="33"/>
+              </w:numPr>
+              <w:rPr>
+                <w:lang w:val="en-US"/>
+              </w:rPr>
+            </w:pPr>
+            <w:r>
+              <w:rPr>
+                <w:b w:val="0"/>
+                <w:bCs w:val="0"/>
+                <w:lang w:val="en-US"/>
+              </w:rPr>
+              <w:t>All the mandatory nodes appear in error message.</w:t>
+            </w:r>
+          </w:p>
+        </w:tc>
+        <w:tc>
+          <w:tcPr>
+            <w:tcW w:w="1415" w:type="dxa"/>
+            <w:vMerge/>
+          </w:tcPr>
+          <w:p>
+            <w:pPr>
+              <w:cnfStyle w:val="000000000000" w:firstRow="0" w:lastRow="0" w:firstColumn="0" w:lastColumn="0" w:oddVBand="0" w:evenVBand="0" w:oddHBand="0" w:evenHBand="0" w:firstRowFirstColumn="0" w:firstRowLastColumn="0" w:lastRowFirstColumn="0" w:lastRowLastColumn="0"/>
+              <w:rPr>
+                <w:lang w:val="en-US"/>
+              </w:rPr>
+            </w:pPr>
+          </w:p>
+        </w:tc>
+      </w:tr>
+    </w:tbl>
+    <w:p>
+      <w:pPr>
+        <w:rPr>
+          <w:lang w:val="en-US"/>
+        </w:rPr>
+      </w:pPr>
+    </w:p>
     <w:p>
       <w:pPr>
         <w:pStyle w:val="Titre1"/>
@@ -20643,12 +22956,10 @@
           <w:lang w:val="en-US"/>
         </w:rPr>
       </w:pPr>
-      <w:bookmarkStart w:id="32" w:name="_Toc102134627"/>
-      <w:r>
-        <w:rPr>
-          <w:lang w:val="en-US"/>
-        </w:rPr>
-        <w:lastRenderedPageBreak/>
+      <w:r>
+        <w:rPr>
+          <w:lang w:val="en-US"/>
+        </w:rPr>
         <w:t>Conclusion</w:t>
       </w:r>
       <w:bookmarkEnd w:id="32"/>
@@ -20933,7 +23244,7 @@
 </file>
 
 <file path=word/endnotes.xml><?xml version="1.0" encoding="utf-8"?>
-<w:endnotes xmlns:wpc="http://schemas.microsoft.com/office/word/2010/wordprocessingCanvas" xmlns:cx="http://schemas.microsoft.com/office/drawing/2014/chartex" xmlns:cx1="http://schemas.microsoft.com/office/drawing/2015/9/8/chartex" xmlns:cx2="http://schemas.microsoft.com/office/drawing/2015/10/21/chartex" xmlns:cx3="http://schemas.microsoft.com/office/drawing/2016/5/9/chartex" xmlns:cx4="http://schemas.microsoft.com/office/drawing/2016/5/10/chartex" xmlns:cx5="http://schemas.microsoft.com/office/drawing/2016/5/11/chartex" xmlns:cx6="http://schemas.microsoft.com/office/drawing/2016/5/12/chartex" xmlns:cx7="http://schemas.microsoft.com/office/drawing/2016/5/13/chartex" xmlns:cx8="http://schemas.microsoft.com/office/drawing/2016/5/14/chartex" xmlns:mc="http://schemas.openxmlformats.org/markup-compatibility/2006" xmlns:aink="http://schemas.microsoft.com/office/drawing/2016/ink" xmlns:am3d="http://schemas.microsoft.com/office/drawing/2017/model3d" xmlns:o="urn:schemas-microsoft-com:office:office" xmlns:r="http://schemas.openxmlformats.org/officeDocument/2006/relationships" xmlns:m="http://schemas.openxmlformats.org/officeDocument/2006/math" xmlns:v="urn:schemas-microsoft-com:vml" xmlns:wp14="http://schemas.microsoft.com/office/word/2010/wordprocessingDrawing" xmlns:wp="http://schemas.openxmlformats.org/drawingml/2006/wordprocessingDrawing" xmlns:w10="urn:schemas-microsoft-com:office:word" xmlns:w="http://schemas.openxmlformats.org/wordprocessingml/2006/main" xmlns:w14="http://schemas.microsoft.com/office/word/2010/wordml" xmlns:w15="http://schemas.microsoft.com/office/word/2012/wordml" xmlns:w16cex="http://schemas.microsoft.com/office/word/2018/wordml/cex" xmlns:w16cid="http://schemas.microsoft.com/office/word/2016/wordml/cid" xmlns:w16="http://schemas.microsoft.com/office/word/2018/wordml" xmlns:w16sdtdh="http://schemas.microsoft.com/office/word/2020/wordml/sdtdatahash" xmlns:w16se="http://schemas.microsoft.com/office/word/2015/wordml/symex" xmlns:wpg="http://schemas.microsoft.com/office/word/2010/wordprocessingGroup" xmlns:wpi="http://schemas.microsoft.com/office/word/2010/wordprocessingInk" xmlns:wne="http://schemas.microsoft.com/office/word/2006/wordml" xmlns:wps="http://schemas.microsoft.com/office/word/2010/wordprocessingShape" mc:Ignorable="w14 w15 w16se w16cid w16 w16cex w16sdtdh wp14">
+<w:endnotes xmlns:wpc="http://schemas.microsoft.com/office/word/2010/wordprocessingCanvas" xmlns:cx="http://schemas.microsoft.com/office/drawing/2014/chartex" xmlns:cx1="http://schemas.microsoft.com/office/drawing/2015/9/8/chartex" xmlns:cx2="http://schemas.microsoft.com/office/drawing/2015/10/21/chartex" xmlns:cx3="http://schemas.microsoft.com/office/drawing/2016/5/9/chartex" xmlns:cx4="http://schemas.microsoft.com/office/drawing/2016/5/10/chartex" xmlns:cx5="http://schemas.microsoft.com/office/drawing/2016/5/11/chartex" xmlns:cx6="http://schemas.microsoft.com/office/drawing/2016/5/12/chartex" xmlns:cx7="http://schemas.microsoft.com/office/drawing/2016/5/13/chartex" xmlns:cx8="http://schemas.microsoft.com/office/drawing/2016/5/14/chartex" xmlns:mc="http://schemas.openxmlformats.org/markup-compatibility/2006" xmlns:aink="http://schemas.microsoft.com/office/drawing/2016/ink" xmlns:am3d="http://schemas.microsoft.com/office/drawing/2017/model3d" xmlns:o="urn:schemas-microsoft-com:office:office" xmlns:oel="http://schemas.microsoft.com/office/2019/extlst" xmlns:r="http://schemas.openxmlformats.org/officeDocument/2006/relationships" xmlns:m="http://schemas.openxmlformats.org/officeDocument/2006/math" xmlns:v="urn:schemas-microsoft-com:vml" xmlns:wp14="http://schemas.microsoft.com/office/word/2010/wordprocessingDrawing" xmlns:wp="http://schemas.openxmlformats.org/drawingml/2006/wordprocessingDrawing" xmlns:w10="urn:schemas-microsoft-com:office:word" xmlns:w="http://schemas.openxmlformats.org/wordprocessingml/2006/main" xmlns:w14="http://schemas.microsoft.com/office/word/2010/wordml" xmlns:w15="http://schemas.microsoft.com/office/word/2012/wordml" xmlns:w16cex="http://schemas.microsoft.com/office/word/2018/wordml/cex" xmlns:w16cid="http://schemas.microsoft.com/office/word/2016/wordml/cid" xmlns:w16="http://schemas.microsoft.com/office/word/2018/wordml" xmlns:w16sdtdh="http://schemas.microsoft.com/office/word/2020/wordml/sdtdatahash" xmlns:w16se="http://schemas.microsoft.com/office/word/2015/wordml/symex" xmlns:wpg="http://schemas.microsoft.com/office/word/2010/wordprocessingGroup" xmlns:wpi="http://schemas.microsoft.com/office/word/2010/wordprocessingInk" xmlns:wne="http://schemas.microsoft.com/office/word/2006/wordml" xmlns:wps="http://schemas.microsoft.com/office/word/2010/wordprocessingShape" mc:Ignorable="w14 w15 w16se w16cid w16 w16cex w16sdtdh wp14">
   <w:endnote w:type="separator" w:id="-1">
     <w:p>
       <w:r>
@@ -20952,7 +23263,7 @@
 </file>
 
 <file path=word/footer1.xml><?xml version="1.0" encoding="utf-8"?>
-<w:ftr xmlns:wpc="http://schemas.microsoft.com/office/word/2010/wordprocessingCanvas" xmlns:cx="http://schemas.microsoft.com/office/drawing/2014/chartex" xmlns:cx1="http://schemas.microsoft.com/office/drawing/2015/9/8/chartex" xmlns:cx2="http://schemas.microsoft.com/office/drawing/2015/10/21/chartex" xmlns:cx3="http://schemas.microsoft.com/office/drawing/2016/5/9/chartex" xmlns:cx4="http://schemas.microsoft.com/office/drawing/2016/5/10/chartex" xmlns:cx5="http://schemas.microsoft.com/office/drawing/2016/5/11/chartex" xmlns:cx6="http://schemas.microsoft.com/office/drawing/2016/5/12/chartex" xmlns:cx7="http://schemas.microsoft.com/office/drawing/2016/5/13/chartex" xmlns:cx8="http://schemas.microsoft.com/office/drawing/2016/5/14/chartex" xmlns:mc="http://schemas.openxmlformats.org/markup-compatibility/2006" xmlns:aink="http://schemas.microsoft.com/office/drawing/2016/ink" xmlns:am3d="http://schemas.microsoft.com/office/drawing/2017/model3d" xmlns:o="urn:schemas-microsoft-com:office:office" xmlns:r="http://schemas.openxmlformats.org/officeDocument/2006/relationships" xmlns:m="http://schemas.openxmlformats.org/officeDocument/2006/math" xmlns:v="urn:schemas-microsoft-com:vml" xmlns:wp14="http://schemas.microsoft.com/office/word/2010/wordprocessingDrawing" xmlns:wp="http://schemas.openxmlformats.org/drawingml/2006/wordprocessingDrawing" xmlns:w10="urn:schemas-microsoft-com:office:word" xmlns:w="http://schemas.openxmlformats.org/wordprocessingml/2006/main" xmlns:w14="http://schemas.microsoft.com/office/word/2010/wordml" xmlns:w15="http://schemas.microsoft.com/office/word/2012/wordml" xmlns:w16cex="http://schemas.microsoft.com/office/word/2018/wordml/cex" xmlns:w16cid="http://schemas.microsoft.com/office/word/2016/wordml/cid" xmlns:w16="http://schemas.microsoft.com/office/word/2018/wordml" xmlns:w16sdtdh="http://schemas.microsoft.com/office/word/2020/wordml/sdtdatahash" xmlns:w16se="http://schemas.microsoft.com/office/word/2015/wordml/symex" xmlns:wpg="http://schemas.microsoft.com/office/word/2010/wordprocessingGroup" xmlns:wpi="http://schemas.microsoft.com/office/word/2010/wordprocessingInk" xmlns:wne="http://schemas.microsoft.com/office/word/2006/wordml" xmlns:wps="http://schemas.microsoft.com/office/word/2010/wordprocessingShape" mc:Ignorable="w14 w15 w16se w16cid w16 w16cex w16sdtdh wp14">
+<w:ftr xmlns:wpc="http://schemas.microsoft.com/office/word/2010/wordprocessingCanvas" xmlns:cx="http://schemas.microsoft.com/office/drawing/2014/chartex" xmlns:cx1="http://schemas.microsoft.com/office/drawing/2015/9/8/chartex" xmlns:cx2="http://schemas.microsoft.com/office/drawing/2015/10/21/chartex" xmlns:cx3="http://schemas.microsoft.com/office/drawing/2016/5/9/chartex" xmlns:cx4="http://schemas.microsoft.com/office/drawing/2016/5/10/chartex" xmlns:cx5="http://schemas.microsoft.com/office/drawing/2016/5/11/chartex" xmlns:cx6="http://schemas.microsoft.com/office/drawing/2016/5/12/chartex" xmlns:cx7="http://schemas.microsoft.com/office/drawing/2016/5/13/chartex" xmlns:cx8="http://schemas.microsoft.com/office/drawing/2016/5/14/chartex" xmlns:mc="http://schemas.openxmlformats.org/markup-compatibility/2006" xmlns:aink="http://schemas.microsoft.com/office/drawing/2016/ink" xmlns:am3d="http://schemas.microsoft.com/office/drawing/2017/model3d" xmlns:o="urn:schemas-microsoft-com:office:office" xmlns:oel="http://schemas.microsoft.com/office/2019/extlst" xmlns:r="http://schemas.openxmlformats.org/officeDocument/2006/relationships" xmlns:m="http://schemas.openxmlformats.org/officeDocument/2006/math" xmlns:v="urn:schemas-microsoft-com:vml" xmlns:wp14="http://schemas.microsoft.com/office/word/2010/wordprocessingDrawing" xmlns:wp="http://schemas.openxmlformats.org/drawingml/2006/wordprocessingDrawing" xmlns:w10="urn:schemas-microsoft-com:office:word" xmlns:w="http://schemas.openxmlformats.org/wordprocessingml/2006/main" xmlns:w14="http://schemas.microsoft.com/office/word/2010/wordml" xmlns:w15="http://schemas.microsoft.com/office/word/2012/wordml" xmlns:w16cex="http://schemas.microsoft.com/office/word/2018/wordml/cex" xmlns:w16cid="http://schemas.microsoft.com/office/word/2016/wordml/cid" xmlns:w16="http://schemas.microsoft.com/office/word/2018/wordml" xmlns:w16sdtdh="http://schemas.microsoft.com/office/word/2020/wordml/sdtdatahash" xmlns:w16se="http://schemas.microsoft.com/office/word/2015/wordml/symex" xmlns:wpg="http://schemas.microsoft.com/office/word/2010/wordprocessingGroup" xmlns:wpi="http://schemas.microsoft.com/office/word/2010/wordprocessingInk" xmlns:wne="http://schemas.microsoft.com/office/word/2006/wordml" xmlns:wps="http://schemas.microsoft.com/office/word/2010/wordprocessingShape" mc:Ignorable="w14 w15 w16se w16cid w16 w16cex w16sdtdh wp14">
   <w:p>
     <w:pPr>
       <w:pStyle w:val="Pieddepage"/>
@@ -21156,7 +23467,7 @@
                       <w:noProof/>
                       <w:lang w:val="fr-FR"/>
                     </w:rPr>
-                    <w:instrText>23</w:instrText>
+                    <w:instrText>24</w:instrText>
                   </w:r>
                   <w:r>
                     <w:rPr>
@@ -21181,7 +23492,7 @@
                       <w:noProof/>
                       <w:lang w:val="fr-FR"/>
                     </w:rPr>
-                    <w:t>22</w:t>
+                    <w:t>23</w:t>
                   </w:r>
                   <w:r>
                     <w:rPr>
@@ -21230,7 +23541,7 @@
                       <w:noProof/>
                       <w:lang w:val="fr-FR"/>
                     </w:rPr>
-                    <w:instrText>23</w:instrText>
+                    <w:instrText>24</w:instrText>
                   </w:r>
                   <w:r>
                     <w:rPr>
@@ -21302,7 +23613,7 @@
 </file>
 
 <file path=word/footnotes.xml><?xml version="1.0" encoding="utf-8"?>
-<w:footnotes xmlns:wpc="http://schemas.microsoft.com/office/word/2010/wordprocessingCanvas" xmlns:cx="http://schemas.microsoft.com/office/drawing/2014/chartex" xmlns:cx1="http://schemas.microsoft.com/office/drawing/2015/9/8/chartex" xmlns:cx2="http://schemas.microsoft.com/office/drawing/2015/10/21/chartex" xmlns:cx3="http://schemas.microsoft.com/office/drawing/2016/5/9/chartex" xmlns:cx4="http://schemas.microsoft.com/office/drawing/2016/5/10/chartex" xmlns:cx5="http://schemas.microsoft.com/office/drawing/2016/5/11/chartex" xmlns:cx6="http://schemas.microsoft.com/office/drawing/2016/5/12/chartex" xmlns:cx7="http://schemas.microsoft.com/office/drawing/2016/5/13/chartex" xmlns:cx8="http://schemas.microsoft.com/office/drawing/2016/5/14/chartex" xmlns:mc="http://schemas.openxmlformats.org/markup-compatibility/2006" xmlns:aink="http://schemas.microsoft.com/office/drawing/2016/ink" xmlns:am3d="http://schemas.microsoft.com/office/drawing/2017/model3d" xmlns:o="urn:schemas-microsoft-com:office:office" xmlns:r="http://schemas.openxmlformats.org/officeDocument/2006/relationships" xmlns:m="http://schemas.openxmlformats.org/officeDocument/2006/math" xmlns:v="urn:schemas-microsoft-com:vml" xmlns:wp14="http://schemas.microsoft.com/office/word/2010/wordprocessingDrawing" xmlns:wp="http://schemas.openxmlformats.org/drawingml/2006/wordprocessingDrawing" xmlns:w10="urn:schemas-microsoft-com:office:word" xmlns:w="http://schemas.openxmlformats.org/wordprocessingml/2006/main" xmlns:w14="http://schemas.microsoft.com/office/word/2010/wordml" xmlns:w15="http://schemas.microsoft.com/office/word/2012/wordml" xmlns:w16cex="http://schemas.microsoft.com/office/word/2018/wordml/cex" xmlns:w16cid="http://schemas.microsoft.com/office/word/2016/wordml/cid" xmlns:w16="http://schemas.microsoft.com/office/word/2018/wordml" xmlns:w16sdtdh="http://schemas.microsoft.com/office/word/2020/wordml/sdtdatahash" xmlns:w16se="http://schemas.microsoft.com/office/word/2015/wordml/symex" xmlns:wpg="http://schemas.microsoft.com/office/word/2010/wordprocessingGroup" xmlns:wpi="http://schemas.microsoft.com/office/word/2010/wordprocessingInk" xmlns:wne="http://schemas.microsoft.com/office/word/2006/wordml" xmlns:wps="http://schemas.microsoft.com/office/word/2010/wordprocessingShape" mc:Ignorable="w14 w15 w16se w16cid w16 w16cex w16sdtdh wp14">
+<w:footnotes xmlns:wpc="http://schemas.microsoft.com/office/word/2010/wordprocessingCanvas" xmlns:cx="http://schemas.microsoft.com/office/drawing/2014/chartex" xmlns:cx1="http://schemas.microsoft.com/office/drawing/2015/9/8/chartex" xmlns:cx2="http://schemas.microsoft.com/office/drawing/2015/10/21/chartex" xmlns:cx3="http://schemas.microsoft.com/office/drawing/2016/5/9/chartex" xmlns:cx4="http://schemas.microsoft.com/office/drawing/2016/5/10/chartex" xmlns:cx5="http://schemas.microsoft.com/office/drawing/2016/5/11/chartex" xmlns:cx6="http://schemas.microsoft.com/office/drawing/2016/5/12/chartex" xmlns:cx7="http://schemas.microsoft.com/office/drawing/2016/5/13/chartex" xmlns:cx8="http://schemas.microsoft.com/office/drawing/2016/5/14/chartex" xmlns:mc="http://schemas.openxmlformats.org/markup-compatibility/2006" xmlns:aink="http://schemas.microsoft.com/office/drawing/2016/ink" xmlns:am3d="http://schemas.microsoft.com/office/drawing/2017/model3d" xmlns:o="urn:schemas-microsoft-com:office:office" xmlns:oel="http://schemas.microsoft.com/office/2019/extlst" xmlns:r="http://schemas.openxmlformats.org/officeDocument/2006/relationships" xmlns:m="http://schemas.openxmlformats.org/officeDocument/2006/math" xmlns:v="urn:schemas-microsoft-com:vml" xmlns:wp14="http://schemas.microsoft.com/office/word/2010/wordprocessingDrawing" xmlns:wp="http://schemas.openxmlformats.org/drawingml/2006/wordprocessingDrawing" xmlns:w10="urn:schemas-microsoft-com:office:word" xmlns:w="http://schemas.openxmlformats.org/wordprocessingml/2006/main" xmlns:w14="http://schemas.microsoft.com/office/word/2010/wordml" xmlns:w15="http://schemas.microsoft.com/office/word/2012/wordml" xmlns:w16cex="http://schemas.microsoft.com/office/word/2018/wordml/cex" xmlns:w16cid="http://schemas.microsoft.com/office/word/2016/wordml/cid" xmlns:w16="http://schemas.microsoft.com/office/word/2018/wordml" xmlns:w16sdtdh="http://schemas.microsoft.com/office/word/2020/wordml/sdtdatahash" xmlns:w16se="http://schemas.microsoft.com/office/word/2015/wordml/symex" xmlns:wpg="http://schemas.microsoft.com/office/word/2010/wordprocessingGroup" xmlns:wpi="http://schemas.microsoft.com/office/word/2010/wordprocessingInk" xmlns:wne="http://schemas.microsoft.com/office/word/2006/wordml" xmlns:wps="http://schemas.microsoft.com/office/word/2010/wordprocessingShape" mc:Ignorable="w14 w15 w16se w16cid w16 w16cex w16sdtdh wp14">
   <w:footnote w:type="separator" w:id="-1">
     <w:p>
       <w:r>
@@ -21348,7 +23659,7 @@
 </file>
 
 <file path=word/header1.xml><?xml version="1.0" encoding="utf-8"?>
-<w:hdr xmlns:wpc="http://schemas.microsoft.com/office/word/2010/wordprocessingCanvas" xmlns:cx="http://schemas.microsoft.com/office/drawing/2014/chartex" xmlns:cx1="http://schemas.microsoft.com/office/drawing/2015/9/8/chartex" xmlns:cx2="http://schemas.microsoft.com/office/drawing/2015/10/21/chartex" xmlns:cx3="http://schemas.microsoft.com/office/drawing/2016/5/9/chartex" xmlns:cx4="http://schemas.microsoft.com/office/drawing/2016/5/10/chartex" xmlns:cx5="http://schemas.microsoft.com/office/drawing/2016/5/11/chartex" xmlns:cx6="http://schemas.microsoft.com/office/drawing/2016/5/12/chartex" xmlns:cx7="http://schemas.microsoft.com/office/drawing/2016/5/13/chartex" xmlns:cx8="http://schemas.microsoft.com/office/drawing/2016/5/14/chartex" xmlns:mc="http://schemas.openxmlformats.org/markup-compatibility/2006" xmlns:aink="http://schemas.microsoft.com/office/drawing/2016/ink" xmlns:am3d="http://schemas.microsoft.com/office/drawing/2017/model3d" xmlns:o="urn:schemas-microsoft-com:office:office" xmlns:r="http://schemas.openxmlformats.org/officeDocument/2006/relationships" xmlns:m="http://schemas.openxmlformats.org/officeDocument/2006/math" xmlns:v="urn:schemas-microsoft-com:vml" xmlns:wp14="http://schemas.microsoft.com/office/word/2010/wordprocessingDrawing" xmlns:wp="http://schemas.openxmlformats.org/drawingml/2006/wordprocessingDrawing" xmlns:w10="urn:schemas-microsoft-com:office:word" xmlns:w="http://schemas.openxmlformats.org/wordprocessingml/2006/main" xmlns:w14="http://schemas.microsoft.com/office/word/2010/wordml" xmlns:w15="http://schemas.microsoft.com/office/word/2012/wordml" xmlns:w16cex="http://schemas.microsoft.com/office/word/2018/wordml/cex" xmlns:w16cid="http://schemas.microsoft.com/office/word/2016/wordml/cid" xmlns:w16="http://schemas.microsoft.com/office/word/2018/wordml" xmlns:w16sdtdh="http://schemas.microsoft.com/office/word/2020/wordml/sdtdatahash" xmlns:w16se="http://schemas.microsoft.com/office/word/2015/wordml/symex" xmlns:wpg="http://schemas.microsoft.com/office/word/2010/wordprocessingGroup" xmlns:wpi="http://schemas.microsoft.com/office/word/2010/wordprocessingInk" xmlns:wne="http://schemas.microsoft.com/office/word/2006/wordml" xmlns:wps="http://schemas.microsoft.com/office/word/2010/wordprocessingShape" mc:Ignorable="w14 w15 w16se w16cid w16 w16cex w16sdtdh wp14">
+<w:hdr xmlns:wpc="http://schemas.microsoft.com/office/word/2010/wordprocessingCanvas" xmlns:cx="http://schemas.microsoft.com/office/drawing/2014/chartex" xmlns:cx1="http://schemas.microsoft.com/office/drawing/2015/9/8/chartex" xmlns:cx2="http://schemas.microsoft.com/office/drawing/2015/10/21/chartex" xmlns:cx3="http://schemas.microsoft.com/office/drawing/2016/5/9/chartex" xmlns:cx4="http://schemas.microsoft.com/office/drawing/2016/5/10/chartex" xmlns:cx5="http://schemas.microsoft.com/office/drawing/2016/5/11/chartex" xmlns:cx6="http://schemas.microsoft.com/office/drawing/2016/5/12/chartex" xmlns:cx7="http://schemas.microsoft.com/office/drawing/2016/5/13/chartex" xmlns:cx8="http://schemas.microsoft.com/office/drawing/2016/5/14/chartex" xmlns:mc="http://schemas.openxmlformats.org/markup-compatibility/2006" xmlns:aink="http://schemas.microsoft.com/office/drawing/2016/ink" xmlns:am3d="http://schemas.microsoft.com/office/drawing/2017/model3d" xmlns:o="urn:schemas-microsoft-com:office:office" xmlns:oel="http://schemas.microsoft.com/office/2019/extlst" xmlns:r="http://schemas.openxmlformats.org/officeDocument/2006/relationships" xmlns:m="http://schemas.openxmlformats.org/officeDocument/2006/math" xmlns:v="urn:schemas-microsoft-com:vml" xmlns:wp14="http://schemas.microsoft.com/office/word/2010/wordprocessingDrawing" xmlns:wp="http://schemas.openxmlformats.org/drawingml/2006/wordprocessingDrawing" xmlns:w10="urn:schemas-microsoft-com:office:word" xmlns:w="http://schemas.openxmlformats.org/wordprocessingml/2006/main" xmlns:w14="http://schemas.microsoft.com/office/word/2010/wordml" xmlns:w15="http://schemas.microsoft.com/office/word/2012/wordml" xmlns:w16cex="http://schemas.microsoft.com/office/word/2018/wordml/cex" xmlns:w16cid="http://schemas.microsoft.com/office/word/2016/wordml/cid" xmlns:w16="http://schemas.microsoft.com/office/word/2018/wordml" xmlns:w16sdtdh="http://schemas.microsoft.com/office/word/2020/wordml/sdtdatahash" xmlns:w16se="http://schemas.microsoft.com/office/word/2015/wordml/symex" xmlns:wpg="http://schemas.microsoft.com/office/word/2010/wordprocessingGroup" xmlns:wpi="http://schemas.microsoft.com/office/word/2010/wordprocessingInk" xmlns:wne="http://schemas.microsoft.com/office/word/2006/wordml" xmlns:wps="http://schemas.microsoft.com/office/word/2010/wordprocessingShape" mc:Ignorable="w14 w15 w16se w16cid w16 w16cex w16sdtdh wp14">
   <w:p>
     <w:r>
       <w:rPr>
@@ -21426,7 +23737,7 @@
 </file>
 
 <file path=word/header2.xml><?xml version="1.0" encoding="utf-8"?>
-<w:hdr xmlns:wpc="http://schemas.microsoft.com/office/word/2010/wordprocessingCanvas" xmlns:cx="http://schemas.microsoft.com/office/drawing/2014/chartex" xmlns:cx1="http://schemas.microsoft.com/office/drawing/2015/9/8/chartex" xmlns:cx2="http://schemas.microsoft.com/office/drawing/2015/10/21/chartex" xmlns:cx3="http://schemas.microsoft.com/office/drawing/2016/5/9/chartex" xmlns:cx4="http://schemas.microsoft.com/office/drawing/2016/5/10/chartex" xmlns:cx5="http://schemas.microsoft.com/office/drawing/2016/5/11/chartex" xmlns:cx6="http://schemas.microsoft.com/office/drawing/2016/5/12/chartex" xmlns:cx7="http://schemas.microsoft.com/office/drawing/2016/5/13/chartex" xmlns:cx8="http://schemas.microsoft.com/office/drawing/2016/5/14/chartex" xmlns:mc="http://schemas.openxmlformats.org/markup-compatibility/2006" xmlns:aink="http://schemas.microsoft.com/office/drawing/2016/ink" xmlns:am3d="http://schemas.microsoft.com/office/drawing/2017/model3d" xmlns:o="urn:schemas-microsoft-com:office:office" xmlns:r="http://schemas.openxmlformats.org/officeDocument/2006/relationships" xmlns:m="http://schemas.openxmlformats.org/officeDocument/2006/math" xmlns:v="urn:schemas-microsoft-com:vml" xmlns:wp14="http://schemas.microsoft.com/office/word/2010/wordprocessingDrawing" xmlns:wp="http://schemas.openxmlformats.org/drawingml/2006/wordprocessingDrawing" xmlns:w10="urn:schemas-microsoft-com:office:word" xmlns:w="http://schemas.openxmlformats.org/wordprocessingml/2006/main" xmlns:w14="http://schemas.microsoft.com/office/word/2010/wordml" xmlns:w15="http://schemas.microsoft.com/office/word/2012/wordml" xmlns:w16cex="http://schemas.microsoft.com/office/word/2018/wordml/cex" xmlns:w16cid="http://schemas.microsoft.com/office/word/2016/wordml/cid" xmlns:w16="http://schemas.microsoft.com/office/word/2018/wordml" xmlns:w16sdtdh="http://schemas.microsoft.com/office/word/2020/wordml/sdtdatahash" xmlns:w16se="http://schemas.microsoft.com/office/word/2015/wordml/symex" xmlns:wpg="http://schemas.microsoft.com/office/word/2010/wordprocessingGroup" xmlns:wpi="http://schemas.microsoft.com/office/word/2010/wordprocessingInk" xmlns:wne="http://schemas.microsoft.com/office/word/2006/wordml" xmlns:wps="http://schemas.microsoft.com/office/word/2010/wordprocessingShape" mc:Ignorable="w14 w15 w16se w16cid w16 w16cex w16sdtdh wp14">
+<w:hdr xmlns:wpc="http://schemas.microsoft.com/office/word/2010/wordprocessingCanvas" xmlns:cx="http://schemas.microsoft.com/office/drawing/2014/chartex" xmlns:cx1="http://schemas.microsoft.com/office/drawing/2015/9/8/chartex" xmlns:cx2="http://schemas.microsoft.com/office/drawing/2015/10/21/chartex" xmlns:cx3="http://schemas.microsoft.com/office/drawing/2016/5/9/chartex" xmlns:cx4="http://schemas.microsoft.com/office/drawing/2016/5/10/chartex" xmlns:cx5="http://schemas.microsoft.com/office/drawing/2016/5/11/chartex" xmlns:cx6="http://schemas.microsoft.com/office/drawing/2016/5/12/chartex" xmlns:cx7="http://schemas.microsoft.com/office/drawing/2016/5/13/chartex" xmlns:cx8="http://schemas.microsoft.com/office/drawing/2016/5/14/chartex" xmlns:mc="http://schemas.openxmlformats.org/markup-compatibility/2006" xmlns:aink="http://schemas.microsoft.com/office/drawing/2016/ink" xmlns:am3d="http://schemas.microsoft.com/office/drawing/2017/model3d" xmlns:o="urn:schemas-microsoft-com:office:office" xmlns:oel="http://schemas.microsoft.com/office/2019/extlst" xmlns:r="http://schemas.openxmlformats.org/officeDocument/2006/relationships" xmlns:m="http://schemas.openxmlformats.org/officeDocument/2006/math" xmlns:v="urn:schemas-microsoft-com:vml" xmlns:wp14="http://schemas.microsoft.com/office/word/2010/wordprocessingDrawing" xmlns:wp="http://schemas.openxmlformats.org/drawingml/2006/wordprocessingDrawing" xmlns:w10="urn:schemas-microsoft-com:office:word" xmlns:w="http://schemas.openxmlformats.org/wordprocessingml/2006/main" xmlns:w14="http://schemas.microsoft.com/office/word/2010/wordml" xmlns:w15="http://schemas.microsoft.com/office/word/2012/wordml" xmlns:w16cex="http://schemas.microsoft.com/office/word/2018/wordml/cex" xmlns:w16cid="http://schemas.microsoft.com/office/word/2016/wordml/cid" xmlns:w16="http://schemas.microsoft.com/office/word/2018/wordml" xmlns:w16sdtdh="http://schemas.microsoft.com/office/word/2020/wordml/sdtdatahash" xmlns:w16se="http://schemas.microsoft.com/office/word/2015/wordml/symex" xmlns:wpg="http://schemas.microsoft.com/office/word/2010/wordprocessingGroup" xmlns:wpi="http://schemas.microsoft.com/office/word/2010/wordprocessingInk" xmlns:wne="http://schemas.microsoft.com/office/word/2006/wordml" xmlns:wps="http://schemas.microsoft.com/office/word/2010/wordprocessingShape" mc:Ignorable="w14 w15 w16se w16cid w16 w16cex w16sdtdh wp14">
   <w:p>
     <w:pPr>
       <w:jc w:val="right"/>
@@ -21600,7 +23911,7 @@
 </file>
 
 <file path=word/numbering.xml><?xml version="1.0" encoding="utf-8"?>
-<w:numbering xmlns:wpc="http://schemas.microsoft.com/office/word/2010/wordprocessingCanvas" xmlns:cx="http://schemas.microsoft.com/office/drawing/2014/chartex" xmlns:cx1="http://schemas.microsoft.com/office/drawing/2015/9/8/chartex" xmlns:cx2="http://schemas.microsoft.com/office/drawing/2015/10/21/chartex" xmlns:cx3="http://schemas.microsoft.com/office/drawing/2016/5/9/chartex" xmlns:cx4="http://schemas.microsoft.com/office/drawing/2016/5/10/chartex" xmlns:cx5="http://schemas.microsoft.com/office/drawing/2016/5/11/chartex" xmlns:cx6="http://schemas.microsoft.com/office/drawing/2016/5/12/chartex" xmlns:cx7="http://schemas.microsoft.com/office/drawing/2016/5/13/chartex" xmlns:cx8="http://schemas.microsoft.com/office/drawing/2016/5/14/chartex" xmlns:mc="http://schemas.openxmlformats.org/markup-compatibility/2006" xmlns:aink="http://schemas.microsoft.com/office/drawing/2016/ink" xmlns:am3d="http://schemas.microsoft.com/office/drawing/2017/model3d" xmlns:o="urn:schemas-microsoft-com:office:office" xmlns:r="http://schemas.openxmlformats.org/officeDocument/2006/relationships" xmlns:m="http://schemas.openxmlformats.org/officeDocument/2006/math" xmlns:v="urn:schemas-microsoft-com:vml" xmlns:wp14="http://schemas.microsoft.com/office/word/2010/wordprocessingDrawing" xmlns:wp="http://schemas.openxmlformats.org/drawingml/2006/wordprocessingDrawing" xmlns:w10="urn:schemas-microsoft-com:office:word" xmlns:w="http://schemas.openxmlformats.org/wordprocessingml/2006/main" xmlns:w14="http://schemas.microsoft.com/office/word/2010/wordml" xmlns:w15="http://schemas.microsoft.com/office/word/2012/wordml" xmlns:w16cex="http://schemas.microsoft.com/office/word/2018/wordml/cex" xmlns:w16cid="http://schemas.microsoft.com/office/word/2016/wordml/cid" xmlns:w16="http://schemas.microsoft.com/office/word/2018/wordml" xmlns:w16sdtdh="http://schemas.microsoft.com/office/word/2020/wordml/sdtdatahash" xmlns:w16se="http://schemas.microsoft.com/office/word/2015/wordml/symex" xmlns:wpg="http://schemas.microsoft.com/office/word/2010/wordprocessingGroup" xmlns:wpi="http://schemas.microsoft.com/office/word/2010/wordprocessingInk" xmlns:wne="http://schemas.microsoft.com/office/word/2006/wordml" xmlns:wps="http://schemas.microsoft.com/office/word/2010/wordprocessingShape" mc:Ignorable="w14 w15 w16se w16cid w16 w16cex w16sdtdh wp14">
+<w:numbering xmlns:wpc="http://schemas.microsoft.com/office/word/2010/wordprocessingCanvas" xmlns:cx="http://schemas.microsoft.com/office/drawing/2014/chartex" xmlns:cx1="http://schemas.microsoft.com/office/drawing/2015/9/8/chartex" xmlns:cx2="http://schemas.microsoft.com/office/drawing/2015/10/21/chartex" xmlns:cx3="http://schemas.microsoft.com/office/drawing/2016/5/9/chartex" xmlns:cx4="http://schemas.microsoft.com/office/drawing/2016/5/10/chartex" xmlns:cx5="http://schemas.microsoft.com/office/drawing/2016/5/11/chartex" xmlns:cx6="http://schemas.microsoft.com/office/drawing/2016/5/12/chartex" xmlns:cx7="http://schemas.microsoft.com/office/drawing/2016/5/13/chartex" xmlns:cx8="http://schemas.microsoft.com/office/drawing/2016/5/14/chartex" xmlns:mc="http://schemas.openxmlformats.org/markup-compatibility/2006" xmlns:aink="http://schemas.microsoft.com/office/drawing/2016/ink" xmlns:am3d="http://schemas.microsoft.com/office/drawing/2017/model3d" xmlns:o="urn:schemas-microsoft-com:office:office" xmlns:oel="http://schemas.microsoft.com/office/2019/extlst" xmlns:r="http://schemas.openxmlformats.org/officeDocument/2006/relationships" xmlns:m="http://schemas.openxmlformats.org/officeDocument/2006/math" xmlns:v="urn:schemas-microsoft-com:vml" xmlns:wp14="http://schemas.microsoft.com/office/word/2010/wordprocessingDrawing" xmlns:wp="http://schemas.openxmlformats.org/drawingml/2006/wordprocessingDrawing" xmlns:w10="urn:schemas-microsoft-com:office:word" xmlns:w="http://schemas.openxmlformats.org/wordprocessingml/2006/main" xmlns:w14="http://schemas.microsoft.com/office/word/2010/wordml" xmlns:w15="http://schemas.microsoft.com/office/word/2012/wordml" xmlns:w16cex="http://schemas.microsoft.com/office/word/2018/wordml/cex" xmlns:w16cid="http://schemas.microsoft.com/office/word/2016/wordml/cid" xmlns:w16="http://schemas.microsoft.com/office/word/2018/wordml" xmlns:w16sdtdh="http://schemas.microsoft.com/office/word/2020/wordml/sdtdatahash" xmlns:w16se="http://schemas.microsoft.com/office/word/2015/wordml/symex" xmlns:wpg="http://schemas.microsoft.com/office/word/2010/wordprocessingGroup" xmlns:wpi="http://schemas.microsoft.com/office/word/2010/wordprocessingInk" xmlns:wne="http://schemas.microsoft.com/office/word/2006/wordml" xmlns:wps="http://schemas.microsoft.com/office/word/2010/wordprocessingShape" mc:Ignorable="w14 w15 w16se w16cid w16 w16cex w16sdtdh wp14">
   <w:abstractNum w:abstractNumId="0" w15:restartNumberingAfterBreak="0">
     <w:nsid w:val="00531866"/>
     <w:multiLevelType w:val="hybridMultilevel"/>
@@ -26061,6 +28372,7 @@
   <w:style w:type="character" w:default="1" w:styleId="Policepardfaut">
     <w:name w:val="Default Paragraph Font"/>
     <w:uiPriority w:val="1"/>
+    <w:semiHidden/>
     <w:unhideWhenUsed/>
   </w:style>
   <w:style w:type="table" w:default="1" w:styleId="TableauNormal">
@@ -26863,7 +29175,7 @@
 </file>
 
 <file path=word/glossary/document.xml><?xml version="1.0" encoding="utf-8"?>
-<w:glossaryDocument xmlns:wpc="http://schemas.microsoft.com/office/word/2010/wordprocessingCanvas" xmlns:cx="http://schemas.microsoft.com/office/drawing/2014/chartex" xmlns:cx1="http://schemas.microsoft.com/office/drawing/2015/9/8/chartex" xmlns:cx2="http://schemas.microsoft.com/office/drawing/2015/10/21/chartex" xmlns:cx3="http://schemas.microsoft.com/office/drawing/2016/5/9/chartex" xmlns:cx4="http://schemas.microsoft.com/office/drawing/2016/5/10/chartex" xmlns:cx5="http://schemas.microsoft.com/office/drawing/2016/5/11/chartex" xmlns:cx6="http://schemas.microsoft.com/office/drawing/2016/5/12/chartex" xmlns:cx7="http://schemas.microsoft.com/office/drawing/2016/5/13/chartex" xmlns:cx8="http://schemas.microsoft.com/office/drawing/2016/5/14/chartex" xmlns:mc="http://schemas.openxmlformats.org/markup-compatibility/2006" xmlns:aink="http://schemas.microsoft.com/office/drawing/2016/ink" xmlns:am3d="http://schemas.microsoft.com/office/drawing/2017/model3d" xmlns:o="urn:schemas-microsoft-com:office:office" xmlns:r="http://schemas.openxmlformats.org/officeDocument/2006/relationships" xmlns:m="http://schemas.openxmlformats.org/officeDocument/2006/math" xmlns:v="urn:schemas-microsoft-com:vml" xmlns:wp14="http://schemas.microsoft.com/office/word/2010/wordprocessingDrawing" xmlns:wp="http://schemas.openxmlformats.org/drawingml/2006/wordprocessingDrawing" xmlns:w10="urn:schemas-microsoft-com:office:word" xmlns:w="http://schemas.openxmlformats.org/wordprocessingml/2006/main" xmlns:w14="http://schemas.microsoft.com/office/word/2010/wordml" xmlns:w15="http://schemas.microsoft.com/office/word/2012/wordml" xmlns:w16cex="http://schemas.microsoft.com/office/word/2018/wordml/cex" xmlns:w16cid="http://schemas.microsoft.com/office/word/2016/wordml/cid" xmlns:w16="http://schemas.microsoft.com/office/word/2018/wordml" xmlns:w16sdtdh="http://schemas.microsoft.com/office/word/2020/wordml/sdtdatahash" xmlns:w16se="http://schemas.microsoft.com/office/word/2015/wordml/symex" xmlns:wpg="http://schemas.microsoft.com/office/word/2010/wordprocessingGroup" xmlns:wpi="http://schemas.microsoft.com/office/word/2010/wordprocessingInk" xmlns:wne="http://schemas.microsoft.com/office/word/2006/wordml" xmlns:wps="http://schemas.microsoft.com/office/word/2010/wordprocessingShape" mc:Ignorable="w14 w15 w16se w16cid w16 w16cex w16sdtdh wp14">
+<w:glossaryDocument xmlns:wpc="http://schemas.microsoft.com/office/word/2010/wordprocessingCanvas" xmlns:cx="http://schemas.microsoft.com/office/drawing/2014/chartex" xmlns:cx1="http://schemas.microsoft.com/office/drawing/2015/9/8/chartex" xmlns:cx2="http://schemas.microsoft.com/office/drawing/2015/10/21/chartex" xmlns:cx3="http://schemas.microsoft.com/office/drawing/2016/5/9/chartex" xmlns:cx4="http://schemas.microsoft.com/office/drawing/2016/5/10/chartex" xmlns:cx5="http://schemas.microsoft.com/office/drawing/2016/5/11/chartex" xmlns:cx6="http://schemas.microsoft.com/office/drawing/2016/5/12/chartex" xmlns:cx7="http://schemas.microsoft.com/office/drawing/2016/5/13/chartex" xmlns:cx8="http://schemas.microsoft.com/office/drawing/2016/5/14/chartex" xmlns:mc="http://schemas.openxmlformats.org/markup-compatibility/2006" xmlns:aink="http://schemas.microsoft.com/office/drawing/2016/ink" xmlns:am3d="http://schemas.microsoft.com/office/drawing/2017/model3d" xmlns:o="urn:schemas-microsoft-com:office:office" xmlns:oel="http://schemas.microsoft.com/office/2019/extlst" xmlns:r="http://schemas.openxmlformats.org/officeDocument/2006/relationships" xmlns:m="http://schemas.openxmlformats.org/officeDocument/2006/math" xmlns:v="urn:schemas-microsoft-com:vml" xmlns:wp14="http://schemas.microsoft.com/office/word/2010/wordprocessingDrawing" xmlns:wp="http://schemas.openxmlformats.org/drawingml/2006/wordprocessingDrawing" xmlns:w10="urn:schemas-microsoft-com:office:word" xmlns:w="http://schemas.openxmlformats.org/wordprocessingml/2006/main" xmlns:w14="http://schemas.microsoft.com/office/word/2010/wordml" xmlns:w15="http://schemas.microsoft.com/office/word/2012/wordml" xmlns:w16cex="http://schemas.microsoft.com/office/word/2018/wordml/cex" xmlns:w16cid="http://schemas.microsoft.com/office/word/2016/wordml/cid" xmlns:w16="http://schemas.microsoft.com/office/word/2018/wordml" xmlns:w16sdtdh="http://schemas.microsoft.com/office/word/2020/wordml/sdtdatahash" xmlns:w16se="http://schemas.microsoft.com/office/word/2015/wordml/symex" xmlns:wpg="http://schemas.microsoft.com/office/word/2010/wordprocessingGroup" xmlns:wpi="http://schemas.microsoft.com/office/word/2010/wordprocessingInk" xmlns:wne="http://schemas.microsoft.com/office/word/2006/wordml" xmlns:wps="http://schemas.microsoft.com/office/word/2010/wordprocessingShape" mc:Ignorable="w14 w15 w16se w16cid w16 w16cex w16sdtdh wp14">
   <w:docParts>
     <w:docPart>
       <w:docPartPr>
@@ -27804,6 +30116,7 @@
     <w:rsid w:val="00122FBC"/>
     <w:rsid w:val="00181A7B"/>
     <w:rsid w:val="001D3945"/>
+    <w:rsid w:val="00220281"/>
     <w:rsid w:val="00265002"/>
     <w:rsid w:val="002D09D3"/>
     <w:rsid w:val="00343F87"/>
@@ -27840,6 +30153,7 @@
     <w:rsid w:val="00C63E8A"/>
     <w:rsid w:val="00CF3B64"/>
     <w:rsid w:val="00D2270B"/>
+    <w:rsid w:val="00D501DD"/>
     <w:rsid w:val="00D513F7"/>
     <w:rsid w:val="00D5472A"/>
     <w:rsid w:val="00DE17E8"/>
@@ -28890,12 +31204,6 @@
 </file>
 
 <file path=customXml/item1.xml><?xml version="1.0" encoding="utf-8"?>
-<p:properties xmlns:p="http://schemas.microsoft.com/office/2006/metadata/properties" xmlns:xsi="http://www.w3.org/2001/XMLSchema-instance">
-  <documentManagement/>
-</p:properties>
-</file>
-
-<file path=customXml/item2.xml><?xml version="1.0" encoding="utf-8"?>
 <?mso-contentType ?>
 <FormTemplates xmlns="http://schemas.microsoft.com/sharepoint/v3/contenttype/forms">
   <Display>DocumentLibraryForm</Display>
@@ -28904,11 +31212,13 @@
 </FormTemplates>
 </file>
 
-<file path=customXml/item3.xml><?xml version="1.0" encoding="utf-8"?>
-<b:Sources xmlns:b="http://schemas.openxmlformats.org/officeDocument/2006/bibliography" xmlns="http://schemas.openxmlformats.org/officeDocument/2006/bibliography" SelectedStyle="\APASixthEditionOfficeOnline.xsl" StyleName="APA" Version="6"/>
+<file path=customXml/item2.xml><?xml version="1.0" encoding="utf-8"?>
+<p:properties xmlns:p="http://schemas.microsoft.com/office/2006/metadata/properties" xmlns:xsi="http://www.w3.org/2001/XMLSchema-instance">
+  <documentManagement/>
+</p:properties>
 </file>
 
-<file path=customXml/item4.xml><?xml version="1.0" encoding="utf-8"?>
+<file path=customXml/item3.xml><?xml version="1.0" encoding="utf-8"?>
 <ct:contentTypeSchema xmlns:ct="http://schemas.microsoft.com/office/2006/metadata/contentType" xmlns:ma="http://schemas.microsoft.com/office/2006/metadata/properties/metaAttributes" ct:_="" ma:_="" ma:contentTypeName="Document" ma:contentTypeID="0x0101005E3588C1835EB246ACEB5E40E7F838DF" ma:contentTypeVersion="0" ma:contentTypeDescription="Crée un document." ma:contentTypeScope="" ma:versionID="5a77fe2f9b336866e162b65e47941635">
   <xsd:schema xmlns:xsd="http://www.w3.org/2001/XMLSchema" xmlns:p="http://schemas.microsoft.com/office/2006/metadata/properties" targetNamespace="http://schemas.microsoft.com/office/2006/metadata/properties" ma:root="true" ma:fieldsID="75019ab185b48580fc336df4da24a70b">
     <xsd:element name="properties">
@@ -28957,7 +31267,19 @@
 </ct:contentTypeSchema>
 </file>
 
+<file path=customXml/item4.xml><?xml version="1.0" encoding="utf-8"?>
+<b:Sources xmlns:b="http://schemas.openxmlformats.org/officeDocument/2006/bibliography" xmlns="http://schemas.openxmlformats.org/officeDocument/2006/bibliography" SelectedStyle="\APASixthEditionOfficeOnline.xsl" StyleName="APA" Version="6"/>
+</file>
+
 <file path=customXml/itemProps1.xml><?xml version="1.0" encoding="utf-8"?>
+<ds:datastoreItem xmlns:ds="http://schemas.openxmlformats.org/officeDocument/2006/customXml" ds:itemID="{BCD38D0A-D126-479C-8000-182FE4253E70}">
+  <ds:schemaRefs>
+    <ds:schemaRef ds:uri="http://schemas.microsoft.com/sharepoint/v3/contenttype/forms"/>
+  </ds:schemaRefs>
+</ds:datastoreItem>
+</file>
+
+<file path=customXml/itemProps2.xml><?xml version="1.0" encoding="utf-8"?>
 <ds:datastoreItem xmlns:ds="http://schemas.openxmlformats.org/officeDocument/2006/customXml" ds:itemID="{3818F315-ED90-4271-A803-2A11018D0135}">
   <ds:schemaRefs>
     <ds:schemaRef ds:uri="http://schemas.microsoft.com/office/2006/metadata/properties"/>
@@ -28965,23 +31287,7 @@
 </ds:datastoreItem>
 </file>
 
-<file path=customXml/itemProps2.xml><?xml version="1.0" encoding="utf-8"?>
-<ds:datastoreItem xmlns:ds="http://schemas.openxmlformats.org/officeDocument/2006/customXml" ds:itemID="{BCD38D0A-D126-479C-8000-182FE4253E70}">
-  <ds:schemaRefs>
-    <ds:schemaRef ds:uri="http://schemas.microsoft.com/sharepoint/v3/contenttype/forms"/>
-  </ds:schemaRefs>
-</ds:datastoreItem>
-</file>
-
 <file path=customXml/itemProps3.xml><?xml version="1.0" encoding="utf-8"?>
-<ds:datastoreItem xmlns:ds="http://schemas.openxmlformats.org/officeDocument/2006/customXml" ds:itemID="{2021B8AE-4BF6-4B29-A0C7-E1B07D9CF8B6}">
-  <ds:schemaRefs>
-    <ds:schemaRef ds:uri="http://schemas.openxmlformats.org/officeDocument/2006/bibliography"/>
-  </ds:schemaRefs>
-</ds:datastoreItem>
-</file>
-
-<file path=customXml/itemProps4.xml><?xml version="1.0" encoding="utf-8"?>
 <ds:datastoreItem xmlns:ds="http://schemas.openxmlformats.org/officeDocument/2006/customXml" ds:itemID="{7A9BAA77-4A34-4E25-B396-15B5E6263B36}">
   <ds:schemaRefs>
     <ds:schemaRef ds:uri="http://schemas.microsoft.com/office/2006/metadata/contentType"/>
@@ -28994,4 +31300,12 @@
     <ds:schemaRef ds:uri="http://schemas.microsoft.com/office/internal/2005/internalDocumentation"/>
   </ds:schemaRefs>
 </ds:datastoreItem>
+</file>
+
+<file path=customXml/itemProps4.xml><?xml version="1.0" encoding="utf-8"?>
+<ds:datastoreItem xmlns:ds="http://schemas.openxmlformats.org/officeDocument/2006/customXml" ds:itemID="{2021B8AE-4BF6-4B29-A0C7-E1B07D9CF8B6}">
+  <ds:schemaRefs>
+    <ds:schemaRef ds:uri="http://schemas.openxmlformats.org/officeDocument/2006/bibliography"/>
+  </ds:schemaRefs>
+</ds:datastoreItem>
 </file>
</xml_diff>